<commit_message>
preprocessing: removing punctuation and stopwords from defs and examples. Proceeding to: refactoring...
Former-commit-id: 17eb738d5dd24de68820325982b0b01ba44cf7c9
</commit_message>
<xml_diff>
--- a/Task1_DeveloperDiary.docx
+++ b/Task1_DeveloperDiary.docx
@@ -13621,7 +13621,7 @@
         <w:pStyle w:val="ListParagraph"/>
         <w:numPr>
           <w:ilvl w:val="0"/>
-          <w:numId w:val="3"/>
+          <w:numId w:val="15"/>
         </w:numPr>
       </w:pPr>
       <w:r>
@@ -13640,7 +13640,7 @@
         <w:pStyle w:val="ListParagraph"/>
         <w:numPr>
           <w:ilvl w:val="0"/>
-          <w:numId w:val="3"/>
+          <w:numId w:val="15"/>
         </w:numPr>
       </w:pPr>
       <w:r>
@@ -13672,7 +13672,7 @@
         <w:pStyle w:val="ListParagraph"/>
         <w:numPr>
           <w:ilvl w:val="0"/>
-          <w:numId w:val="3"/>
+          <w:numId w:val="15"/>
         </w:numPr>
       </w:pPr>
       <w:r>
@@ -13697,6 +13697,72 @@
       <w:proofErr w:type="spellEnd"/>
       <w:r>
         <w:t xml:space="preserve"> have been removed.</w:t>
+      </w:r>
+    </w:p>
+    <w:p>
+      <w:pPr>
+        <w:pStyle w:val="ListParagraph"/>
+        <w:numPr>
+          <w:ilvl w:val="1"/>
+          <w:numId w:val="15"/>
+        </w:numPr>
+      </w:pPr>
+      <w:proofErr w:type="spellStart"/>
+      <w:proofErr w:type="gramStart"/>
+      <w:r>
+        <w:rPr>
+          <w:rFonts w:ascii="Menlo" w:hAnsi="Menlo" w:cs="Menlo"/>
+          <w:sz w:val="18"/>
+          <w:szCs w:val="18"/>
+        </w:rPr>
+        <w:t>nltk.corpus</w:t>
+      </w:r>
+      <w:proofErr w:type="gramEnd"/>
+      <w:r>
+        <w:rPr>
+          <w:rFonts w:ascii="Menlo" w:hAnsi="Menlo" w:cs="Menlo"/>
+          <w:sz w:val="18"/>
+          <w:szCs w:val="18"/>
+        </w:rPr>
+        <w:t>.stopwords.words</w:t>
+      </w:r>
+      <w:proofErr w:type="spellEnd"/>
+      <w:r>
+        <w:rPr>
+          <w:rFonts w:ascii="Menlo" w:hAnsi="Menlo" w:cs="Menlo"/>
+          <w:sz w:val="18"/>
+          <w:szCs w:val="18"/>
+        </w:rPr>
+        <w:t>(</w:t>
+      </w:r>
+      <w:proofErr w:type="spellStart"/>
+      <w:r>
+        <w:rPr>
+          <w:rFonts w:ascii="Menlo" w:hAnsi="Menlo" w:cs="Menlo"/>
+          <w:sz w:val="18"/>
+          <w:szCs w:val="18"/>
+        </w:rPr>
+        <w:t>extended_lang_id</w:t>
+      </w:r>
+      <w:proofErr w:type="spellEnd"/>
+      <w:r>
+        <w:rPr>
+          <w:rFonts w:ascii="Menlo" w:hAnsi="Menlo" w:cs="Menlo"/>
+          <w:sz w:val="18"/>
+          <w:szCs w:val="18"/>
+        </w:rPr>
+        <w:t>)</w:t>
+      </w:r>
+      <w:r>
+        <w:t xml:space="preserve"> can</w:t>
+      </w:r>
+      <w:r>
+        <w:t xml:space="preserve"> be the first source. Others may be collected later</w:t>
+      </w:r>
+    </w:p>
+    <w:p>
+      <w:r>
+        <w:br/>
       </w:r>
       <w:bookmarkStart w:id="0" w:name="_GoBack"/>
       <w:bookmarkEnd w:id="0"/>
@@ -13724,6 +13790,119 @@
 <file path=word/numbering.xml><?xml version="1.0" encoding="utf-8"?>
 <w:numbering xmlns:wpc="http://schemas.microsoft.com/office/word/2010/wordprocessingCanvas" xmlns:cx="http://schemas.microsoft.com/office/drawing/2014/chartex" xmlns:cx1="http://schemas.microsoft.com/office/drawing/2015/9/8/chartex" xmlns:cx2="http://schemas.microsoft.com/office/drawing/2015/10/21/chartex" xmlns:cx3="http://schemas.microsoft.com/office/drawing/2016/5/9/chartex" xmlns:cx4="http://schemas.microsoft.com/office/drawing/2016/5/10/chartex" xmlns:cx5="http://schemas.microsoft.com/office/drawing/2016/5/11/chartex" xmlns:cx6="http://schemas.microsoft.com/office/drawing/2016/5/12/chartex" xmlns:cx7="http://schemas.microsoft.com/office/drawing/2016/5/13/chartex" xmlns:cx8="http://schemas.microsoft.com/office/drawing/2016/5/14/chartex" xmlns:mc="http://schemas.openxmlformats.org/markup-compatibility/2006" xmlns:aink="http://schemas.microsoft.com/office/drawing/2016/ink" xmlns:am3d="http://schemas.microsoft.com/office/drawing/2017/model3d" xmlns:o="urn:schemas-microsoft-com:office:office" xmlns:r="http://schemas.openxmlformats.org/officeDocument/2006/relationships" xmlns:m="http://schemas.openxmlformats.org/officeDocument/2006/math" xmlns:v="urn:schemas-microsoft-com:vml" xmlns:wp14="http://schemas.microsoft.com/office/word/2010/wordprocessingDrawing" xmlns:wp="http://schemas.openxmlformats.org/drawingml/2006/wordprocessingDrawing" xmlns:w10="urn:schemas-microsoft-com:office:word" xmlns:w="http://schemas.openxmlformats.org/wordprocessingml/2006/main" xmlns:w14="http://schemas.microsoft.com/office/word/2010/wordml" xmlns:w15="http://schemas.microsoft.com/office/word/2012/wordml" xmlns:w16cid="http://schemas.microsoft.com/office/word/2016/wordml/cid" xmlns:w16se="http://schemas.microsoft.com/office/word/2015/wordml/symex" xmlns:wpg="http://schemas.microsoft.com/office/word/2010/wordprocessingGroup" xmlns:wpi="http://schemas.microsoft.com/office/word/2010/wordprocessingInk" xmlns:wne="http://schemas.microsoft.com/office/word/2006/wordml" xmlns:wps="http://schemas.microsoft.com/office/word/2010/wordprocessingShape" mc:Ignorable="w14 w15 w16se w16cid wp14">
   <w:abstractNum w:abstractNumId="0" w15:restartNumberingAfterBreak="0">
+    <w:nsid w:val="06E0751C"/>
+    <w:multiLevelType w:val="hybridMultilevel"/>
+    <w:tmpl w:val="E968FF60"/>
+    <w:lvl w:ilvl="0" w:tplc="08090001">
+      <w:start w:val="1"/>
+      <w:numFmt w:val="bullet"/>
+      <w:lvlText w:val=""/>
+      <w:lvlJc w:val="left"/>
+      <w:pPr>
+        <w:ind w:left="720" w:hanging="360"/>
+      </w:pPr>
+      <w:rPr>
+        <w:rFonts w:ascii="Symbol" w:hAnsi="Symbol" w:hint="default"/>
+      </w:rPr>
+    </w:lvl>
+    <w:lvl w:ilvl="1" w:tplc="08090003">
+      <w:start w:val="1"/>
+      <w:numFmt w:val="bullet"/>
+      <w:lvlText w:val="o"/>
+      <w:lvlJc w:val="left"/>
+      <w:pPr>
+        <w:ind w:left="1440" w:hanging="360"/>
+      </w:pPr>
+      <w:rPr>
+        <w:rFonts w:ascii="Courier New" w:hAnsi="Courier New" w:cs="Courier New" w:hint="default"/>
+      </w:rPr>
+    </w:lvl>
+    <w:lvl w:ilvl="2" w:tplc="08090005" w:tentative="1">
+      <w:start w:val="1"/>
+      <w:numFmt w:val="bullet"/>
+      <w:lvlText w:val=""/>
+      <w:lvlJc w:val="left"/>
+      <w:pPr>
+        <w:ind w:left="2160" w:hanging="360"/>
+      </w:pPr>
+      <w:rPr>
+        <w:rFonts w:ascii="Wingdings" w:hAnsi="Wingdings" w:hint="default"/>
+      </w:rPr>
+    </w:lvl>
+    <w:lvl w:ilvl="3" w:tplc="08090001" w:tentative="1">
+      <w:start w:val="1"/>
+      <w:numFmt w:val="bullet"/>
+      <w:lvlText w:val=""/>
+      <w:lvlJc w:val="left"/>
+      <w:pPr>
+        <w:ind w:left="2880" w:hanging="360"/>
+      </w:pPr>
+      <w:rPr>
+        <w:rFonts w:ascii="Symbol" w:hAnsi="Symbol" w:hint="default"/>
+      </w:rPr>
+    </w:lvl>
+    <w:lvl w:ilvl="4" w:tplc="08090003" w:tentative="1">
+      <w:start w:val="1"/>
+      <w:numFmt w:val="bullet"/>
+      <w:lvlText w:val="o"/>
+      <w:lvlJc w:val="left"/>
+      <w:pPr>
+        <w:ind w:left="3600" w:hanging="360"/>
+      </w:pPr>
+      <w:rPr>
+        <w:rFonts w:ascii="Courier New" w:hAnsi="Courier New" w:cs="Courier New" w:hint="default"/>
+      </w:rPr>
+    </w:lvl>
+    <w:lvl w:ilvl="5" w:tplc="08090005" w:tentative="1">
+      <w:start w:val="1"/>
+      <w:numFmt w:val="bullet"/>
+      <w:lvlText w:val=""/>
+      <w:lvlJc w:val="left"/>
+      <w:pPr>
+        <w:ind w:left="4320" w:hanging="360"/>
+      </w:pPr>
+      <w:rPr>
+        <w:rFonts w:ascii="Wingdings" w:hAnsi="Wingdings" w:hint="default"/>
+      </w:rPr>
+    </w:lvl>
+    <w:lvl w:ilvl="6" w:tplc="08090001" w:tentative="1">
+      <w:start w:val="1"/>
+      <w:numFmt w:val="bullet"/>
+      <w:lvlText w:val=""/>
+      <w:lvlJc w:val="left"/>
+      <w:pPr>
+        <w:ind w:left="5040" w:hanging="360"/>
+      </w:pPr>
+      <w:rPr>
+        <w:rFonts w:ascii="Symbol" w:hAnsi="Symbol" w:hint="default"/>
+      </w:rPr>
+    </w:lvl>
+    <w:lvl w:ilvl="7" w:tplc="08090003" w:tentative="1">
+      <w:start w:val="1"/>
+      <w:numFmt w:val="bullet"/>
+      <w:lvlText w:val="o"/>
+      <w:lvlJc w:val="left"/>
+      <w:pPr>
+        <w:ind w:left="5760" w:hanging="360"/>
+      </w:pPr>
+      <w:rPr>
+        <w:rFonts w:ascii="Courier New" w:hAnsi="Courier New" w:cs="Courier New" w:hint="default"/>
+      </w:rPr>
+    </w:lvl>
+    <w:lvl w:ilvl="8" w:tplc="08090005" w:tentative="1">
+      <w:start w:val="1"/>
+      <w:numFmt w:val="bullet"/>
+      <w:lvlText w:val=""/>
+      <w:lvlJc w:val="left"/>
+      <w:pPr>
+        <w:ind w:left="6480" w:hanging="360"/>
+      </w:pPr>
+      <w:rPr>
+        <w:rFonts w:ascii="Wingdings" w:hAnsi="Wingdings" w:hint="default"/>
+      </w:rPr>
+    </w:lvl>
+  </w:abstractNum>
+  <w:abstractNum w:abstractNumId="1" w15:restartNumberingAfterBreak="0">
     <w:nsid w:val="081D64CF"/>
     <w:multiLevelType w:val="hybridMultilevel"/>
     <w:tmpl w:val="6C9C37BA"/>
@@ -13836,7 +14015,7 @@
       </w:rPr>
     </w:lvl>
   </w:abstractNum>
-  <w:abstractNum w:abstractNumId="1" w15:restartNumberingAfterBreak="0">
+  <w:abstractNum w:abstractNumId="2" w15:restartNumberingAfterBreak="0">
     <w:nsid w:val="08682762"/>
     <w:multiLevelType w:val="hybridMultilevel"/>
     <w:tmpl w:val="3FF88660"/>
@@ -13949,7 +14128,7 @@
       </w:rPr>
     </w:lvl>
   </w:abstractNum>
-  <w:abstractNum w:abstractNumId="2" w15:restartNumberingAfterBreak="0">
+  <w:abstractNum w:abstractNumId="3" w15:restartNumberingAfterBreak="0">
     <w:nsid w:val="15F91EB5"/>
     <w:multiLevelType w:val="hybridMultilevel"/>
     <w:tmpl w:val="0838B676"/>
@@ -14038,7 +14217,7 @@
       </w:pPr>
     </w:lvl>
   </w:abstractNum>
-  <w:abstractNum w:abstractNumId="3" w15:restartNumberingAfterBreak="0">
+  <w:abstractNum w:abstractNumId="4" w15:restartNumberingAfterBreak="0">
     <w:nsid w:val="2514315E"/>
     <w:multiLevelType w:val="hybridMultilevel"/>
     <w:tmpl w:val="18D04FC2"/>
@@ -14128,7 +14307,7 @@
       </w:pPr>
     </w:lvl>
   </w:abstractNum>
-  <w:abstractNum w:abstractNumId="4" w15:restartNumberingAfterBreak="0">
+  <w:abstractNum w:abstractNumId="5" w15:restartNumberingAfterBreak="0">
     <w:nsid w:val="29EC101F"/>
     <w:multiLevelType w:val="hybridMultilevel"/>
     <w:tmpl w:val="608C3742"/>
@@ -14241,7 +14420,7 @@
       </w:rPr>
     </w:lvl>
   </w:abstractNum>
-  <w:abstractNum w:abstractNumId="5" w15:restartNumberingAfterBreak="0">
+  <w:abstractNum w:abstractNumId="6" w15:restartNumberingAfterBreak="0">
     <w:nsid w:val="2C520081"/>
     <w:multiLevelType w:val="hybridMultilevel"/>
     <w:tmpl w:val="09EAB250"/>
@@ -14354,7 +14533,7 @@
       </w:rPr>
     </w:lvl>
   </w:abstractNum>
-  <w:abstractNum w:abstractNumId="6" w15:restartNumberingAfterBreak="0">
+  <w:abstractNum w:abstractNumId="7" w15:restartNumberingAfterBreak="0">
     <w:nsid w:val="49A4581E"/>
     <w:multiLevelType w:val="hybridMultilevel"/>
     <w:tmpl w:val="8A3455F2"/>
@@ -14467,7 +14646,7 @@
       </w:rPr>
     </w:lvl>
   </w:abstractNum>
-  <w:abstractNum w:abstractNumId="7" w15:restartNumberingAfterBreak="0">
+  <w:abstractNum w:abstractNumId="8" w15:restartNumberingAfterBreak="0">
     <w:nsid w:val="4E1E1AA6"/>
     <w:multiLevelType w:val="hybridMultilevel"/>
     <w:tmpl w:val="2BEC690A"/>
@@ -14556,7 +14735,7 @@
       </w:pPr>
     </w:lvl>
   </w:abstractNum>
-  <w:abstractNum w:abstractNumId="8" w15:restartNumberingAfterBreak="0">
+  <w:abstractNum w:abstractNumId="9" w15:restartNumberingAfterBreak="0">
     <w:nsid w:val="59027D7E"/>
     <w:multiLevelType w:val="hybridMultilevel"/>
     <w:tmpl w:val="50D448AE"/>
@@ -14669,7 +14848,7 @@
       </w:rPr>
     </w:lvl>
   </w:abstractNum>
-  <w:abstractNum w:abstractNumId="9" w15:restartNumberingAfterBreak="0">
+  <w:abstractNum w:abstractNumId="10" w15:restartNumberingAfterBreak="0">
     <w:nsid w:val="59513DC7"/>
     <w:multiLevelType w:val="hybridMultilevel"/>
     <w:tmpl w:val="4B464C24"/>
@@ -14755,7 +14934,7 @@
       </w:pPr>
     </w:lvl>
   </w:abstractNum>
-  <w:abstractNum w:abstractNumId="10" w15:restartNumberingAfterBreak="0">
+  <w:abstractNum w:abstractNumId="11" w15:restartNumberingAfterBreak="0">
     <w:nsid w:val="597935B0"/>
     <w:multiLevelType w:val="hybridMultilevel"/>
     <w:tmpl w:val="3CA27FCA"/>
@@ -14868,7 +15047,7 @@
       </w:rPr>
     </w:lvl>
   </w:abstractNum>
-  <w:abstractNum w:abstractNumId="11" w15:restartNumberingAfterBreak="0">
+  <w:abstractNum w:abstractNumId="12" w15:restartNumberingAfterBreak="0">
     <w:nsid w:val="61C21455"/>
     <w:multiLevelType w:val="hybridMultilevel"/>
     <w:tmpl w:val="8B18A276"/>
@@ -14981,7 +15160,7 @@
       </w:rPr>
     </w:lvl>
   </w:abstractNum>
-  <w:abstractNum w:abstractNumId="12" w15:restartNumberingAfterBreak="0">
+  <w:abstractNum w:abstractNumId="13" w15:restartNumberingAfterBreak="0">
     <w:nsid w:val="66C25EC6"/>
     <w:multiLevelType w:val="hybridMultilevel"/>
     <w:tmpl w:val="14961BF8"/>
@@ -15094,7 +15273,7 @@
       </w:rPr>
     </w:lvl>
   </w:abstractNum>
-  <w:abstractNum w:abstractNumId="13" w15:restartNumberingAfterBreak="0">
+  <w:abstractNum w:abstractNumId="14" w15:restartNumberingAfterBreak="0">
     <w:nsid w:val="748C5E1D"/>
     <w:multiLevelType w:val="hybridMultilevel"/>
     <w:tmpl w:val="DA6AA5C2"/>
@@ -15208,46 +15387,49 @@
     </w:lvl>
   </w:abstractNum>
   <w:num w:numId="1">
+    <w:abstractNumId w:val="2"/>
+  </w:num>
+  <w:num w:numId="2">
+    <w:abstractNumId w:val="14"/>
+  </w:num>
+  <w:num w:numId="3">
+    <w:abstractNumId w:val="11"/>
+  </w:num>
+  <w:num w:numId="4">
+    <w:abstractNumId w:val="3"/>
+  </w:num>
+  <w:num w:numId="5">
+    <w:abstractNumId w:val="5"/>
+  </w:num>
+  <w:num w:numId="6">
+    <w:abstractNumId w:val="9"/>
+  </w:num>
+  <w:num w:numId="7">
     <w:abstractNumId w:val="1"/>
   </w:num>
-  <w:num w:numId="2">
+  <w:num w:numId="8">
+    <w:abstractNumId w:val="4"/>
+  </w:num>
+  <w:num w:numId="9">
+    <w:abstractNumId w:val="10"/>
+  </w:num>
+  <w:num w:numId="10">
+    <w:abstractNumId w:val="6"/>
+  </w:num>
+  <w:num w:numId="11">
     <w:abstractNumId w:val="13"/>
   </w:num>
-  <w:num w:numId="3">
-    <w:abstractNumId w:val="10"/>
-  </w:num>
-  <w:num w:numId="4">
-    <w:abstractNumId w:val="2"/>
-  </w:num>
-  <w:num w:numId="5">
-    <w:abstractNumId w:val="4"/>
-  </w:num>
-  <w:num w:numId="6">
+  <w:num w:numId="12">
     <w:abstractNumId w:val="8"/>
   </w:num>
-  <w:num w:numId="7">
-    <w:abstractNumId w:val="0"/>
+  <w:num w:numId="13">
+    <w:abstractNumId w:val="7"/>
   </w:num>
-  <w:num w:numId="8">
-    <w:abstractNumId w:val="3"/>
-  </w:num>
-  <w:num w:numId="9">
-    <w:abstractNumId w:val="9"/>
-  </w:num>
-  <w:num w:numId="10">
-    <w:abstractNumId w:val="5"/>
-  </w:num>
-  <w:num w:numId="11">
+  <w:num w:numId="14">
     <w:abstractNumId w:val="12"/>
   </w:num>
-  <w:num w:numId="12">
-    <w:abstractNumId w:val="7"/>
-  </w:num>
-  <w:num w:numId="13">
-    <w:abstractNumId w:val="6"/>
-  </w:num>
-  <w:num w:numId="14">
-    <w:abstractNumId w:val="11"/>
+  <w:num w:numId="15">
+    <w:abstractNumId w:val="0"/>
   </w:num>
 </w:numbering>
 </file>

</xml_diff>

<commit_message>
Preprocessing stopwords&punctuation done. Proceeding to Skip-Gram for Examples...
Former-commit-id: 38e6bdbff53e29117ca1013444956d40b2effc8f
</commit_message>
<xml_diff>
--- a/Task1_DeveloperDiary.docx
+++ b/Task1_DeveloperDiary.docx
@@ -13592,10 +13592,7 @@
         <w:t>Graph-to-Sequence Learning using Gated GNNs</w:t>
       </w:r>
       <w:r>
-        <w:t xml:space="preserve">’ by Beck et al – 2018) on the top of </w:t>
-      </w:r>
-      <w:r>
-        <w:t>Graph Attention Networks</w:t>
+        <w:t>’ by Beck et al – 2018) on the top of Graph Attention Networks</w:t>
       </w:r>
     </w:p>
     <w:p>
@@ -13796,12 +13793,7 @@
       </w:r>
       <w:proofErr w:type="spellEnd"/>
       <w:r>
-        <w:t xml:space="preserve"> is the most likely choice when using</w:t>
-      </w:r>
-      <w:bookmarkStart w:id="0" w:name="_GoBack"/>
-      <w:bookmarkEnd w:id="0"/>
-      <w:r>
-        <w:t xml:space="preserve"> Word2Vec</w:t>
+        <w:t xml:space="preserve"> is the most likely choice when using Word2Vec</w:t>
       </w:r>
       <w:r>
         <w:br/>
@@ -13820,7 +13812,7 @@
           <w:sz w:val="18"/>
           <w:szCs w:val="18"/>
         </w:rPr>
-        <w:t>The cabin is not wide from the lake</w:t>
+        <w:t xml:space="preserve">The cabin is not wide from the lake </w:t>
       </w:r>
       <w:r>
         <w:rPr>
@@ -13828,7 +13820,7 @@
           <w:sz w:val="18"/>
           <w:szCs w:val="18"/>
         </w:rPr>
-        <w:t xml:space="preserve"> </w:t>
+        <w:sym w:font="Wingdings" w:char="F0E0"/>
       </w:r>
       <w:r>
         <w:rPr>
@@ -13836,23 +13828,7 @@
           <w:sz w:val="18"/>
           <w:szCs w:val="18"/>
         </w:rPr>
-        <w:sym w:font="Wingdings" w:char="F0E0"/>
-      </w:r>
-      <w:r>
-        <w:rPr>
-          <w:rFonts w:ascii="Menlo" w:hAnsi="Menlo" w:cs="Menlo"/>
-          <w:sz w:val="18"/>
-          <w:szCs w:val="18"/>
-        </w:rPr>
-        <w:t xml:space="preserve"> </w:t>
-      </w:r>
-      <w:r>
-        <w:rPr>
-          <w:rFonts w:ascii="Menlo" w:hAnsi="Menlo" w:cs="Menlo"/>
-          <w:sz w:val="18"/>
-          <w:szCs w:val="18"/>
-        </w:rPr>
-        <w:t>['cabin', 'wide', 'lake']</w:t>
+        <w:t xml:space="preserve"> ['cabin', 'wide', 'lake']</w:t>
       </w:r>
     </w:p>
     <w:p>
@@ -13876,8 +13852,318 @@
       </w:r>
     </w:p>
     <w:p>
+      <w:pPr>
+        <w:pStyle w:val="ListParagraph"/>
+        <w:numPr>
+          <w:ilvl w:val="1"/>
+          <w:numId w:val="15"/>
+        </w:numPr>
+      </w:pPr>
+      <w:r>
+        <w:t xml:space="preserve">HDF5 </w:t>
+      </w:r>
+      <w:proofErr w:type="spellStart"/>
+      <w:r>
+        <w:t>can not</w:t>
+      </w:r>
+      <w:proofErr w:type="spellEnd"/>
+      <w:r>
+        <w:t xml:space="preserve"> store mixed object types: must </w:t>
+      </w:r>
+      <w:proofErr w:type="spellStart"/>
+      <w:r>
+        <w:t>rejoin</w:t>
+      </w:r>
+      <w:proofErr w:type="spellEnd"/>
+      <w:r>
+        <w:t xml:space="preserve"> the tokens into a string, separated by whitespace</w:t>
+      </w:r>
+    </w:p>
+    <w:p>
+      <w:pPr>
+        <w:pStyle w:val="Heading2"/>
+      </w:pPr>
+    </w:p>
+    <w:p>
+      <w:pPr>
+        <w:pStyle w:val="Heading1"/>
+      </w:pPr>
+      <w:r>
+        <w:t>23/08</w:t>
+      </w:r>
+    </w:p>
+    <w:p/>
+    <w:p>
+      <w:r>
+        <w:t>On examples:</w:t>
+      </w:r>
+    </w:p>
+    <w:p/>
+    <w:p>
+      <w:r>
+        <w:t>We must obtain the Skip-gram embedding in the multidimensional space for the target word.</w:t>
+      </w:r>
       <w:r>
         <w:br/>
+      </w:r>
+      <w:r>
+        <w:t>We can operate either on bootstrapped word embeddings, or instead on pre-trained word embeddings.</w:t>
+      </w:r>
+    </w:p>
+    <w:p/>
+    <w:p>
+      <w:r>
+        <w:t>How to load the BERT pre-trained embeddings?</w:t>
+      </w:r>
+    </w:p>
+    <w:p/>
+    <w:p>
+      <w:r>
+        <w:t>It seems opportune to refer to the Base version of the model, not the Large one.</w:t>
+      </w:r>
+      <w:r>
+        <w:t xml:space="preserve"> Hidden dimension </w:t>
+      </w:r>
+      <w:r>
+        <w:rPr>
+          <w:i/>
+          <w:iCs/>
+        </w:rPr>
+        <w:t>d</w:t>
+      </w:r>
+      <w:r>
+        <w:t xml:space="preserve"> = 768.</w:t>
+      </w:r>
+    </w:p>
+    <w:p>
+      <w:r>
+        <w:t xml:space="preserve">(From </w:t>
+      </w:r>
+      <w:hyperlink r:id="rId6" w:history="1">
+        <w:r>
+          <w:rPr>
+            <w:rStyle w:val="Hyperlink"/>
+            <w:rFonts w:eastAsiaTheme="majorEastAsia"/>
+          </w:rPr>
+          <w:t>https://github.com/google-research/bert</w:t>
+        </w:r>
+      </w:hyperlink>
+      <w:r>
+        <w:t xml:space="preserve"> ):</w:t>
+      </w:r>
+    </w:p>
+    <w:p/>
+    <w:p>
+      <w:pPr>
+        <w:rPr>
+          <w:b/>
+          <w:bCs/>
+        </w:rPr>
+      </w:pPr>
+      <w:r>
+        <w:rPr>
+          <w:b/>
+          <w:bCs/>
+        </w:rPr>
+        <w:t>“</w:t>
+      </w:r>
+      <w:r>
+        <w:rPr>
+          <w:b/>
+          <w:bCs/>
+        </w:rPr>
+        <w:t>Fine-tuning with BERT</w:t>
+      </w:r>
+    </w:p>
+    <w:p>
+      <w:r>
+        <w:t>Important: All results on the paper were fine-tuned on a single Cloud TPU, which has 64GB of RAM. It is currently not possible to re-produce most of the BERT-Large results on the paper using a GPU with 12GB - 16GB of RAM, because the maximum batch size that can fit in memory is too small …”</w:t>
+      </w:r>
+    </w:p>
+    <w:p/>
+    <w:p>
+      <w:r>
+        <w:t>“</w:t>
+      </w:r>
+      <w:r>
+        <w:rPr>
+          <w:b/>
+          <w:bCs/>
+        </w:rPr>
+        <w:t xml:space="preserve">Using BERT to extract fixed feature vectors (like </w:t>
+      </w:r>
+      <w:proofErr w:type="spellStart"/>
+      <w:r>
+        <w:rPr>
+          <w:b/>
+          <w:bCs/>
+        </w:rPr>
+        <w:t>ELMo</w:t>
+      </w:r>
+      <w:proofErr w:type="spellEnd"/>
+      <w:r>
+        <w:rPr>
+          <w:b/>
+          <w:bCs/>
+        </w:rPr>
+        <w:t>)</w:t>
+      </w:r>
+    </w:p>
+    <w:p>
+      <w:r>
+        <w:t>In certain cases, rather than fine-tuning the entire pre-trained model end-to-end, it can be beneficial to obtained pre-trained contextual embeddings, which are fixed contextual representations of each input token generated from the hidden layers of the pre-trained model. This should also mitigate most of the out-of-memory issues.</w:t>
+      </w:r>
+    </w:p>
+    <w:p/>
+    <w:p>
+      <w:r>
+        <w:t xml:space="preserve">As an example, we include the script </w:t>
+      </w:r>
+      <w:r>
+        <w:rPr>
+          <w:rFonts w:ascii="Menlo" w:hAnsi="Menlo" w:cs="Menlo"/>
+          <w:sz w:val="18"/>
+          <w:szCs w:val="18"/>
+        </w:rPr>
+        <w:t>extract_features.py</w:t>
+      </w:r>
+      <w:r>
+        <w:t xml:space="preserve"> …”</w:t>
+      </w:r>
+    </w:p>
+    <w:p>
+      <w:r>
+        <w:lastRenderedPageBreak/>
+        <w:t xml:space="preserve">Note: </w:t>
+      </w:r>
+    </w:p>
+    <w:p>
+      <w:r>
+        <w:t>Embeddings from BERT are created looking at the entire input sentence. Thus, we do not have a 1-to-1 correspondence word-to-embedding, but a word can be represented with different embeddings depending on the context.</w:t>
+      </w:r>
+    </w:p>
+    <w:p/>
+    <w:p>
+      <w:r>
+        <w:t xml:space="preserve">{From </w:t>
+      </w:r>
+      <w:hyperlink r:id="rId7" w:history="1">
+        <w:r>
+          <w:rPr>
+            <w:rStyle w:val="Hyperlink"/>
+            <w:rFonts w:eastAsiaTheme="majorEastAsia"/>
+          </w:rPr>
+          <w:t>https://mccormickml.com/2019/05/14/BERT-word-embeddings-tutorial/</w:t>
+        </w:r>
+      </w:hyperlink>
+      <w:r>
+        <w:t xml:space="preserve"> :</w:t>
+      </w:r>
+    </w:p>
+    <w:p>
+      <w:r>
+        <w:t>“</w:t>
+      </w:r>
+      <w:r>
+        <w:t xml:space="preserve">It is worth noting that word-level similarity comparisons are not appropriate with BERT embeddings because these embeddings are contextually dependent, meaning that the word vector changes depending on the sentence it appears in. </w:t>
+      </w:r>
+    </w:p>
+    <w:p>
+      <w:r>
+        <w:t>This allows wonderful things like polysemy so that e.g. your representation encodes river “bank” and not a financial institution “bank</w:t>
+      </w:r>
+      <w:proofErr w:type="gramStart"/>
+      <w:r>
+        <w:t>”, but</w:t>
+      </w:r>
+      <w:proofErr w:type="gramEnd"/>
+      <w:r>
+        <w:t xml:space="preserve"> makes direct word-to-word similarity comparisons less valuable. </w:t>
+      </w:r>
+    </w:p>
+    <w:p>
+      <w:r>
+        <w:t xml:space="preserve">However, for </w:t>
+      </w:r>
+      <w:r>
+        <w:rPr>
+          <w:i/>
+          <w:iCs/>
+        </w:rPr>
+        <w:t>sentence embeddings</w:t>
+      </w:r>
+      <w:r>
+        <w:t xml:space="preserve"> similarity comparison is still </w:t>
+      </w:r>
+      <w:r>
+        <w:t>valid…</w:t>
+      </w:r>
+    </w:p>
+    <w:p>
+      <w:r>
+        <w:t xml:space="preserve">And … </w:t>
+      </w:r>
+      <w:r>
+        <w:t>many similarity metrics make assumptions about the vector space (</w:t>
+      </w:r>
+      <w:proofErr w:type="gramStart"/>
+      <w:r>
+        <w:t>equally-weighted</w:t>
+      </w:r>
+      <w:proofErr w:type="gramEnd"/>
+      <w:r>
+        <w:t xml:space="preserve"> dimensions, for example) that do not hold for our 768-dimensional vector space.</w:t>
+      </w:r>
+      <w:r>
+        <w:t>”}</w:t>
+      </w:r>
+    </w:p>
+    <w:p/>
+    <w:p/>
+    <w:p>
+      <w:r>
+        <w:t>Which brings forward another question:</w:t>
+      </w:r>
+    </w:p>
+    <w:p>
+      <w:r>
+        <w:t xml:space="preserve">Given that </w:t>
+      </w:r>
+      <w:r>
+        <w:t>our</w:t>
+      </w:r>
+      <w:r>
+        <w:t xml:space="preserve"> instrument, based on dictionary resources, has the purpose of being </w:t>
+      </w:r>
+    </w:p>
+    <w:p>
+      <w:r>
+        <w:t xml:space="preserve">(a) a retrofitting method </w:t>
+      </w:r>
+    </w:p>
+    <w:p>
+      <w:r>
+        <w:t xml:space="preserve">(b) with the bootstrap variant, a way of creating word embeddings outright </w:t>
+      </w:r>
+    </w:p>
+    <w:p/>
+    <w:p>
+      <w:r>
+        <w:t>W</w:t>
+      </w:r>
+      <w:r>
+        <w:t>hich evaluation measure to use?</w:t>
+      </w:r>
+    </w:p>
+    <w:p>
+      <w:r>
+        <w:t>{</w:t>
+      </w:r>
+      <w:r>
+        <w:t xml:space="preserve">Examining the evaluation measures </w:t>
+      </w:r>
+      <w:r>
+        <w:t>of several works, including those that employ dictionary resources…}</w:t>
       </w:r>
     </w:p>
     <w:p/>
@@ -13885,11 +14171,669 @@
     <w:p/>
     <w:p/>
     <w:p/>
-    <w:p>
+    <w:p/>
+    <w:p/>
+    <w:p/>
+    <w:p/>
+    <w:p/>
+    <w:p>
+      <w:pPr>
+        <w:pStyle w:val="Heading1"/>
+      </w:pPr>
+      <w:r>
+        <w:t>24/08</w:t>
+      </w:r>
+    </w:p>
+    <w:p/>
+    <w:p>
+      <w:r>
+        <w:t>It would appear that</w:t>
+      </w:r>
+      <w:r>
+        <w:t>:</w:t>
+      </w:r>
+    </w:p>
+    <w:p>
+      <w:r>
+        <w:t xml:space="preserve">Both BERT and </w:t>
+      </w:r>
+      <w:proofErr w:type="spellStart"/>
+      <w:r>
+        <w:t>ELMo</w:t>
+      </w:r>
+      <w:proofErr w:type="spellEnd"/>
+      <w:r>
+        <w:t xml:space="preserve"> embeddings are contextual.</w:t>
+      </w:r>
+      <w:r>
+        <w:t xml:space="preserve"> A word is represented by different vectors depending on the surrounding context.</w:t>
+      </w:r>
+      <w:r>
+        <w:t xml:space="preserve"> Their performance is evaluated on downstream tasks, not on Word Similarity benchmarks.</w:t>
+      </w:r>
+    </w:p>
+    <w:p>
+      <w:r>
+        <w:t xml:space="preserve">GPT uses a standard Language Model with a stacked Transformer-decoder. However, its embeddings are based on the BPE – Byte Pair Encoding, that merges </w:t>
+      </w:r>
+      <w:proofErr w:type="spellStart"/>
+      <w:r>
+        <w:t>subword</w:t>
+      </w:r>
+      <w:proofErr w:type="spellEnd"/>
+      <w:r>
+        <w:t xml:space="preserve"> units.</w:t>
+      </w:r>
+    </w:p>
+    <w:p/>
+    <w:p>
+      <w:r>
+        <w:t>I need more information on whether/how to include pre-trained embeddings from one of the major Transfer Learning models.</w:t>
+      </w:r>
+    </w:p>
+    <w:p>
+      <w:r>
+        <w:t>In the meantime, it is opportune to get “classic” word embeddings</w:t>
+      </w:r>
+      <w:r>
+        <w:t>,</w:t>
+      </w:r>
       <w:r>
         <w:t xml:space="preserve"> </w:t>
       </w:r>
-    </w:p>
+      <w:r>
+        <w:t>from</w:t>
+      </w:r>
+      <w:r>
+        <w:t xml:space="preserve"> either </w:t>
+      </w:r>
+      <w:r>
+        <w:t>Google-</w:t>
+      </w:r>
+      <w:r>
+        <w:t>W</w:t>
+      </w:r>
+      <w:r>
+        <w:t xml:space="preserve">ord2Vec or </w:t>
+      </w:r>
+      <w:proofErr w:type="spellStart"/>
+      <w:r>
+        <w:t>GloVe</w:t>
+      </w:r>
+      <w:proofErr w:type="spellEnd"/>
+      <w:r>
+        <w:t xml:space="preserve"> (or both)</w:t>
+      </w:r>
+    </w:p>
+    <w:p/>
+    <w:p>
+      <w:r>
+        <w:lastRenderedPageBreak/>
+        <w:t>Regarding the evaluation measures:</w:t>
+      </w:r>
+    </w:p>
+    <w:p>
+      <w:r>
+        <w:t xml:space="preserve">It is opportune to have </w:t>
+      </w:r>
+      <w:r>
+        <w:rPr>
+          <w:b/>
+          <w:bCs/>
+        </w:rPr>
+        <w:t>2 roads</w:t>
+      </w:r>
+      <w:r>
+        <w:t xml:space="preserve"> for the evaluation of our word embeddings:</w:t>
+      </w:r>
+    </w:p>
+    <w:p>
+      <w:pPr>
+        <w:pStyle w:val="ListParagraph"/>
+        <w:numPr>
+          <w:ilvl w:val="0"/>
+          <w:numId w:val="16"/>
+        </w:numPr>
+      </w:pPr>
+      <w:r>
+        <w:t>Word Similarity measures. They will be compared with the baselines such as Word2Vec, and also with the other works that attempted to use dictionary resources as a means of refinement/retrofitting.</w:t>
+      </w:r>
+    </w:p>
+    <w:p>
+      <w:pPr>
+        <w:pStyle w:val="ListParagraph"/>
+        <w:numPr>
+          <w:ilvl w:val="1"/>
+          <w:numId w:val="16"/>
+        </w:numPr>
+      </w:pPr>
+      <w:r>
+        <w:t>Measures: mainly Spearman’s correlation</w:t>
+      </w:r>
+    </w:p>
+    <w:p>
+      <w:pPr>
+        <w:pStyle w:val="ListParagraph"/>
+        <w:numPr>
+          <w:ilvl w:val="1"/>
+          <w:numId w:val="16"/>
+        </w:numPr>
+      </w:pPr>
+      <w:r>
+        <w:t xml:space="preserve">Benchmarks: </w:t>
+      </w:r>
+      <w:r>
+        <w:t xml:space="preserve">SimVerb-3500, </w:t>
+      </w:r>
+      <w:r>
+        <w:t xml:space="preserve">MEN, </w:t>
+      </w:r>
+      <w:r>
+        <w:t>WordSim-353</w:t>
+      </w:r>
+      <w:r>
+        <w:t>, etc.</w:t>
+      </w:r>
+    </w:p>
+    <w:p>
+      <w:pPr>
+        <w:pStyle w:val="ListParagraph"/>
+        <w:numPr>
+          <w:ilvl w:val="1"/>
+          <w:numId w:val="16"/>
+        </w:numPr>
+      </w:pPr>
+      <w:r>
+        <w:t xml:space="preserve">Baselines: </w:t>
+      </w:r>
+      <w:r>
+        <w:br/>
+      </w:r>
+      <w:r>
+        <w:t>“Auto-Encoding Dictionary Definitions into Consistent Word Embeddings”</w:t>
+      </w:r>
+      <w:r>
+        <w:t>,</w:t>
+      </w:r>
+      <w:r>
+        <w:br/>
+        <w:t>“</w:t>
+      </w:r>
+      <w:r>
+        <w:t>Dict2vec</w:t>
+      </w:r>
+      <w:r>
+        <w:t>”, and possibly others.</w:t>
+      </w:r>
+      <w:r>
+        <w:br/>
+        <w:t xml:space="preserve">Moreover, keep an eye out for the official version of </w:t>
+      </w:r>
+      <w:hyperlink r:id="rId8" w:history="1">
+        <w:r>
+          <w:rPr>
+            <w:rStyle w:val="Hyperlink"/>
+          </w:rPr>
+          <w:t>https://github.com/kudkudak/word-embeddings-benchmarks</w:t>
+        </w:r>
+      </w:hyperlink>
+      <w:r>
+        <w:t xml:space="preserve">, incoming in a few months.  </w:t>
+      </w:r>
+      <w:r>
+        <w:br/>
+      </w:r>
+    </w:p>
+    <w:p>
+      <w:pPr>
+        <w:pStyle w:val="ListParagraph"/>
+        <w:numPr>
+          <w:ilvl w:val="0"/>
+          <w:numId w:val="16"/>
+        </w:numPr>
+      </w:pPr>
+      <w:r>
+        <w:t>Downstream tasks.</w:t>
+      </w:r>
+      <w:r>
+        <w:br/>
+        <w:t>Currently, there is one downstream task of interest: Language Modeling.</w:t>
+      </w:r>
+      <w:r>
+        <w:br/>
+        <w:t>So, perplexity on Wikitext-103, etc.</w:t>
+      </w:r>
+      <w:r>
+        <w:br/>
+        <w:t>Emerging problem: we need to choose an architecture in which we can “plug in” the pre-made word embeddings.</w:t>
+      </w:r>
+    </w:p>
+    <w:p/>
+    <w:p/>
+    <w:p/>
+    <w:p>
+      <w:r>
+        <w:t xml:space="preserve">Pre-trained Word2Vec embeddings trained on Google News, with </w:t>
+      </w:r>
+      <w:r>
+        <w:t>#Vocabulary = 3M words, loaded.</w:t>
+      </w:r>
+    </w:p>
+    <w:p/>
+    <w:p>
+      <w:r>
+        <w:t>We continue were we left off:</w:t>
+      </w:r>
+    </w:p>
+    <w:p/>
+    <w:p>
+      <w:r>
+        <w:t>Examples:</w:t>
+      </w:r>
+    </w:p>
+    <w:p>
+      <w:pPr>
+        <w:pStyle w:val="ListParagraph"/>
+        <w:numPr>
+          <w:ilvl w:val="0"/>
+          <w:numId w:val="15"/>
+        </w:numPr>
+      </w:pPr>
+      <w:r>
+        <w:t xml:space="preserve">Given a target word </w:t>
+      </w:r>
+      <w:r>
+        <w:rPr>
+          <w:i/>
+          <w:iCs/>
+        </w:rPr>
+        <w:t>w</w:t>
+      </w:r>
+    </w:p>
+    <w:p>
+      <w:pPr>
+        <w:pStyle w:val="ListParagraph"/>
+        <w:numPr>
+          <w:ilvl w:val="0"/>
+          <w:numId w:val="15"/>
+        </w:numPr>
+      </w:pPr>
+      <w:r>
+        <w:t xml:space="preserve">Initialize randomly a vector of </w:t>
+      </w:r>
+      <w:r>
+        <w:rPr>
+          <w:i/>
+          <w:iCs/>
+        </w:rPr>
+        <w:t>d</w:t>
+      </w:r>
+      <w:r>
+        <w:t xml:space="preserve"> features (e.g. </w:t>
+      </w:r>
+      <w:r>
+        <w:rPr>
+          <w:i/>
+          <w:iCs/>
+        </w:rPr>
+        <w:t>d</w:t>
+      </w:r>
+      <w:r>
+        <w:t>=300, as a starting point)</w:t>
+      </w:r>
+    </w:p>
+    <w:p>
+      <w:pPr>
+        <w:pStyle w:val="ListParagraph"/>
+        <w:numPr>
+          <w:ilvl w:val="0"/>
+          <w:numId w:val="15"/>
+        </w:numPr>
+      </w:pPr>
+      <w:r>
+        <w:t xml:space="preserve">Make sure that the examples have been </w:t>
+      </w:r>
+      <w:proofErr w:type="spellStart"/>
+      <w:r>
+        <w:t>preprocessed</w:t>
+      </w:r>
+      <w:proofErr w:type="spellEnd"/>
+      <w:r>
+        <w:t xml:space="preserve">, i.e. that all </w:t>
+      </w:r>
+      <w:proofErr w:type="spellStart"/>
+      <w:r>
+        <w:rPr>
+          <w:i/>
+          <w:iCs/>
+        </w:rPr>
+        <w:t>stopwords</w:t>
+      </w:r>
+      <w:proofErr w:type="spellEnd"/>
+      <w:r>
+        <w:t xml:space="preserve"> (and punctuation)</w:t>
+      </w:r>
+      <w:r>
+        <w:t xml:space="preserve"> have been removed.</w:t>
+      </w:r>
+      <w:r>
+        <w:t xml:space="preserve"> </w:t>
+      </w:r>
+    </w:p>
+    <w:p>
+      <w:pPr>
+        <w:pStyle w:val="ListParagraph"/>
+        <w:numPr>
+          <w:ilvl w:val="0"/>
+          <w:numId w:val="15"/>
+        </w:numPr>
+      </w:pPr>
+      <w:r>
+        <w:t xml:space="preserve">Implement the Skip-Gram </w:t>
+      </w:r>
+      <w:proofErr w:type="gramStart"/>
+      <w:r>
+        <w:t>loss</w:t>
+      </w:r>
+      <w:r>
+        <w:t>, and</w:t>
+      </w:r>
+      <w:proofErr w:type="gramEnd"/>
+      <w:r>
+        <w:t xml:space="preserve"> train the vector </w:t>
+      </w:r>
+      <w:r>
+        <w:rPr>
+          <w:i/>
+          <w:iCs/>
+        </w:rPr>
+        <w:t>w</w:t>
+      </w:r>
+      <w:r>
+        <w:t xml:space="preserve"> over the examples for the target word, by selecting a window in each example.</w:t>
+      </w:r>
+    </w:p>
+    <w:p/>
+    <w:p/>
+    <w:p>
+      <w:r>
+        <w:fldChar w:fldCharType="begin"/>
+      </w:r>
+      <w:r>
+        <w:instrText xml:space="preserve"> INCLUDEPICTURE "http://mccormickml.com/assets/word2vec/skip_gram_net_arch.png" \* MERGEFORMATINET </w:instrText>
+      </w:r>
+      <w:r>
+        <w:fldChar w:fldCharType="separate"/>
+      </w:r>
+      <w:r>
+        <w:rPr>
+          <w:noProof/>
+        </w:rPr>
+        <w:drawing>
+          <wp:inline distT="0" distB="0" distL="0" distR="0" wp14:anchorId="2AA29BC3" wp14:editId="123C1C82">
+            <wp:extent cx="3904557" cy="2438400"/>
+            <wp:effectExtent l="0" t="0" r="0" b="0"/>
+            <wp:docPr id="2" name="Picture 2" descr="Skip-gram Neural Network Architecture"/>
+            <wp:cNvGraphicFramePr>
+              <a:graphicFrameLocks xmlns:a="http://schemas.openxmlformats.org/drawingml/2006/main" noChangeAspect="1"/>
+            </wp:cNvGraphicFramePr>
+            <a:graphic xmlns:a="http://schemas.openxmlformats.org/drawingml/2006/main">
+              <a:graphicData uri="http://schemas.openxmlformats.org/drawingml/2006/picture">
+                <pic:pic xmlns:pic="http://schemas.openxmlformats.org/drawingml/2006/picture">
+                  <pic:nvPicPr>
+                    <pic:cNvPr id="0" name="Picture 5" descr="Skip-gram Neural Network Architecture"/>
+                    <pic:cNvPicPr>
+                      <a:picLocks noChangeAspect="1" noChangeArrowheads="1"/>
+                    </pic:cNvPicPr>
+                  </pic:nvPicPr>
+                  <pic:blipFill>
+                    <a:blip r:embed="rId9" cstate="print">
+                      <a:extLst>
+                        <a:ext uri="{28A0092B-C50C-407E-A947-70E740481C1C}">
+                          <a14:useLocalDpi xmlns:a14="http://schemas.microsoft.com/office/drawing/2010/main" val="0"/>
+                        </a:ext>
+                      </a:extLst>
+                    </a:blip>
+                    <a:srcRect/>
+                    <a:stretch>
+                      <a:fillRect/>
+                    </a:stretch>
+                  </pic:blipFill>
+                  <pic:spPr bwMode="auto">
+                    <a:xfrm>
+                      <a:off x="0" y="0"/>
+                      <a:ext cx="3913775" cy="2444157"/>
+                    </a:xfrm>
+                    <a:prstGeom prst="rect">
+                      <a:avLst/>
+                    </a:prstGeom>
+                    <a:noFill/>
+                    <a:ln>
+                      <a:noFill/>
+                    </a:ln>
+                  </pic:spPr>
+                </pic:pic>
+              </a:graphicData>
+            </a:graphic>
+          </wp:inline>
+        </w:drawing>
+      </w:r>
+      <w:r>
+        <w:fldChar w:fldCharType="end"/>
+      </w:r>
+    </w:p>
+    <w:p/>
+    <w:p>
+      <w:r>
+        <w:t>Situation</w:t>
+      </w:r>
+      <w:r>
+        <w:t>:</w:t>
+      </w:r>
+    </w:p>
+    <w:p>
+      <w:r>
+        <w:t xml:space="preserve">If my intent is to randomly initialize the </w:t>
+      </w:r>
+      <w:proofErr w:type="spellStart"/>
+      <w:r>
+        <w:rPr>
+          <w:rFonts w:ascii="Menlo" w:hAnsi="Menlo" w:cs="Menlo"/>
+          <w:sz w:val="18"/>
+          <w:szCs w:val="18"/>
+        </w:rPr>
+        <w:t>example_entity_vector</w:t>
+      </w:r>
+      <w:proofErr w:type="spellEnd"/>
+      <w:r>
+        <w:t xml:space="preserve"> of dimension </w:t>
+      </w:r>
+      <w:r>
+        <w:rPr>
+          <w:i/>
+          <w:iCs/>
+        </w:rPr>
+        <w:t>d</w:t>
+      </w:r>
+      <w:r>
+        <w:t xml:space="preserve">, then I should concatenate it to the </w:t>
+      </w:r>
+      <w:proofErr w:type="spellStart"/>
+      <w:r>
+        <w:rPr>
+          <w:rFonts w:ascii="Menlo" w:hAnsi="Menlo" w:cs="Menlo"/>
+          <w:sz w:val="18"/>
+          <w:szCs w:val="18"/>
+        </w:rPr>
+        <w:t>Weights_Embeddings</w:t>
+      </w:r>
+      <w:proofErr w:type="spellEnd"/>
+      <w:r>
+        <w:t xml:space="preserve"> matrix that goes from the input to the hidden layer.</w:t>
+      </w:r>
+    </w:p>
+    <w:p>
+      <w:r>
+        <w:t>Then, the one-hot encoding from the input will select that row alone as the hidden layer.</w:t>
+      </w:r>
+    </w:p>
+    <w:p>
+      <w:r>
+        <w:t xml:space="preserve">And the Skip-Gram will try to predict one of the words in the surrounding window, </w:t>
+      </w:r>
+      <w:r>
+        <w:t>with</w:t>
+      </w:r>
+      <w:r>
+        <w:t xml:space="preserve"> the loss</w:t>
+      </w:r>
+      <w:r>
+        <w:t xml:space="preserve">: </w:t>
+      </w:r>
+      <w:r>
+        <w:t>softmax-with-negative-sampling.</w:t>
+      </w:r>
+    </w:p>
+    <w:p/>
+    <w:p>
+      <w:r>
+        <w:t xml:space="preserve">Problem: From the pretrained Word2Vec, I can easily extract the first matrix of weights </w:t>
+      </w:r>
+      <w:r>
+        <w:rPr>
+          <w:rFonts w:ascii="Menlo" w:hAnsi="Menlo" w:cs="Menlo"/>
+          <w:sz w:val="18"/>
+          <w:szCs w:val="18"/>
+        </w:rPr>
+        <w:t>W_E</w:t>
+      </w:r>
+      <w:r>
+        <w:t xml:space="preserve"> (the embeddings), but not the second matrix </w:t>
+      </w:r>
+      <w:proofErr w:type="spellStart"/>
+      <w:r>
+        <w:rPr>
+          <w:rFonts w:ascii="Menlo" w:hAnsi="Menlo" w:cs="Menlo"/>
+          <w:sz w:val="18"/>
+          <w:szCs w:val="18"/>
+        </w:rPr>
+        <w:t>W_prime</w:t>
+      </w:r>
+      <w:proofErr w:type="spellEnd"/>
+      <w:r>
+        <w:t xml:space="preserve"> that goes from the hidden layer to the output.</w:t>
+      </w:r>
+    </w:p>
+    <w:p>
+      <w:r>
+        <w:t xml:space="preserve">And only the latter is used in </w:t>
+      </w:r>
+      <w:proofErr w:type="spellStart"/>
+      <w:r>
+        <w:t>Skipgram</w:t>
+      </w:r>
+      <w:proofErr w:type="spellEnd"/>
+      <w:r>
+        <w:t>.</w:t>
+      </w:r>
+    </w:p>
+    <w:p/>
+    <w:p>
+      <w:r>
+        <w:t>Alternatively:</w:t>
+      </w:r>
+    </w:p>
+    <w:p>
+      <w:r>
+        <w:t>I could simply iterate, for each target word/</w:t>
+      </w:r>
+      <w:proofErr w:type="spellStart"/>
+      <w:r>
+        <w:t>example_entity</w:t>
+      </w:r>
+      <w:proofErr w:type="spellEnd"/>
+      <w:r>
+        <w:t>, using repeatedly the pre-trained version as a starting point:</w:t>
+      </w:r>
+    </w:p>
+    <w:p>
+      <w:r>
+        <w:t xml:space="preserve">Build a Skip-Gram graph, where the only element that is pre-set is the matrix </w:t>
+      </w:r>
+      <w:r>
+        <w:rPr>
+          <w:rFonts w:ascii="Menlo" w:hAnsi="Menlo" w:cs="Menlo"/>
+          <w:sz w:val="18"/>
+          <w:szCs w:val="18"/>
+        </w:rPr>
+        <w:t>W_E</w:t>
+      </w:r>
+      <w:bookmarkStart w:id="0" w:name="_GoBack"/>
+      <w:bookmarkEnd w:id="0"/>
+      <w:r>
+        <w:t>.</w:t>
+      </w:r>
+    </w:p>
+    <w:p>
+      <w:r>
+        <w:t xml:space="preserve">Zero-out / random out the row of the target word </w:t>
+      </w:r>
+      <w:r>
+        <w:rPr>
+          <w:i/>
+          <w:iCs/>
+        </w:rPr>
+        <w:t>w</w:t>
+      </w:r>
+      <w:r>
+        <w:t xml:space="preserve"> in the embeddings.</w:t>
+      </w:r>
+    </w:p>
+    <w:p>
+      <w:r>
+        <w:t xml:space="preserve">Train a </w:t>
+      </w:r>
+      <w:proofErr w:type="spellStart"/>
+      <w:r>
+        <w:t>SkipGram</w:t>
+      </w:r>
+      <w:proofErr w:type="spellEnd"/>
+      <w:r>
+        <w:t xml:space="preserve"> model over the corpus: examples for the word </w:t>
+      </w:r>
+      <w:r>
+        <w:rPr>
+          <w:i/>
+          <w:iCs/>
+        </w:rPr>
+        <w:t>w</w:t>
+      </w:r>
+      <w:r>
+        <w:t>.</w:t>
+      </w:r>
+      <w:r>
+        <w:t xml:space="preserve"> I can even proceed as I originally devised: train only on word-</w:t>
+      </w:r>
+      <w:proofErr w:type="spellStart"/>
+      <w:r>
+        <w:t>centered</w:t>
+      </w:r>
+      <w:proofErr w:type="spellEnd"/>
+      <w:r>
+        <w:t xml:space="preserve"> occurrences, and keep the other embeddings fixed.</w:t>
+      </w:r>
+    </w:p>
+    <w:p/>
+    <w:p/>
+    <w:p>
+      <w:pPr>
+        <w:pStyle w:val="Heading1"/>
+      </w:pPr>
+      <w:r>
+        <w:t>25/06</w:t>
+      </w:r>
+    </w:p>
+    <w:p/>
     <w:sectPr>
       <w:pgSz w:w="11900" w:h="16840"/>
       <w:pgMar w:top="1440" w:right="1440" w:bottom="1440" w:left="1440" w:header="708" w:footer="708" w:gutter="0"/>
@@ -15161,6 +16105,92 @@
     </w:lvl>
   </w:abstractNum>
   <w:abstractNum w:abstractNumId="12" w15:restartNumberingAfterBreak="0">
+    <w:nsid w:val="61B40E84"/>
+    <w:multiLevelType w:val="hybridMultilevel"/>
+    <w:tmpl w:val="026C66D2"/>
+    <w:lvl w:ilvl="0" w:tplc="0809000F">
+      <w:start w:val="1"/>
+      <w:numFmt w:val="decimal"/>
+      <w:lvlText w:val="%1."/>
+      <w:lvlJc w:val="left"/>
+      <w:pPr>
+        <w:ind w:left="720" w:hanging="360"/>
+      </w:pPr>
+    </w:lvl>
+    <w:lvl w:ilvl="1" w:tplc="08090019">
+      <w:start w:val="1"/>
+      <w:numFmt w:val="lowerLetter"/>
+      <w:lvlText w:val="%2."/>
+      <w:lvlJc w:val="left"/>
+      <w:pPr>
+        <w:ind w:left="1440" w:hanging="360"/>
+      </w:pPr>
+    </w:lvl>
+    <w:lvl w:ilvl="2" w:tplc="0809001B" w:tentative="1">
+      <w:start w:val="1"/>
+      <w:numFmt w:val="lowerRoman"/>
+      <w:lvlText w:val="%3."/>
+      <w:lvlJc w:val="right"/>
+      <w:pPr>
+        <w:ind w:left="2160" w:hanging="180"/>
+      </w:pPr>
+    </w:lvl>
+    <w:lvl w:ilvl="3" w:tplc="0809000F" w:tentative="1">
+      <w:start w:val="1"/>
+      <w:numFmt w:val="decimal"/>
+      <w:lvlText w:val="%4."/>
+      <w:lvlJc w:val="left"/>
+      <w:pPr>
+        <w:ind w:left="2880" w:hanging="360"/>
+      </w:pPr>
+    </w:lvl>
+    <w:lvl w:ilvl="4" w:tplc="08090019" w:tentative="1">
+      <w:start w:val="1"/>
+      <w:numFmt w:val="lowerLetter"/>
+      <w:lvlText w:val="%5."/>
+      <w:lvlJc w:val="left"/>
+      <w:pPr>
+        <w:ind w:left="3600" w:hanging="360"/>
+      </w:pPr>
+    </w:lvl>
+    <w:lvl w:ilvl="5" w:tplc="0809001B" w:tentative="1">
+      <w:start w:val="1"/>
+      <w:numFmt w:val="lowerRoman"/>
+      <w:lvlText w:val="%6."/>
+      <w:lvlJc w:val="right"/>
+      <w:pPr>
+        <w:ind w:left="4320" w:hanging="180"/>
+      </w:pPr>
+    </w:lvl>
+    <w:lvl w:ilvl="6" w:tplc="0809000F" w:tentative="1">
+      <w:start w:val="1"/>
+      <w:numFmt w:val="decimal"/>
+      <w:lvlText w:val="%7."/>
+      <w:lvlJc w:val="left"/>
+      <w:pPr>
+        <w:ind w:left="5040" w:hanging="360"/>
+      </w:pPr>
+    </w:lvl>
+    <w:lvl w:ilvl="7" w:tplc="08090019" w:tentative="1">
+      <w:start w:val="1"/>
+      <w:numFmt w:val="lowerLetter"/>
+      <w:lvlText w:val="%8."/>
+      <w:lvlJc w:val="left"/>
+      <w:pPr>
+        <w:ind w:left="5760" w:hanging="360"/>
+      </w:pPr>
+    </w:lvl>
+    <w:lvl w:ilvl="8" w:tplc="0809001B" w:tentative="1">
+      <w:start w:val="1"/>
+      <w:numFmt w:val="lowerRoman"/>
+      <w:lvlText w:val="%9."/>
+      <w:lvlJc w:val="right"/>
+      <w:pPr>
+        <w:ind w:left="6480" w:hanging="180"/>
+      </w:pPr>
+    </w:lvl>
+  </w:abstractNum>
+  <w:abstractNum w:abstractNumId="13" w15:restartNumberingAfterBreak="0">
     <w:nsid w:val="61C21455"/>
     <w:multiLevelType w:val="hybridMultilevel"/>
     <w:tmpl w:val="8B18A276"/>
@@ -15273,7 +16303,7 @@
       </w:rPr>
     </w:lvl>
   </w:abstractNum>
-  <w:abstractNum w:abstractNumId="13" w15:restartNumberingAfterBreak="0">
+  <w:abstractNum w:abstractNumId="14" w15:restartNumberingAfterBreak="0">
     <w:nsid w:val="66C25EC6"/>
     <w:multiLevelType w:val="hybridMultilevel"/>
     <w:tmpl w:val="14961BF8"/>
@@ -15386,7 +16416,7 @@
       </w:rPr>
     </w:lvl>
   </w:abstractNum>
-  <w:abstractNum w:abstractNumId="14" w15:restartNumberingAfterBreak="0">
+  <w:abstractNum w:abstractNumId="15" w15:restartNumberingAfterBreak="0">
     <w:nsid w:val="748C5E1D"/>
     <w:multiLevelType w:val="hybridMultilevel"/>
     <w:tmpl w:val="DA6AA5C2"/>
@@ -15503,7 +16533,7 @@
     <w:abstractNumId w:val="2"/>
   </w:num>
   <w:num w:numId="2">
-    <w:abstractNumId w:val="14"/>
+    <w:abstractNumId w:val="15"/>
   </w:num>
   <w:num w:numId="3">
     <w:abstractNumId w:val="11"/>
@@ -15530,7 +16560,7 @@
     <w:abstractNumId w:val="6"/>
   </w:num>
   <w:num w:numId="11">
-    <w:abstractNumId w:val="13"/>
+    <w:abstractNumId w:val="14"/>
   </w:num>
   <w:num w:numId="12">
     <w:abstractNumId w:val="8"/>
@@ -15539,10 +16569,13 @@
     <w:abstractNumId w:val="7"/>
   </w:num>
   <w:num w:numId="14">
-    <w:abstractNumId w:val="12"/>
+    <w:abstractNumId w:val="13"/>
   </w:num>
   <w:num w:numId="15">
     <w:abstractNumId w:val="0"/>
+  </w:num>
+  <w:num w:numId="16">
+    <w:abstractNumId w:val="12"/>
   </w:num>
 </w:numbering>
 </file>
@@ -15942,7 +16975,7 @@
   <w:style w:type="paragraph" w:default="1" w:styleId="Normal">
     <w:name w:val="Normal"/>
     <w:qFormat/>
-    <w:rsid w:val="0029780A"/>
+    <w:rsid w:val="001230DC"/>
     <w:rPr>
       <w:rFonts w:ascii="Times New Roman" w:eastAsia="Times New Roman" w:hAnsi="Times New Roman" w:cs="Times New Roman"/>
       <w:lang w:eastAsia="en-GB"/>
@@ -16014,6 +17047,7 @@
   <w:style w:type="character" w:default="1" w:styleId="DefaultParagraphFont">
     <w:name w:val="Default Paragraph Font"/>
     <w:uiPriority w:val="1"/>
+    <w:semiHidden/>
     <w:unhideWhenUsed/>
   </w:style>
   <w:style w:type="table" w:default="1" w:styleId="TableNormal">
@@ -16496,7 +17530,6 @@
     <w:name w:val="Hyperlink"/>
     <w:basedOn w:val="DefaultParagraphFont"/>
     <w:uiPriority w:val="99"/>
-    <w:semiHidden/>
     <w:unhideWhenUsed/>
     <w:rsid w:val="0029780A"/>
     <w:rPr>
@@ -16553,6 +17586,18 @@
       <w:sz w:val="20"/>
       <w:szCs w:val="20"/>
       <w:lang w:eastAsia="en-GB"/>
+    </w:rPr>
+  </w:style>
+  <w:style w:type="character" w:styleId="UnresolvedMention">
+    <w:name w:val="Unresolved Mention"/>
+    <w:basedOn w:val="DefaultParagraphFont"/>
+    <w:uiPriority w:val="99"/>
+    <w:semiHidden/>
+    <w:unhideWhenUsed/>
+    <w:rsid w:val="000A20D3"/>
+    <w:rPr>
+      <w:color w:val="605E5C"/>
+      <w:shd w:val="clear" w:color="auto" w:fill="E1DFDD"/>
     </w:rPr>
   </w:style>
 </w:styles>

</xml_diff>

<commit_message>
must trim the W2V vocabulary...
Former-commit-id: a7c15e3d4f9cf6c43bda011da7c7578e7f9beedb
</commit_message>
<xml_diff>
--- a/Task1_DeveloperDiary.docx
+++ b/Task1_DeveloperDiary.docx
@@ -15673,12 +15673,451 @@
       <w:r>
         <w:t>6</w:t>
       </w:r>
+      <w:r>
+        <w:t>/06</w:t>
+      </w:r>
+    </w:p>
+    <w:p/>
+    <w:p>
+      <w:r>
+        <w:t>Building the NN graph for Skip-Gram…</w:t>
+      </w:r>
+    </w:p>
+    <w:p>
+      <w:proofErr w:type="spellStart"/>
+      <w:r>
+        <w:t>ValueError</w:t>
+      </w:r>
+      <w:proofErr w:type="spellEnd"/>
+      <w:r>
+        <w:t>: Cannot create a tensor proto whose content is larger than 2GB.</w:t>
+      </w:r>
+    </w:p>
+    <w:p>
+      <w:pPr>
+        <w:shd w:val="clear" w:color="auto" w:fill="FFFFFF"/>
+        <w:tabs>
+          <w:tab w:val="left" w:pos="916"/>
+          <w:tab w:val="left" w:pos="1832"/>
+          <w:tab w:val="left" w:pos="2748"/>
+          <w:tab w:val="left" w:pos="3664"/>
+          <w:tab w:val="left" w:pos="4580"/>
+          <w:tab w:val="left" w:pos="5496"/>
+          <w:tab w:val="left" w:pos="6412"/>
+          <w:tab w:val="left" w:pos="7328"/>
+          <w:tab w:val="left" w:pos="8244"/>
+          <w:tab w:val="left" w:pos="9160"/>
+          <w:tab w:val="left" w:pos="10076"/>
+          <w:tab w:val="left" w:pos="10992"/>
+          <w:tab w:val="left" w:pos="11908"/>
+          <w:tab w:val="left" w:pos="12824"/>
+          <w:tab w:val="left" w:pos="13740"/>
+          <w:tab w:val="left" w:pos="14656"/>
+        </w:tabs>
+        <w:rPr>
+          <w:rFonts w:ascii="Menlo" w:hAnsi="Menlo" w:cs="Menlo"/>
+          <w:color w:val="000000"/>
+          <w:sz w:val="18"/>
+          <w:szCs w:val="18"/>
+        </w:rPr>
+      </w:pPr>
+      <w:r>
+        <w:rPr>
+          <w:rFonts w:ascii="Menlo" w:hAnsi="Menlo" w:cs="Menlo"/>
+          <w:color w:val="000000"/>
+          <w:sz w:val="18"/>
+          <w:szCs w:val="18"/>
+        </w:rPr>
+        <w:t xml:space="preserve">W_E = </w:t>
+      </w:r>
+      <w:proofErr w:type="spellStart"/>
+      <w:r>
+        <w:rPr>
+          <w:rFonts w:ascii="Menlo" w:hAnsi="Menlo" w:cs="Menlo"/>
+          <w:color w:val="000000"/>
+          <w:sz w:val="18"/>
+          <w:szCs w:val="18"/>
+        </w:rPr>
+        <w:t>tf.get_</w:t>
+      </w:r>
+      <w:proofErr w:type="gramStart"/>
+      <w:r>
+        <w:rPr>
+          <w:rFonts w:ascii="Menlo" w:hAnsi="Menlo" w:cs="Menlo"/>
+          <w:color w:val="000000"/>
+          <w:sz w:val="18"/>
+          <w:szCs w:val="18"/>
+        </w:rPr>
+        <w:t>variable</w:t>
+      </w:r>
+      <w:proofErr w:type="spellEnd"/>
+      <w:r>
+        <w:rPr>
+          <w:rFonts w:ascii="Menlo" w:hAnsi="Menlo" w:cs="Menlo"/>
+          <w:color w:val="000000"/>
+          <w:sz w:val="18"/>
+          <w:szCs w:val="18"/>
+        </w:rPr>
+        <w:t>(</w:t>
+      </w:r>
+      <w:proofErr w:type="gramEnd"/>
+      <w:r>
+        <w:rPr>
+          <w:rFonts w:ascii="Menlo" w:hAnsi="Menlo" w:cs="Menlo"/>
+          <w:color w:val="660099"/>
+          <w:sz w:val="18"/>
+          <w:szCs w:val="18"/>
+        </w:rPr>
+        <w:t>name</w:t>
+      </w:r>
+      <w:r>
+        <w:rPr>
+          <w:rFonts w:ascii="Menlo" w:hAnsi="Menlo" w:cs="Menlo"/>
+          <w:color w:val="000000"/>
+          <w:sz w:val="18"/>
+          <w:szCs w:val="18"/>
+        </w:rPr>
+        <w:t>=</w:t>
+      </w:r>
+      <w:r>
+        <w:rPr>
+          <w:rFonts w:ascii="Menlo" w:hAnsi="Menlo" w:cs="Menlo"/>
+          <w:b/>
+          <w:bCs/>
+          <w:color w:val="008080"/>
+          <w:sz w:val="18"/>
+          <w:szCs w:val="18"/>
+        </w:rPr>
+        <w:t>"embeddings"</w:t>
+      </w:r>
+      <w:r>
+        <w:rPr>
+          <w:rFonts w:ascii="Menlo" w:hAnsi="Menlo" w:cs="Menlo"/>
+          <w:color w:val="000000"/>
+          <w:sz w:val="18"/>
+          <w:szCs w:val="18"/>
+        </w:rPr>
+        <w:t xml:space="preserve">, </w:t>
+      </w:r>
+      <w:r>
+        <w:rPr>
+          <w:rFonts w:ascii="Menlo" w:hAnsi="Menlo" w:cs="Menlo"/>
+          <w:color w:val="660099"/>
+          <w:sz w:val="18"/>
+          <w:szCs w:val="18"/>
+        </w:rPr>
+        <w:t>initializer</w:t>
+      </w:r>
+      <w:r>
+        <w:rPr>
+          <w:rFonts w:ascii="Menlo" w:hAnsi="Menlo" w:cs="Menlo"/>
+          <w:color w:val="000000"/>
+          <w:sz w:val="18"/>
+          <w:szCs w:val="18"/>
+        </w:rPr>
+        <w:t>=</w:t>
+      </w:r>
+      <w:proofErr w:type="spellStart"/>
+      <w:r>
+        <w:rPr>
+          <w:rFonts w:ascii="Menlo" w:hAnsi="Menlo" w:cs="Menlo"/>
+          <w:color w:val="000000"/>
+          <w:sz w:val="18"/>
+          <w:szCs w:val="18"/>
+        </w:rPr>
+        <w:t>embeddings_atstart</w:t>
+      </w:r>
+      <w:proofErr w:type="spellEnd"/>
+      <w:r>
+        <w:rPr>
+          <w:rFonts w:ascii="Menlo" w:hAnsi="Menlo" w:cs="Menlo"/>
+          <w:color w:val="000000"/>
+          <w:sz w:val="18"/>
+          <w:szCs w:val="18"/>
+        </w:rPr>
+        <w:t>)</w:t>
+      </w:r>
+    </w:p>
+    <w:p>
+      <w:r>
+        <w:t>-&gt; Must crop the vocabulary from GoogleNews-Word2Vec</w:t>
+      </w:r>
+    </w:p>
+    <w:p/>
+    <w:p>
+      <w:r>
+        <w:t>From “Wiktionary-based Word Embeddings” (De Melo, 2015):</w:t>
+      </w:r>
+    </w:p>
+    <w:p>
+      <w:r>
+        <w:t>“</w:t>
+      </w:r>
+      <w:r>
+        <w:t>trained on a Google News dataset consisting</w:t>
+      </w:r>
+      <w:r>
+        <w:t xml:space="preserve"> </w:t>
+      </w:r>
+      <w:r>
+        <w:t xml:space="preserve">of about 100B word tokens using word2vec. The vocabulary size is 3,000,000. </w:t>
+      </w:r>
+    </w:p>
+    <w:p>
+      <w:r>
+        <w:t>However, out</w:t>
+      </w:r>
+      <w:r>
+        <w:t xml:space="preserve"> </w:t>
+      </w:r>
+      <w:r>
+        <w:t>of these 3,000,000, actually 2,070,978 terms contain a space, most of which are multi-word</w:t>
+      </w:r>
+      <w:r>
+        <w:t xml:space="preserve"> </w:t>
+      </w:r>
+      <w:r>
+        <w:t>expressions or named entities. Thus, the number of genuine words is much smaller</w:t>
+      </w:r>
+      <w:r>
+        <w:t>”</w:t>
+      </w:r>
+    </w:p>
+    <w:p/>
+    <w:p>
+      <w:pPr>
+        <w:rPr>
+          <w:rFonts w:ascii="Menlo" w:hAnsi="Menlo" w:cs="Menlo"/>
+          <w:sz w:val="18"/>
+          <w:szCs w:val="18"/>
+        </w:rPr>
+      </w:pPr>
+      <w:proofErr w:type="spellStart"/>
+      <w:r>
+        <w:rPr>
+          <w:rFonts w:ascii="Menlo" w:hAnsi="Menlo" w:cs="Menlo"/>
+          <w:sz w:val="18"/>
+          <w:szCs w:val="18"/>
+        </w:rPr>
+        <w:t>pretrained_model_wv</w:t>
+      </w:r>
+      <w:proofErr w:type="spellEnd"/>
+      <w:r>
+        <w:rPr>
+          <w:rFonts w:ascii="Menlo" w:hAnsi="Menlo" w:cs="Menlo"/>
+          <w:sz w:val="18"/>
+          <w:szCs w:val="18"/>
+        </w:rPr>
+        <w:t>["</w:t>
+      </w:r>
+      <w:proofErr w:type="spellStart"/>
+      <w:r>
+        <w:rPr>
+          <w:rFonts w:ascii="Menlo" w:hAnsi="Menlo" w:cs="Menlo"/>
+          <w:sz w:val="18"/>
+          <w:szCs w:val="18"/>
+        </w:rPr>
+        <w:t>Abraham_Lincoln</w:t>
+      </w:r>
+      <w:proofErr w:type="spellEnd"/>
+      <w:proofErr w:type="gramStart"/>
+      <w:r>
+        <w:rPr>
+          <w:rFonts w:ascii="Menlo" w:hAnsi="Menlo" w:cs="Menlo"/>
+          <w:sz w:val="18"/>
+          <w:szCs w:val="18"/>
+        </w:rPr>
+        <w:t>"][</w:t>
+      </w:r>
+      <w:proofErr w:type="gramEnd"/>
+      <w:r>
+        <w:rPr>
+          <w:rFonts w:ascii="Menlo" w:hAnsi="Menlo" w:cs="Menlo"/>
+          <w:sz w:val="18"/>
+          <w:szCs w:val="18"/>
+        </w:rPr>
+        <w:t>0:2]</w:t>
+      </w:r>
+    </w:p>
+    <w:p>
+      <w:pPr>
+        <w:rPr>
+          <w:rFonts w:ascii="Menlo" w:hAnsi="Menlo" w:cs="Menlo"/>
+          <w:sz w:val="18"/>
+          <w:szCs w:val="18"/>
+        </w:rPr>
+      </w:pPr>
+      <w:proofErr w:type="gramStart"/>
+      <w:r>
+        <w:rPr>
+          <w:rFonts w:ascii="Menlo" w:hAnsi="Menlo" w:cs="Menlo"/>
+          <w:sz w:val="18"/>
+          <w:szCs w:val="18"/>
+        </w:rPr>
+        <w:t>Out[</w:t>
+      </w:r>
+      <w:proofErr w:type="gramEnd"/>
+      <w:r>
+        <w:rPr>
+          <w:rFonts w:ascii="Menlo" w:hAnsi="Menlo" w:cs="Menlo"/>
+          <w:sz w:val="18"/>
+          <w:szCs w:val="18"/>
+        </w:rPr>
+        <w:t xml:space="preserve">14]: array([0.55859375, 0.27929688], </w:t>
+      </w:r>
+      <w:proofErr w:type="spellStart"/>
+      <w:r>
+        <w:rPr>
+          <w:rFonts w:ascii="Menlo" w:hAnsi="Menlo" w:cs="Menlo"/>
+          <w:sz w:val="18"/>
+          <w:szCs w:val="18"/>
+        </w:rPr>
+        <w:t>dtype</w:t>
+      </w:r>
+      <w:proofErr w:type="spellEnd"/>
+      <w:r>
+        <w:rPr>
+          <w:rFonts w:ascii="Menlo" w:hAnsi="Menlo" w:cs="Menlo"/>
+          <w:sz w:val="18"/>
+          <w:szCs w:val="18"/>
+        </w:rPr>
+        <w:t>=float32)</w:t>
+      </w:r>
+      <w:r>
+        <w:rPr>
+          <w:rFonts w:ascii="Menlo" w:hAnsi="Menlo" w:cs="Menlo"/>
+          <w:sz w:val="18"/>
+          <w:szCs w:val="18"/>
+        </w:rPr>
+        <w:t>’</w:t>
+      </w:r>
+    </w:p>
+    <w:p/>
+    <w:p>
+      <w:pPr>
+        <w:pStyle w:val="ListParagraph"/>
+        <w:numPr>
+          <w:ilvl w:val="0"/>
+          <w:numId w:val="20"/>
+        </w:numPr>
+      </w:pPr>
+      <w:r>
+        <w:t>First possible modification to the vocabulary:</w:t>
+      </w:r>
+      <w:r>
+        <w:br/>
+      </w:r>
+      <w:r>
+        <w:t>Lowercase everything. Join any identical words, such as ‘The’ and ‘the’, replacing them with the vector of the lowercase version.</w:t>
+      </w:r>
+      <w:r>
+        <w:br/>
+      </w:r>
+      <w:proofErr w:type="spellStart"/>
+      <w:r>
+        <w:rPr>
+          <w:rFonts w:ascii="Menlo" w:hAnsi="Menlo" w:cs="Menlo"/>
+          <w:sz w:val="18"/>
+          <w:szCs w:val="18"/>
+        </w:rPr>
+        <w:t>pretrained_model_</w:t>
+      </w:r>
+      <w:proofErr w:type="gramStart"/>
+      <w:r>
+        <w:rPr>
+          <w:rFonts w:ascii="Menlo" w:hAnsi="Menlo" w:cs="Menlo"/>
+          <w:sz w:val="18"/>
+          <w:szCs w:val="18"/>
+        </w:rPr>
+        <w:t>wv.similarity</w:t>
+      </w:r>
+      <w:proofErr w:type="spellEnd"/>
+      <w:proofErr w:type="gramEnd"/>
+      <w:r>
+        <w:rPr>
+          <w:rFonts w:ascii="Menlo" w:hAnsi="Menlo" w:cs="Menlo"/>
+          <w:sz w:val="18"/>
+          <w:szCs w:val="18"/>
+        </w:rPr>
+        <w:t>("the", "The")</w:t>
+      </w:r>
+      <w:r>
+        <w:rPr>
+          <w:rFonts w:ascii="Menlo" w:hAnsi="Menlo" w:cs="Menlo"/>
+          <w:sz w:val="18"/>
+          <w:szCs w:val="18"/>
+        </w:rPr>
+        <w:br/>
+      </w:r>
+      <w:r>
+        <w:rPr>
+          <w:rFonts w:ascii="Menlo" w:hAnsi="Menlo" w:cs="Menlo"/>
+          <w:sz w:val="18"/>
+          <w:szCs w:val="18"/>
+        </w:rPr>
+        <w:t>Out[16]: 0.4476719</w:t>
+      </w:r>
+    </w:p>
+    <w:p/>
+    <w:p>
+      <w:pPr>
+        <w:pStyle w:val="ListParagraph"/>
+        <w:numPr>
+          <w:ilvl w:val="0"/>
+          <w:numId w:val="20"/>
+        </w:numPr>
+      </w:pPr>
+      <w:r>
+        <w:t>Alternative (or also second possible modification):</w:t>
+      </w:r>
+      <w:r>
+        <w:br/>
+        <w:t>Check the word frequencies on a reasonably-sized dataset (e.g. WikiText-103</w:t>
+      </w:r>
+      <w:r>
+        <w:t>, 1BillionWords.</w:t>
+      </w:r>
+      <w:r>
+        <w:t xml:space="preserve"> </w:t>
+      </w:r>
+      <w:r>
+        <w:t>Or Google-News itself</w:t>
+      </w:r>
+      <w:r>
+        <w:t xml:space="preserve">? No, </w:t>
+      </w:r>
+      <w:r>
+        <w:t>100 billion words</w:t>
+      </w:r>
+      <w:r>
+        <w:t xml:space="preserve">). </w:t>
+      </w:r>
+      <w:r>
+        <w:br/>
+      </w:r>
+      <w:r>
+        <w:t>Keep out anything with count &lt; 5.</w:t>
+      </w:r>
+    </w:p>
+    <w:p/>
+    <w:p>
+      <w:pPr>
+        <w:pStyle w:val="ListParagraph"/>
+        <w:numPr>
+          <w:ilvl w:val="0"/>
+          <w:numId w:val="20"/>
+        </w:numPr>
+      </w:pPr>
+      <w:r>
+        <w:t>Alternative:</w:t>
+      </w:r>
+      <w:r>
+        <w:t xml:space="preserve"> create an entirely new vocabulary, possibly from definitions + examples.</w:t>
+      </w:r>
       <w:bookmarkStart w:id="0" w:name="_GoBack"/>
       <w:bookmarkEnd w:id="0"/>
-      <w:r>
-        <w:t>/06</w:t>
-      </w:r>
-    </w:p>
+    </w:p>
+    <w:p/>
     <w:p/>
     <w:sectPr>
       <w:pgSz w:w="11900" w:h="16840"/>
@@ -16032,6 +16471,118 @@
     </w:lvl>
   </w:abstractNum>
   <w:abstractNum w:abstractNumId="3" w15:restartNumberingAfterBreak="0">
+    <w:nsid w:val="13E6074A"/>
+    <w:multiLevelType w:val="hybridMultilevel"/>
+    <w:tmpl w:val="76B20752"/>
+    <w:lvl w:ilvl="0" w:tplc="B4C44794">
+      <w:numFmt w:val="bullet"/>
+      <w:lvlText w:val=""/>
+      <w:lvlJc w:val="left"/>
+      <w:pPr>
+        <w:ind w:left="720" w:hanging="360"/>
+      </w:pPr>
+      <w:rPr>
+        <w:rFonts w:ascii="Wingdings" w:eastAsia="Times New Roman" w:hAnsi="Wingdings" w:cs="Times New Roman" w:hint="default"/>
+      </w:rPr>
+    </w:lvl>
+    <w:lvl w:ilvl="1" w:tplc="08090003" w:tentative="1">
+      <w:start w:val="1"/>
+      <w:numFmt w:val="bullet"/>
+      <w:lvlText w:val="o"/>
+      <w:lvlJc w:val="left"/>
+      <w:pPr>
+        <w:ind w:left="1440" w:hanging="360"/>
+      </w:pPr>
+      <w:rPr>
+        <w:rFonts w:ascii="Courier New" w:hAnsi="Courier New" w:cs="Courier New" w:hint="default"/>
+      </w:rPr>
+    </w:lvl>
+    <w:lvl w:ilvl="2" w:tplc="08090005" w:tentative="1">
+      <w:start w:val="1"/>
+      <w:numFmt w:val="bullet"/>
+      <w:lvlText w:val=""/>
+      <w:lvlJc w:val="left"/>
+      <w:pPr>
+        <w:ind w:left="2160" w:hanging="360"/>
+      </w:pPr>
+      <w:rPr>
+        <w:rFonts w:ascii="Wingdings" w:hAnsi="Wingdings" w:hint="default"/>
+      </w:rPr>
+    </w:lvl>
+    <w:lvl w:ilvl="3" w:tplc="08090001" w:tentative="1">
+      <w:start w:val="1"/>
+      <w:numFmt w:val="bullet"/>
+      <w:lvlText w:val=""/>
+      <w:lvlJc w:val="left"/>
+      <w:pPr>
+        <w:ind w:left="2880" w:hanging="360"/>
+      </w:pPr>
+      <w:rPr>
+        <w:rFonts w:ascii="Symbol" w:hAnsi="Symbol" w:hint="default"/>
+      </w:rPr>
+    </w:lvl>
+    <w:lvl w:ilvl="4" w:tplc="08090003" w:tentative="1">
+      <w:start w:val="1"/>
+      <w:numFmt w:val="bullet"/>
+      <w:lvlText w:val="o"/>
+      <w:lvlJc w:val="left"/>
+      <w:pPr>
+        <w:ind w:left="3600" w:hanging="360"/>
+      </w:pPr>
+      <w:rPr>
+        <w:rFonts w:ascii="Courier New" w:hAnsi="Courier New" w:cs="Courier New" w:hint="default"/>
+      </w:rPr>
+    </w:lvl>
+    <w:lvl w:ilvl="5" w:tplc="08090005" w:tentative="1">
+      <w:start w:val="1"/>
+      <w:numFmt w:val="bullet"/>
+      <w:lvlText w:val=""/>
+      <w:lvlJc w:val="left"/>
+      <w:pPr>
+        <w:ind w:left="4320" w:hanging="360"/>
+      </w:pPr>
+      <w:rPr>
+        <w:rFonts w:ascii="Wingdings" w:hAnsi="Wingdings" w:hint="default"/>
+      </w:rPr>
+    </w:lvl>
+    <w:lvl w:ilvl="6" w:tplc="08090001" w:tentative="1">
+      <w:start w:val="1"/>
+      <w:numFmt w:val="bullet"/>
+      <w:lvlText w:val=""/>
+      <w:lvlJc w:val="left"/>
+      <w:pPr>
+        <w:ind w:left="5040" w:hanging="360"/>
+      </w:pPr>
+      <w:rPr>
+        <w:rFonts w:ascii="Symbol" w:hAnsi="Symbol" w:hint="default"/>
+      </w:rPr>
+    </w:lvl>
+    <w:lvl w:ilvl="7" w:tplc="08090003" w:tentative="1">
+      <w:start w:val="1"/>
+      <w:numFmt w:val="bullet"/>
+      <w:lvlText w:val="o"/>
+      <w:lvlJc w:val="left"/>
+      <w:pPr>
+        <w:ind w:left="5760" w:hanging="360"/>
+      </w:pPr>
+      <w:rPr>
+        <w:rFonts w:ascii="Courier New" w:hAnsi="Courier New" w:cs="Courier New" w:hint="default"/>
+      </w:rPr>
+    </w:lvl>
+    <w:lvl w:ilvl="8" w:tplc="08090005" w:tentative="1">
+      <w:start w:val="1"/>
+      <w:numFmt w:val="bullet"/>
+      <w:lvlText w:val=""/>
+      <w:lvlJc w:val="left"/>
+      <w:pPr>
+        <w:ind w:left="6480" w:hanging="360"/>
+      </w:pPr>
+      <w:rPr>
+        <w:rFonts w:ascii="Wingdings" w:hAnsi="Wingdings" w:hint="default"/>
+      </w:rPr>
+    </w:lvl>
+  </w:abstractNum>
+  <w:abstractNum w:abstractNumId="4" w15:restartNumberingAfterBreak="0">
     <w:nsid w:val="15F91EB5"/>
     <w:multiLevelType w:val="hybridMultilevel"/>
     <w:tmpl w:val="0838B676"/>
@@ -16120,7 +16671,7 @@
       </w:pPr>
     </w:lvl>
   </w:abstractNum>
-  <w:abstractNum w:abstractNumId="4" w15:restartNumberingAfterBreak="0">
+  <w:abstractNum w:abstractNumId="5" w15:restartNumberingAfterBreak="0">
     <w:nsid w:val="2514315E"/>
     <w:multiLevelType w:val="hybridMultilevel"/>
     <w:tmpl w:val="18D04FC2"/>
@@ -16210,7 +16761,7 @@
       </w:pPr>
     </w:lvl>
   </w:abstractNum>
-  <w:abstractNum w:abstractNumId="5" w15:restartNumberingAfterBreak="0">
+  <w:abstractNum w:abstractNumId="6" w15:restartNumberingAfterBreak="0">
     <w:nsid w:val="29EC101F"/>
     <w:multiLevelType w:val="hybridMultilevel"/>
     <w:tmpl w:val="608C3742"/>
@@ -16323,7 +16874,7 @@
       </w:rPr>
     </w:lvl>
   </w:abstractNum>
-  <w:abstractNum w:abstractNumId="6" w15:restartNumberingAfterBreak="0">
+  <w:abstractNum w:abstractNumId="7" w15:restartNumberingAfterBreak="0">
     <w:nsid w:val="2C520081"/>
     <w:multiLevelType w:val="hybridMultilevel"/>
     <w:tmpl w:val="09EAB250"/>
@@ -16436,7 +16987,7 @@
       </w:rPr>
     </w:lvl>
   </w:abstractNum>
-  <w:abstractNum w:abstractNumId="7" w15:restartNumberingAfterBreak="0">
+  <w:abstractNum w:abstractNumId="8" w15:restartNumberingAfterBreak="0">
     <w:nsid w:val="2D9F706C"/>
     <w:multiLevelType w:val="hybridMultilevel"/>
     <w:tmpl w:val="5C26773A"/>
@@ -16549,7 +17100,7 @@
       </w:rPr>
     </w:lvl>
   </w:abstractNum>
-  <w:abstractNum w:abstractNumId="8" w15:restartNumberingAfterBreak="0">
+  <w:abstractNum w:abstractNumId="9" w15:restartNumberingAfterBreak="0">
     <w:nsid w:val="49A4581E"/>
     <w:multiLevelType w:val="hybridMultilevel"/>
     <w:tmpl w:val="8A3455F2"/>
@@ -16662,7 +17213,7 @@
       </w:rPr>
     </w:lvl>
   </w:abstractNum>
-  <w:abstractNum w:abstractNumId="9" w15:restartNumberingAfterBreak="0">
+  <w:abstractNum w:abstractNumId="10" w15:restartNumberingAfterBreak="0">
     <w:nsid w:val="4E1E1AA6"/>
     <w:multiLevelType w:val="hybridMultilevel"/>
     <w:tmpl w:val="2BEC690A"/>
@@ -16751,7 +17302,119 @@
       </w:pPr>
     </w:lvl>
   </w:abstractNum>
-  <w:abstractNum w:abstractNumId="10" w15:restartNumberingAfterBreak="0">
+  <w:abstractNum w:abstractNumId="11" w15:restartNumberingAfterBreak="0">
+    <w:nsid w:val="51BD0671"/>
+    <w:multiLevelType w:val="hybridMultilevel"/>
+    <w:tmpl w:val="949EE308"/>
+    <w:lvl w:ilvl="0" w:tplc="B4C44794">
+      <w:numFmt w:val="bullet"/>
+      <w:lvlText w:val=""/>
+      <w:lvlJc w:val="left"/>
+      <w:pPr>
+        <w:ind w:left="720" w:hanging="360"/>
+      </w:pPr>
+      <w:rPr>
+        <w:rFonts w:ascii="Wingdings" w:eastAsia="Times New Roman" w:hAnsi="Wingdings" w:cs="Times New Roman" w:hint="default"/>
+      </w:rPr>
+    </w:lvl>
+    <w:lvl w:ilvl="1" w:tplc="08090003" w:tentative="1">
+      <w:start w:val="1"/>
+      <w:numFmt w:val="bullet"/>
+      <w:lvlText w:val="o"/>
+      <w:lvlJc w:val="left"/>
+      <w:pPr>
+        <w:ind w:left="1440" w:hanging="360"/>
+      </w:pPr>
+      <w:rPr>
+        <w:rFonts w:ascii="Courier New" w:hAnsi="Courier New" w:cs="Courier New" w:hint="default"/>
+      </w:rPr>
+    </w:lvl>
+    <w:lvl w:ilvl="2" w:tplc="08090005" w:tentative="1">
+      <w:start w:val="1"/>
+      <w:numFmt w:val="bullet"/>
+      <w:lvlText w:val=""/>
+      <w:lvlJc w:val="left"/>
+      <w:pPr>
+        <w:ind w:left="2160" w:hanging="360"/>
+      </w:pPr>
+      <w:rPr>
+        <w:rFonts w:ascii="Wingdings" w:hAnsi="Wingdings" w:hint="default"/>
+      </w:rPr>
+    </w:lvl>
+    <w:lvl w:ilvl="3" w:tplc="08090001" w:tentative="1">
+      <w:start w:val="1"/>
+      <w:numFmt w:val="bullet"/>
+      <w:lvlText w:val=""/>
+      <w:lvlJc w:val="left"/>
+      <w:pPr>
+        <w:ind w:left="2880" w:hanging="360"/>
+      </w:pPr>
+      <w:rPr>
+        <w:rFonts w:ascii="Symbol" w:hAnsi="Symbol" w:hint="default"/>
+      </w:rPr>
+    </w:lvl>
+    <w:lvl w:ilvl="4" w:tplc="08090003" w:tentative="1">
+      <w:start w:val="1"/>
+      <w:numFmt w:val="bullet"/>
+      <w:lvlText w:val="o"/>
+      <w:lvlJc w:val="left"/>
+      <w:pPr>
+        <w:ind w:left="3600" w:hanging="360"/>
+      </w:pPr>
+      <w:rPr>
+        <w:rFonts w:ascii="Courier New" w:hAnsi="Courier New" w:cs="Courier New" w:hint="default"/>
+      </w:rPr>
+    </w:lvl>
+    <w:lvl w:ilvl="5" w:tplc="08090005" w:tentative="1">
+      <w:start w:val="1"/>
+      <w:numFmt w:val="bullet"/>
+      <w:lvlText w:val=""/>
+      <w:lvlJc w:val="left"/>
+      <w:pPr>
+        <w:ind w:left="4320" w:hanging="360"/>
+      </w:pPr>
+      <w:rPr>
+        <w:rFonts w:ascii="Wingdings" w:hAnsi="Wingdings" w:hint="default"/>
+      </w:rPr>
+    </w:lvl>
+    <w:lvl w:ilvl="6" w:tplc="08090001" w:tentative="1">
+      <w:start w:val="1"/>
+      <w:numFmt w:val="bullet"/>
+      <w:lvlText w:val=""/>
+      <w:lvlJc w:val="left"/>
+      <w:pPr>
+        <w:ind w:left="5040" w:hanging="360"/>
+      </w:pPr>
+      <w:rPr>
+        <w:rFonts w:ascii="Symbol" w:hAnsi="Symbol" w:hint="default"/>
+      </w:rPr>
+    </w:lvl>
+    <w:lvl w:ilvl="7" w:tplc="08090003" w:tentative="1">
+      <w:start w:val="1"/>
+      <w:numFmt w:val="bullet"/>
+      <w:lvlText w:val="o"/>
+      <w:lvlJc w:val="left"/>
+      <w:pPr>
+        <w:ind w:left="5760" w:hanging="360"/>
+      </w:pPr>
+      <w:rPr>
+        <w:rFonts w:ascii="Courier New" w:hAnsi="Courier New" w:cs="Courier New" w:hint="default"/>
+      </w:rPr>
+    </w:lvl>
+    <w:lvl w:ilvl="8" w:tplc="08090005" w:tentative="1">
+      <w:start w:val="1"/>
+      <w:numFmt w:val="bullet"/>
+      <w:lvlText w:val=""/>
+      <w:lvlJc w:val="left"/>
+      <w:pPr>
+        <w:ind w:left="6480" w:hanging="360"/>
+      </w:pPr>
+      <w:rPr>
+        <w:rFonts w:ascii="Wingdings" w:hAnsi="Wingdings" w:hint="default"/>
+      </w:rPr>
+    </w:lvl>
+  </w:abstractNum>
+  <w:abstractNum w:abstractNumId="12" w15:restartNumberingAfterBreak="0">
     <w:nsid w:val="59027D7E"/>
     <w:multiLevelType w:val="hybridMultilevel"/>
     <w:tmpl w:val="50D448AE"/>
@@ -16864,7 +17527,7 @@
       </w:rPr>
     </w:lvl>
   </w:abstractNum>
-  <w:abstractNum w:abstractNumId="11" w15:restartNumberingAfterBreak="0">
+  <w:abstractNum w:abstractNumId="13" w15:restartNumberingAfterBreak="0">
     <w:nsid w:val="59513DC7"/>
     <w:multiLevelType w:val="hybridMultilevel"/>
     <w:tmpl w:val="4B464C24"/>
@@ -16950,7 +17613,7 @@
       </w:pPr>
     </w:lvl>
   </w:abstractNum>
-  <w:abstractNum w:abstractNumId="12" w15:restartNumberingAfterBreak="0">
+  <w:abstractNum w:abstractNumId="14" w15:restartNumberingAfterBreak="0">
     <w:nsid w:val="597935B0"/>
     <w:multiLevelType w:val="hybridMultilevel"/>
     <w:tmpl w:val="3CA27FCA"/>
@@ -17063,7 +17726,7 @@
       </w:rPr>
     </w:lvl>
   </w:abstractNum>
-  <w:abstractNum w:abstractNumId="13" w15:restartNumberingAfterBreak="0">
+  <w:abstractNum w:abstractNumId="15" w15:restartNumberingAfterBreak="0">
     <w:nsid w:val="61B40E84"/>
     <w:multiLevelType w:val="hybridMultilevel"/>
     <w:tmpl w:val="026C66D2"/>
@@ -17149,7 +17812,7 @@
       </w:pPr>
     </w:lvl>
   </w:abstractNum>
-  <w:abstractNum w:abstractNumId="14" w15:restartNumberingAfterBreak="0">
+  <w:abstractNum w:abstractNumId="16" w15:restartNumberingAfterBreak="0">
     <w:nsid w:val="61C21455"/>
     <w:multiLevelType w:val="hybridMultilevel"/>
     <w:tmpl w:val="8B18A276"/>
@@ -17262,7 +17925,7 @@
       </w:rPr>
     </w:lvl>
   </w:abstractNum>
-  <w:abstractNum w:abstractNumId="15" w15:restartNumberingAfterBreak="0">
+  <w:abstractNum w:abstractNumId="17" w15:restartNumberingAfterBreak="0">
     <w:nsid w:val="66C25EC6"/>
     <w:multiLevelType w:val="hybridMultilevel"/>
     <w:tmpl w:val="14961BF8"/>
@@ -17375,7 +18038,7 @@
       </w:rPr>
     </w:lvl>
   </w:abstractNum>
-  <w:abstractNum w:abstractNumId="16" w15:restartNumberingAfterBreak="0">
+  <w:abstractNum w:abstractNumId="18" w15:restartNumberingAfterBreak="0">
     <w:nsid w:val="748C5E1D"/>
     <w:multiLevelType w:val="hybridMultilevel"/>
     <w:tmpl w:val="DA6AA5C2"/>
@@ -17488,56 +18151,178 @@
       </w:rPr>
     </w:lvl>
   </w:abstractNum>
+  <w:abstractNum w:abstractNumId="19" w15:restartNumberingAfterBreak="0">
+    <w:nsid w:val="796C7668"/>
+    <w:multiLevelType w:val="hybridMultilevel"/>
+    <w:tmpl w:val="902A45C6"/>
+    <w:lvl w:ilvl="0" w:tplc="04090001">
+      <w:start w:val="1"/>
+      <w:numFmt w:val="bullet"/>
+      <w:lvlText w:val=""/>
+      <w:lvlJc w:val="left"/>
+      <w:pPr>
+        <w:ind w:left="720" w:hanging="360"/>
+      </w:pPr>
+      <w:rPr>
+        <w:rFonts w:ascii="Symbol" w:hAnsi="Symbol" w:hint="default"/>
+      </w:rPr>
+    </w:lvl>
+    <w:lvl w:ilvl="1" w:tplc="08090003" w:tentative="1">
+      <w:start w:val="1"/>
+      <w:numFmt w:val="bullet"/>
+      <w:lvlText w:val="o"/>
+      <w:lvlJc w:val="left"/>
+      <w:pPr>
+        <w:ind w:left="1440" w:hanging="360"/>
+      </w:pPr>
+      <w:rPr>
+        <w:rFonts w:ascii="Courier New" w:hAnsi="Courier New" w:cs="Courier New" w:hint="default"/>
+      </w:rPr>
+    </w:lvl>
+    <w:lvl w:ilvl="2" w:tplc="08090005" w:tentative="1">
+      <w:start w:val="1"/>
+      <w:numFmt w:val="bullet"/>
+      <w:lvlText w:val=""/>
+      <w:lvlJc w:val="left"/>
+      <w:pPr>
+        <w:ind w:left="2160" w:hanging="360"/>
+      </w:pPr>
+      <w:rPr>
+        <w:rFonts w:ascii="Wingdings" w:hAnsi="Wingdings" w:hint="default"/>
+      </w:rPr>
+    </w:lvl>
+    <w:lvl w:ilvl="3" w:tplc="08090001" w:tentative="1">
+      <w:start w:val="1"/>
+      <w:numFmt w:val="bullet"/>
+      <w:lvlText w:val=""/>
+      <w:lvlJc w:val="left"/>
+      <w:pPr>
+        <w:ind w:left="2880" w:hanging="360"/>
+      </w:pPr>
+      <w:rPr>
+        <w:rFonts w:ascii="Symbol" w:hAnsi="Symbol" w:hint="default"/>
+      </w:rPr>
+    </w:lvl>
+    <w:lvl w:ilvl="4" w:tplc="08090003" w:tentative="1">
+      <w:start w:val="1"/>
+      <w:numFmt w:val="bullet"/>
+      <w:lvlText w:val="o"/>
+      <w:lvlJc w:val="left"/>
+      <w:pPr>
+        <w:ind w:left="3600" w:hanging="360"/>
+      </w:pPr>
+      <w:rPr>
+        <w:rFonts w:ascii="Courier New" w:hAnsi="Courier New" w:cs="Courier New" w:hint="default"/>
+      </w:rPr>
+    </w:lvl>
+    <w:lvl w:ilvl="5" w:tplc="08090005" w:tentative="1">
+      <w:start w:val="1"/>
+      <w:numFmt w:val="bullet"/>
+      <w:lvlText w:val=""/>
+      <w:lvlJc w:val="left"/>
+      <w:pPr>
+        <w:ind w:left="4320" w:hanging="360"/>
+      </w:pPr>
+      <w:rPr>
+        <w:rFonts w:ascii="Wingdings" w:hAnsi="Wingdings" w:hint="default"/>
+      </w:rPr>
+    </w:lvl>
+    <w:lvl w:ilvl="6" w:tplc="08090001" w:tentative="1">
+      <w:start w:val="1"/>
+      <w:numFmt w:val="bullet"/>
+      <w:lvlText w:val=""/>
+      <w:lvlJc w:val="left"/>
+      <w:pPr>
+        <w:ind w:left="5040" w:hanging="360"/>
+      </w:pPr>
+      <w:rPr>
+        <w:rFonts w:ascii="Symbol" w:hAnsi="Symbol" w:hint="default"/>
+      </w:rPr>
+    </w:lvl>
+    <w:lvl w:ilvl="7" w:tplc="08090003" w:tentative="1">
+      <w:start w:val="1"/>
+      <w:numFmt w:val="bullet"/>
+      <w:lvlText w:val="o"/>
+      <w:lvlJc w:val="left"/>
+      <w:pPr>
+        <w:ind w:left="5760" w:hanging="360"/>
+      </w:pPr>
+      <w:rPr>
+        <w:rFonts w:ascii="Courier New" w:hAnsi="Courier New" w:cs="Courier New" w:hint="default"/>
+      </w:rPr>
+    </w:lvl>
+    <w:lvl w:ilvl="8" w:tplc="08090005" w:tentative="1">
+      <w:start w:val="1"/>
+      <w:numFmt w:val="bullet"/>
+      <w:lvlText w:val=""/>
+      <w:lvlJc w:val="left"/>
+      <w:pPr>
+        <w:ind w:left="6480" w:hanging="360"/>
+      </w:pPr>
+      <w:rPr>
+        <w:rFonts w:ascii="Wingdings" w:hAnsi="Wingdings" w:hint="default"/>
+      </w:rPr>
+    </w:lvl>
+  </w:abstractNum>
   <w:num w:numId="1">
     <w:abstractNumId w:val="2"/>
   </w:num>
   <w:num w:numId="2">
-    <w:abstractNumId w:val="16"/>
+    <w:abstractNumId w:val="18"/>
   </w:num>
   <w:num w:numId="3">
-    <w:abstractNumId w:val="12"/>
+    <w:abstractNumId w:val="14"/>
   </w:num>
   <w:num w:numId="4">
-    <w:abstractNumId w:val="3"/>
+    <w:abstractNumId w:val="4"/>
   </w:num>
   <w:num w:numId="5">
-    <w:abstractNumId w:val="5"/>
+    <w:abstractNumId w:val="6"/>
   </w:num>
   <w:num w:numId="6">
-    <w:abstractNumId w:val="10"/>
+    <w:abstractNumId w:val="12"/>
   </w:num>
   <w:num w:numId="7">
     <w:abstractNumId w:val="1"/>
   </w:num>
   <w:num w:numId="8">
-    <w:abstractNumId w:val="4"/>
+    <w:abstractNumId w:val="5"/>
   </w:num>
   <w:num w:numId="9">
-    <w:abstractNumId w:val="11"/>
+    <w:abstractNumId w:val="13"/>
   </w:num>
   <w:num w:numId="10">
-    <w:abstractNumId w:val="6"/>
+    <w:abstractNumId w:val="7"/>
   </w:num>
   <w:num w:numId="11">
-    <w:abstractNumId w:val="15"/>
+    <w:abstractNumId w:val="17"/>
   </w:num>
   <w:num w:numId="12">
+    <w:abstractNumId w:val="10"/>
+  </w:num>
+  <w:num w:numId="13">
     <w:abstractNumId w:val="9"/>
   </w:num>
-  <w:num w:numId="13">
-    <w:abstractNumId w:val="8"/>
-  </w:num>
   <w:num w:numId="14">
-    <w:abstractNumId w:val="14"/>
+    <w:abstractNumId w:val="16"/>
   </w:num>
   <w:num w:numId="15">
     <w:abstractNumId w:val="0"/>
   </w:num>
   <w:num w:numId="16">
-    <w:abstractNumId w:val="13"/>
+    <w:abstractNumId w:val="15"/>
   </w:num>
   <w:num w:numId="17">
-    <w:abstractNumId w:val="7"/>
+    <w:abstractNumId w:val="8"/>
+  </w:num>
+  <w:num w:numId="18">
+    <w:abstractNumId w:val="3"/>
+  </w:num>
+  <w:num w:numId="19">
+    <w:abstractNumId w:val="11"/>
+  </w:num>
+  <w:num w:numId="20">
+    <w:abstractNumId w:val="19"/>
   </w:num>
 </w:numbering>
 </file>

</xml_diff>

<commit_message>
must get a vocabulary for the bootstrap-skipgram...
Former-commit-id: 6f63a4e6398f2a49799a5066c51de19f65a275a2
</commit_message>
<xml_diff>
--- a/Task1_DeveloperDiary.docx
+++ b/Task1_DeveloperDiary.docx
@@ -14834,7 +14834,10 @@
         <w:pStyle w:val="Heading1"/>
       </w:pPr>
       <w:r>
-        <w:t>25/06</w:t>
+        <w:t>25/0</w:t>
+      </w:r>
+      <w:r>
+        <w:t>8</w:t>
       </w:r>
     </w:p>
     <w:p/>
@@ -15668,13 +15671,10 @@
         <w:pStyle w:val="Heading1"/>
       </w:pPr>
       <w:r>
-        <w:t>2</w:t>
-      </w:r>
-      <w:r>
-        <w:t>6</w:t>
-      </w:r>
-      <w:r>
-        <w:t>/06</w:t>
+        <w:t>26/0</w:t>
+      </w:r>
+      <w:r>
+        <w:t>8</w:t>
       </w:r>
     </w:p>
     <w:p/>
@@ -15851,36 +15851,18 @@
     </w:p>
     <w:p>
       <w:r>
-        <w:t>“</w:t>
-      </w:r>
-      <w:r>
-        <w:t>trained on a Google News dataset consisting</w:t>
-      </w:r>
-      <w:r>
-        <w:t xml:space="preserve"> </w:t>
-      </w:r>
-      <w:r>
-        <w:t xml:space="preserve">of about 100B word tokens using word2vec. The vocabulary size is 3,000,000. </w:t>
-      </w:r>
-    </w:p>
-    <w:p>
-      <w:r>
-        <w:t>However, out</w:t>
-      </w:r>
-      <w:r>
-        <w:t xml:space="preserve"> </w:t>
-      </w:r>
-      <w:r>
-        <w:t>of these 3,000,000, actually 2,070,978 terms contain a space, most of which are multi-word</w:t>
-      </w:r>
-      <w:r>
-        <w:t xml:space="preserve"> </w:t>
-      </w:r>
-      <w:r>
-        <w:t>expressions or named entities. Thus, the number of genuine words is much smaller</w:t>
-      </w:r>
-      <w:r>
-        <w:t>”</w:t>
+        <w:t xml:space="preserve">“trained on a Google News dataset consisting of about 100B word tokens using word2vec. The vocabulary size is 3,000,000. </w:t>
+      </w:r>
+    </w:p>
+    <w:p>
+      <w:r>
+        <w:t>However, out of these 3,000,000, actually 2,070,978 terms contain a space</w:t>
+      </w:r>
+      <w:r>
+        <w:t xml:space="preserve"> [i.e. underscore]</w:t>
+      </w:r>
+      <w:r>
+        <w:t>, most of which are multi-word expressions or named entities. Thus, the number of genuine words is much smaller”</w:t>
       </w:r>
     </w:p>
     <w:p/>
@@ -15981,15 +15963,7 @@
           <w:sz w:val="18"/>
           <w:szCs w:val="18"/>
         </w:rPr>
-        <w:t>=float32)</w:t>
-      </w:r>
-      <w:r>
-        <w:rPr>
-          <w:rFonts w:ascii="Menlo" w:hAnsi="Menlo" w:cs="Menlo"/>
-          <w:sz w:val="18"/>
-          <w:szCs w:val="18"/>
-        </w:rPr>
-        <w:t>’</w:t>
+        <w:t>=float32)’</w:t>
       </w:r>
     </w:p>
     <w:p/>
@@ -16096,7 +16070,33 @@
         <w:br/>
       </w:r>
       <w:r>
-        <w:t>Keep out anything with count &lt; 5.</w:t>
+        <w:t xml:space="preserve">Keep </w:t>
+      </w:r>
+      <w:r>
+        <w:t>in</w:t>
+      </w:r>
+      <w:r>
+        <w:t xml:space="preserve"> anything with count </w:t>
+      </w:r>
+      <w:r>
+        <w:t>&gt;</w:t>
+      </w:r>
+      <w:r>
+        <w:t xml:space="preserve"> 5</w:t>
+      </w:r>
+      <w:r>
+        <w:t xml:space="preserve"> (minus </w:t>
+      </w:r>
+      <w:proofErr w:type="spellStart"/>
+      <w:r>
+        <w:t>stopwords</w:t>
+      </w:r>
+      <w:proofErr w:type="spellEnd"/>
+      <w:r>
+        <w:t>)</w:t>
+      </w:r>
+      <w:r>
+        <w:t>.</w:t>
       </w:r>
     </w:p>
     <w:p/>
@@ -16114,9 +16114,359 @@
       <w:r>
         <w:t xml:space="preserve"> create an entirely new vocabulary, possibly from definitions + examples.</w:t>
       </w:r>
+    </w:p>
+    <w:p>
+      <w:pPr>
+        <w:pStyle w:val="ListParagraph"/>
+      </w:pPr>
+    </w:p>
+    <w:p>
+      <w:pPr>
+        <w:pStyle w:val="Heading1"/>
+      </w:pPr>
+      <w:r>
+        <w:lastRenderedPageBreak/>
+        <w:t>27/08</w:t>
+      </w:r>
+    </w:p>
+    <w:p/>
+    <w:p>
+      <w:r>
+        <w:t>Reconsidering the graph:</w:t>
+      </w:r>
+    </w:p>
+    <w:p>
+      <w:r>
+        <w:t>It may also be necessary to aggregate (or filter) the synonyms</w:t>
+      </w:r>
+    </w:p>
+    <w:p>
+      <w:r>
+        <w:t>(</w:t>
+      </w:r>
+      <w:r>
+        <w:t>A filter m</w:t>
+      </w:r>
+      <w:r>
+        <w:t xml:space="preserve">ay be based on the frequency in </w:t>
+      </w:r>
+      <w:proofErr w:type="spellStart"/>
+      <w:r>
+        <w:t>defs</w:t>
+      </w:r>
+      <w:proofErr w:type="spellEnd"/>
+      <w:r>
+        <w:t xml:space="preserve"> + examples)</w:t>
+      </w:r>
+    </w:p>
+    <w:p/>
+    <w:p>
+      <w:r>
+        <w:t>The aggregation of examples has 2 directions:</w:t>
+      </w:r>
+    </w:p>
+    <w:p>
+      <w:pPr>
+        <w:pStyle w:val="ListParagraph"/>
+        <w:numPr>
+          <w:ilvl w:val="0"/>
+          <w:numId w:val="3"/>
+        </w:numPr>
+      </w:pPr>
+      <w:proofErr w:type="gramStart"/>
+      <w:r>
+        <w:t>Bootstrap :</w:t>
+      </w:r>
+      <w:proofErr w:type="gramEnd"/>
+      <w:r>
+        <w:t xml:space="preserve"> Skip-Gram over the corpus of examples, then select </w:t>
+      </w:r>
+      <w:r>
+        <w:rPr>
+          <w:i/>
+          <w:iCs/>
+        </w:rPr>
+        <w:t>w</w:t>
+      </w:r>
+      <w:r>
+        <w:t xml:space="preserve"> ‘s vector</w:t>
+      </w:r>
+    </w:p>
+    <w:p>
+      <w:pPr>
+        <w:pStyle w:val="ListParagraph"/>
+        <w:numPr>
+          <w:ilvl w:val="0"/>
+          <w:numId w:val="3"/>
+        </w:numPr>
+      </w:pPr>
+      <w:r>
+        <w:t xml:space="preserve">Pre-trained </w:t>
+      </w:r>
+      <w:proofErr w:type="gramStart"/>
+      <w:r>
+        <w:t>version :</w:t>
+      </w:r>
+      <w:proofErr w:type="gramEnd"/>
+      <w:r>
+        <w:t xml:space="preserve"> </w:t>
+      </w:r>
+      <w:r>
+        <w:t>Continuous-</w:t>
+      </w:r>
+      <w:proofErr w:type="spellStart"/>
+      <w:r>
+        <w:t>BagofWords</w:t>
+      </w:r>
+      <w:proofErr w:type="spellEnd"/>
+      <w:r>
+        <w:t xml:space="preserve">, using pre-trained embeddings to build </w:t>
+      </w:r>
+      <w:r>
+        <w:rPr>
+          <w:i/>
+          <w:iCs/>
+        </w:rPr>
+        <w:t>w</w:t>
+      </w:r>
+      <w:r>
+        <w:t xml:space="preserve"> ‘s vector, by applying CBOW over the corpus of examples.</w:t>
+      </w:r>
+    </w:p>
+    <w:p/>
+    <w:p>
+      <w:r>
+        <w:t>Adjusting Bootstrap version. Need a better vocabulary…</w:t>
+      </w:r>
+    </w:p>
+    <w:p/>
+    <w:p>
+      <w:pPr>
+        <w:pStyle w:val="Heading1"/>
+      </w:pPr>
+      <w:r>
+        <w:t>29/08</w:t>
+      </w:r>
+    </w:p>
+    <w:p/>
+    <w:p/>
+    <w:p>
+      <w:r>
+        <w:t xml:space="preserve">Problem: using </w:t>
+      </w:r>
+      <w:r>
+        <w:rPr>
+          <w:rFonts w:ascii="Menlo" w:hAnsi="Menlo" w:cs="Menlo"/>
+          <w:sz w:val="18"/>
+          <w:szCs w:val="18"/>
+        </w:rPr>
+        <w:t>vocab</w:t>
+      </w:r>
+      <w:r>
+        <w:rPr>
+          <w:rFonts w:ascii="Menlo" w:hAnsi="Menlo" w:cs="Menlo"/>
+          <w:sz w:val="18"/>
+          <w:szCs w:val="18"/>
+        </w:rPr>
+        <w:t>u</w:t>
+      </w:r>
+      <w:r>
+        <w:rPr>
+          <w:rFonts w:ascii="Menlo" w:hAnsi="Menlo" w:cs="Menlo"/>
+          <w:sz w:val="18"/>
+          <w:szCs w:val="18"/>
+        </w:rPr>
+        <w:t xml:space="preserve">lary = </w:t>
+      </w:r>
+      <w:proofErr w:type="spellStart"/>
+      <w:proofErr w:type="gramStart"/>
+      <w:r>
+        <w:rPr>
+          <w:rFonts w:ascii="Menlo" w:hAnsi="Menlo" w:cs="Menlo"/>
+          <w:sz w:val="18"/>
+          <w:szCs w:val="18"/>
+        </w:rPr>
+        <w:t>nltk.corpus</w:t>
+      </w:r>
+      <w:proofErr w:type="gramEnd"/>
+      <w:r>
+        <w:rPr>
+          <w:rFonts w:ascii="Menlo" w:hAnsi="Menlo" w:cs="Menlo"/>
+          <w:sz w:val="18"/>
+          <w:szCs w:val="18"/>
+        </w:rPr>
+        <w:t>.words.words</w:t>
+      </w:r>
+      <w:proofErr w:type="spellEnd"/>
+      <w:r>
+        <w:rPr>
+          <w:rFonts w:ascii="Menlo" w:hAnsi="Menlo" w:cs="Menlo"/>
+          <w:sz w:val="18"/>
+          <w:szCs w:val="18"/>
+        </w:rPr>
+        <w:t>()</w:t>
+      </w:r>
+      <w:r>
+        <w:t xml:space="preserve"> we do not include plurals &amp; co.</w:t>
+      </w:r>
+    </w:p>
+    <w:p>
+      <w:pPr>
+        <w:rPr>
+          <w:rFonts w:ascii="Menlo" w:hAnsi="Menlo" w:cs="Menlo"/>
+          <w:sz w:val="18"/>
+          <w:szCs w:val="18"/>
+        </w:rPr>
+      </w:pPr>
+      <w:proofErr w:type="spellStart"/>
+      <w:r>
+        <w:rPr>
+          <w:rFonts w:ascii="Menlo" w:hAnsi="Menlo" w:cs="Menlo"/>
+          <w:sz w:val="18"/>
+          <w:szCs w:val="18"/>
+        </w:rPr>
+        <w:t>ValueError</w:t>
+      </w:r>
+      <w:proofErr w:type="spellEnd"/>
+      <w:r>
+        <w:rPr>
+          <w:rFonts w:ascii="Menlo" w:hAnsi="Menlo" w:cs="Menlo"/>
+          <w:sz w:val="18"/>
+          <w:szCs w:val="18"/>
+        </w:rPr>
+        <w:t>: 'temperatures' is not in list</w:t>
+      </w:r>
+    </w:p>
+    <w:p/>
+    <w:p>
+      <w:r>
+        <w:t>There are 3 approaches:</w:t>
+      </w:r>
+    </w:p>
+    <w:p>
+      <w:pPr>
+        <w:pStyle w:val="ListParagraph"/>
+        <w:numPr>
+          <w:ilvl w:val="0"/>
+          <w:numId w:val="21"/>
+        </w:numPr>
+      </w:pPr>
+      <w:r>
+        <w:t>Using a vocabulary large enough that it contains all possible forms.</w:t>
+      </w:r>
+    </w:p>
+    <w:p>
+      <w:pPr>
+        <w:pStyle w:val="ListParagraph"/>
+        <w:numPr>
+          <w:ilvl w:val="1"/>
+          <w:numId w:val="21"/>
+        </w:numPr>
+      </w:pPr>
+      <w:r>
+        <w:t>Problem: we have seen that the Word2Vec-GoogleNews vocabulary, with its 3 million words and a tensor of &gt; 2GB, is too large to handle</w:t>
+      </w:r>
+    </w:p>
+    <w:p>
+      <w:pPr>
+        <w:pStyle w:val="ListParagraph"/>
+        <w:numPr>
+          <w:ilvl w:val="1"/>
+          <w:numId w:val="21"/>
+        </w:numPr>
+      </w:pPr>
+      <w:r>
+        <w:t>Possible solution: create a vocabulary from WikiText-103 / 1BillionWords</w:t>
+      </w:r>
+    </w:p>
+    <w:p>
+      <w:pPr>
+        <w:pStyle w:val="ListParagraph"/>
+        <w:numPr>
+          <w:ilvl w:val="0"/>
+          <w:numId w:val="21"/>
+        </w:numPr>
+      </w:pPr>
+      <w:r>
+        <w:t>Stemming all the words in the examples.</w:t>
+      </w:r>
+    </w:p>
+    <w:p>
+      <w:pPr>
+        <w:pStyle w:val="ListParagraph"/>
+        <w:numPr>
+          <w:ilvl w:val="0"/>
+          <w:numId w:val="21"/>
+        </w:numPr>
+      </w:pPr>
+      <w:r>
+        <w:t>Ignoring the forms that we do not have in the vocabulary, letting them be &lt;UNK&gt;</w:t>
+      </w:r>
+    </w:p>
+    <w:p/>
+    <w:p/>
+    <w:p>
+      <w:r>
+        <w:t xml:space="preserve"> </w:t>
+      </w:r>
+      <w:r>
+        <w:t xml:space="preserve">Regarding the </w:t>
+      </w:r>
+      <w:proofErr w:type="spellStart"/>
+      <w:r>
+        <w:t>nltk</w:t>
+      </w:r>
+      <w:proofErr w:type="spellEnd"/>
+      <w:r>
+        <w:t xml:space="preserve">-corpus-words vocabulary: </w:t>
+      </w:r>
+      <w:r>
+        <w:t xml:space="preserve">a lot of obscure words are in the </w:t>
+      </w:r>
+      <w:proofErr w:type="gramStart"/>
+      <w:r>
+        <w:t xml:space="preserve">corpus </w:t>
+      </w:r>
+      <w:r>
+        <w:t xml:space="preserve"> (</w:t>
+      </w:r>
+      <w:proofErr w:type="gramEnd"/>
+      <w:r>
+        <w:t xml:space="preserve">abampere, </w:t>
+      </w:r>
+      <w:proofErr w:type="spellStart"/>
+      <w:r>
+        <w:t>academist</w:t>
+      </w:r>
+      <w:proofErr w:type="spellEnd"/>
+      <w:r>
+        <w:t xml:space="preserve">, acceptant…) </w:t>
+      </w:r>
       <w:bookmarkStart w:id="0" w:name="_GoBack"/>
       <w:bookmarkEnd w:id="0"/>
-    </w:p>
+      <w:r>
+        <w:t xml:space="preserve">, </w:t>
+      </w:r>
+      <w:r>
+        <w:t>while </w:t>
+      </w:r>
+      <w:r>
+        <w:t>for instance ‘</w:t>
+      </w:r>
+      <w:r>
+        <w:t>okay</w:t>
+      </w:r>
+      <w:r>
+        <w:t>’</w:t>
+      </w:r>
+      <w:r>
+        <w:t> is not</w:t>
+      </w:r>
+      <w:r>
+        <w:t xml:space="preserve"> included</w:t>
+      </w:r>
+    </w:p>
+    <w:p/>
     <w:p/>
     <w:p/>
     <w:sectPr>
@@ -18262,6 +18612,92 @@
       <w:rPr>
         <w:rFonts w:ascii="Wingdings" w:hAnsi="Wingdings" w:hint="default"/>
       </w:rPr>
+    </w:lvl>
+  </w:abstractNum>
+  <w:abstractNum w:abstractNumId="20" w15:restartNumberingAfterBreak="0">
+    <w:nsid w:val="79FD27FF"/>
+    <w:multiLevelType w:val="hybridMultilevel"/>
+    <w:tmpl w:val="374007C8"/>
+    <w:lvl w:ilvl="0" w:tplc="0809000F">
+      <w:start w:val="1"/>
+      <w:numFmt w:val="decimal"/>
+      <w:lvlText w:val="%1."/>
+      <w:lvlJc w:val="left"/>
+      <w:pPr>
+        <w:ind w:left="720" w:hanging="360"/>
+      </w:pPr>
+    </w:lvl>
+    <w:lvl w:ilvl="1" w:tplc="08090019">
+      <w:start w:val="1"/>
+      <w:numFmt w:val="lowerLetter"/>
+      <w:lvlText w:val="%2."/>
+      <w:lvlJc w:val="left"/>
+      <w:pPr>
+        <w:ind w:left="1440" w:hanging="360"/>
+      </w:pPr>
+    </w:lvl>
+    <w:lvl w:ilvl="2" w:tplc="0809001B" w:tentative="1">
+      <w:start w:val="1"/>
+      <w:numFmt w:val="lowerRoman"/>
+      <w:lvlText w:val="%3."/>
+      <w:lvlJc w:val="right"/>
+      <w:pPr>
+        <w:ind w:left="2160" w:hanging="180"/>
+      </w:pPr>
+    </w:lvl>
+    <w:lvl w:ilvl="3" w:tplc="0809000F" w:tentative="1">
+      <w:start w:val="1"/>
+      <w:numFmt w:val="decimal"/>
+      <w:lvlText w:val="%4."/>
+      <w:lvlJc w:val="left"/>
+      <w:pPr>
+        <w:ind w:left="2880" w:hanging="360"/>
+      </w:pPr>
+    </w:lvl>
+    <w:lvl w:ilvl="4" w:tplc="08090019" w:tentative="1">
+      <w:start w:val="1"/>
+      <w:numFmt w:val="lowerLetter"/>
+      <w:lvlText w:val="%5."/>
+      <w:lvlJc w:val="left"/>
+      <w:pPr>
+        <w:ind w:left="3600" w:hanging="360"/>
+      </w:pPr>
+    </w:lvl>
+    <w:lvl w:ilvl="5" w:tplc="0809001B" w:tentative="1">
+      <w:start w:val="1"/>
+      <w:numFmt w:val="lowerRoman"/>
+      <w:lvlText w:val="%6."/>
+      <w:lvlJc w:val="right"/>
+      <w:pPr>
+        <w:ind w:left="4320" w:hanging="180"/>
+      </w:pPr>
+    </w:lvl>
+    <w:lvl w:ilvl="6" w:tplc="0809000F" w:tentative="1">
+      <w:start w:val="1"/>
+      <w:numFmt w:val="decimal"/>
+      <w:lvlText w:val="%7."/>
+      <w:lvlJc w:val="left"/>
+      <w:pPr>
+        <w:ind w:left="5040" w:hanging="360"/>
+      </w:pPr>
+    </w:lvl>
+    <w:lvl w:ilvl="7" w:tplc="08090019" w:tentative="1">
+      <w:start w:val="1"/>
+      <w:numFmt w:val="lowerLetter"/>
+      <w:lvlText w:val="%8."/>
+      <w:lvlJc w:val="left"/>
+      <w:pPr>
+        <w:ind w:left="5760" w:hanging="360"/>
+      </w:pPr>
+    </w:lvl>
+    <w:lvl w:ilvl="8" w:tplc="0809001B" w:tentative="1">
+      <w:start w:val="1"/>
+      <w:numFmt w:val="lowerRoman"/>
+      <w:lvlText w:val="%9."/>
+      <w:lvlJc w:val="right"/>
+      <w:pPr>
+        <w:ind w:left="6480" w:hanging="180"/>
+      </w:pPr>
     </w:lvl>
   </w:abstractNum>
   <w:num w:numId="1">
@@ -18323,6 +18759,9 @@
   </w:num>
   <w:num w:numId="20">
     <w:abstractNumId w:val="19"/>
+  </w:num>
+  <w:num w:numId="21">
+    <w:abstractNumId w:val="20"/>
   </w:num>
 </w:numbering>
 </file>
@@ -19352,6 +19791,19 @@
     <w:basedOn w:val="DefaultParagraphFont"/>
     <w:rsid w:val="007E0650"/>
   </w:style>
+  <w:style w:type="character" w:styleId="HTMLCode">
+    <w:name w:val="HTML Code"/>
+    <w:basedOn w:val="DefaultParagraphFont"/>
+    <w:uiPriority w:val="99"/>
+    <w:semiHidden/>
+    <w:unhideWhenUsed/>
+    <w:rsid w:val="00C901C3"/>
+    <w:rPr>
+      <w:rFonts w:ascii="Courier New" w:eastAsia="Times New Roman" w:hAnsi="Courier New" w:cs="Courier New"/>
+      <w:sz w:val="20"/>
+      <w:szCs w:val="20"/>
+    </w:rPr>
+  </w:style>
 </w:styles>
 </file>
 

</xml_diff>

<commit_message>
Proceeding: vocabulary > Bootstrap SkipGram...
Former-commit-id: c8919cbb5edada466a97865ae041309810f384da
</commit_message>
<xml_diff>
--- a/Task1_DeveloperDiary.docx
+++ b/Task1_DeveloperDiary.docx
@@ -16400,7 +16400,15 @@
         </w:numPr>
       </w:pPr>
       <w:r>
-        <w:t>Ignoring the forms that we do not have in the vocabulary, letting them be &lt;UNK&gt;</w:t>
+        <w:t>Ignoring the forms that we do not have in the vocabulary, letting them be &lt;</w:t>
+      </w:r>
+      <w:proofErr w:type="spellStart"/>
+      <w:r>
+        <w:t>unk</w:t>
+      </w:r>
+      <w:proofErr w:type="spellEnd"/>
+      <w:r>
+        <w:t>&gt;</w:t>
       </w:r>
     </w:p>
     <w:p/>
@@ -16440,35 +16448,48 @@
       </w:r>
       <w:proofErr w:type="spellEnd"/>
       <w:r>
-        <w:t xml:space="preserve">, acceptant…) </w:t>
+        <w:t xml:space="preserve">, acceptant…) , </w:t>
+      </w:r>
+      <w:r>
+        <w:t>while </w:t>
+      </w:r>
+      <w:r>
+        <w:t>for instance ‘</w:t>
+      </w:r>
+      <w:r>
+        <w:t>okay</w:t>
+      </w:r>
+      <w:r>
+        <w:t>’</w:t>
+      </w:r>
+      <w:r>
+        <w:t> is not</w:t>
+      </w:r>
+      <w:r>
+        <w:t xml:space="preserve"> included</w:t>
+      </w:r>
+    </w:p>
+    <w:p/>
+    <w:p/>
+    <w:p>
+      <w:pPr>
+        <w:pStyle w:val="Heading1"/>
+      </w:pPr>
+      <w:r>
+        <w:t>30</w:t>
+      </w:r>
+      <w:r>
+        <w:t>/08</w:t>
+      </w:r>
+    </w:p>
+    <w:p/>
+    <w:p>
+      <w:r>
+        <w:t>Currently trying to extract a vocabulary from WikiText-103</w:t>
       </w:r>
       <w:bookmarkStart w:id="0" w:name="_GoBack"/>
       <w:bookmarkEnd w:id="0"/>
-      <w:r>
-        <w:t xml:space="preserve">, </w:t>
-      </w:r>
-      <w:r>
-        <w:t>while </w:t>
-      </w:r>
-      <w:r>
-        <w:t>for instance ‘</w:t>
-      </w:r>
-      <w:r>
-        <w:t>okay</w:t>
-      </w:r>
-      <w:r>
-        <w:t>’</w:t>
-      </w:r>
-      <w:r>
-        <w:t> is not</w:t>
-      </w:r>
-      <w:r>
-        <w:t xml:space="preserve"> included</w:t>
-      </w:r>
-    </w:p>
-    <w:p/>
-    <w:p/>
-    <w:p/>
+    </w:p>
     <w:sectPr>
       <w:pgSz w:w="11900" w:h="16840"/>
       <w:pgMar w:top="1440" w:right="1440" w:bottom="1440" w:left="1440" w:header="708" w:footer="708" w:gutter="0"/>

</xml_diff>

<commit_message>
Now we are able to create a vocabulary from a corpus. Proceeding to refactor, and then to adjust
Former-commit-id: 4c4d44446fca30acae6b1cac3de5c59c41d5962a
</commit_message>
<xml_diff>
--- a/Task1_DeveloperDiary.docx
+++ b/Task1_DeveloperDiary.docx
@@ -16476,19 +16476,2929 @@
         <w:pStyle w:val="Heading1"/>
       </w:pPr>
       <w:r>
-        <w:t>30</w:t>
-      </w:r>
-      <w:r>
-        <w:t>/08</w:t>
+        <w:t>30/08</w:t>
       </w:r>
     </w:p>
     <w:p/>
     <w:p>
       <w:r>
         <w:t>Currently trying to extract a vocabulary from WikiText-103</w:t>
+      </w:r>
+    </w:p>
+    <w:p/>
+    <w:p>
+      <w:r>
+        <w:t>For the validation set:</w:t>
+      </w:r>
+    </w:p>
+    <w:p>
+      <w:pPr>
+        <w:rPr>
+          <w:rFonts w:ascii="Menlo" w:hAnsi="Menlo" w:cs="Menlo"/>
+          <w:sz w:val="18"/>
+          <w:szCs w:val="18"/>
+        </w:rPr>
+      </w:pPr>
+      <w:proofErr w:type="spellStart"/>
+      <w:r>
+        <w:rPr>
+          <w:rFonts w:ascii="Menlo" w:hAnsi="Menlo" w:cs="Menlo"/>
+          <w:sz w:val="18"/>
+          <w:szCs w:val="18"/>
+        </w:rPr>
+        <w:t>Utils.count_tokens_in_corpus</w:t>
+      </w:r>
+      <w:proofErr w:type="spellEnd"/>
+      <w:r>
+        <w:rPr>
+          <w:rFonts w:ascii="Menlo" w:hAnsi="Menlo" w:cs="Menlo"/>
+          <w:sz w:val="18"/>
+          <w:szCs w:val="18"/>
+        </w:rPr>
+        <w:t>(</w:t>
+      </w:r>
+      <w:proofErr w:type="spellStart"/>
+      <w:r>
+        <w:rPr>
+          <w:rFonts w:ascii="Menlo" w:hAnsi="Menlo" w:cs="Menlo"/>
+          <w:sz w:val="18"/>
+          <w:szCs w:val="18"/>
+        </w:rPr>
+        <w:t>corpus_txt_filepath_V</w:t>
+      </w:r>
+      <w:proofErr w:type="spellEnd"/>
+      <w:r>
+        <w:rPr>
+          <w:rFonts w:ascii="Menlo" w:hAnsi="Menlo" w:cs="Menlo"/>
+          <w:sz w:val="18"/>
+          <w:szCs w:val="18"/>
+        </w:rPr>
+        <w:t>)</w:t>
+      </w:r>
+    </w:p>
+    <w:p>
+      <w:pPr>
+        <w:rPr>
+          <w:rFonts w:ascii="Menlo" w:hAnsi="Menlo" w:cs="Menlo"/>
+          <w:sz w:val="18"/>
+          <w:szCs w:val="18"/>
+        </w:rPr>
+      </w:pPr>
+      <w:r>
+        <w:rPr>
+          <w:rFonts w:ascii="Menlo" w:hAnsi="Menlo" w:cs="Menlo"/>
+          <w:sz w:val="18"/>
+          <w:szCs w:val="18"/>
+        </w:rPr>
+        <w:t xml:space="preserve">Reading in line </w:t>
+      </w:r>
+      <w:proofErr w:type="gramStart"/>
+      <w:r>
+        <w:rPr>
+          <w:rFonts w:ascii="Menlo" w:hAnsi="Menlo" w:cs="Menlo"/>
+          <w:sz w:val="18"/>
+          <w:szCs w:val="18"/>
+        </w:rPr>
+        <w:t>n. :</w:t>
+      </w:r>
+      <w:proofErr w:type="gramEnd"/>
+      <w:r>
+        <w:rPr>
+          <w:rFonts w:ascii="Menlo" w:hAnsi="Menlo" w:cs="Menlo"/>
+          <w:sz w:val="18"/>
+          <w:szCs w:val="18"/>
+        </w:rPr>
+        <w:t xml:space="preserve"> 0 ; number of tokens encountered: 0</w:t>
+      </w:r>
+    </w:p>
+    <w:p>
+      <w:pPr>
+        <w:rPr>
+          <w:rFonts w:ascii="Menlo" w:hAnsi="Menlo" w:cs="Menlo"/>
+          <w:sz w:val="18"/>
+          <w:szCs w:val="18"/>
+        </w:rPr>
+      </w:pPr>
+      <w:r>
+        <w:rPr>
+          <w:rFonts w:ascii="Menlo" w:hAnsi="Menlo" w:cs="Menlo"/>
+          <w:sz w:val="18"/>
+          <w:szCs w:val="18"/>
+        </w:rPr>
+        <w:t xml:space="preserve">Reading in line </w:t>
+      </w:r>
+      <w:proofErr w:type="gramStart"/>
+      <w:r>
+        <w:rPr>
+          <w:rFonts w:ascii="Menlo" w:hAnsi="Menlo" w:cs="Menlo"/>
+          <w:sz w:val="18"/>
+          <w:szCs w:val="18"/>
+        </w:rPr>
+        <w:t>n. :</w:t>
+      </w:r>
+      <w:proofErr w:type="gramEnd"/>
+      <w:r>
+        <w:rPr>
+          <w:rFonts w:ascii="Menlo" w:hAnsi="Menlo" w:cs="Menlo"/>
+          <w:sz w:val="18"/>
+          <w:szCs w:val="18"/>
+        </w:rPr>
+        <w:t xml:space="preserve"> 1000 ; number of tokens encountered: 40627</w:t>
+      </w:r>
+    </w:p>
+    <w:p>
+      <w:pPr>
+        <w:rPr>
+          <w:rFonts w:ascii="Menlo" w:hAnsi="Menlo" w:cs="Menlo"/>
+          <w:sz w:val="18"/>
+          <w:szCs w:val="18"/>
+        </w:rPr>
+      </w:pPr>
+      <w:r>
+        <w:rPr>
+          <w:rFonts w:ascii="Menlo" w:hAnsi="Menlo" w:cs="Menlo"/>
+          <w:sz w:val="18"/>
+          <w:szCs w:val="18"/>
+        </w:rPr>
+        <w:t xml:space="preserve">Reading in line </w:t>
+      </w:r>
+      <w:proofErr w:type="gramStart"/>
+      <w:r>
+        <w:rPr>
+          <w:rFonts w:ascii="Menlo" w:hAnsi="Menlo" w:cs="Menlo"/>
+          <w:sz w:val="18"/>
+          <w:szCs w:val="18"/>
+        </w:rPr>
+        <w:t>n. :</w:t>
+      </w:r>
+      <w:proofErr w:type="gramEnd"/>
+      <w:r>
+        <w:rPr>
+          <w:rFonts w:ascii="Menlo" w:hAnsi="Menlo" w:cs="Menlo"/>
+          <w:sz w:val="18"/>
+          <w:szCs w:val="18"/>
+        </w:rPr>
+        <w:t xml:space="preserve"> 2000 ; number of tokens encountered: 95037</w:t>
+      </w:r>
+    </w:p>
+    <w:p>
+      <w:pPr>
+        <w:rPr>
+          <w:rFonts w:ascii="Menlo" w:hAnsi="Menlo" w:cs="Menlo"/>
+          <w:sz w:val="18"/>
+          <w:szCs w:val="18"/>
+        </w:rPr>
+      </w:pPr>
+      <w:r>
+        <w:rPr>
+          <w:rFonts w:ascii="Menlo" w:hAnsi="Menlo" w:cs="Menlo"/>
+          <w:sz w:val="18"/>
+          <w:szCs w:val="18"/>
+        </w:rPr>
+        <w:t xml:space="preserve">Reading in line </w:t>
+      </w:r>
+      <w:proofErr w:type="gramStart"/>
+      <w:r>
+        <w:rPr>
+          <w:rFonts w:ascii="Menlo" w:hAnsi="Menlo" w:cs="Menlo"/>
+          <w:sz w:val="18"/>
+          <w:szCs w:val="18"/>
+        </w:rPr>
+        <w:t>n. :</w:t>
+      </w:r>
+      <w:proofErr w:type="gramEnd"/>
+      <w:r>
+        <w:rPr>
+          <w:rFonts w:ascii="Menlo" w:hAnsi="Menlo" w:cs="Menlo"/>
+          <w:sz w:val="18"/>
+          <w:szCs w:val="18"/>
+        </w:rPr>
+        <w:t xml:space="preserve"> 3000 ; number of tokens encountered: 149689</w:t>
+      </w:r>
+    </w:p>
+    <w:p>
+      <w:pPr>
+        <w:rPr>
+          <w:rFonts w:ascii="Menlo" w:hAnsi="Menlo" w:cs="Menlo"/>
+          <w:sz w:val="18"/>
+          <w:szCs w:val="18"/>
+        </w:rPr>
+      </w:pPr>
+      <w:proofErr w:type="gramStart"/>
+      <w:r>
+        <w:rPr>
+          <w:rFonts w:ascii="Menlo" w:hAnsi="Menlo" w:cs="Menlo"/>
+          <w:sz w:val="18"/>
+          <w:szCs w:val="18"/>
+        </w:rPr>
+        <w:t>Out[</w:t>
+      </w:r>
+      <w:proofErr w:type="gramEnd"/>
+      <w:r>
+        <w:rPr>
+          <w:rFonts w:ascii="Menlo" w:hAnsi="Menlo" w:cs="Menlo"/>
+          <w:sz w:val="18"/>
+          <w:szCs w:val="18"/>
+        </w:rPr>
+        <w:t>23]: 186302</w:t>
+      </w:r>
+    </w:p>
+    <w:p/>
+    <w:p>
+      <w:r>
+        <w:t xml:space="preserve">From the statistics, we expected: </w:t>
+      </w:r>
+      <w:r>
+        <w:rPr>
+          <w:rFonts w:ascii="Arial" w:hAnsi="Arial" w:cs="Arial"/>
+          <w:sz w:val="21"/>
+          <w:szCs w:val="21"/>
+          <w:shd w:val="clear" w:color="auto" w:fill="F7F7F7"/>
+        </w:rPr>
+        <w:t>217,646</w:t>
+      </w:r>
+    </w:p>
+    <w:p>
+      <w:r>
+        <w:t>(We replace the punctuation)</w:t>
+      </w:r>
+    </w:p>
+    <w:p>
+      <w:r>
+        <w:t xml:space="preserve">If we don’t replace it, using </w:t>
+      </w:r>
+      <w:proofErr w:type="spellStart"/>
+      <w:r>
+        <w:t>nltk’s</w:t>
+      </w:r>
+      <w:proofErr w:type="spellEnd"/>
+      <w:r>
+        <w:t xml:space="preserve"> </w:t>
+      </w:r>
+      <w:proofErr w:type="spellStart"/>
+      <w:r>
+        <w:t>word_tokenizer</w:t>
+      </w:r>
+      <w:proofErr w:type="spellEnd"/>
+      <w:r>
+        <w:t xml:space="preserve">, we obtain: </w:t>
+      </w:r>
+      <w:r>
+        <w:t>222</w:t>
+      </w:r>
+      <w:r>
+        <w:t>,</w:t>
+      </w:r>
+      <w:r>
+        <w:t>377</w:t>
+      </w:r>
+    </w:p>
+    <w:p>
+      <w:r>
+        <w:t>For the test set:</w:t>
+      </w:r>
+    </w:p>
+    <w:p>
+      <w:pPr>
+        <w:rPr>
+          <w:rFonts w:ascii="Menlo" w:hAnsi="Menlo" w:cs="Menlo"/>
+          <w:sz w:val="18"/>
+          <w:szCs w:val="18"/>
+        </w:rPr>
+      </w:pPr>
+      <w:proofErr w:type="spellStart"/>
+      <w:r>
+        <w:rPr>
+          <w:rFonts w:ascii="Menlo" w:hAnsi="Menlo" w:cs="Menlo"/>
+          <w:sz w:val="18"/>
+          <w:szCs w:val="18"/>
+        </w:rPr>
+        <w:t>Utils.count_tokens_in_corpus</w:t>
+      </w:r>
+      <w:proofErr w:type="spellEnd"/>
+      <w:r>
+        <w:rPr>
+          <w:rFonts w:ascii="Menlo" w:hAnsi="Menlo" w:cs="Menlo"/>
+          <w:sz w:val="18"/>
+          <w:szCs w:val="18"/>
+        </w:rPr>
+        <w:t>(</w:t>
+      </w:r>
+      <w:proofErr w:type="spellStart"/>
+      <w:r>
+        <w:rPr>
+          <w:rFonts w:ascii="Menlo" w:hAnsi="Menlo" w:cs="Menlo"/>
+          <w:sz w:val="18"/>
+          <w:szCs w:val="18"/>
+        </w:rPr>
+        <w:t>corpus_txt_filepath_T</w:t>
+      </w:r>
+      <w:proofErr w:type="spellEnd"/>
+      <w:r>
+        <w:rPr>
+          <w:rFonts w:ascii="Menlo" w:hAnsi="Menlo" w:cs="Menlo"/>
+          <w:sz w:val="18"/>
+          <w:szCs w:val="18"/>
+        </w:rPr>
+        <w:t>)</w:t>
+      </w:r>
+    </w:p>
+    <w:p>
+      <w:pPr>
+        <w:rPr>
+          <w:rFonts w:ascii="Menlo" w:hAnsi="Menlo" w:cs="Menlo"/>
+          <w:sz w:val="18"/>
+          <w:szCs w:val="18"/>
+        </w:rPr>
+      </w:pPr>
+      <w:r>
+        <w:rPr>
+          <w:rFonts w:ascii="Menlo" w:hAnsi="Menlo" w:cs="Menlo"/>
+          <w:sz w:val="18"/>
+          <w:szCs w:val="18"/>
+        </w:rPr>
+        <w:lastRenderedPageBreak/>
+        <w:t xml:space="preserve">Reading in line </w:t>
+      </w:r>
+      <w:proofErr w:type="gramStart"/>
+      <w:r>
+        <w:rPr>
+          <w:rFonts w:ascii="Menlo" w:hAnsi="Menlo" w:cs="Menlo"/>
+          <w:sz w:val="18"/>
+          <w:szCs w:val="18"/>
+        </w:rPr>
+        <w:t>n. :</w:t>
+      </w:r>
+      <w:proofErr w:type="gramEnd"/>
+      <w:r>
+        <w:rPr>
+          <w:rFonts w:ascii="Menlo" w:hAnsi="Menlo" w:cs="Menlo"/>
+          <w:sz w:val="18"/>
+          <w:szCs w:val="18"/>
+        </w:rPr>
+        <w:t xml:space="preserve"> 0 ; number of tokens encountered: 0</w:t>
+      </w:r>
+    </w:p>
+    <w:p>
+      <w:pPr>
+        <w:rPr>
+          <w:rFonts w:ascii="Menlo" w:hAnsi="Menlo" w:cs="Menlo"/>
+          <w:sz w:val="18"/>
+          <w:szCs w:val="18"/>
+        </w:rPr>
+      </w:pPr>
+      <w:r>
+        <w:rPr>
+          <w:rFonts w:ascii="Menlo" w:hAnsi="Menlo" w:cs="Menlo"/>
+          <w:sz w:val="18"/>
+          <w:szCs w:val="18"/>
+        </w:rPr>
+        <w:t xml:space="preserve">Reading in line </w:t>
+      </w:r>
+      <w:proofErr w:type="gramStart"/>
+      <w:r>
+        <w:rPr>
+          <w:rFonts w:ascii="Menlo" w:hAnsi="Menlo" w:cs="Menlo"/>
+          <w:sz w:val="18"/>
+          <w:szCs w:val="18"/>
+        </w:rPr>
+        <w:t>n. :</w:t>
+      </w:r>
+      <w:proofErr w:type="gramEnd"/>
+      <w:r>
+        <w:rPr>
+          <w:rFonts w:ascii="Menlo" w:hAnsi="Menlo" w:cs="Menlo"/>
+          <w:sz w:val="18"/>
+          <w:szCs w:val="18"/>
+        </w:rPr>
+        <w:t xml:space="preserve"> 1000 ; number of tokens encountered: 51195</w:t>
+      </w:r>
+    </w:p>
+    <w:p>
+      <w:pPr>
+        <w:rPr>
+          <w:rFonts w:ascii="Menlo" w:hAnsi="Menlo" w:cs="Menlo"/>
+          <w:sz w:val="18"/>
+          <w:szCs w:val="18"/>
+        </w:rPr>
+      </w:pPr>
+      <w:r>
+        <w:rPr>
+          <w:rFonts w:ascii="Menlo" w:hAnsi="Menlo" w:cs="Menlo"/>
+          <w:sz w:val="18"/>
+          <w:szCs w:val="18"/>
+        </w:rPr>
+        <w:t xml:space="preserve">Reading in line </w:t>
+      </w:r>
+      <w:proofErr w:type="gramStart"/>
+      <w:r>
+        <w:rPr>
+          <w:rFonts w:ascii="Menlo" w:hAnsi="Menlo" w:cs="Menlo"/>
+          <w:sz w:val="18"/>
+          <w:szCs w:val="18"/>
+        </w:rPr>
+        <w:t>n. :</w:t>
+      </w:r>
+      <w:proofErr w:type="gramEnd"/>
+      <w:r>
+        <w:rPr>
+          <w:rFonts w:ascii="Menlo" w:hAnsi="Menlo" w:cs="Menlo"/>
+          <w:sz w:val="18"/>
+          <w:szCs w:val="18"/>
+        </w:rPr>
+        <w:t xml:space="preserve"> 2000 ; number of tokens encountered: 99471</w:t>
+      </w:r>
+    </w:p>
+    <w:p>
+      <w:pPr>
+        <w:rPr>
+          <w:rFonts w:ascii="Menlo" w:hAnsi="Menlo" w:cs="Menlo"/>
+          <w:sz w:val="18"/>
+          <w:szCs w:val="18"/>
+        </w:rPr>
+      </w:pPr>
+      <w:r>
+        <w:rPr>
+          <w:rFonts w:ascii="Menlo" w:hAnsi="Menlo" w:cs="Menlo"/>
+          <w:sz w:val="18"/>
+          <w:szCs w:val="18"/>
+        </w:rPr>
+        <w:t xml:space="preserve">Reading in line </w:t>
+      </w:r>
+      <w:proofErr w:type="gramStart"/>
+      <w:r>
+        <w:rPr>
+          <w:rFonts w:ascii="Menlo" w:hAnsi="Menlo" w:cs="Menlo"/>
+          <w:sz w:val="18"/>
+          <w:szCs w:val="18"/>
+        </w:rPr>
+        <w:t>n. :</w:t>
+      </w:r>
+      <w:proofErr w:type="gramEnd"/>
+      <w:r>
+        <w:rPr>
+          <w:rFonts w:ascii="Menlo" w:hAnsi="Menlo" w:cs="Menlo"/>
+          <w:sz w:val="18"/>
+          <w:szCs w:val="18"/>
+        </w:rPr>
+        <w:t xml:space="preserve"> 3000 ; number of tokens encountered: 153499</w:t>
+      </w:r>
+    </w:p>
+    <w:p>
+      <w:pPr>
+        <w:rPr>
+          <w:rFonts w:ascii="Menlo" w:hAnsi="Menlo" w:cs="Menlo"/>
+          <w:sz w:val="18"/>
+          <w:szCs w:val="18"/>
+        </w:rPr>
+      </w:pPr>
+      <w:r>
+        <w:rPr>
+          <w:rFonts w:ascii="Menlo" w:hAnsi="Menlo" w:cs="Menlo"/>
+          <w:sz w:val="18"/>
+          <w:szCs w:val="18"/>
+        </w:rPr>
+        <w:t xml:space="preserve">Reading in line </w:t>
+      </w:r>
+      <w:proofErr w:type="gramStart"/>
+      <w:r>
+        <w:rPr>
+          <w:rFonts w:ascii="Menlo" w:hAnsi="Menlo" w:cs="Menlo"/>
+          <w:sz w:val="18"/>
+          <w:szCs w:val="18"/>
+        </w:rPr>
+        <w:t>n. :</w:t>
+      </w:r>
+      <w:proofErr w:type="gramEnd"/>
+      <w:r>
+        <w:rPr>
+          <w:rFonts w:ascii="Menlo" w:hAnsi="Menlo" w:cs="Menlo"/>
+          <w:sz w:val="18"/>
+          <w:szCs w:val="18"/>
+        </w:rPr>
+        <w:t xml:space="preserve"> 4000 ; number of tokens encountered: 194351</w:t>
+      </w:r>
+    </w:p>
+    <w:p>
+      <w:pPr>
+        <w:rPr>
+          <w:rFonts w:ascii="Menlo" w:hAnsi="Menlo" w:cs="Menlo"/>
+          <w:sz w:val="18"/>
+          <w:szCs w:val="18"/>
+        </w:rPr>
+      </w:pPr>
+      <w:proofErr w:type="gramStart"/>
+      <w:r>
+        <w:rPr>
+          <w:rFonts w:ascii="Menlo" w:hAnsi="Menlo" w:cs="Menlo"/>
+          <w:sz w:val="18"/>
+          <w:szCs w:val="18"/>
+        </w:rPr>
+        <w:t>Out[</w:t>
+      </w:r>
+      <w:proofErr w:type="gramEnd"/>
+      <w:r>
+        <w:rPr>
+          <w:rFonts w:ascii="Menlo" w:hAnsi="Menlo" w:cs="Menlo"/>
+          <w:sz w:val="18"/>
+          <w:szCs w:val="18"/>
+        </w:rPr>
+        <w:t>25]: 209282</w:t>
+      </w:r>
+    </w:p>
+    <w:p/>
+    <w:p>
+      <w:r>
+        <w:t xml:space="preserve">From the statistics, we expected: </w:t>
+      </w:r>
+      <w:r>
+        <w:rPr>
+          <w:rFonts w:ascii="Arial" w:hAnsi="Arial" w:cs="Arial"/>
+          <w:sz w:val="21"/>
+          <w:szCs w:val="21"/>
+          <w:shd w:val="clear" w:color="auto" w:fill="F7F7F7"/>
+        </w:rPr>
+        <w:t>245,569</w:t>
+      </w:r>
+    </w:p>
+    <w:p>
+      <w:r>
+        <w:t xml:space="preserve">If we don’t replace it, using </w:t>
+      </w:r>
+      <w:proofErr w:type="spellStart"/>
+      <w:r>
+        <w:t>nltk’s</w:t>
+      </w:r>
+      <w:proofErr w:type="spellEnd"/>
+      <w:r>
+        <w:t xml:space="preserve"> </w:t>
+      </w:r>
+      <w:proofErr w:type="spellStart"/>
+      <w:r>
+        <w:t>word_tokenizer</w:t>
+      </w:r>
+      <w:proofErr w:type="spellEnd"/>
+      <w:r>
+        <w:t xml:space="preserve">, we obtain: </w:t>
+      </w:r>
+      <w:r>
+        <w:t>252</w:t>
+      </w:r>
+      <w:r>
+        <w:t>,</w:t>
+      </w:r>
+      <w:r>
+        <w:t>416</w:t>
+      </w:r>
+    </w:p>
+    <w:p/>
+    <w:p>
+      <w:r>
+        <w:t>For the Training set:</w:t>
+      </w:r>
+    </w:p>
+    <w:p>
+      <w:pPr>
+        <w:rPr>
+          <w:rFonts w:ascii="Menlo" w:hAnsi="Menlo" w:cs="Menlo"/>
+          <w:sz w:val="18"/>
+          <w:szCs w:val="18"/>
+        </w:rPr>
+      </w:pPr>
+      <w:r>
+        <w:rPr>
+          <w:rFonts w:ascii="Menlo" w:hAnsi="Menlo" w:cs="Menlo"/>
+          <w:sz w:val="18"/>
+          <w:szCs w:val="18"/>
+        </w:rPr>
+        <w:t xml:space="preserve">Reading in line </w:t>
+      </w:r>
+      <w:proofErr w:type="gramStart"/>
+      <w:r>
+        <w:rPr>
+          <w:rFonts w:ascii="Menlo" w:hAnsi="Menlo" w:cs="Menlo"/>
+          <w:sz w:val="18"/>
+          <w:szCs w:val="18"/>
+        </w:rPr>
+        <w:t>n. :</w:t>
+      </w:r>
+      <w:proofErr w:type="gramEnd"/>
+      <w:r>
+        <w:rPr>
+          <w:rFonts w:ascii="Menlo" w:hAnsi="Menlo" w:cs="Menlo"/>
+          <w:sz w:val="18"/>
+          <w:szCs w:val="18"/>
+        </w:rPr>
+        <w:t xml:space="preserve"> 1801000 ; number of tokens encountered: 87753527</w:t>
+      </w:r>
+    </w:p>
+    <w:p>
+      <w:pPr>
+        <w:rPr>
+          <w:rFonts w:ascii="Menlo" w:hAnsi="Menlo" w:cs="Menlo"/>
+          <w:sz w:val="18"/>
+          <w:szCs w:val="18"/>
+        </w:rPr>
+      </w:pPr>
+      <w:r>
+        <w:rPr>
+          <w:rFonts w:ascii="Menlo" w:hAnsi="Menlo" w:cs="Menlo"/>
+          <w:sz w:val="18"/>
+          <w:szCs w:val="18"/>
+        </w:rPr>
+        <w:t>87</w:t>
+      </w:r>
+      <w:r>
+        <w:rPr>
+          <w:rFonts w:ascii="Menlo" w:hAnsi="Menlo" w:cs="Menlo"/>
+          <w:sz w:val="18"/>
+          <w:szCs w:val="18"/>
+        </w:rPr>
+        <w:t>,</w:t>
+      </w:r>
+      <w:r>
+        <w:rPr>
+          <w:rFonts w:ascii="Menlo" w:hAnsi="Menlo" w:cs="Menlo"/>
+          <w:sz w:val="18"/>
+          <w:szCs w:val="18"/>
+        </w:rPr>
+        <w:t>766</w:t>
+      </w:r>
+      <w:r>
+        <w:rPr>
+          <w:rFonts w:ascii="Menlo" w:hAnsi="Menlo" w:cs="Menlo"/>
+          <w:sz w:val="18"/>
+          <w:szCs w:val="18"/>
+        </w:rPr>
+        <w:t>,</w:t>
+      </w:r>
+      <w:r>
+        <w:rPr>
+          <w:rFonts w:ascii="Menlo" w:hAnsi="Menlo" w:cs="Menlo"/>
+          <w:sz w:val="18"/>
+          <w:szCs w:val="18"/>
+        </w:rPr>
+        <w:t>328</w:t>
+      </w:r>
+    </w:p>
+    <w:p>
+      <w:pPr>
+        <w:rPr>
+          <w:color w:val="000000" w:themeColor="text1"/>
+        </w:rPr>
+      </w:pPr>
+      <w:r>
+        <w:rPr>
+          <w:color w:val="000000" w:themeColor="text1"/>
+        </w:rPr>
+        <w:t xml:space="preserve">If we do not replace the punctuation: </w:t>
+      </w:r>
+    </w:p>
+    <w:p>
+      <w:pPr>
+        <w:tabs>
+          <w:tab w:val="left" w:pos="560"/>
+          <w:tab w:val="left" w:pos="1120"/>
+          <w:tab w:val="left" w:pos="1680"/>
+          <w:tab w:val="left" w:pos="2240"/>
+          <w:tab w:val="left" w:pos="2800"/>
+          <w:tab w:val="left" w:pos="3360"/>
+          <w:tab w:val="left" w:pos="3920"/>
+          <w:tab w:val="left" w:pos="4480"/>
+          <w:tab w:val="left" w:pos="5040"/>
+          <w:tab w:val="left" w:pos="5600"/>
+          <w:tab w:val="left" w:pos="6160"/>
+          <w:tab w:val="left" w:pos="6720"/>
+        </w:tabs>
+        <w:autoSpaceDE w:val="0"/>
+        <w:autoSpaceDN w:val="0"/>
+        <w:adjustRightInd w:val="0"/>
+        <w:rPr>
+          <w:rFonts w:ascii="Menlo" w:hAnsi="Menlo" w:cs="Menlo"/>
+          <w:sz w:val="18"/>
+          <w:szCs w:val="18"/>
+        </w:rPr>
+      </w:pPr>
+      <w:r>
+        <w:rPr>
+          <w:rFonts w:ascii="Menlo" w:hAnsi="Menlo" w:cs="Menlo"/>
+          <w:sz w:val="18"/>
+          <w:szCs w:val="18"/>
+        </w:rPr>
+        <w:t xml:space="preserve">Reading in line </w:t>
+      </w:r>
+      <w:proofErr w:type="gramStart"/>
+      <w:r>
+        <w:rPr>
+          <w:rFonts w:ascii="Menlo" w:hAnsi="Menlo" w:cs="Menlo"/>
+          <w:sz w:val="18"/>
+          <w:szCs w:val="18"/>
+        </w:rPr>
+        <w:t>n. :</w:t>
+      </w:r>
+      <w:proofErr w:type="gramEnd"/>
+      <w:r>
+        <w:rPr>
+          <w:rFonts w:ascii="Menlo" w:hAnsi="Menlo" w:cs="Menlo"/>
+          <w:sz w:val="18"/>
+          <w:szCs w:val="18"/>
+        </w:rPr>
+        <w:t xml:space="preserve"> 1</w:t>
+      </w:r>
+      <w:r>
+        <w:rPr>
+          <w:rFonts w:ascii="Menlo" w:hAnsi="Menlo" w:cs="Menlo"/>
+          <w:sz w:val="18"/>
+          <w:szCs w:val="18"/>
+        </w:rPr>
+        <w:t>,</w:t>
+      </w:r>
+      <w:r>
+        <w:rPr>
+          <w:rFonts w:ascii="Menlo" w:hAnsi="Menlo" w:cs="Menlo"/>
+          <w:sz w:val="18"/>
+          <w:szCs w:val="18"/>
+        </w:rPr>
+        <w:t>801</w:t>
+      </w:r>
+      <w:r>
+        <w:rPr>
+          <w:rFonts w:ascii="Menlo" w:hAnsi="Menlo" w:cs="Menlo"/>
+          <w:sz w:val="18"/>
+          <w:szCs w:val="18"/>
+        </w:rPr>
+        <w:t>,</w:t>
+      </w:r>
+      <w:r>
+        <w:rPr>
+          <w:rFonts w:ascii="Menlo" w:hAnsi="Menlo" w:cs="Menlo"/>
+          <w:sz w:val="18"/>
+          <w:szCs w:val="18"/>
+        </w:rPr>
+        <w:t>000 ; number of tokens encountered: 104</w:t>
+      </w:r>
+      <w:r>
+        <w:rPr>
+          <w:rFonts w:ascii="Menlo" w:hAnsi="Menlo" w:cs="Menlo"/>
+          <w:sz w:val="18"/>
+          <w:szCs w:val="18"/>
+        </w:rPr>
+        <w:t>,</w:t>
+      </w:r>
+      <w:r>
+        <w:rPr>
+          <w:rFonts w:ascii="Menlo" w:hAnsi="Menlo" w:cs="Menlo"/>
+          <w:sz w:val="18"/>
+          <w:szCs w:val="18"/>
+        </w:rPr>
+        <w:t>735</w:t>
+      </w:r>
+      <w:r>
+        <w:rPr>
+          <w:rFonts w:ascii="Menlo" w:hAnsi="Menlo" w:cs="Menlo"/>
+          <w:sz w:val="18"/>
+          <w:szCs w:val="18"/>
+        </w:rPr>
+        <w:t>,</w:t>
+      </w:r>
+      <w:r>
+        <w:rPr>
+          <w:rFonts w:ascii="Menlo" w:hAnsi="Menlo" w:cs="Menlo"/>
+          <w:sz w:val="18"/>
+          <w:szCs w:val="18"/>
+        </w:rPr>
+        <w:t>405</w:t>
+      </w:r>
+    </w:p>
+    <w:p>
+      <w:pPr>
+        <w:rPr>
+          <w:rFonts w:ascii="Menlo" w:hAnsi="Menlo" w:cs="Menlo"/>
+          <w:sz w:val="18"/>
+          <w:szCs w:val="18"/>
+        </w:rPr>
+      </w:pPr>
+      <w:r>
+        <w:rPr>
+          <w:rFonts w:ascii="Menlo" w:hAnsi="Menlo" w:cs="Menlo"/>
+          <w:sz w:val="18"/>
+          <w:szCs w:val="18"/>
+        </w:rPr>
+        <w:t>104750753</w:t>
+      </w:r>
+    </w:p>
+    <w:p/>
+    <w:p>
+      <w:r>
+        <w:t xml:space="preserve">Using Word2Vec’s </w:t>
+      </w:r>
+      <w:proofErr w:type="spellStart"/>
+      <w:r>
+        <w:t>build_vocab</w:t>
+      </w:r>
+      <w:proofErr w:type="spellEnd"/>
+      <w:r>
+        <w:t xml:space="preserve"> is faster than manually appending to dictionary</w:t>
+      </w:r>
+      <w:r>
+        <w:t>…</w:t>
+      </w:r>
+    </w:p>
+    <w:p/>
+    <w:p>
+      <w:r>
+        <w:t xml:space="preserve">{Problem with the </w:t>
+      </w:r>
+      <w:proofErr w:type="spellStart"/>
+      <w:r>
+        <w:t>CorpusTokenizerIterator</w:t>
+      </w:r>
+      <w:proofErr w:type="spellEnd"/>
+      <w:r>
+        <w:t>:</w:t>
+      </w:r>
+      <w:r>
+        <w:br/>
+        <w:t>on the training set,</w:t>
+      </w:r>
+      <w:r>
+        <w:br/>
+      </w:r>
+      <w:r>
+        <w:rPr>
+          <w:rFonts w:ascii="Menlo" w:hAnsi="Menlo" w:cs="Menlo"/>
+          <w:color w:val="000000"/>
+          <w:sz w:val="18"/>
+          <w:szCs w:val="18"/>
+        </w:rPr>
+        <w:t>Tokenizing corpus and creating the vocabulary. Processing batch 63. Line: 258048. Token: 398</w:t>
+      </w:r>
+      <w:r>
+        <w:rPr>
+          <w:rFonts w:ascii="Menlo" w:hAnsi="Menlo" w:cs="Menlo"/>
+          <w:color w:val="000000"/>
+          <w:sz w:val="18"/>
+          <w:szCs w:val="18"/>
+        </w:rPr>
+        <w:t>,</w:t>
+      </w:r>
+      <w:r>
+        <w:rPr>
+          <w:rFonts w:ascii="Menlo" w:hAnsi="Menlo" w:cs="Menlo"/>
+          <w:color w:val="000000"/>
+          <w:sz w:val="18"/>
+          <w:szCs w:val="18"/>
+        </w:rPr>
+        <w:t>007</w:t>
+      </w:r>
+      <w:r>
+        <w:rPr>
+          <w:rFonts w:ascii="Menlo" w:hAnsi="Menlo" w:cs="Menlo"/>
+          <w:color w:val="000000"/>
+          <w:sz w:val="18"/>
+          <w:szCs w:val="18"/>
+        </w:rPr>
+        <w:t>,</w:t>
+      </w:r>
+      <w:r>
+        <w:rPr>
+          <w:rFonts w:ascii="Menlo" w:hAnsi="Menlo" w:cs="Menlo"/>
+          <w:color w:val="000000"/>
+          <w:sz w:val="18"/>
+          <w:szCs w:val="18"/>
+        </w:rPr>
+        <w:t>850</w:t>
+      </w:r>
+      <w:r>
+        <w:t>}</w:t>
+      </w:r>
+    </w:p>
+    <w:p>
+      <w:pPr>
+        <w:rPr>
+          <w:rFonts w:ascii="Menlo" w:eastAsiaTheme="minorHAnsi" w:hAnsi="Menlo" w:cs="Menlo"/>
+          <w:color w:val="000000" w:themeColor="text1"/>
+          <w:sz w:val="18"/>
+          <w:szCs w:val="18"/>
+          <w:lang w:eastAsia="en-US"/>
+        </w:rPr>
+      </w:pPr>
+      <w:r>
+        <w:t xml:space="preserve">But when reading from </w:t>
+      </w:r>
+      <w:proofErr w:type="spellStart"/>
+      <w:r>
+        <w:t>Utils</w:t>
+      </w:r>
+      <w:proofErr w:type="spellEnd"/>
+      <w:r>
+        <w:t>, we got:</w:t>
+      </w:r>
+      <w:r>
+        <w:rPr>
+          <w:rFonts w:ascii="Menlo" w:eastAsiaTheme="minorHAnsi" w:hAnsi="Menlo" w:cs="Menlo"/>
+          <w:color w:val="FFFFFF"/>
+          <w:sz w:val="22"/>
+          <w:szCs w:val="22"/>
+          <w:lang w:eastAsia="en-US"/>
+        </w:rPr>
+        <w:t xml:space="preserve"> </w:t>
+      </w:r>
+      <w:r>
+        <w:rPr>
+          <w:rFonts w:ascii="Menlo" w:eastAsiaTheme="minorHAnsi" w:hAnsi="Menlo" w:cs="Menlo"/>
+          <w:color w:val="FFFFFF"/>
+          <w:sz w:val="22"/>
+          <w:szCs w:val="22"/>
+          <w:lang w:eastAsia="en-US"/>
+        </w:rPr>
+        <w:br/>
+      </w:r>
+      <w:r>
+        <w:rPr>
+          <w:rFonts w:ascii="Menlo" w:eastAsiaTheme="minorHAnsi" w:hAnsi="Menlo" w:cs="Menlo"/>
+          <w:color w:val="000000" w:themeColor="text1"/>
+          <w:sz w:val="18"/>
+          <w:szCs w:val="18"/>
+          <w:lang w:eastAsia="en-US"/>
+        </w:rPr>
+        <w:t xml:space="preserve">Reading in line </w:t>
+      </w:r>
+      <w:proofErr w:type="gramStart"/>
+      <w:r>
+        <w:rPr>
+          <w:rFonts w:ascii="Menlo" w:eastAsiaTheme="minorHAnsi" w:hAnsi="Menlo" w:cs="Menlo"/>
+          <w:color w:val="000000" w:themeColor="text1"/>
+          <w:sz w:val="18"/>
+          <w:szCs w:val="18"/>
+          <w:lang w:eastAsia="en-US"/>
+        </w:rPr>
+        <w:t>n. :</w:t>
+      </w:r>
+      <w:proofErr w:type="gramEnd"/>
+      <w:r>
+        <w:rPr>
+          <w:rFonts w:ascii="Menlo" w:eastAsiaTheme="minorHAnsi" w:hAnsi="Menlo" w:cs="Menlo"/>
+          <w:color w:val="000000" w:themeColor="text1"/>
+          <w:sz w:val="18"/>
+          <w:szCs w:val="18"/>
+          <w:lang w:eastAsia="en-US"/>
+        </w:rPr>
+        <w:t xml:space="preserve"> 258000 ; number of tokens encountered: 12</w:t>
+      </w:r>
+      <w:r>
+        <w:rPr>
+          <w:rFonts w:ascii="Menlo" w:eastAsiaTheme="minorHAnsi" w:hAnsi="Menlo" w:cs="Menlo"/>
+          <w:color w:val="000000" w:themeColor="text1"/>
+          <w:sz w:val="18"/>
+          <w:szCs w:val="18"/>
+          <w:lang w:eastAsia="en-US"/>
+        </w:rPr>
+        <w:t>,</w:t>
+      </w:r>
+      <w:r>
+        <w:rPr>
+          <w:rFonts w:ascii="Menlo" w:eastAsiaTheme="minorHAnsi" w:hAnsi="Menlo" w:cs="Menlo"/>
+          <w:color w:val="000000" w:themeColor="text1"/>
+          <w:sz w:val="18"/>
+          <w:szCs w:val="18"/>
+          <w:lang w:eastAsia="en-US"/>
+        </w:rPr>
+        <w:t>448</w:t>
+      </w:r>
+      <w:r>
+        <w:rPr>
+          <w:rFonts w:ascii="Menlo" w:eastAsiaTheme="minorHAnsi" w:hAnsi="Menlo" w:cs="Menlo"/>
+          <w:color w:val="000000" w:themeColor="text1"/>
+          <w:sz w:val="18"/>
+          <w:szCs w:val="18"/>
+          <w:lang w:eastAsia="en-US"/>
+        </w:rPr>
+        <w:t>,</w:t>
+      </w:r>
+      <w:r>
+        <w:rPr>
+          <w:rFonts w:ascii="Menlo" w:eastAsiaTheme="minorHAnsi" w:hAnsi="Menlo" w:cs="Menlo"/>
+          <w:color w:val="000000" w:themeColor="text1"/>
+          <w:sz w:val="18"/>
+          <w:szCs w:val="18"/>
+          <w:lang w:eastAsia="en-US"/>
+        </w:rPr>
+        <w:t>412</w:t>
+      </w:r>
+    </w:p>
+    <w:p>
+      <w:pPr>
+        <w:rPr>
+          <w:rFonts w:ascii="Menlo" w:eastAsiaTheme="minorHAnsi" w:hAnsi="Menlo" w:cs="Menlo"/>
+          <w:color w:val="000000" w:themeColor="text1"/>
+          <w:sz w:val="18"/>
+          <w:szCs w:val="18"/>
+          <w:lang w:eastAsia="en-US"/>
+        </w:rPr>
+      </w:pPr>
+    </w:p>
+    <w:p>
+      <w:r>
+        <w:t>From the iterator</w:t>
+      </w:r>
+      <w:r>
+        <w:t xml:space="preserve"> (4096 lines per batch)</w:t>
+      </w:r>
+      <w:r>
+        <w:t>:</w:t>
+      </w:r>
+    </w:p>
+    <w:p>
+      <w:pPr>
+        <w:rPr>
+          <w:rFonts w:ascii="Menlo" w:eastAsiaTheme="minorHAnsi" w:hAnsi="Menlo" w:cs="Menlo"/>
+          <w:color w:val="000000" w:themeColor="text1"/>
+          <w:sz w:val="18"/>
+          <w:szCs w:val="18"/>
+          <w:lang w:eastAsia="en-US"/>
+        </w:rPr>
+      </w:pPr>
+      <w:r>
+        <w:rPr>
+          <w:rFonts w:ascii="Menlo" w:eastAsiaTheme="minorHAnsi" w:hAnsi="Menlo" w:cs="Menlo"/>
+          <w:color w:val="000000" w:themeColor="text1"/>
+          <w:sz w:val="18"/>
+          <w:szCs w:val="18"/>
+          <w:lang w:eastAsia="en-US"/>
+        </w:rPr>
+        <w:t>Tokenizing corpus and creating the vocabulary. Processing batch 1. Line: 4096. Token: 198</w:t>
+      </w:r>
+      <w:r>
+        <w:rPr>
+          <w:rFonts w:ascii="Menlo" w:eastAsiaTheme="minorHAnsi" w:hAnsi="Menlo" w:cs="Menlo"/>
+          <w:color w:val="000000" w:themeColor="text1"/>
+          <w:sz w:val="18"/>
+          <w:szCs w:val="18"/>
+          <w:lang w:eastAsia="en-US"/>
+        </w:rPr>
+        <w:t>,</w:t>
+      </w:r>
+      <w:r>
+        <w:rPr>
+          <w:rFonts w:ascii="Menlo" w:eastAsiaTheme="minorHAnsi" w:hAnsi="Menlo" w:cs="Menlo"/>
+          <w:color w:val="000000" w:themeColor="text1"/>
+          <w:sz w:val="18"/>
+          <w:szCs w:val="18"/>
+          <w:lang w:eastAsia="en-US"/>
+        </w:rPr>
+        <w:t>376</w:t>
+      </w:r>
+    </w:p>
+    <w:p>
+      <w:pPr>
+        <w:rPr>
+          <w:rFonts w:ascii="Menlo" w:eastAsiaTheme="minorHAnsi" w:hAnsi="Menlo" w:cs="Menlo"/>
+          <w:color w:val="000000" w:themeColor="text1"/>
+          <w:sz w:val="18"/>
+          <w:szCs w:val="18"/>
+          <w:lang w:eastAsia="en-US"/>
+        </w:rPr>
+      </w:pPr>
+      <w:proofErr w:type="gramStart"/>
+      <w:r>
+        <w:rPr>
+          <w:rFonts w:ascii="Menlo" w:eastAsiaTheme="minorHAnsi" w:hAnsi="Menlo" w:cs="Menlo"/>
+          <w:color w:val="000000" w:themeColor="text1"/>
+          <w:sz w:val="18"/>
+          <w:szCs w:val="18"/>
+          <w:lang w:eastAsia="en-US"/>
+        </w:rPr>
+        <w:t>Batch :</w:t>
+      </w:r>
+      <w:proofErr w:type="gramEnd"/>
+      <w:r>
+        <w:rPr>
+          <w:rFonts w:ascii="Menlo" w:eastAsiaTheme="minorHAnsi" w:hAnsi="Menlo" w:cs="Menlo"/>
+          <w:color w:val="000000" w:themeColor="text1"/>
+          <w:sz w:val="18"/>
+          <w:szCs w:val="18"/>
+          <w:lang w:eastAsia="en-US"/>
+        </w:rPr>
+        <w:t xml:space="preserve"> 1. Extraction from corpus=0.9459s. Appending to vocabulary=0.4013s </w:t>
+      </w:r>
+    </w:p>
+    <w:p>
+      <w:pPr>
+        <w:rPr>
+          <w:rFonts w:ascii="Menlo" w:eastAsiaTheme="minorHAnsi" w:hAnsi="Menlo" w:cs="Menlo"/>
+          <w:color w:val="000000" w:themeColor="text1"/>
+          <w:sz w:val="18"/>
+          <w:szCs w:val="18"/>
+          <w:lang w:eastAsia="en-US"/>
+        </w:rPr>
+      </w:pPr>
+      <w:r>
+        <w:rPr>
+          <w:rFonts w:ascii="Menlo" w:eastAsiaTheme="minorHAnsi" w:hAnsi="Menlo" w:cs="Menlo"/>
+          <w:color w:val="000000" w:themeColor="text1"/>
+          <w:sz w:val="18"/>
+          <w:szCs w:val="18"/>
+          <w:lang w:eastAsia="en-US"/>
+        </w:rPr>
+        <w:t>Tokenizing corpus and creating the vocabulary. Processing batch 2. Line: 8192. Token: 589</w:t>
+      </w:r>
+      <w:r>
+        <w:rPr>
+          <w:rFonts w:ascii="Menlo" w:eastAsiaTheme="minorHAnsi" w:hAnsi="Menlo" w:cs="Menlo"/>
+          <w:color w:val="000000" w:themeColor="text1"/>
+          <w:sz w:val="18"/>
+          <w:szCs w:val="18"/>
+          <w:lang w:eastAsia="en-US"/>
+        </w:rPr>
+        <w:t>,</w:t>
+      </w:r>
+      <w:r>
+        <w:rPr>
+          <w:rFonts w:ascii="Menlo" w:eastAsiaTheme="minorHAnsi" w:hAnsi="Menlo" w:cs="Menlo"/>
+          <w:color w:val="000000" w:themeColor="text1"/>
+          <w:sz w:val="18"/>
+          <w:szCs w:val="18"/>
+          <w:lang w:eastAsia="en-US"/>
+        </w:rPr>
+        <w:t>523</w:t>
+      </w:r>
+    </w:p>
+    <w:p>
+      <w:pPr>
+        <w:rPr>
+          <w:rFonts w:ascii="Menlo" w:eastAsiaTheme="minorHAnsi" w:hAnsi="Menlo" w:cs="Menlo"/>
+          <w:color w:val="000000" w:themeColor="text1"/>
+          <w:sz w:val="18"/>
+          <w:szCs w:val="18"/>
+          <w:lang w:eastAsia="en-US"/>
+        </w:rPr>
+      </w:pPr>
+      <w:proofErr w:type="gramStart"/>
+      <w:r>
+        <w:rPr>
+          <w:rFonts w:ascii="Menlo" w:eastAsiaTheme="minorHAnsi" w:hAnsi="Menlo" w:cs="Menlo"/>
+          <w:color w:val="000000" w:themeColor="text1"/>
+          <w:sz w:val="18"/>
+          <w:szCs w:val="18"/>
+          <w:lang w:eastAsia="en-US"/>
+        </w:rPr>
+        <w:t>Batch :</w:t>
+      </w:r>
+      <w:proofErr w:type="gramEnd"/>
+      <w:r>
+        <w:rPr>
+          <w:rFonts w:ascii="Menlo" w:eastAsiaTheme="minorHAnsi" w:hAnsi="Menlo" w:cs="Menlo"/>
+          <w:color w:val="000000" w:themeColor="text1"/>
+          <w:sz w:val="18"/>
+          <w:szCs w:val="18"/>
+          <w:lang w:eastAsia="en-US"/>
+        </w:rPr>
+        <w:t xml:space="preserve"> 2. Extraction from corpus=0.9223s. Appending to vocabulary=0.4452s</w:t>
+      </w:r>
+    </w:p>
+    <w:p>
+      <w:pPr>
+        <w:rPr>
+          <w:rFonts w:ascii="Menlo" w:eastAsiaTheme="minorHAnsi" w:hAnsi="Menlo" w:cs="Menlo"/>
+          <w:color w:val="000000" w:themeColor="text1"/>
+          <w:sz w:val="18"/>
+          <w:szCs w:val="18"/>
+          <w:lang w:eastAsia="en-US"/>
+        </w:rPr>
+      </w:pPr>
+      <w:r>
+        <w:rPr>
+          <w:rFonts w:ascii="Menlo" w:eastAsiaTheme="minorHAnsi" w:hAnsi="Menlo" w:cs="Menlo"/>
+          <w:color w:val="000000" w:themeColor="text1"/>
+          <w:sz w:val="18"/>
+          <w:szCs w:val="18"/>
+          <w:lang w:eastAsia="en-US"/>
+        </w:rPr>
+        <w:t>…</w:t>
+      </w:r>
+    </w:p>
+    <w:p>
+      <w:pPr>
+        <w:rPr>
+          <w:rFonts w:ascii="Menlo" w:eastAsiaTheme="minorHAnsi" w:hAnsi="Menlo" w:cs="Menlo"/>
+          <w:color w:val="000000" w:themeColor="text1"/>
+          <w:sz w:val="18"/>
+          <w:szCs w:val="18"/>
+          <w:lang w:eastAsia="en-US"/>
+        </w:rPr>
+      </w:pPr>
+      <w:r>
+        <w:rPr>
+          <w:rFonts w:ascii="Menlo" w:eastAsiaTheme="minorHAnsi" w:hAnsi="Menlo" w:cs="Menlo"/>
+          <w:color w:val="000000" w:themeColor="text1"/>
+          <w:sz w:val="18"/>
+          <w:szCs w:val="18"/>
+          <w:lang w:eastAsia="en-US"/>
+        </w:rPr>
+        <w:t>Tokenizing corpus and creating the vocabulary. Processing batch 5. Line: 20480. Token: 2</w:t>
+      </w:r>
+      <w:r>
+        <w:rPr>
+          <w:rFonts w:ascii="Menlo" w:eastAsiaTheme="minorHAnsi" w:hAnsi="Menlo" w:cs="Menlo"/>
+          <w:color w:val="000000" w:themeColor="text1"/>
+          <w:sz w:val="18"/>
+          <w:szCs w:val="18"/>
+          <w:lang w:eastAsia="en-US"/>
+        </w:rPr>
+        <w:t>,</w:t>
+      </w:r>
+      <w:r>
+        <w:rPr>
+          <w:rFonts w:ascii="Menlo" w:eastAsiaTheme="minorHAnsi" w:hAnsi="Menlo" w:cs="Menlo"/>
+          <w:color w:val="000000" w:themeColor="text1"/>
+          <w:sz w:val="18"/>
+          <w:szCs w:val="18"/>
+          <w:lang w:eastAsia="en-US"/>
+        </w:rPr>
+        <w:t>956</w:t>
+      </w:r>
+      <w:r>
+        <w:rPr>
+          <w:rFonts w:ascii="Menlo" w:eastAsiaTheme="minorHAnsi" w:hAnsi="Menlo" w:cs="Menlo"/>
+          <w:color w:val="000000" w:themeColor="text1"/>
+          <w:sz w:val="18"/>
+          <w:szCs w:val="18"/>
+          <w:lang w:eastAsia="en-US"/>
+        </w:rPr>
+        <w:t>,</w:t>
+      </w:r>
+      <w:r>
+        <w:rPr>
+          <w:rFonts w:ascii="Menlo" w:eastAsiaTheme="minorHAnsi" w:hAnsi="Menlo" w:cs="Menlo"/>
+          <w:color w:val="000000" w:themeColor="text1"/>
+          <w:sz w:val="18"/>
+          <w:szCs w:val="18"/>
+          <w:lang w:eastAsia="en-US"/>
+        </w:rPr>
+        <w:t>691</w:t>
+      </w:r>
+    </w:p>
+    <w:p>
+      <w:pPr>
+        <w:rPr>
+          <w:rFonts w:ascii="Menlo" w:eastAsiaTheme="minorHAnsi" w:hAnsi="Menlo" w:cs="Menlo"/>
+          <w:color w:val="000000" w:themeColor="text1"/>
+          <w:sz w:val="18"/>
+          <w:szCs w:val="18"/>
+          <w:lang w:eastAsia="en-US"/>
+        </w:rPr>
+      </w:pPr>
+      <w:proofErr w:type="gramStart"/>
+      <w:r>
+        <w:rPr>
+          <w:rFonts w:ascii="Menlo" w:eastAsiaTheme="minorHAnsi" w:hAnsi="Menlo" w:cs="Menlo"/>
+          <w:color w:val="000000" w:themeColor="text1"/>
+          <w:sz w:val="18"/>
+          <w:szCs w:val="18"/>
+          <w:lang w:eastAsia="en-US"/>
+        </w:rPr>
+        <w:t>Batch :</w:t>
+      </w:r>
+      <w:proofErr w:type="gramEnd"/>
+      <w:r>
+        <w:rPr>
+          <w:rFonts w:ascii="Menlo" w:eastAsiaTheme="minorHAnsi" w:hAnsi="Menlo" w:cs="Menlo"/>
+          <w:color w:val="000000" w:themeColor="text1"/>
+          <w:sz w:val="18"/>
+          <w:szCs w:val="18"/>
+          <w:lang w:eastAsia="en-US"/>
+        </w:rPr>
+        <w:t xml:space="preserve"> 5. Extraction from corpus=0.8726s. Appending to vocabulary=0.663s</w:t>
+      </w:r>
+    </w:p>
+    <w:p/>
+    <w:p>
+      <w:pPr>
+        <w:rPr>
+          <w:color w:val="000000" w:themeColor="text1"/>
+          <w:sz w:val="18"/>
+          <w:szCs w:val="18"/>
+        </w:rPr>
+      </w:pPr>
+      <w:r>
+        <w:t xml:space="preserve">From the reader in </w:t>
+      </w:r>
+      <w:proofErr w:type="spellStart"/>
+      <w:r>
+        <w:t>Utils</w:t>
+      </w:r>
+      <w:proofErr w:type="spellEnd"/>
+      <w:r>
+        <w:t>:</w:t>
+      </w:r>
+    </w:p>
+    <w:p>
+      <w:pPr>
+        <w:tabs>
+          <w:tab w:val="left" w:pos="560"/>
+          <w:tab w:val="left" w:pos="1120"/>
+          <w:tab w:val="left" w:pos="1680"/>
+          <w:tab w:val="left" w:pos="2240"/>
+          <w:tab w:val="left" w:pos="2800"/>
+          <w:tab w:val="left" w:pos="3360"/>
+          <w:tab w:val="left" w:pos="3920"/>
+          <w:tab w:val="left" w:pos="4480"/>
+          <w:tab w:val="left" w:pos="5040"/>
+          <w:tab w:val="left" w:pos="5600"/>
+          <w:tab w:val="left" w:pos="6160"/>
+          <w:tab w:val="left" w:pos="6720"/>
+        </w:tabs>
+        <w:autoSpaceDE w:val="0"/>
+        <w:autoSpaceDN w:val="0"/>
+        <w:adjustRightInd w:val="0"/>
+        <w:rPr>
+          <w:rFonts w:ascii="Menlo" w:eastAsiaTheme="minorHAnsi" w:hAnsi="Menlo" w:cs="Menlo"/>
+          <w:color w:val="000000" w:themeColor="text1"/>
+          <w:sz w:val="18"/>
+          <w:szCs w:val="18"/>
+          <w:lang w:eastAsia="en-US"/>
+        </w:rPr>
+      </w:pPr>
+      <w:r>
+        <w:rPr>
+          <w:rFonts w:ascii="Menlo" w:eastAsiaTheme="minorHAnsi" w:hAnsi="Menlo" w:cs="Menlo"/>
+          <w:color w:val="000000" w:themeColor="text1"/>
+          <w:sz w:val="18"/>
+          <w:szCs w:val="18"/>
+          <w:lang w:eastAsia="en-US"/>
+        </w:rPr>
+        <w:t xml:space="preserve">Reading in line </w:t>
+      </w:r>
+      <w:proofErr w:type="gramStart"/>
+      <w:r>
+        <w:rPr>
+          <w:rFonts w:ascii="Menlo" w:eastAsiaTheme="minorHAnsi" w:hAnsi="Menlo" w:cs="Menlo"/>
+          <w:color w:val="000000" w:themeColor="text1"/>
+          <w:sz w:val="18"/>
+          <w:szCs w:val="18"/>
+          <w:lang w:eastAsia="en-US"/>
+        </w:rPr>
+        <w:t>n. :</w:t>
+      </w:r>
+      <w:proofErr w:type="gramEnd"/>
+      <w:r>
+        <w:rPr>
+          <w:rFonts w:ascii="Menlo" w:eastAsiaTheme="minorHAnsi" w:hAnsi="Menlo" w:cs="Menlo"/>
+          <w:color w:val="000000" w:themeColor="text1"/>
+          <w:sz w:val="18"/>
+          <w:szCs w:val="18"/>
+          <w:lang w:eastAsia="en-US"/>
+        </w:rPr>
+        <w:t xml:space="preserve"> 0 ; number of tokens encountered: 0</w:t>
+      </w:r>
+    </w:p>
+    <w:p>
+      <w:pPr>
+        <w:tabs>
+          <w:tab w:val="left" w:pos="560"/>
+          <w:tab w:val="left" w:pos="1120"/>
+          <w:tab w:val="left" w:pos="1680"/>
+          <w:tab w:val="left" w:pos="2240"/>
+          <w:tab w:val="left" w:pos="2800"/>
+          <w:tab w:val="left" w:pos="3360"/>
+          <w:tab w:val="left" w:pos="3920"/>
+          <w:tab w:val="left" w:pos="4480"/>
+          <w:tab w:val="left" w:pos="5040"/>
+          <w:tab w:val="left" w:pos="5600"/>
+          <w:tab w:val="left" w:pos="6160"/>
+          <w:tab w:val="left" w:pos="6720"/>
+        </w:tabs>
+        <w:autoSpaceDE w:val="0"/>
+        <w:autoSpaceDN w:val="0"/>
+        <w:adjustRightInd w:val="0"/>
+        <w:rPr>
+          <w:rFonts w:ascii="Menlo" w:eastAsiaTheme="minorHAnsi" w:hAnsi="Menlo" w:cs="Menlo"/>
+          <w:color w:val="000000" w:themeColor="text1"/>
+          <w:sz w:val="18"/>
+          <w:szCs w:val="18"/>
+          <w:lang w:eastAsia="en-US"/>
+        </w:rPr>
+      </w:pPr>
+      <w:r>
+        <w:rPr>
+          <w:rFonts w:ascii="Menlo" w:eastAsiaTheme="minorHAnsi" w:hAnsi="Menlo" w:cs="Menlo"/>
+          <w:color w:val="000000" w:themeColor="text1"/>
+          <w:sz w:val="18"/>
+          <w:szCs w:val="18"/>
+          <w:lang w:eastAsia="en-US"/>
+        </w:rPr>
+        <w:t xml:space="preserve">Reading in line </w:t>
+      </w:r>
+      <w:proofErr w:type="gramStart"/>
+      <w:r>
+        <w:rPr>
+          <w:rFonts w:ascii="Menlo" w:eastAsiaTheme="minorHAnsi" w:hAnsi="Menlo" w:cs="Menlo"/>
+          <w:color w:val="000000" w:themeColor="text1"/>
+          <w:sz w:val="18"/>
+          <w:szCs w:val="18"/>
+          <w:lang w:eastAsia="en-US"/>
+        </w:rPr>
+        <w:t>n. :</w:t>
+      </w:r>
+      <w:proofErr w:type="gramEnd"/>
+      <w:r>
+        <w:rPr>
+          <w:rFonts w:ascii="Menlo" w:eastAsiaTheme="minorHAnsi" w:hAnsi="Menlo" w:cs="Menlo"/>
+          <w:color w:val="000000" w:themeColor="text1"/>
+          <w:sz w:val="18"/>
+          <w:szCs w:val="18"/>
+          <w:lang w:eastAsia="en-US"/>
+        </w:rPr>
+        <w:t xml:space="preserve"> 1000 ; number of tokens encountered: 46600</w:t>
+      </w:r>
+    </w:p>
+    <w:p>
+      <w:pPr>
+        <w:tabs>
+          <w:tab w:val="left" w:pos="560"/>
+          <w:tab w:val="left" w:pos="1120"/>
+          <w:tab w:val="left" w:pos="1680"/>
+          <w:tab w:val="left" w:pos="2240"/>
+          <w:tab w:val="left" w:pos="2800"/>
+          <w:tab w:val="left" w:pos="3360"/>
+          <w:tab w:val="left" w:pos="3920"/>
+          <w:tab w:val="left" w:pos="4480"/>
+          <w:tab w:val="left" w:pos="5040"/>
+          <w:tab w:val="left" w:pos="5600"/>
+          <w:tab w:val="left" w:pos="6160"/>
+          <w:tab w:val="left" w:pos="6720"/>
+        </w:tabs>
+        <w:autoSpaceDE w:val="0"/>
+        <w:autoSpaceDN w:val="0"/>
+        <w:adjustRightInd w:val="0"/>
+        <w:rPr>
+          <w:rFonts w:ascii="Menlo" w:eastAsiaTheme="minorHAnsi" w:hAnsi="Menlo" w:cs="Menlo"/>
+          <w:color w:val="000000" w:themeColor="text1"/>
+          <w:sz w:val="18"/>
+          <w:szCs w:val="18"/>
+          <w:lang w:eastAsia="en-US"/>
+        </w:rPr>
+      </w:pPr>
+      <w:r>
+        <w:rPr>
+          <w:rFonts w:ascii="Menlo" w:eastAsiaTheme="minorHAnsi" w:hAnsi="Menlo" w:cs="Menlo"/>
+          <w:color w:val="000000" w:themeColor="text1"/>
+          <w:sz w:val="18"/>
+          <w:szCs w:val="18"/>
+          <w:lang w:eastAsia="en-US"/>
+        </w:rPr>
+        <w:t xml:space="preserve">Reading in line </w:t>
+      </w:r>
+      <w:proofErr w:type="gramStart"/>
+      <w:r>
+        <w:rPr>
+          <w:rFonts w:ascii="Menlo" w:eastAsiaTheme="minorHAnsi" w:hAnsi="Menlo" w:cs="Menlo"/>
+          <w:color w:val="000000" w:themeColor="text1"/>
+          <w:sz w:val="18"/>
+          <w:szCs w:val="18"/>
+          <w:lang w:eastAsia="en-US"/>
+        </w:rPr>
+        <w:t>n. :</w:t>
+      </w:r>
+      <w:proofErr w:type="gramEnd"/>
+      <w:r>
+        <w:rPr>
+          <w:rFonts w:ascii="Menlo" w:eastAsiaTheme="minorHAnsi" w:hAnsi="Menlo" w:cs="Menlo"/>
+          <w:color w:val="000000" w:themeColor="text1"/>
+          <w:sz w:val="18"/>
+          <w:szCs w:val="18"/>
+          <w:lang w:eastAsia="en-US"/>
+        </w:rPr>
+        <w:t xml:space="preserve"> 2000 ; number of tokens encountered: 101406</w:t>
+      </w:r>
+    </w:p>
+    <w:p>
+      <w:pPr>
+        <w:tabs>
+          <w:tab w:val="left" w:pos="560"/>
+          <w:tab w:val="left" w:pos="1120"/>
+          <w:tab w:val="left" w:pos="1680"/>
+          <w:tab w:val="left" w:pos="2240"/>
+          <w:tab w:val="left" w:pos="2800"/>
+          <w:tab w:val="left" w:pos="3360"/>
+          <w:tab w:val="left" w:pos="3920"/>
+          <w:tab w:val="left" w:pos="4480"/>
+          <w:tab w:val="left" w:pos="5040"/>
+          <w:tab w:val="left" w:pos="5600"/>
+          <w:tab w:val="left" w:pos="6160"/>
+          <w:tab w:val="left" w:pos="6720"/>
+        </w:tabs>
+        <w:autoSpaceDE w:val="0"/>
+        <w:autoSpaceDN w:val="0"/>
+        <w:adjustRightInd w:val="0"/>
+        <w:rPr>
+          <w:rFonts w:ascii="Menlo" w:eastAsiaTheme="minorHAnsi" w:hAnsi="Menlo" w:cs="Menlo"/>
+          <w:color w:val="000000" w:themeColor="text1"/>
+          <w:sz w:val="18"/>
+          <w:szCs w:val="18"/>
+          <w:lang w:eastAsia="en-US"/>
+        </w:rPr>
+      </w:pPr>
+      <w:r>
+        <w:rPr>
+          <w:rFonts w:ascii="Menlo" w:eastAsiaTheme="minorHAnsi" w:hAnsi="Menlo" w:cs="Menlo"/>
+          <w:color w:val="000000" w:themeColor="text1"/>
+          <w:sz w:val="18"/>
+          <w:szCs w:val="18"/>
+          <w:lang w:eastAsia="en-US"/>
+        </w:rPr>
+        <w:t xml:space="preserve">Reading in line </w:t>
+      </w:r>
+      <w:proofErr w:type="gramStart"/>
+      <w:r>
+        <w:rPr>
+          <w:rFonts w:ascii="Menlo" w:eastAsiaTheme="minorHAnsi" w:hAnsi="Menlo" w:cs="Menlo"/>
+          <w:color w:val="000000" w:themeColor="text1"/>
+          <w:sz w:val="18"/>
+          <w:szCs w:val="18"/>
+          <w:lang w:eastAsia="en-US"/>
+        </w:rPr>
+        <w:t>n. :</w:t>
+      </w:r>
+      <w:proofErr w:type="gramEnd"/>
+      <w:r>
+        <w:rPr>
+          <w:rFonts w:ascii="Menlo" w:eastAsiaTheme="minorHAnsi" w:hAnsi="Menlo" w:cs="Menlo"/>
+          <w:color w:val="000000" w:themeColor="text1"/>
+          <w:sz w:val="18"/>
+          <w:szCs w:val="18"/>
+          <w:lang w:eastAsia="en-US"/>
+        </w:rPr>
+        <w:t xml:space="preserve"> 3000 ; number of tokens encountered: 146646</w:t>
+      </w:r>
+    </w:p>
+    <w:p>
+      <w:pPr>
+        <w:tabs>
+          <w:tab w:val="left" w:pos="560"/>
+          <w:tab w:val="left" w:pos="1120"/>
+          <w:tab w:val="left" w:pos="1680"/>
+          <w:tab w:val="left" w:pos="2240"/>
+          <w:tab w:val="left" w:pos="2800"/>
+          <w:tab w:val="left" w:pos="3360"/>
+          <w:tab w:val="left" w:pos="3920"/>
+          <w:tab w:val="left" w:pos="4480"/>
+          <w:tab w:val="left" w:pos="5040"/>
+          <w:tab w:val="left" w:pos="5600"/>
+          <w:tab w:val="left" w:pos="6160"/>
+          <w:tab w:val="left" w:pos="6720"/>
+        </w:tabs>
+        <w:autoSpaceDE w:val="0"/>
+        <w:autoSpaceDN w:val="0"/>
+        <w:adjustRightInd w:val="0"/>
+        <w:rPr>
+          <w:rFonts w:ascii="Menlo" w:eastAsiaTheme="minorHAnsi" w:hAnsi="Menlo" w:cs="Menlo"/>
+          <w:color w:val="000000" w:themeColor="text1"/>
+          <w:sz w:val="18"/>
+          <w:szCs w:val="18"/>
+          <w:lang w:eastAsia="en-US"/>
+        </w:rPr>
+      </w:pPr>
+      <w:r>
+        <w:rPr>
+          <w:rFonts w:ascii="Menlo" w:eastAsiaTheme="minorHAnsi" w:hAnsi="Menlo" w:cs="Menlo"/>
+          <w:color w:val="000000" w:themeColor="text1"/>
+          <w:sz w:val="18"/>
+          <w:szCs w:val="18"/>
+          <w:lang w:eastAsia="en-US"/>
+        </w:rPr>
+        <w:t xml:space="preserve">Reading in line </w:t>
+      </w:r>
+      <w:proofErr w:type="gramStart"/>
+      <w:r>
+        <w:rPr>
+          <w:rFonts w:ascii="Menlo" w:eastAsiaTheme="minorHAnsi" w:hAnsi="Menlo" w:cs="Menlo"/>
+          <w:color w:val="000000" w:themeColor="text1"/>
+          <w:sz w:val="18"/>
+          <w:szCs w:val="18"/>
+          <w:lang w:eastAsia="en-US"/>
+        </w:rPr>
+        <w:t>n. :</w:t>
+      </w:r>
+      <w:proofErr w:type="gramEnd"/>
+      <w:r>
+        <w:rPr>
+          <w:rFonts w:ascii="Menlo" w:eastAsiaTheme="minorHAnsi" w:hAnsi="Menlo" w:cs="Menlo"/>
+          <w:color w:val="000000" w:themeColor="text1"/>
+          <w:sz w:val="18"/>
+          <w:szCs w:val="18"/>
+          <w:lang w:eastAsia="en-US"/>
+        </w:rPr>
+        <w:t xml:space="preserve"> 4000 ; number of tokens encountered: 195</w:t>
+      </w:r>
+      <w:r>
+        <w:rPr>
+          <w:rFonts w:ascii="Menlo" w:eastAsiaTheme="minorHAnsi" w:hAnsi="Menlo" w:cs="Menlo"/>
+          <w:color w:val="000000" w:themeColor="text1"/>
+          <w:sz w:val="18"/>
+          <w:szCs w:val="18"/>
+          <w:lang w:eastAsia="en-US"/>
+        </w:rPr>
+        <w:t>,</w:t>
+      </w:r>
+      <w:r>
+        <w:rPr>
+          <w:rFonts w:ascii="Menlo" w:eastAsiaTheme="minorHAnsi" w:hAnsi="Menlo" w:cs="Menlo"/>
+          <w:color w:val="000000" w:themeColor="text1"/>
+          <w:sz w:val="18"/>
+          <w:szCs w:val="18"/>
+          <w:lang w:eastAsia="en-US"/>
+        </w:rPr>
+        <w:t>208</w:t>
+      </w:r>
+    </w:p>
+    <w:p>
+      <w:pPr>
+        <w:tabs>
+          <w:tab w:val="left" w:pos="560"/>
+          <w:tab w:val="left" w:pos="1120"/>
+          <w:tab w:val="left" w:pos="1680"/>
+          <w:tab w:val="left" w:pos="2240"/>
+          <w:tab w:val="left" w:pos="2800"/>
+          <w:tab w:val="left" w:pos="3360"/>
+          <w:tab w:val="left" w:pos="3920"/>
+          <w:tab w:val="left" w:pos="4480"/>
+          <w:tab w:val="left" w:pos="5040"/>
+          <w:tab w:val="left" w:pos="5600"/>
+          <w:tab w:val="left" w:pos="6160"/>
+          <w:tab w:val="left" w:pos="6720"/>
+        </w:tabs>
+        <w:autoSpaceDE w:val="0"/>
+        <w:autoSpaceDN w:val="0"/>
+        <w:adjustRightInd w:val="0"/>
+        <w:rPr>
+          <w:rFonts w:ascii="Menlo" w:eastAsiaTheme="minorHAnsi" w:hAnsi="Menlo" w:cs="Menlo"/>
+          <w:color w:val="000000" w:themeColor="text1"/>
+          <w:sz w:val="18"/>
+          <w:szCs w:val="18"/>
+          <w:lang w:eastAsia="en-US"/>
+        </w:rPr>
+      </w:pPr>
+      <w:r>
+        <w:rPr>
+          <w:rFonts w:ascii="Menlo" w:eastAsiaTheme="minorHAnsi" w:hAnsi="Menlo" w:cs="Menlo"/>
+          <w:color w:val="000000" w:themeColor="text1"/>
+          <w:sz w:val="18"/>
+          <w:szCs w:val="18"/>
+          <w:lang w:eastAsia="en-US"/>
+        </w:rPr>
+        <w:t xml:space="preserve">Reading in line </w:t>
+      </w:r>
+      <w:proofErr w:type="gramStart"/>
+      <w:r>
+        <w:rPr>
+          <w:rFonts w:ascii="Menlo" w:eastAsiaTheme="minorHAnsi" w:hAnsi="Menlo" w:cs="Menlo"/>
+          <w:color w:val="000000" w:themeColor="text1"/>
+          <w:sz w:val="18"/>
+          <w:szCs w:val="18"/>
+          <w:lang w:eastAsia="en-US"/>
+        </w:rPr>
+        <w:t>n. :</w:t>
+      </w:r>
+      <w:proofErr w:type="gramEnd"/>
+      <w:r>
+        <w:rPr>
+          <w:rFonts w:ascii="Menlo" w:eastAsiaTheme="minorHAnsi" w:hAnsi="Menlo" w:cs="Menlo"/>
+          <w:color w:val="000000" w:themeColor="text1"/>
+          <w:sz w:val="18"/>
+          <w:szCs w:val="18"/>
+          <w:lang w:eastAsia="en-US"/>
+        </w:rPr>
+        <w:t xml:space="preserve"> 5000 ; number of tokens encountered: 233327</w:t>
+      </w:r>
+    </w:p>
+    <w:p>
+      <w:pPr>
+        <w:tabs>
+          <w:tab w:val="left" w:pos="560"/>
+          <w:tab w:val="left" w:pos="1120"/>
+          <w:tab w:val="left" w:pos="1680"/>
+          <w:tab w:val="left" w:pos="2240"/>
+          <w:tab w:val="left" w:pos="2800"/>
+          <w:tab w:val="left" w:pos="3360"/>
+          <w:tab w:val="left" w:pos="3920"/>
+          <w:tab w:val="left" w:pos="4480"/>
+          <w:tab w:val="left" w:pos="5040"/>
+          <w:tab w:val="left" w:pos="5600"/>
+          <w:tab w:val="left" w:pos="6160"/>
+          <w:tab w:val="left" w:pos="6720"/>
+        </w:tabs>
+        <w:autoSpaceDE w:val="0"/>
+        <w:autoSpaceDN w:val="0"/>
+        <w:adjustRightInd w:val="0"/>
+        <w:rPr>
+          <w:rFonts w:ascii="Menlo" w:eastAsiaTheme="minorHAnsi" w:hAnsi="Menlo" w:cs="Menlo"/>
+          <w:color w:val="000000" w:themeColor="text1"/>
+          <w:sz w:val="18"/>
+          <w:szCs w:val="18"/>
+          <w:lang w:eastAsia="en-US"/>
+        </w:rPr>
+      </w:pPr>
+      <w:r>
+        <w:rPr>
+          <w:rFonts w:ascii="Menlo" w:eastAsiaTheme="minorHAnsi" w:hAnsi="Menlo" w:cs="Menlo"/>
+          <w:color w:val="000000" w:themeColor="text1"/>
+          <w:sz w:val="18"/>
+          <w:szCs w:val="18"/>
+          <w:lang w:eastAsia="en-US"/>
+        </w:rPr>
+        <w:t>…</w:t>
+      </w:r>
+    </w:p>
+    <w:p>
+      <w:pPr>
+        <w:tabs>
+          <w:tab w:val="left" w:pos="560"/>
+          <w:tab w:val="left" w:pos="1120"/>
+          <w:tab w:val="left" w:pos="1680"/>
+          <w:tab w:val="left" w:pos="2240"/>
+          <w:tab w:val="left" w:pos="2800"/>
+          <w:tab w:val="left" w:pos="3360"/>
+          <w:tab w:val="left" w:pos="3920"/>
+          <w:tab w:val="left" w:pos="4480"/>
+          <w:tab w:val="left" w:pos="5040"/>
+          <w:tab w:val="left" w:pos="5600"/>
+          <w:tab w:val="left" w:pos="6160"/>
+          <w:tab w:val="left" w:pos="6720"/>
+        </w:tabs>
+        <w:autoSpaceDE w:val="0"/>
+        <w:autoSpaceDN w:val="0"/>
+        <w:adjustRightInd w:val="0"/>
+        <w:rPr>
+          <w:rFonts w:ascii="Menlo" w:eastAsiaTheme="minorHAnsi" w:hAnsi="Menlo" w:cs="Menlo"/>
+          <w:color w:val="000000" w:themeColor="text1"/>
+          <w:sz w:val="18"/>
+          <w:szCs w:val="18"/>
+          <w:lang w:eastAsia="en-US"/>
+        </w:rPr>
+      </w:pPr>
+      <w:r>
+        <w:rPr>
+          <w:rFonts w:ascii="Menlo" w:eastAsiaTheme="minorHAnsi" w:hAnsi="Menlo" w:cs="Menlo"/>
+          <w:color w:val="000000" w:themeColor="text1"/>
+          <w:sz w:val="18"/>
+          <w:szCs w:val="18"/>
+          <w:lang w:eastAsia="en-US"/>
+        </w:rPr>
+        <w:t xml:space="preserve">Reading in line </w:t>
+      </w:r>
+      <w:proofErr w:type="gramStart"/>
+      <w:r>
+        <w:rPr>
+          <w:rFonts w:ascii="Menlo" w:eastAsiaTheme="minorHAnsi" w:hAnsi="Menlo" w:cs="Menlo"/>
+          <w:color w:val="000000" w:themeColor="text1"/>
+          <w:sz w:val="18"/>
+          <w:szCs w:val="18"/>
+          <w:lang w:eastAsia="en-US"/>
+        </w:rPr>
+        <w:t>n. :</w:t>
+      </w:r>
+      <w:proofErr w:type="gramEnd"/>
+      <w:r>
+        <w:rPr>
+          <w:rFonts w:ascii="Menlo" w:eastAsiaTheme="minorHAnsi" w:hAnsi="Menlo" w:cs="Menlo"/>
+          <w:color w:val="000000" w:themeColor="text1"/>
+          <w:sz w:val="18"/>
+          <w:szCs w:val="18"/>
+          <w:lang w:eastAsia="en-US"/>
+        </w:rPr>
+        <w:t xml:space="preserve"> 9000 ; number of tokens encountered: 430631</w:t>
+      </w:r>
+    </w:p>
+    <w:p>
+      <w:pPr>
+        <w:rPr>
+          <w:rFonts w:ascii="Menlo" w:eastAsiaTheme="minorHAnsi" w:hAnsi="Menlo" w:cs="Menlo"/>
+          <w:color w:val="000000" w:themeColor="text1"/>
+          <w:sz w:val="18"/>
+          <w:szCs w:val="18"/>
+          <w:lang w:eastAsia="en-US"/>
+        </w:rPr>
+      </w:pPr>
+      <w:r>
+        <w:rPr>
+          <w:rFonts w:ascii="Menlo" w:eastAsiaTheme="minorHAnsi" w:hAnsi="Menlo" w:cs="Menlo"/>
+          <w:color w:val="000000" w:themeColor="text1"/>
+          <w:sz w:val="18"/>
+          <w:szCs w:val="18"/>
+          <w:lang w:eastAsia="en-US"/>
+        </w:rPr>
+        <w:t xml:space="preserve">Reading in line </w:t>
+      </w:r>
+      <w:proofErr w:type="gramStart"/>
+      <w:r>
+        <w:rPr>
+          <w:rFonts w:ascii="Menlo" w:eastAsiaTheme="minorHAnsi" w:hAnsi="Menlo" w:cs="Menlo"/>
+          <w:color w:val="000000" w:themeColor="text1"/>
+          <w:sz w:val="18"/>
+          <w:szCs w:val="18"/>
+          <w:lang w:eastAsia="en-US"/>
+        </w:rPr>
+        <w:t>n. :</w:t>
+      </w:r>
+      <w:proofErr w:type="gramEnd"/>
+      <w:r>
+        <w:rPr>
+          <w:rFonts w:ascii="Menlo" w:eastAsiaTheme="minorHAnsi" w:hAnsi="Menlo" w:cs="Menlo"/>
+          <w:color w:val="000000" w:themeColor="text1"/>
+          <w:sz w:val="18"/>
+          <w:szCs w:val="18"/>
+          <w:lang w:eastAsia="en-US"/>
+        </w:rPr>
+        <w:t xml:space="preserve"> 10000 ; number of tokens encountered: 478</w:t>
+      </w:r>
+      <w:r>
+        <w:rPr>
+          <w:rFonts w:ascii="Menlo" w:eastAsiaTheme="minorHAnsi" w:hAnsi="Menlo" w:cs="Menlo"/>
+          <w:color w:val="000000" w:themeColor="text1"/>
+          <w:sz w:val="18"/>
+          <w:szCs w:val="18"/>
+          <w:lang w:eastAsia="en-US"/>
+        </w:rPr>
+        <w:t>,</w:t>
+      </w:r>
+      <w:r>
+        <w:rPr>
+          <w:rFonts w:ascii="Menlo" w:eastAsiaTheme="minorHAnsi" w:hAnsi="Menlo" w:cs="Menlo"/>
+          <w:color w:val="000000" w:themeColor="text1"/>
+          <w:sz w:val="18"/>
+          <w:szCs w:val="18"/>
+          <w:lang w:eastAsia="en-US"/>
+        </w:rPr>
+        <w:t>016</w:t>
+      </w:r>
+    </w:p>
+    <w:p>
+      <w:pPr>
+        <w:rPr>
+          <w:rFonts w:ascii="Menlo" w:eastAsiaTheme="minorHAnsi" w:hAnsi="Menlo" w:cs="Menlo"/>
+          <w:color w:val="000000" w:themeColor="text1"/>
+          <w:sz w:val="18"/>
+          <w:szCs w:val="18"/>
+          <w:lang w:eastAsia="en-US"/>
+        </w:rPr>
+      </w:pPr>
+      <w:r>
+        <w:rPr>
+          <w:rFonts w:ascii="Menlo" w:eastAsiaTheme="minorHAnsi" w:hAnsi="Menlo" w:cs="Menlo"/>
+          <w:color w:val="000000" w:themeColor="text1"/>
+          <w:sz w:val="18"/>
+          <w:szCs w:val="18"/>
+          <w:lang w:eastAsia="en-US"/>
+        </w:rPr>
+        <w:t>…</w:t>
+      </w:r>
+    </w:p>
+    <w:p>
+      <w:pPr>
+        <w:rPr>
+          <w:rFonts w:ascii="Menlo" w:eastAsiaTheme="minorHAnsi" w:hAnsi="Menlo" w:cs="Menlo"/>
+          <w:color w:val="000000" w:themeColor="text1"/>
+          <w:sz w:val="18"/>
+          <w:szCs w:val="18"/>
+          <w:lang w:eastAsia="en-US"/>
+        </w:rPr>
+      </w:pPr>
+      <w:r>
+        <w:rPr>
+          <w:rFonts w:ascii="Menlo" w:eastAsiaTheme="minorHAnsi" w:hAnsi="Menlo" w:cs="Menlo"/>
+          <w:color w:val="000000" w:themeColor="text1"/>
+          <w:sz w:val="18"/>
+          <w:szCs w:val="18"/>
+          <w:lang w:eastAsia="en-US"/>
+        </w:rPr>
+        <w:t xml:space="preserve">Reading in line </w:t>
+      </w:r>
+      <w:proofErr w:type="gramStart"/>
+      <w:r>
+        <w:rPr>
+          <w:rFonts w:ascii="Menlo" w:eastAsiaTheme="minorHAnsi" w:hAnsi="Menlo" w:cs="Menlo"/>
+          <w:color w:val="000000" w:themeColor="text1"/>
+          <w:sz w:val="18"/>
+          <w:szCs w:val="18"/>
+          <w:lang w:eastAsia="en-US"/>
+        </w:rPr>
+        <w:t>n. :</w:t>
+      </w:r>
+      <w:proofErr w:type="gramEnd"/>
+      <w:r>
+        <w:rPr>
+          <w:rFonts w:ascii="Menlo" w:eastAsiaTheme="minorHAnsi" w:hAnsi="Menlo" w:cs="Menlo"/>
+          <w:color w:val="000000" w:themeColor="text1"/>
+          <w:sz w:val="18"/>
+          <w:szCs w:val="18"/>
+          <w:lang w:eastAsia="en-US"/>
+        </w:rPr>
+        <w:t xml:space="preserve"> 20000 ; number of tokens encountered: 957731</w:t>
+      </w:r>
+    </w:p>
+    <w:p>
+      <w:pPr>
+        <w:rPr>
+          <w:rFonts w:ascii="Menlo" w:eastAsiaTheme="minorHAnsi" w:hAnsi="Menlo" w:cs="Menlo"/>
+          <w:color w:val="000000" w:themeColor="text1"/>
+          <w:sz w:val="18"/>
+          <w:szCs w:val="18"/>
+          <w:lang w:eastAsia="en-US"/>
+        </w:rPr>
+      </w:pPr>
+      <w:r>
+        <w:rPr>
+          <w:rFonts w:ascii="Menlo" w:eastAsiaTheme="minorHAnsi" w:hAnsi="Menlo" w:cs="Menlo"/>
+          <w:color w:val="000000" w:themeColor="text1"/>
+          <w:sz w:val="18"/>
+          <w:szCs w:val="18"/>
+          <w:lang w:eastAsia="en-US"/>
+        </w:rPr>
+        <w:t xml:space="preserve">Reading in line </w:t>
+      </w:r>
+      <w:proofErr w:type="gramStart"/>
+      <w:r>
+        <w:rPr>
+          <w:rFonts w:ascii="Menlo" w:eastAsiaTheme="minorHAnsi" w:hAnsi="Menlo" w:cs="Menlo"/>
+          <w:color w:val="000000" w:themeColor="text1"/>
+          <w:sz w:val="18"/>
+          <w:szCs w:val="18"/>
+          <w:lang w:eastAsia="en-US"/>
+        </w:rPr>
+        <w:t>n. :</w:t>
+      </w:r>
+      <w:proofErr w:type="gramEnd"/>
+      <w:r>
+        <w:rPr>
+          <w:rFonts w:ascii="Menlo" w:eastAsiaTheme="minorHAnsi" w:hAnsi="Menlo" w:cs="Menlo"/>
+          <w:color w:val="000000" w:themeColor="text1"/>
+          <w:sz w:val="18"/>
+          <w:szCs w:val="18"/>
+          <w:lang w:eastAsia="en-US"/>
+        </w:rPr>
+        <w:t xml:space="preserve"> 21000 ; number of tokens encountered: 1</w:t>
+      </w:r>
+      <w:r>
+        <w:rPr>
+          <w:rFonts w:ascii="Menlo" w:eastAsiaTheme="minorHAnsi" w:hAnsi="Menlo" w:cs="Menlo"/>
+          <w:color w:val="000000" w:themeColor="text1"/>
+          <w:sz w:val="18"/>
+          <w:szCs w:val="18"/>
+          <w:lang w:eastAsia="en-US"/>
+        </w:rPr>
+        <w:t>,</w:t>
+      </w:r>
+      <w:r>
+        <w:rPr>
+          <w:rFonts w:ascii="Menlo" w:eastAsiaTheme="minorHAnsi" w:hAnsi="Menlo" w:cs="Menlo"/>
+          <w:color w:val="000000" w:themeColor="text1"/>
+          <w:sz w:val="18"/>
+          <w:szCs w:val="18"/>
+          <w:lang w:eastAsia="en-US"/>
+        </w:rPr>
+        <w:t>009</w:t>
+      </w:r>
+      <w:r>
+        <w:rPr>
+          <w:rFonts w:ascii="Menlo" w:eastAsiaTheme="minorHAnsi" w:hAnsi="Menlo" w:cs="Menlo"/>
+          <w:color w:val="000000" w:themeColor="text1"/>
+          <w:sz w:val="18"/>
+          <w:szCs w:val="18"/>
+          <w:lang w:eastAsia="en-US"/>
+        </w:rPr>
+        <w:t>,</w:t>
+      </w:r>
+      <w:r>
+        <w:rPr>
+          <w:rFonts w:ascii="Menlo" w:eastAsiaTheme="minorHAnsi" w:hAnsi="Menlo" w:cs="Menlo"/>
+          <w:color w:val="000000" w:themeColor="text1"/>
+          <w:sz w:val="18"/>
+          <w:szCs w:val="18"/>
+          <w:lang w:eastAsia="en-US"/>
+        </w:rPr>
+        <w:t>332</w:t>
+      </w:r>
+    </w:p>
+    <w:p/>
+    <w:p/>
+    <w:p>
+      <w:pPr>
+        <w:pStyle w:val="HTMLPreformatted"/>
+        <w:shd w:val="clear" w:color="auto" w:fill="FFFFFF"/>
+        <w:rPr>
+          <w:rFonts w:ascii="Times New Roman" w:hAnsi="Times New Roman" w:cs="Times New Roman"/>
+          <w:sz w:val="24"/>
+          <w:szCs w:val="24"/>
+        </w:rPr>
+      </w:pPr>
+      <w:r>
+        <w:rPr>
+          <w:rFonts w:ascii="Times New Roman" w:hAnsi="Times New Roman" w:cs="Times New Roman"/>
+          <w:sz w:val="24"/>
+          <w:szCs w:val="24"/>
+        </w:rPr>
+        <w:t>Possibly</w:t>
+      </w:r>
+      <w:r>
+        <w:rPr>
+          <w:rFonts w:ascii="Times New Roman" w:hAnsi="Times New Roman" w:cs="Times New Roman"/>
+          <w:sz w:val="24"/>
+          <w:szCs w:val="24"/>
+        </w:rPr>
+        <w:t xml:space="preserve"> because</w:t>
+      </w:r>
+      <w:r>
+        <w:t xml:space="preserve"> </w:t>
+      </w:r>
+      <w:proofErr w:type="spellStart"/>
+      <w:proofErr w:type="gramStart"/>
+      <w:r>
+        <w:rPr>
+          <w:rFonts w:ascii="Menlo" w:hAnsi="Menlo" w:cs="Menlo"/>
+          <w:color w:val="94558D"/>
+          <w:sz w:val="18"/>
+          <w:szCs w:val="18"/>
+        </w:rPr>
+        <w:t>self</w:t>
+      </w:r>
+      <w:r>
+        <w:rPr>
+          <w:rFonts w:ascii="Menlo" w:hAnsi="Menlo" w:cs="Menlo"/>
+          <w:color w:val="000000"/>
+          <w:sz w:val="18"/>
+          <w:szCs w:val="18"/>
+        </w:rPr>
+        <w:t>.current</w:t>
+      </w:r>
+      <w:proofErr w:type="gramEnd"/>
+      <w:r>
+        <w:rPr>
+          <w:rFonts w:ascii="Menlo" w:hAnsi="Menlo" w:cs="Menlo"/>
+          <w:color w:val="000000"/>
+          <w:sz w:val="18"/>
+          <w:szCs w:val="18"/>
+        </w:rPr>
+        <w:t>_tokens</w:t>
+      </w:r>
+      <w:proofErr w:type="spellEnd"/>
+      <w:r>
+        <w:rPr>
+          <w:rFonts w:ascii="Menlo" w:hAnsi="Menlo" w:cs="Menlo"/>
+          <w:color w:val="000000"/>
+          <w:sz w:val="18"/>
+          <w:szCs w:val="18"/>
+        </w:rPr>
+        <w:t xml:space="preserve"> </w:t>
+      </w:r>
+      <w:r>
+        <w:rPr>
+          <w:rFonts w:ascii="Times New Roman" w:hAnsi="Times New Roman" w:cs="Times New Roman"/>
+          <w:sz w:val="24"/>
+          <w:szCs w:val="24"/>
+        </w:rPr>
+        <w:t>was never re-initialized to</w:t>
+      </w:r>
+      <w:r>
+        <w:rPr>
+          <w:rFonts w:ascii="Menlo" w:hAnsi="Menlo" w:cs="Menlo"/>
+          <w:color w:val="000000"/>
+          <w:sz w:val="18"/>
+          <w:szCs w:val="18"/>
+        </w:rPr>
+        <w:t xml:space="preserve"> []</w:t>
+      </w:r>
+      <w:r>
+        <w:rPr>
+          <w:rFonts w:ascii="Menlo" w:hAnsi="Menlo" w:cs="Menlo"/>
+          <w:color w:val="000000"/>
+          <w:sz w:val="18"/>
+          <w:szCs w:val="18"/>
+        </w:rPr>
+        <w:t xml:space="preserve"> </w:t>
+      </w:r>
+      <w:r>
+        <w:rPr>
+          <w:rFonts w:ascii="Times New Roman" w:hAnsi="Times New Roman" w:cs="Times New Roman"/>
+          <w:sz w:val="24"/>
+          <w:szCs w:val="24"/>
+        </w:rPr>
+        <w:t>?</w:t>
+      </w:r>
+    </w:p>
+    <w:p>
+      <w:pPr>
+        <w:pStyle w:val="HTMLPreformatted"/>
+        <w:shd w:val="clear" w:color="auto" w:fill="FFFFFF"/>
+        <w:rPr>
+          <w:rFonts w:ascii="Times New Roman" w:hAnsi="Times New Roman" w:cs="Times New Roman"/>
+          <w:sz w:val="24"/>
+          <w:szCs w:val="24"/>
+        </w:rPr>
+      </w:pPr>
+      <w:r>
+        <w:rPr>
+          <w:rFonts w:ascii="Times New Roman" w:hAnsi="Times New Roman" w:cs="Times New Roman"/>
+          <w:sz w:val="24"/>
+          <w:szCs w:val="24"/>
+        </w:rPr>
+        <w:t>Maybe this will make the manual dictionary creation viable?</w:t>
+      </w:r>
+    </w:p>
+    <w:p>
+      <w:pPr>
+        <w:pStyle w:val="HTMLPreformatted"/>
+        <w:shd w:val="clear" w:color="auto" w:fill="FFFFFF"/>
+        <w:rPr>
+          <w:rFonts w:ascii="Times New Roman" w:hAnsi="Times New Roman" w:cs="Times New Roman"/>
+          <w:sz w:val="24"/>
+          <w:szCs w:val="24"/>
+        </w:rPr>
+      </w:pPr>
+    </w:p>
+    <w:p>
+      <w:pPr>
+        <w:pStyle w:val="HTMLPreformatted"/>
+        <w:shd w:val="clear" w:color="auto" w:fill="FFFFFF"/>
+        <w:rPr>
+          <w:rFonts w:ascii="Times New Roman" w:hAnsi="Times New Roman" w:cs="Times New Roman"/>
+          <w:sz w:val="24"/>
+          <w:szCs w:val="24"/>
+        </w:rPr>
+      </w:pPr>
+      <w:r>
+        <w:rPr>
+          <w:rFonts w:ascii="Times New Roman" w:hAnsi="Times New Roman" w:cs="Times New Roman"/>
+          <w:sz w:val="24"/>
+          <w:szCs w:val="24"/>
+        </w:rPr>
+        <w:t xml:space="preserve">Let us not use the </w:t>
+      </w:r>
+      <w:proofErr w:type="spellStart"/>
+      <w:r>
+        <w:rPr>
+          <w:rFonts w:ascii="Times New Roman" w:hAnsi="Times New Roman" w:cs="Times New Roman"/>
+          <w:sz w:val="24"/>
+          <w:szCs w:val="24"/>
+        </w:rPr>
+        <w:t>CorpusTokenizerIterator</w:t>
+      </w:r>
+      <w:proofErr w:type="spellEnd"/>
+      <w:r>
+        <w:rPr>
+          <w:rFonts w:ascii="Times New Roman" w:hAnsi="Times New Roman" w:cs="Times New Roman"/>
+          <w:sz w:val="24"/>
+          <w:szCs w:val="24"/>
+        </w:rPr>
+        <w:t>, and see if we manage to eliminate this error…</w:t>
+      </w:r>
+    </w:p>
+    <w:p>
+      <w:pPr>
+        <w:pStyle w:val="HTMLPreformatted"/>
+        <w:shd w:val="clear" w:color="auto" w:fill="FFFFFF"/>
+        <w:rPr>
+          <w:rFonts w:ascii="Times New Roman" w:hAnsi="Times New Roman" w:cs="Times New Roman"/>
+          <w:sz w:val="24"/>
+          <w:szCs w:val="24"/>
+        </w:rPr>
+      </w:pPr>
+      <w:r>
+        <w:rPr>
+          <w:rFonts w:ascii="Times New Roman" w:hAnsi="Times New Roman" w:cs="Times New Roman"/>
+          <w:sz w:val="24"/>
+          <w:szCs w:val="24"/>
+        </w:rPr>
+        <w:t xml:space="preserve">Status: </w:t>
+      </w:r>
+      <w:proofErr w:type="gramStart"/>
+      <w:r>
+        <w:rPr>
+          <w:rFonts w:ascii="Times New Roman" w:hAnsi="Times New Roman" w:cs="Times New Roman"/>
+          <w:sz w:val="24"/>
+          <w:szCs w:val="24"/>
+        </w:rPr>
+        <w:t>the</w:t>
+      </w:r>
+      <w:proofErr w:type="gramEnd"/>
+      <w:r>
+        <w:rPr>
+          <w:rFonts w:ascii="Times New Roman" w:hAnsi="Times New Roman" w:cs="Times New Roman"/>
+          <w:sz w:val="24"/>
+          <w:szCs w:val="24"/>
+        </w:rPr>
+        <w:t xml:space="preserve"> Iterator was eliminated &gt; and so was the error</w:t>
+      </w:r>
+    </w:p>
+    <w:p>
+      <w:pPr>
+        <w:pStyle w:val="HTMLPreformatted"/>
+        <w:shd w:val="clear" w:color="auto" w:fill="FFFFFF"/>
+        <w:rPr>
+          <w:rFonts w:ascii="Times New Roman" w:hAnsi="Times New Roman" w:cs="Times New Roman"/>
+          <w:sz w:val="24"/>
+          <w:szCs w:val="24"/>
+        </w:rPr>
+      </w:pPr>
+      <w:r>
+        <w:rPr>
+          <w:rFonts w:ascii="Times New Roman" w:hAnsi="Times New Roman" w:cs="Times New Roman"/>
+          <w:sz w:val="24"/>
+          <w:szCs w:val="24"/>
+        </w:rPr>
+        <w:t>}</w:t>
+      </w:r>
+    </w:p>
+    <w:p>
+      <w:pPr>
+        <w:pStyle w:val="HTMLPreformatted"/>
+        <w:shd w:val="clear" w:color="auto" w:fill="FFFFFF"/>
+        <w:rPr>
+          <w:rFonts w:ascii="Times New Roman" w:hAnsi="Times New Roman" w:cs="Times New Roman"/>
+          <w:sz w:val="24"/>
+          <w:szCs w:val="24"/>
+        </w:rPr>
+      </w:pPr>
+      <w:r>
+        <w:rPr>
+          <w:rFonts w:ascii="Times New Roman" w:hAnsi="Times New Roman" w:cs="Times New Roman"/>
+          <w:sz w:val="24"/>
+          <w:szCs w:val="24"/>
+        </w:rPr>
+        <w:lastRenderedPageBreak/>
+        <w:t xml:space="preserve">Estimated time to create manually the dictionary of word frequencies from </w:t>
+      </w:r>
+      <w:r>
+        <w:rPr>
+          <w:rFonts w:ascii="Times New Roman" w:hAnsi="Times New Roman" w:cs="Times New Roman"/>
+          <w:sz w:val="24"/>
+          <w:szCs w:val="24"/>
+        </w:rPr>
+        <w:t>WikiText-103’s training set:</w:t>
+      </w:r>
+    </w:p>
+    <w:p>
+      <w:pPr>
+        <w:pStyle w:val="HTMLPreformatted"/>
+        <w:shd w:val="clear" w:color="auto" w:fill="FFFFFF"/>
+        <w:rPr>
+          <w:rFonts w:ascii="Times New Roman" w:hAnsi="Times New Roman" w:cs="Times New Roman"/>
+          <w:sz w:val="24"/>
+          <w:szCs w:val="24"/>
+        </w:rPr>
+      </w:pPr>
+      <w:proofErr w:type="gramStart"/>
+      <w:r>
+        <w:rPr>
+          <w:rFonts w:ascii="Times New Roman" w:hAnsi="Times New Roman" w:cs="Times New Roman"/>
+          <w:sz w:val="24"/>
+          <w:szCs w:val="24"/>
+        </w:rPr>
+        <w:t>( (</w:t>
+      </w:r>
+      <w:proofErr w:type="gramEnd"/>
+      <w:r>
+        <w:rPr>
+          <w:rFonts w:ascii="Times New Roman" w:hAnsi="Times New Roman" w:cs="Times New Roman"/>
+          <w:sz w:val="24"/>
+          <w:szCs w:val="24"/>
+        </w:rPr>
+        <w:t>87</w:t>
+      </w:r>
+      <w:r>
+        <w:rPr>
+          <w:rFonts w:ascii="Times New Roman" w:hAnsi="Times New Roman" w:cs="Times New Roman"/>
+          <w:sz w:val="24"/>
+          <w:szCs w:val="24"/>
+        </w:rPr>
+        <w:t>,</w:t>
+      </w:r>
+      <w:r>
+        <w:rPr>
+          <w:rFonts w:ascii="Times New Roman" w:hAnsi="Times New Roman" w:cs="Times New Roman"/>
+          <w:sz w:val="24"/>
+          <w:szCs w:val="24"/>
+        </w:rPr>
+        <w:t>707</w:t>
+      </w:r>
+      <w:r>
+        <w:rPr>
+          <w:rFonts w:ascii="Times New Roman" w:hAnsi="Times New Roman" w:cs="Times New Roman"/>
+          <w:sz w:val="24"/>
+          <w:szCs w:val="24"/>
+        </w:rPr>
+        <w:t>,</w:t>
+      </w:r>
+      <w:r>
+        <w:rPr>
+          <w:rFonts w:ascii="Times New Roman" w:hAnsi="Times New Roman" w:cs="Times New Roman"/>
+          <w:sz w:val="24"/>
+          <w:szCs w:val="24"/>
+        </w:rPr>
+        <w:t xml:space="preserve">756 </w:t>
+      </w:r>
+      <w:r>
+        <w:rPr>
+          <w:rFonts w:ascii="Times New Roman" w:hAnsi="Times New Roman" w:cs="Times New Roman"/>
+          <w:sz w:val="24"/>
+          <w:szCs w:val="24"/>
+        </w:rPr>
+        <w:t xml:space="preserve">tokens after removing punctuation </w:t>
+      </w:r>
+      <w:r>
+        <w:rPr>
+          <w:rFonts w:ascii="Times New Roman" w:hAnsi="Times New Roman" w:cs="Times New Roman"/>
+          <w:sz w:val="24"/>
+          <w:szCs w:val="24"/>
+        </w:rPr>
+        <w:t>/ 100</w:t>
+      </w:r>
+      <w:r>
+        <w:rPr>
+          <w:rFonts w:ascii="Times New Roman" w:hAnsi="Times New Roman" w:cs="Times New Roman"/>
+          <w:sz w:val="24"/>
+          <w:szCs w:val="24"/>
+        </w:rPr>
+        <w:t>,</w:t>
+      </w:r>
+      <w:r>
+        <w:rPr>
+          <w:rFonts w:ascii="Times New Roman" w:hAnsi="Times New Roman" w:cs="Times New Roman"/>
+          <w:sz w:val="24"/>
+          <w:szCs w:val="24"/>
+        </w:rPr>
+        <w:t>000</w:t>
+      </w:r>
+      <w:r>
+        <w:rPr>
+          <w:rFonts w:ascii="Times New Roman" w:hAnsi="Times New Roman" w:cs="Times New Roman"/>
+          <w:sz w:val="24"/>
+          <w:szCs w:val="24"/>
+        </w:rPr>
+        <w:t xml:space="preserve"> </w:t>
+      </w:r>
+      <w:proofErr w:type="spellStart"/>
+      <w:r>
+        <w:rPr>
+          <w:rFonts w:ascii="Times New Roman" w:hAnsi="Times New Roman" w:cs="Times New Roman"/>
+          <w:sz w:val="24"/>
+          <w:szCs w:val="24"/>
+        </w:rPr>
+        <w:t>avg</w:t>
+      </w:r>
+      <w:proofErr w:type="spellEnd"/>
+      <w:r>
+        <w:rPr>
+          <w:rFonts w:ascii="Times New Roman" w:hAnsi="Times New Roman" w:cs="Times New Roman"/>
+          <w:sz w:val="24"/>
+          <w:szCs w:val="24"/>
+        </w:rPr>
+        <w:t xml:space="preserve"> tokens in 2K lines</w:t>
+      </w:r>
+      <w:r>
+        <w:rPr>
+          <w:rFonts w:ascii="Times New Roman" w:hAnsi="Times New Roman" w:cs="Times New Roman"/>
+          <w:sz w:val="24"/>
+          <w:szCs w:val="24"/>
+        </w:rPr>
+        <w:t>)</w:t>
+      </w:r>
+    </w:p>
+    <w:p>
+      <w:pPr>
+        <w:pStyle w:val="HTMLPreformatted"/>
+        <w:shd w:val="clear" w:color="auto" w:fill="FFFFFF"/>
+        <w:rPr>
+          <w:rFonts w:ascii="Times New Roman" w:hAnsi="Times New Roman" w:cs="Times New Roman"/>
+          <w:sz w:val="24"/>
+          <w:szCs w:val="24"/>
+        </w:rPr>
+      </w:pPr>
+      <w:r>
+        <w:rPr>
+          <w:rFonts w:ascii="Times New Roman" w:hAnsi="Times New Roman" w:cs="Times New Roman"/>
+          <w:sz w:val="24"/>
+          <w:szCs w:val="24"/>
+        </w:rPr>
+        <w:t xml:space="preserve"> * 0.5</w:t>
+      </w:r>
+      <w:r>
+        <w:rPr>
+          <w:rFonts w:ascii="Times New Roman" w:hAnsi="Times New Roman" w:cs="Times New Roman"/>
+          <w:sz w:val="24"/>
+          <w:szCs w:val="24"/>
+        </w:rPr>
+        <w:t xml:space="preserve"> </w:t>
+      </w:r>
+      <w:proofErr w:type="spellStart"/>
+      <w:r>
+        <w:rPr>
+          <w:rFonts w:ascii="Times New Roman" w:hAnsi="Times New Roman" w:cs="Times New Roman"/>
+          <w:sz w:val="24"/>
+          <w:szCs w:val="24"/>
+        </w:rPr>
+        <w:t>avg</w:t>
+      </w:r>
+      <w:proofErr w:type="spellEnd"/>
+      <w:r>
+        <w:rPr>
+          <w:rFonts w:ascii="Times New Roman" w:hAnsi="Times New Roman" w:cs="Times New Roman"/>
+          <w:sz w:val="24"/>
+          <w:szCs w:val="24"/>
+        </w:rPr>
+        <w:t xml:space="preserve"> time to process 2K lines</w:t>
+      </w:r>
+      <w:r>
+        <w:rPr>
+          <w:rFonts w:ascii="Times New Roman" w:hAnsi="Times New Roman" w:cs="Times New Roman"/>
+          <w:sz w:val="24"/>
+          <w:szCs w:val="24"/>
+        </w:rPr>
+        <w:t xml:space="preserve"> [it would be 0.39 on the Lambda machine]</w:t>
+      </w:r>
+      <w:r>
+        <w:rPr>
+          <w:rFonts w:ascii="Times New Roman" w:hAnsi="Times New Roman" w:cs="Times New Roman"/>
+          <w:sz w:val="24"/>
+          <w:szCs w:val="24"/>
+        </w:rPr>
+        <w:t>) / 60</w:t>
+      </w:r>
+      <w:r>
+        <w:rPr>
+          <w:rFonts w:ascii="Times New Roman" w:hAnsi="Times New Roman" w:cs="Times New Roman"/>
+          <w:sz w:val="24"/>
+          <w:szCs w:val="24"/>
+        </w:rPr>
+        <w:t xml:space="preserve"> seconds = </w:t>
+      </w:r>
+    </w:p>
+    <w:p>
+      <w:pPr>
+        <w:pStyle w:val="HTMLPreformatted"/>
+        <w:shd w:val="clear" w:color="auto" w:fill="FFFFFF"/>
+        <w:rPr>
+          <w:rFonts w:ascii="Times New Roman" w:hAnsi="Times New Roman" w:cs="Times New Roman"/>
+          <w:sz w:val="24"/>
+          <w:szCs w:val="24"/>
+        </w:rPr>
+      </w:pPr>
+      <w:r>
+        <w:rPr>
+          <w:rFonts w:ascii="Times New Roman" w:hAnsi="Times New Roman" w:cs="Times New Roman"/>
+          <w:sz w:val="24"/>
+          <w:szCs w:val="24"/>
+        </w:rPr>
+        <w:t>7.308</w:t>
+      </w:r>
+      <w:r>
+        <w:rPr>
+          <w:rFonts w:ascii="Times New Roman" w:hAnsi="Times New Roman" w:cs="Times New Roman"/>
+          <w:sz w:val="24"/>
+          <w:szCs w:val="24"/>
+        </w:rPr>
+        <w:t xml:space="preserve"> minutes</w:t>
+      </w:r>
+    </w:p>
+    <w:p>
+      <w:pPr>
+        <w:pStyle w:val="HTMLPreformatted"/>
+        <w:shd w:val="clear" w:color="auto" w:fill="FFFFFF"/>
+        <w:rPr>
+          <w:rFonts w:ascii="Times New Roman" w:hAnsi="Times New Roman" w:cs="Times New Roman"/>
+          <w:sz w:val="24"/>
+          <w:szCs w:val="24"/>
+        </w:rPr>
+      </w:pPr>
+    </w:p>
+    <w:p>
+      <w:pPr>
+        <w:pStyle w:val="HTMLPreformatted"/>
+        <w:shd w:val="clear" w:color="auto" w:fill="FFFFFF"/>
+        <w:rPr>
+          <w:rFonts w:ascii="Times New Roman" w:hAnsi="Times New Roman" w:cs="Times New Roman"/>
+          <w:sz w:val="24"/>
+          <w:szCs w:val="24"/>
+        </w:rPr>
+      </w:pPr>
+    </w:p>
+    <w:p>
+      <w:pPr>
+        <w:pStyle w:val="HTMLPreformatted"/>
+        <w:shd w:val="clear" w:color="auto" w:fill="FFFFFF"/>
+        <w:rPr>
+          <w:rFonts w:ascii="Times New Roman" w:hAnsi="Times New Roman" w:cs="Times New Roman"/>
+          <w:sz w:val="24"/>
+          <w:szCs w:val="24"/>
+        </w:rPr>
+      </w:pPr>
+      <w:r>
+        <w:rPr>
+          <w:rFonts w:ascii="Times New Roman" w:hAnsi="Times New Roman" w:cs="Times New Roman"/>
+          <w:sz w:val="24"/>
+          <w:szCs w:val="24"/>
+        </w:rPr>
+        <w:t>For the sake of speed, we</w:t>
+      </w:r>
+      <w:r>
+        <w:rPr>
+          <w:rFonts w:ascii="Times New Roman" w:hAnsi="Times New Roman" w:cs="Times New Roman"/>
+          <w:sz w:val="24"/>
+          <w:szCs w:val="24"/>
+        </w:rPr>
+        <w:t xml:space="preserve"> will save the vocabulary in a HDF5 file.</w:t>
+      </w:r>
+    </w:p>
+    <w:p>
+      <w:pPr>
+        <w:pStyle w:val="HTMLPreformatted"/>
+        <w:shd w:val="clear" w:color="auto" w:fill="FFFFFF"/>
+        <w:rPr>
+          <w:rFonts w:ascii="Times New Roman" w:hAnsi="Times New Roman" w:cs="Times New Roman"/>
+          <w:sz w:val="24"/>
+          <w:szCs w:val="24"/>
+        </w:rPr>
+      </w:pPr>
+    </w:p>
+    <w:p>
+      <w:pPr>
+        <w:pStyle w:val="HTMLPreformatted"/>
+        <w:shd w:val="clear" w:color="auto" w:fill="FFFFFF"/>
+        <w:rPr>
+          <w:rFonts w:ascii="Times New Roman" w:hAnsi="Times New Roman" w:cs="Times New Roman"/>
+          <w:sz w:val="24"/>
+          <w:szCs w:val="24"/>
+        </w:rPr>
+      </w:pPr>
+      <w:r>
+        <w:rPr>
+          <w:rFonts w:ascii="Times New Roman" w:hAnsi="Times New Roman" w:cs="Times New Roman"/>
+          <w:sz w:val="24"/>
+          <w:szCs w:val="24"/>
+        </w:rPr>
+        <w:t>We can now examine our vocabulary.</w:t>
+      </w:r>
+    </w:p>
+    <w:p>
+      <w:pPr>
+        <w:pStyle w:val="HTMLPreformatted"/>
+        <w:shd w:val="clear" w:color="auto" w:fill="FFFFFF"/>
+        <w:rPr>
+          <w:rFonts w:ascii="Times New Roman" w:hAnsi="Times New Roman" w:cs="Times New Roman"/>
+          <w:sz w:val="24"/>
+          <w:szCs w:val="24"/>
+        </w:rPr>
+      </w:pPr>
+    </w:p>
+    <w:p>
+      <w:pPr>
+        <w:pStyle w:val="HTMLPreformatted"/>
+        <w:shd w:val="clear" w:color="auto" w:fill="FFFFFF"/>
+        <w:rPr>
+          <w:rFonts w:ascii="Times New Roman" w:hAnsi="Times New Roman" w:cs="Times New Roman"/>
+          <w:sz w:val="24"/>
+          <w:szCs w:val="24"/>
+        </w:rPr>
+      </w:pPr>
+      <w:r>
+        <w:rPr>
+          <w:rFonts w:ascii="Times New Roman" w:hAnsi="Times New Roman" w:cs="Times New Roman"/>
+          <w:sz w:val="24"/>
+          <w:szCs w:val="24"/>
+        </w:rPr>
+        <w:t>We notice that:</w:t>
+      </w:r>
+    </w:p>
+    <w:p>
+      <w:pPr>
+        <w:pStyle w:val="HTMLPreformatted"/>
+        <w:numPr>
+          <w:ilvl w:val="0"/>
+          <w:numId w:val="22"/>
+        </w:numPr>
+        <w:shd w:val="clear" w:color="auto" w:fill="FFFFFF"/>
+        <w:rPr>
+          <w:rFonts w:ascii="Times New Roman" w:hAnsi="Times New Roman" w:cs="Times New Roman"/>
+          <w:sz w:val="24"/>
+          <w:szCs w:val="24"/>
+        </w:rPr>
+      </w:pPr>
+      <w:r>
+        <w:rPr>
+          <w:rFonts w:ascii="Times New Roman" w:hAnsi="Times New Roman" w:cs="Times New Roman"/>
+          <w:sz w:val="24"/>
+          <w:szCs w:val="24"/>
+        </w:rPr>
+        <w:t>It is not lower-cased</w:t>
+      </w:r>
+      <w:r>
+        <w:rPr>
+          <w:rFonts w:ascii="Times New Roman" w:hAnsi="Times New Roman" w:cs="Times New Roman"/>
+          <w:sz w:val="24"/>
+          <w:szCs w:val="24"/>
+        </w:rPr>
+        <w:t xml:space="preserve"> (New, Zoological, Sweden, Dutch)</w:t>
+      </w:r>
+    </w:p>
+    <w:p>
+      <w:pPr>
+        <w:pStyle w:val="HTMLPreformatted"/>
+        <w:numPr>
+          <w:ilvl w:val="0"/>
+          <w:numId w:val="22"/>
+        </w:numPr>
+        <w:shd w:val="clear" w:color="auto" w:fill="FFFFFF"/>
+        <w:rPr>
+          <w:rFonts w:ascii="Times New Roman" w:hAnsi="Times New Roman" w:cs="Times New Roman"/>
+          <w:sz w:val="24"/>
+          <w:szCs w:val="24"/>
+        </w:rPr>
+      </w:pPr>
+      <w:r>
+        <w:rPr>
+          <w:rFonts w:ascii="Times New Roman" w:hAnsi="Times New Roman" w:cs="Times New Roman"/>
+          <w:sz w:val="24"/>
+          <w:szCs w:val="24"/>
+        </w:rPr>
+        <w:t>It contains individual numbers (</w:t>
+      </w:r>
+      <w:r>
+        <w:rPr>
+          <w:rFonts w:ascii="Times New Roman" w:hAnsi="Times New Roman" w:cs="Times New Roman"/>
+          <w:sz w:val="24"/>
+          <w:szCs w:val="24"/>
+        </w:rPr>
+        <w:t>12, 85, 1914 are all different</w:t>
+      </w:r>
+      <w:r>
+        <w:rPr>
+          <w:rFonts w:ascii="Times New Roman" w:hAnsi="Times New Roman" w:cs="Times New Roman"/>
+          <w:sz w:val="24"/>
+          <w:szCs w:val="24"/>
+        </w:rPr>
+        <w:t>)</w:t>
+      </w:r>
+    </w:p>
+    <w:p>
+      <w:pPr>
+        <w:pStyle w:val="HTMLPreformatted"/>
+        <w:numPr>
+          <w:ilvl w:val="0"/>
+          <w:numId w:val="22"/>
+        </w:numPr>
+        <w:shd w:val="clear" w:color="auto" w:fill="FFFFFF"/>
+        <w:rPr>
+          <w:rFonts w:ascii="Times New Roman" w:hAnsi="Times New Roman" w:cs="Times New Roman"/>
+          <w:sz w:val="24"/>
+          <w:szCs w:val="24"/>
+        </w:rPr>
+      </w:pPr>
+      <w:r>
+        <w:rPr>
+          <w:rFonts w:ascii="Times New Roman" w:hAnsi="Times New Roman" w:cs="Times New Roman"/>
+          <w:sz w:val="24"/>
+          <w:szCs w:val="24"/>
+        </w:rPr>
+        <w:t>It contains words with frequency=1, like ‘televisual’</w:t>
+      </w:r>
+    </w:p>
+    <w:p>
+      <w:pPr>
+        <w:pStyle w:val="HTMLPreformatted"/>
+        <w:numPr>
+          <w:ilvl w:val="0"/>
+          <w:numId w:val="22"/>
+        </w:numPr>
+        <w:shd w:val="clear" w:color="auto" w:fill="FFFFFF"/>
+        <w:rPr>
+          <w:rFonts w:ascii="Times New Roman" w:hAnsi="Times New Roman" w:cs="Times New Roman"/>
+          <w:sz w:val="24"/>
+          <w:szCs w:val="24"/>
+        </w:rPr>
+      </w:pPr>
+      <w:r>
+        <w:rPr>
+          <w:rFonts w:ascii="Times New Roman" w:hAnsi="Times New Roman" w:cs="Times New Roman"/>
+          <w:sz w:val="24"/>
+          <w:szCs w:val="24"/>
+        </w:rPr>
+        <w:t xml:space="preserve">It contains non-Unicode characters, such as: </w:t>
+      </w:r>
+      <w:r>
+        <w:rPr>
+          <w:rFonts w:ascii="MS Mincho" w:eastAsia="MS Mincho" w:hAnsi="MS Mincho" w:cs="MS Mincho" w:hint="eastAsia"/>
+          <w:sz w:val="24"/>
+          <w:szCs w:val="24"/>
+        </w:rPr>
+        <w:t>戦場のヴァルキュリア</w:t>
+      </w:r>
+      <w:r>
+        <w:rPr>
+          <w:rFonts w:ascii="Times New Roman" w:hAnsi="Times New Roman" w:cs="Times New Roman"/>
+          <w:sz w:val="24"/>
+          <w:szCs w:val="24"/>
+        </w:rPr>
+        <w:t>3</w:t>
+      </w:r>
+    </w:p>
+    <w:p>
+      <w:pPr>
+        <w:pStyle w:val="HTMLPreformatted"/>
+        <w:shd w:val="clear" w:color="auto" w:fill="FFFFFF"/>
+        <w:rPr>
+          <w:rFonts w:ascii="Times New Roman" w:hAnsi="Times New Roman" w:cs="Times New Roman"/>
+          <w:sz w:val="24"/>
+          <w:szCs w:val="24"/>
+        </w:rPr>
+      </w:pPr>
+    </w:p>
+    <w:p>
+      <w:pPr>
+        <w:pStyle w:val="HTMLPreformatted"/>
+        <w:shd w:val="clear" w:color="auto" w:fill="FFFFFF"/>
+        <w:rPr>
+          <w:rFonts w:ascii="Times New Roman" w:hAnsi="Times New Roman" w:cs="Times New Roman"/>
+          <w:sz w:val="24"/>
+          <w:szCs w:val="24"/>
+        </w:rPr>
+      </w:pPr>
+      <w:r>
+        <w:rPr>
+          <w:rFonts w:ascii="Times New Roman" w:hAnsi="Times New Roman" w:cs="Times New Roman"/>
+          <w:sz w:val="24"/>
+          <w:szCs w:val="24"/>
+        </w:rPr>
+        <w:t>What can be done to solve these problems?</w:t>
+      </w:r>
+    </w:p>
+    <w:p>
+      <w:pPr>
+        <w:pStyle w:val="HTMLPreformatted"/>
+        <w:numPr>
+          <w:ilvl w:val="0"/>
+          <w:numId w:val="23"/>
+        </w:numPr>
+        <w:shd w:val="clear" w:color="auto" w:fill="FFFFFF"/>
+        <w:rPr>
+          <w:rFonts w:ascii="Times New Roman" w:hAnsi="Times New Roman" w:cs="Times New Roman"/>
+          <w:sz w:val="24"/>
+          <w:szCs w:val="24"/>
+        </w:rPr>
+      </w:pPr>
+      <w:r>
+        <w:rPr>
+          <w:rFonts w:ascii="Times New Roman" w:hAnsi="Times New Roman" w:cs="Times New Roman"/>
+          <w:sz w:val="24"/>
+          <w:szCs w:val="24"/>
+        </w:rPr>
+        <w:t>When reading tokens in a sentence, lower-case them</w:t>
+      </w:r>
+    </w:p>
+    <w:p>
+      <w:pPr>
+        <w:pStyle w:val="HTMLPreformatted"/>
+        <w:numPr>
+          <w:ilvl w:val="0"/>
+          <w:numId w:val="23"/>
+        </w:numPr>
+        <w:shd w:val="clear" w:color="auto" w:fill="FFFFFF"/>
+        <w:rPr>
+          <w:rFonts w:ascii="Times New Roman" w:hAnsi="Times New Roman" w:cs="Times New Roman"/>
+          <w:sz w:val="24"/>
+          <w:szCs w:val="24"/>
+        </w:rPr>
+      </w:pPr>
+      <w:r>
+        <w:rPr>
+          <w:rFonts w:ascii="Times New Roman" w:hAnsi="Times New Roman" w:cs="Times New Roman"/>
+          <w:sz w:val="24"/>
+          <w:szCs w:val="24"/>
+        </w:rPr>
+        <w:t xml:space="preserve">Replace all numbers with at most 3 digits with a &lt;NUM&gt; token. If they have 4 </w:t>
+      </w:r>
+      <w:proofErr w:type="gramStart"/>
+      <w:r>
+        <w:rPr>
+          <w:rFonts w:ascii="Times New Roman" w:hAnsi="Times New Roman" w:cs="Times New Roman"/>
+          <w:sz w:val="24"/>
+          <w:szCs w:val="24"/>
+        </w:rPr>
+        <w:t>digits</w:t>
+      </w:r>
+      <w:proofErr w:type="gramEnd"/>
+      <w:r>
+        <w:rPr>
+          <w:rFonts w:ascii="Times New Roman" w:hAnsi="Times New Roman" w:cs="Times New Roman"/>
+          <w:sz w:val="24"/>
+          <w:szCs w:val="24"/>
+        </w:rPr>
+        <w:t xml:space="preserve"> they are likely to be dates, we keep them</w:t>
+      </w:r>
+    </w:p>
+    <w:p>
+      <w:pPr>
+        <w:pStyle w:val="HTMLPreformatted"/>
+        <w:numPr>
+          <w:ilvl w:val="0"/>
+          <w:numId w:val="23"/>
+        </w:numPr>
+        <w:shd w:val="clear" w:color="auto" w:fill="FFFFFF"/>
+        <w:rPr>
+          <w:rFonts w:ascii="Times New Roman" w:hAnsi="Times New Roman" w:cs="Times New Roman"/>
+          <w:sz w:val="24"/>
+          <w:szCs w:val="24"/>
+        </w:rPr>
+      </w:pPr>
+      <w:r>
+        <w:rPr>
+          <w:rFonts w:ascii="Times New Roman" w:hAnsi="Times New Roman" w:cs="Times New Roman"/>
+          <w:sz w:val="24"/>
+          <w:szCs w:val="24"/>
+        </w:rPr>
+        <w:t>When the vocabulary has been created, eliminate all words with frequency &lt; 5.</w:t>
+      </w:r>
+    </w:p>
+    <w:p>
+      <w:pPr>
+        <w:pStyle w:val="HTMLPreformatted"/>
+        <w:numPr>
+          <w:ilvl w:val="0"/>
+          <w:numId w:val="23"/>
+        </w:numPr>
+        <w:shd w:val="clear" w:color="auto" w:fill="FFFFFF"/>
+        <w:rPr>
+          <w:rFonts w:ascii="Times New Roman" w:hAnsi="Times New Roman" w:cs="Times New Roman"/>
+          <w:sz w:val="24"/>
+          <w:szCs w:val="24"/>
+        </w:rPr>
+      </w:pPr>
+      <w:r>
+        <w:rPr>
+          <w:rFonts w:ascii="Times New Roman" w:hAnsi="Times New Roman" w:cs="Times New Roman"/>
+          <w:sz w:val="24"/>
+          <w:szCs w:val="24"/>
+        </w:rPr>
+        <w:t>When inserting a character into the word-frequency dictionary, check that it is Latin? (not a priority. How many cases like this are we going to have?)</w:t>
       </w:r>
       <w:bookmarkStart w:id="0" w:name="_GoBack"/>
       <w:bookmarkEnd w:id="0"/>
+    </w:p>
+    <w:p>
+      <w:pPr>
+        <w:pStyle w:val="HTMLPreformatted"/>
+        <w:shd w:val="clear" w:color="auto" w:fill="FFFFFF"/>
+        <w:ind w:left="360"/>
+        <w:rPr>
+          <w:rFonts w:ascii="Times New Roman" w:hAnsi="Times New Roman" w:cs="Times New Roman"/>
+          <w:sz w:val="24"/>
+          <w:szCs w:val="24"/>
+        </w:rPr>
+      </w:pPr>
+    </w:p>
+    <w:p>
+      <w:pPr>
+        <w:pStyle w:val="HTMLPreformatted"/>
+        <w:shd w:val="clear" w:color="auto" w:fill="FFFFFF"/>
+        <w:rPr>
+          <w:rFonts w:ascii="Times New Roman" w:hAnsi="Times New Roman" w:cs="Times New Roman"/>
+          <w:sz w:val="24"/>
+          <w:szCs w:val="24"/>
+        </w:rPr>
+      </w:pPr>
+    </w:p>
+    <w:p>
+      <w:pPr>
+        <w:pStyle w:val="HTMLPreformatted"/>
+        <w:shd w:val="clear" w:color="auto" w:fill="FFFFFF"/>
+        <w:rPr>
+          <w:rFonts w:ascii="Times New Roman" w:hAnsi="Times New Roman" w:cs="Times New Roman"/>
+          <w:sz w:val="24"/>
+          <w:szCs w:val="24"/>
+        </w:rPr>
+      </w:pPr>
+    </w:p>
+    <w:p>
+      <w:pPr>
+        <w:pStyle w:val="HTMLPreformatted"/>
+        <w:shd w:val="clear" w:color="auto" w:fill="FFFFFF"/>
+        <w:rPr>
+          <w:rFonts w:ascii="Times New Roman" w:hAnsi="Times New Roman" w:cs="Times New Roman"/>
+          <w:sz w:val="24"/>
+          <w:szCs w:val="24"/>
+        </w:rPr>
+      </w:pPr>
+    </w:p>
+    <w:p>
+      <w:pPr>
+        <w:pStyle w:val="HTMLPreformatted"/>
+        <w:shd w:val="clear" w:color="auto" w:fill="FFFFFF"/>
+        <w:rPr>
+          <w:rFonts w:ascii="Times New Roman" w:hAnsi="Times New Roman" w:cs="Times New Roman"/>
+          <w:sz w:val="24"/>
+          <w:szCs w:val="24"/>
+        </w:rPr>
+      </w:pPr>
     </w:p>
     <w:sectPr>
       <w:pgSz w:w="11900" w:h="16840"/>
@@ -16842,6 +19752,119 @@
     </w:lvl>
   </w:abstractNum>
   <w:abstractNum w:abstractNumId="3" w15:restartNumberingAfterBreak="0">
+    <w:nsid w:val="0F695C99"/>
+    <w:multiLevelType w:val="hybridMultilevel"/>
+    <w:tmpl w:val="E98E9F70"/>
+    <w:lvl w:ilvl="0" w:tplc="0809000F">
+      <w:start w:val="1"/>
+      <w:numFmt w:val="decimal"/>
+      <w:lvlText w:val="%1."/>
+      <w:lvlJc w:val="left"/>
+      <w:pPr>
+        <w:ind w:left="720" w:hanging="360"/>
+      </w:pPr>
+      <w:rPr>
+        <w:rFonts w:hint="default"/>
+      </w:rPr>
+    </w:lvl>
+    <w:lvl w:ilvl="1" w:tplc="08090003" w:tentative="1">
+      <w:start w:val="1"/>
+      <w:numFmt w:val="bullet"/>
+      <w:lvlText w:val="o"/>
+      <w:lvlJc w:val="left"/>
+      <w:pPr>
+        <w:ind w:left="1440" w:hanging="360"/>
+      </w:pPr>
+      <w:rPr>
+        <w:rFonts w:ascii="Courier New" w:hAnsi="Courier New" w:cs="Courier New" w:hint="default"/>
+      </w:rPr>
+    </w:lvl>
+    <w:lvl w:ilvl="2" w:tplc="08090005" w:tentative="1">
+      <w:start w:val="1"/>
+      <w:numFmt w:val="bullet"/>
+      <w:lvlText w:val=""/>
+      <w:lvlJc w:val="left"/>
+      <w:pPr>
+        <w:ind w:left="2160" w:hanging="360"/>
+      </w:pPr>
+      <w:rPr>
+        <w:rFonts w:ascii="Wingdings" w:hAnsi="Wingdings" w:hint="default"/>
+      </w:rPr>
+    </w:lvl>
+    <w:lvl w:ilvl="3" w:tplc="08090001" w:tentative="1">
+      <w:start w:val="1"/>
+      <w:numFmt w:val="bullet"/>
+      <w:lvlText w:val=""/>
+      <w:lvlJc w:val="left"/>
+      <w:pPr>
+        <w:ind w:left="2880" w:hanging="360"/>
+      </w:pPr>
+      <w:rPr>
+        <w:rFonts w:ascii="Symbol" w:hAnsi="Symbol" w:hint="default"/>
+      </w:rPr>
+    </w:lvl>
+    <w:lvl w:ilvl="4" w:tplc="08090003" w:tentative="1">
+      <w:start w:val="1"/>
+      <w:numFmt w:val="bullet"/>
+      <w:lvlText w:val="o"/>
+      <w:lvlJc w:val="left"/>
+      <w:pPr>
+        <w:ind w:left="3600" w:hanging="360"/>
+      </w:pPr>
+      <w:rPr>
+        <w:rFonts w:ascii="Courier New" w:hAnsi="Courier New" w:cs="Courier New" w:hint="default"/>
+      </w:rPr>
+    </w:lvl>
+    <w:lvl w:ilvl="5" w:tplc="08090005" w:tentative="1">
+      <w:start w:val="1"/>
+      <w:numFmt w:val="bullet"/>
+      <w:lvlText w:val=""/>
+      <w:lvlJc w:val="left"/>
+      <w:pPr>
+        <w:ind w:left="4320" w:hanging="360"/>
+      </w:pPr>
+      <w:rPr>
+        <w:rFonts w:ascii="Wingdings" w:hAnsi="Wingdings" w:hint="default"/>
+      </w:rPr>
+    </w:lvl>
+    <w:lvl w:ilvl="6" w:tplc="08090001" w:tentative="1">
+      <w:start w:val="1"/>
+      <w:numFmt w:val="bullet"/>
+      <w:lvlText w:val=""/>
+      <w:lvlJc w:val="left"/>
+      <w:pPr>
+        <w:ind w:left="5040" w:hanging="360"/>
+      </w:pPr>
+      <w:rPr>
+        <w:rFonts w:ascii="Symbol" w:hAnsi="Symbol" w:hint="default"/>
+      </w:rPr>
+    </w:lvl>
+    <w:lvl w:ilvl="7" w:tplc="08090003" w:tentative="1">
+      <w:start w:val="1"/>
+      <w:numFmt w:val="bullet"/>
+      <w:lvlText w:val="o"/>
+      <w:lvlJc w:val="left"/>
+      <w:pPr>
+        <w:ind w:left="5760" w:hanging="360"/>
+      </w:pPr>
+      <w:rPr>
+        <w:rFonts w:ascii="Courier New" w:hAnsi="Courier New" w:cs="Courier New" w:hint="default"/>
+      </w:rPr>
+    </w:lvl>
+    <w:lvl w:ilvl="8" w:tplc="08090005" w:tentative="1">
+      <w:start w:val="1"/>
+      <w:numFmt w:val="bullet"/>
+      <w:lvlText w:val=""/>
+      <w:lvlJc w:val="left"/>
+      <w:pPr>
+        <w:ind w:left="6480" w:hanging="360"/>
+      </w:pPr>
+      <w:rPr>
+        <w:rFonts w:ascii="Wingdings" w:hAnsi="Wingdings" w:hint="default"/>
+      </w:rPr>
+    </w:lvl>
+  </w:abstractNum>
+  <w:abstractNum w:abstractNumId="4" w15:restartNumberingAfterBreak="0">
     <w:nsid w:val="13E6074A"/>
     <w:multiLevelType w:val="hybridMultilevel"/>
     <w:tmpl w:val="76B20752"/>
@@ -16953,7 +19976,7 @@
       </w:rPr>
     </w:lvl>
   </w:abstractNum>
-  <w:abstractNum w:abstractNumId="4" w15:restartNumberingAfterBreak="0">
+  <w:abstractNum w:abstractNumId="5" w15:restartNumberingAfterBreak="0">
     <w:nsid w:val="15F91EB5"/>
     <w:multiLevelType w:val="hybridMultilevel"/>
     <w:tmpl w:val="0838B676"/>
@@ -17042,7 +20065,7 @@
       </w:pPr>
     </w:lvl>
   </w:abstractNum>
-  <w:abstractNum w:abstractNumId="5" w15:restartNumberingAfterBreak="0">
+  <w:abstractNum w:abstractNumId="6" w15:restartNumberingAfterBreak="0">
     <w:nsid w:val="2514315E"/>
     <w:multiLevelType w:val="hybridMultilevel"/>
     <w:tmpl w:val="18D04FC2"/>
@@ -17132,7 +20155,7 @@
       </w:pPr>
     </w:lvl>
   </w:abstractNum>
-  <w:abstractNum w:abstractNumId="6" w15:restartNumberingAfterBreak="0">
+  <w:abstractNum w:abstractNumId="7" w15:restartNumberingAfterBreak="0">
     <w:nsid w:val="29EC101F"/>
     <w:multiLevelType w:val="hybridMultilevel"/>
     <w:tmpl w:val="608C3742"/>
@@ -17245,7 +20268,7 @@
       </w:rPr>
     </w:lvl>
   </w:abstractNum>
-  <w:abstractNum w:abstractNumId="7" w15:restartNumberingAfterBreak="0">
+  <w:abstractNum w:abstractNumId="8" w15:restartNumberingAfterBreak="0">
     <w:nsid w:val="2C520081"/>
     <w:multiLevelType w:val="hybridMultilevel"/>
     <w:tmpl w:val="09EAB250"/>
@@ -17358,7 +20381,7 @@
       </w:rPr>
     </w:lvl>
   </w:abstractNum>
-  <w:abstractNum w:abstractNumId="8" w15:restartNumberingAfterBreak="0">
+  <w:abstractNum w:abstractNumId="9" w15:restartNumberingAfterBreak="0">
     <w:nsid w:val="2D9F706C"/>
     <w:multiLevelType w:val="hybridMultilevel"/>
     <w:tmpl w:val="5C26773A"/>
@@ -17471,7 +20494,7 @@
       </w:rPr>
     </w:lvl>
   </w:abstractNum>
-  <w:abstractNum w:abstractNumId="9" w15:restartNumberingAfterBreak="0">
+  <w:abstractNum w:abstractNumId="10" w15:restartNumberingAfterBreak="0">
     <w:nsid w:val="49A4581E"/>
     <w:multiLevelType w:val="hybridMultilevel"/>
     <w:tmpl w:val="8A3455F2"/>
@@ -17584,7 +20607,7 @@
       </w:rPr>
     </w:lvl>
   </w:abstractNum>
-  <w:abstractNum w:abstractNumId="10" w15:restartNumberingAfterBreak="0">
+  <w:abstractNum w:abstractNumId="11" w15:restartNumberingAfterBreak="0">
     <w:nsid w:val="4E1E1AA6"/>
     <w:multiLevelType w:val="hybridMultilevel"/>
     <w:tmpl w:val="2BEC690A"/>
@@ -17673,7 +20696,7 @@
       </w:pPr>
     </w:lvl>
   </w:abstractNum>
-  <w:abstractNum w:abstractNumId="11" w15:restartNumberingAfterBreak="0">
+  <w:abstractNum w:abstractNumId="12" w15:restartNumberingAfterBreak="0">
     <w:nsid w:val="51BD0671"/>
     <w:multiLevelType w:val="hybridMultilevel"/>
     <w:tmpl w:val="949EE308"/>
@@ -17785,7 +20808,7 @@
       </w:rPr>
     </w:lvl>
   </w:abstractNum>
-  <w:abstractNum w:abstractNumId="12" w15:restartNumberingAfterBreak="0">
+  <w:abstractNum w:abstractNumId="13" w15:restartNumberingAfterBreak="0">
     <w:nsid w:val="59027D7E"/>
     <w:multiLevelType w:val="hybridMultilevel"/>
     <w:tmpl w:val="50D448AE"/>
@@ -17898,7 +20921,7 @@
       </w:rPr>
     </w:lvl>
   </w:abstractNum>
-  <w:abstractNum w:abstractNumId="13" w15:restartNumberingAfterBreak="0">
+  <w:abstractNum w:abstractNumId="14" w15:restartNumberingAfterBreak="0">
     <w:nsid w:val="59513DC7"/>
     <w:multiLevelType w:val="hybridMultilevel"/>
     <w:tmpl w:val="4B464C24"/>
@@ -17984,7 +21007,7 @@
       </w:pPr>
     </w:lvl>
   </w:abstractNum>
-  <w:abstractNum w:abstractNumId="14" w15:restartNumberingAfterBreak="0">
+  <w:abstractNum w:abstractNumId="15" w15:restartNumberingAfterBreak="0">
     <w:nsid w:val="597935B0"/>
     <w:multiLevelType w:val="hybridMultilevel"/>
     <w:tmpl w:val="3CA27FCA"/>
@@ -18097,7 +21120,7 @@
       </w:rPr>
     </w:lvl>
   </w:abstractNum>
-  <w:abstractNum w:abstractNumId="15" w15:restartNumberingAfterBreak="0">
+  <w:abstractNum w:abstractNumId="16" w15:restartNumberingAfterBreak="0">
     <w:nsid w:val="61B40E84"/>
     <w:multiLevelType w:val="hybridMultilevel"/>
     <w:tmpl w:val="026C66D2"/>
@@ -18183,7 +21206,7 @@
       </w:pPr>
     </w:lvl>
   </w:abstractNum>
-  <w:abstractNum w:abstractNumId="16" w15:restartNumberingAfterBreak="0">
+  <w:abstractNum w:abstractNumId="17" w15:restartNumberingAfterBreak="0">
     <w:nsid w:val="61C21455"/>
     <w:multiLevelType w:val="hybridMultilevel"/>
     <w:tmpl w:val="8B18A276"/>
@@ -18296,7 +21319,7 @@
       </w:rPr>
     </w:lvl>
   </w:abstractNum>
-  <w:abstractNum w:abstractNumId="17" w15:restartNumberingAfterBreak="0">
+  <w:abstractNum w:abstractNumId="18" w15:restartNumberingAfterBreak="0">
     <w:nsid w:val="66C25EC6"/>
     <w:multiLevelType w:val="hybridMultilevel"/>
     <w:tmpl w:val="14961BF8"/>
@@ -18409,7 +21432,7 @@
       </w:rPr>
     </w:lvl>
   </w:abstractNum>
-  <w:abstractNum w:abstractNumId="18" w15:restartNumberingAfterBreak="0">
+  <w:abstractNum w:abstractNumId="19" w15:restartNumberingAfterBreak="0">
     <w:nsid w:val="748C5E1D"/>
     <w:multiLevelType w:val="hybridMultilevel"/>
     <w:tmpl w:val="DA6AA5C2"/>
@@ -18522,7 +21545,93 @@
       </w:rPr>
     </w:lvl>
   </w:abstractNum>
-  <w:abstractNum w:abstractNumId="19" w15:restartNumberingAfterBreak="0">
+  <w:abstractNum w:abstractNumId="20" w15:restartNumberingAfterBreak="0">
+    <w:nsid w:val="79306C5D"/>
+    <w:multiLevelType w:val="hybridMultilevel"/>
+    <w:tmpl w:val="D726544A"/>
+    <w:lvl w:ilvl="0" w:tplc="0809000F">
+      <w:start w:val="1"/>
+      <w:numFmt w:val="decimal"/>
+      <w:lvlText w:val="%1."/>
+      <w:lvlJc w:val="left"/>
+      <w:pPr>
+        <w:ind w:left="720" w:hanging="360"/>
+      </w:pPr>
+    </w:lvl>
+    <w:lvl w:ilvl="1" w:tplc="08090019" w:tentative="1">
+      <w:start w:val="1"/>
+      <w:numFmt w:val="lowerLetter"/>
+      <w:lvlText w:val="%2."/>
+      <w:lvlJc w:val="left"/>
+      <w:pPr>
+        <w:ind w:left="1440" w:hanging="360"/>
+      </w:pPr>
+    </w:lvl>
+    <w:lvl w:ilvl="2" w:tplc="0809001B" w:tentative="1">
+      <w:start w:val="1"/>
+      <w:numFmt w:val="lowerRoman"/>
+      <w:lvlText w:val="%3."/>
+      <w:lvlJc w:val="right"/>
+      <w:pPr>
+        <w:ind w:left="2160" w:hanging="180"/>
+      </w:pPr>
+    </w:lvl>
+    <w:lvl w:ilvl="3" w:tplc="0809000F" w:tentative="1">
+      <w:start w:val="1"/>
+      <w:numFmt w:val="decimal"/>
+      <w:lvlText w:val="%4."/>
+      <w:lvlJc w:val="left"/>
+      <w:pPr>
+        <w:ind w:left="2880" w:hanging="360"/>
+      </w:pPr>
+    </w:lvl>
+    <w:lvl w:ilvl="4" w:tplc="08090019" w:tentative="1">
+      <w:start w:val="1"/>
+      <w:numFmt w:val="lowerLetter"/>
+      <w:lvlText w:val="%5."/>
+      <w:lvlJc w:val="left"/>
+      <w:pPr>
+        <w:ind w:left="3600" w:hanging="360"/>
+      </w:pPr>
+    </w:lvl>
+    <w:lvl w:ilvl="5" w:tplc="0809001B" w:tentative="1">
+      <w:start w:val="1"/>
+      <w:numFmt w:val="lowerRoman"/>
+      <w:lvlText w:val="%6."/>
+      <w:lvlJc w:val="right"/>
+      <w:pPr>
+        <w:ind w:left="4320" w:hanging="180"/>
+      </w:pPr>
+    </w:lvl>
+    <w:lvl w:ilvl="6" w:tplc="0809000F" w:tentative="1">
+      <w:start w:val="1"/>
+      <w:numFmt w:val="decimal"/>
+      <w:lvlText w:val="%7."/>
+      <w:lvlJc w:val="left"/>
+      <w:pPr>
+        <w:ind w:left="5040" w:hanging="360"/>
+      </w:pPr>
+    </w:lvl>
+    <w:lvl w:ilvl="7" w:tplc="08090019" w:tentative="1">
+      <w:start w:val="1"/>
+      <w:numFmt w:val="lowerLetter"/>
+      <w:lvlText w:val="%8."/>
+      <w:lvlJc w:val="left"/>
+      <w:pPr>
+        <w:ind w:left="5760" w:hanging="360"/>
+      </w:pPr>
+    </w:lvl>
+    <w:lvl w:ilvl="8" w:tplc="0809001B" w:tentative="1">
+      <w:start w:val="1"/>
+      <w:numFmt w:val="lowerRoman"/>
+      <w:lvlText w:val="%9."/>
+      <w:lvlJc w:val="right"/>
+      <w:pPr>
+        <w:ind w:left="6480" w:hanging="180"/>
+      </w:pPr>
+    </w:lvl>
+  </w:abstractNum>
+  <w:abstractNum w:abstractNumId="21" w15:restartNumberingAfterBreak="0">
     <w:nsid w:val="796C7668"/>
     <w:multiLevelType w:val="hybridMultilevel"/>
     <w:tmpl w:val="902A45C6"/>
@@ -18635,7 +21744,7 @@
       </w:rPr>
     </w:lvl>
   </w:abstractNum>
-  <w:abstractNum w:abstractNumId="20" w15:restartNumberingAfterBreak="0">
+  <w:abstractNum w:abstractNumId="22" w15:restartNumberingAfterBreak="0">
     <w:nsid w:val="79FD27FF"/>
     <w:multiLevelType w:val="hybridMultilevel"/>
     <w:tmpl w:val="374007C8"/>
@@ -18725,63 +21834,69 @@
     <w:abstractNumId w:val="2"/>
   </w:num>
   <w:num w:numId="2">
-    <w:abstractNumId w:val="18"/>
+    <w:abstractNumId w:val="19"/>
   </w:num>
   <w:num w:numId="3">
-    <w:abstractNumId w:val="14"/>
+    <w:abstractNumId w:val="15"/>
   </w:num>
   <w:num w:numId="4">
-    <w:abstractNumId w:val="4"/>
+    <w:abstractNumId w:val="5"/>
   </w:num>
   <w:num w:numId="5">
-    <w:abstractNumId w:val="6"/>
+    <w:abstractNumId w:val="7"/>
   </w:num>
   <w:num w:numId="6">
-    <w:abstractNumId w:val="12"/>
+    <w:abstractNumId w:val="13"/>
   </w:num>
   <w:num w:numId="7">
     <w:abstractNumId w:val="1"/>
   </w:num>
   <w:num w:numId="8">
-    <w:abstractNumId w:val="5"/>
+    <w:abstractNumId w:val="6"/>
   </w:num>
   <w:num w:numId="9">
-    <w:abstractNumId w:val="13"/>
+    <w:abstractNumId w:val="14"/>
   </w:num>
   <w:num w:numId="10">
-    <w:abstractNumId w:val="7"/>
+    <w:abstractNumId w:val="8"/>
   </w:num>
   <w:num w:numId="11">
-    <w:abstractNumId w:val="17"/>
+    <w:abstractNumId w:val="18"/>
   </w:num>
   <w:num w:numId="12">
+    <w:abstractNumId w:val="11"/>
+  </w:num>
+  <w:num w:numId="13">
     <w:abstractNumId w:val="10"/>
   </w:num>
-  <w:num w:numId="13">
-    <w:abstractNumId w:val="9"/>
-  </w:num>
   <w:num w:numId="14">
-    <w:abstractNumId w:val="16"/>
+    <w:abstractNumId w:val="17"/>
   </w:num>
   <w:num w:numId="15">
     <w:abstractNumId w:val="0"/>
   </w:num>
   <w:num w:numId="16">
-    <w:abstractNumId w:val="15"/>
+    <w:abstractNumId w:val="16"/>
   </w:num>
   <w:num w:numId="17">
-    <w:abstractNumId w:val="8"/>
+    <w:abstractNumId w:val="9"/>
   </w:num>
   <w:num w:numId="18">
+    <w:abstractNumId w:val="4"/>
+  </w:num>
+  <w:num w:numId="19">
+    <w:abstractNumId w:val="12"/>
+  </w:num>
+  <w:num w:numId="20">
+    <w:abstractNumId w:val="21"/>
+  </w:num>
+  <w:num w:numId="21">
+    <w:abstractNumId w:val="22"/>
+  </w:num>
+  <w:num w:numId="22">
     <w:abstractNumId w:val="3"/>
   </w:num>
-  <w:num w:numId="19">
-    <w:abstractNumId w:val="11"/>
-  </w:num>
-  <w:num w:numId="20">
-    <w:abstractNumId w:val="19"/>
-  </w:num>
-  <w:num w:numId="21">
+  <w:num w:numId="23">
     <w:abstractNumId w:val="20"/>
   </w:num>
 </w:numbering>
@@ -19182,7 +22297,7 @@
   <w:style w:type="paragraph" w:default="1" w:styleId="Normal">
     <w:name w:val="Normal"/>
     <w:qFormat/>
-    <w:rsid w:val="007E0650"/>
+    <w:rsid w:val="00FF24EE"/>
     <w:rPr>
       <w:rFonts w:ascii="Times New Roman" w:eastAsia="Times New Roman" w:hAnsi="Times New Roman" w:cs="Times New Roman"/>
       <w:lang w:eastAsia="en-GB"/>

</xml_diff>

<commit_message>
The vocabulary from corpus is (almost) ready..
Former-commit-id: 46eeb800423924f35fc3073b5b32889508233a2f
</commit_message>
<xml_diff>
--- a/Task1_DeveloperDiary.docx
+++ b/Task1_DeveloperDiary.docx
@@ -19205,6 +19205,142 @@
     <w:p>
       <w:pPr>
         <w:pStyle w:val="HTMLPreformatted"/>
+        <w:numPr>
+          <w:ilvl w:val="0"/>
+          <w:numId w:val="22"/>
+        </w:numPr>
+        <w:shd w:val="clear" w:color="auto" w:fill="FFFFFF"/>
+        <w:rPr>
+          <w:rFonts w:ascii="Times New Roman" w:hAnsi="Times New Roman" w:cs="Times New Roman"/>
+          <w:sz w:val="24"/>
+          <w:szCs w:val="24"/>
+        </w:rPr>
+      </w:pPr>
+      <w:r>
+        <w:rPr>
+          <w:rFonts w:ascii="Times New Roman" w:hAnsi="Times New Roman" w:cs="Times New Roman"/>
+          <w:sz w:val="24"/>
+          <w:szCs w:val="24"/>
+        </w:rPr>
+        <w:t xml:space="preserve">It still contains </w:t>
+      </w:r>
+      <w:proofErr w:type="spellStart"/>
+      <w:r>
+        <w:rPr>
+          <w:rFonts w:ascii="Times New Roman" w:hAnsi="Times New Roman" w:cs="Times New Roman"/>
+          <w:sz w:val="24"/>
+          <w:szCs w:val="24"/>
+        </w:rPr>
+        <w:t>stopwords</w:t>
+      </w:r>
+      <w:proofErr w:type="spellEnd"/>
+      <w:r>
+        <w:rPr>
+          <w:rFonts w:ascii="Times New Roman" w:hAnsi="Times New Roman" w:cs="Times New Roman"/>
+          <w:sz w:val="24"/>
+          <w:szCs w:val="24"/>
+        </w:rPr>
+        <w:t xml:space="preserve">. For the purpose of example entities, they should be removed, using the same </w:t>
+      </w:r>
+      <w:proofErr w:type="spellStart"/>
+      <w:r>
+        <w:rPr>
+          <w:rFonts w:ascii="Times New Roman" w:hAnsi="Times New Roman" w:cs="Times New Roman"/>
+          <w:sz w:val="24"/>
+          <w:szCs w:val="24"/>
+        </w:rPr>
+        <w:t>stopwords</w:t>
+      </w:r>
+      <w:proofErr w:type="spellEnd"/>
+      <w:r>
+        <w:rPr>
+          <w:rFonts w:ascii="Times New Roman" w:hAnsi="Times New Roman" w:cs="Times New Roman"/>
+          <w:sz w:val="24"/>
+          <w:szCs w:val="24"/>
+        </w:rPr>
+        <w:t xml:space="preserve"> list.</w:t>
+      </w:r>
+    </w:p>
+    <w:p>
+      <w:pPr>
+        <w:pStyle w:val="HTMLPreformatted"/>
+        <w:numPr>
+          <w:ilvl w:val="0"/>
+          <w:numId w:val="22"/>
+        </w:numPr>
+        <w:shd w:val="clear" w:color="auto" w:fill="FFFFFF"/>
+        <w:rPr>
+          <w:rFonts w:ascii="Times New Roman" w:hAnsi="Times New Roman" w:cs="Times New Roman"/>
+          <w:sz w:val="24"/>
+          <w:szCs w:val="24"/>
+        </w:rPr>
+      </w:pPr>
+      <w:r>
+        <w:rPr>
+          <w:rFonts w:ascii="Times New Roman" w:hAnsi="Times New Roman" w:cs="Times New Roman"/>
+          <w:sz w:val="24"/>
+          <w:szCs w:val="24"/>
+        </w:rPr>
+        <w:t xml:space="preserve">We should keep the </w:t>
+      </w:r>
+      <w:r>
+        <w:rPr>
+          <w:rFonts w:ascii="Times New Roman" w:hAnsi="Times New Roman" w:cs="Times New Roman"/>
+          <w:sz w:val="24"/>
+          <w:szCs w:val="24"/>
+        </w:rPr>
+        <w:t>&lt;</w:t>
+      </w:r>
+      <w:proofErr w:type="spellStart"/>
+      <w:r>
+        <w:rPr>
+          <w:rFonts w:ascii="Times New Roman" w:hAnsi="Times New Roman" w:cs="Times New Roman"/>
+          <w:sz w:val="24"/>
+          <w:szCs w:val="24"/>
+        </w:rPr>
+        <w:t>unk</w:t>
+      </w:r>
+      <w:proofErr w:type="spellEnd"/>
+      <w:r>
+        <w:rPr>
+          <w:rFonts w:ascii="Times New Roman" w:hAnsi="Times New Roman" w:cs="Times New Roman"/>
+          <w:sz w:val="24"/>
+          <w:szCs w:val="24"/>
+        </w:rPr>
+        <w:t>&gt;</w:t>
+      </w:r>
+      <w:r>
+        <w:rPr>
+          <w:rFonts w:ascii="Times New Roman" w:hAnsi="Times New Roman" w:cs="Times New Roman"/>
+          <w:sz w:val="24"/>
+          <w:szCs w:val="24"/>
+        </w:rPr>
+        <w:t xml:space="preserve"> token, but it gets modified into ‘</w:t>
+      </w:r>
+      <w:proofErr w:type="spellStart"/>
+      <w:r>
+        <w:rPr>
+          <w:rFonts w:ascii="Times New Roman" w:hAnsi="Times New Roman" w:cs="Times New Roman"/>
+          <w:sz w:val="24"/>
+          <w:szCs w:val="24"/>
+        </w:rPr>
+        <w:t>unk</w:t>
+      </w:r>
+      <w:proofErr w:type="spellEnd"/>
+      <w:r>
+        <w:rPr>
+          <w:rFonts w:ascii="Times New Roman" w:hAnsi="Times New Roman" w:cs="Times New Roman"/>
+          <w:sz w:val="24"/>
+          <w:szCs w:val="24"/>
+        </w:rPr>
+        <w:t>’ when removing the punctuation</w:t>
+      </w:r>
+      <w:bookmarkStart w:id="0" w:name="_GoBack"/>
+      <w:bookmarkEnd w:id="0"/>
+    </w:p>
+    <w:p>
+      <w:pPr>
+        <w:pStyle w:val="HTMLPreformatted"/>
         <w:shd w:val="clear" w:color="auto" w:fill="FFFFFF"/>
         <w:rPr>
           <w:rFonts w:ascii="Times New Roman" w:hAnsi="Times New Roman" w:cs="Times New Roman"/>
@@ -19316,7 +19452,57 @@
           <w:sz w:val="24"/>
           <w:szCs w:val="24"/>
         </w:rPr>
-        <w:t>When the vocabulary has been created, eliminate all words with frequency &lt; 5.</w:t>
+        <w:t>Eliminate</w:t>
+      </w:r>
+      <w:r>
+        <w:rPr>
+          <w:rFonts w:ascii="Times New Roman" w:hAnsi="Times New Roman" w:cs="Times New Roman"/>
+          <w:sz w:val="24"/>
+          <w:szCs w:val="24"/>
+        </w:rPr>
+        <w:t xml:space="preserve"> all words with frequency &lt; </w:t>
+      </w:r>
+      <w:proofErr w:type="gramStart"/>
+      <w:r>
+        <w:rPr>
+          <w:rFonts w:ascii="Times New Roman" w:hAnsi="Times New Roman" w:cs="Times New Roman"/>
+          <w:sz w:val="24"/>
+          <w:szCs w:val="24"/>
+        </w:rPr>
+        <w:t>5</w:t>
+      </w:r>
+      <w:r>
+        <w:rPr>
+          <w:rFonts w:ascii="Times New Roman" w:hAnsi="Times New Roman" w:cs="Times New Roman"/>
+          <w:sz w:val="24"/>
+          <w:szCs w:val="24"/>
+        </w:rPr>
+        <w:t>,</w:t>
+      </w:r>
+      <w:r>
+        <w:rPr>
+          <w:rFonts w:ascii="Times New Roman" w:hAnsi="Times New Roman" w:cs="Times New Roman"/>
+          <w:sz w:val="24"/>
+          <w:szCs w:val="24"/>
+        </w:rPr>
+        <w:t>must</w:t>
+      </w:r>
+      <w:proofErr w:type="gramEnd"/>
+      <w:r>
+        <w:rPr>
+          <w:rFonts w:ascii="Times New Roman" w:hAnsi="Times New Roman" w:cs="Times New Roman"/>
+          <w:sz w:val="24"/>
+          <w:szCs w:val="24"/>
+        </w:rPr>
+        <w:t xml:space="preserve"> be after creation</w:t>
+      </w:r>
+      <w:r>
+        <w:rPr>
+          <w:rFonts w:ascii="Times New Roman" w:hAnsi="Times New Roman" w:cs="Times New Roman"/>
+          <w:sz w:val="24"/>
+          <w:szCs w:val="24"/>
+        </w:rPr>
+        <w:t>.</w:t>
       </w:r>
     </w:p>
     <w:p>
@@ -19341,8 +19527,104 @@
         </w:rPr>
         <w:t>When inserting a character into the word-frequency dictionary, check that it is Latin? (not a priority. How many cases like this are we going to have?)</w:t>
       </w:r>
-      <w:bookmarkStart w:id="0" w:name="_GoBack"/>
-      <w:bookmarkEnd w:id="0"/>
+    </w:p>
+    <w:p>
+      <w:pPr>
+        <w:pStyle w:val="HTMLPreformatted"/>
+        <w:numPr>
+          <w:ilvl w:val="0"/>
+          <w:numId w:val="23"/>
+        </w:numPr>
+        <w:shd w:val="clear" w:color="auto" w:fill="FFFFFF"/>
+        <w:rPr>
+          <w:rFonts w:ascii="Times New Roman" w:hAnsi="Times New Roman" w:cs="Times New Roman"/>
+          <w:sz w:val="24"/>
+          <w:szCs w:val="24"/>
+        </w:rPr>
+      </w:pPr>
+      <w:r>
+        <w:rPr>
+          <w:rFonts w:ascii="Times New Roman" w:hAnsi="Times New Roman" w:cs="Times New Roman"/>
+          <w:sz w:val="24"/>
+          <w:szCs w:val="24"/>
+        </w:rPr>
+        <w:t xml:space="preserve">Remove </w:t>
+      </w:r>
+      <w:r>
+        <w:rPr>
+          <w:rFonts w:ascii="Times New Roman" w:hAnsi="Times New Roman" w:cs="Times New Roman"/>
+          <w:sz w:val="24"/>
+          <w:szCs w:val="24"/>
+        </w:rPr>
+        <w:t xml:space="preserve">the </w:t>
+      </w:r>
+      <w:r>
+        <w:rPr>
+          <w:rFonts w:ascii="Times New Roman" w:hAnsi="Times New Roman" w:cs="Times New Roman"/>
+          <w:sz w:val="24"/>
+          <w:szCs w:val="24"/>
+        </w:rPr>
+        <w:t xml:space="preserve">tokens that are in </w:t>
+      </w:r>
+      <w:proofErr w:type="spellStart"/>
+      <w:proofErr w:type="gramStart"/>
+      <w:r>
+        <w:rPr>
+          <w:rFonts w:ascii="Menlo" w:hAnsi="Menlo" w:cs="Menlo"/>
+          <w:color w:val="000000"/>
+          <w:sz w:val="18"/>
+          <w:szCs w:val="18"/>
+        </w:rPr>
+        <w:t>nltk.corpus</w:t>
+      </w:r>
+      <w:proofErr w:type="gramEnd"/>
+      <w:r>
+        <w:rPr>
+          <w:rFonts w:ascii="Menlo" w:hAnsi="Menlo" w:cs="Menlo"/>
+          <w:color w:val="000000"/>
+          <w:sz w:val="18"/>
+          <w:szCs w:val="18"/>
+        </w:rPr>
+        <w:t>.stopwords.words</w:t>
+      </w:r>
+      <w:proofErr w:type="spellEnd"/>
+      <w:r>
+        <w:rPr>
+          <w:rFonts w:ascii="Menlo" w:hAnsi="Menlo" w:cs="Menlo"/>
+          <w:color w:val="000000"/>
+          <w:sz w:val="18"/>
+          <w:szCs w:val="18"/>
+        </w:rPr>
+        <w:t>(</w:t>
+      </w:r>
+      <w:proofErr w:type="spellStart"/>
+      <w:r>
+        <w:rPr>
+          <w:rFonts w:ascii="Menlo" w:hAnsi="Menlo" w:cs="Menlo"/>
+          <w:color w:val="000000"/>
+          <w:sz w:val="18"/>
+          <w:szCs w:val="18"/>
+        </w:rPr>
+        <w:t>extended_lang_id</w:t>
+      </w:r>
+      <w:proofErr w:type="spellEnd"/>
+      <w:r>
+        <w:rPr>
+          <w:rFonts w:ascii="Menlo" w:hAnsi="Menlo" w:cs="Menlo"/>
+          <w:color w:val="000000"/>
+          <w:sz w:val="18"/>
+          <w:szCs w:val="18"/>
+        </w:rPr>
+        <w:t>)</w:t>
+      </w:r>
+      <w:r>
+        <w:rPr>
+          <w:rFonts w:ascii="Times New Roman" w:hAnsi="Times New Roman" w:cs="Times New Roman"/>
+          <w:sz w:val="24"/>
+          <w:szCs w:val="24"/>
+        </w:rPr>
+        <w:t xml:space="preserve"> </w:t>
+      </w:r>
     </w:p>
     <w:p>
       <w:pPr>

</xml_diff>

<commit_message>
Temporarily added time analysis on the vocabulary. Adjusting details...
Former-commit-id: f6978fa1d7ef86aa07416afd6e9a905ced8a7e70
</commit_message>
<xml_diff>
--- a/Task1_DeveloperDiary.docx
+++ b/Task1_DeveloperDiary.docx
@@ -19335,8 +19335,6 @@
         </w:rPr>
         <w:t>’ when removing the punctuation</w:t>
       </w:r>
-      <w:bookmarkStart w:id="0" w:name="_GoBack"/>
-      <w:bookmarkEnd w:id="0"/>
     </w:p>
     <w:p>
       <w:pPr>
@@ -19411,7 +19409,25 @@
           <w:sz w:val="24"/>
           <w:szCs w:val="24"/>
         </w:rPr>
-        <w:t xml:space="preserve">Replace all numbers with at most 3 digits with a &lt;NUM&gt; token. If they have 4 </w:t>
+        <w:t>Replace all numbers with at most 3 digits with a &lt;</w:t>
+      </w:r>
+      <w:proofErr w:type="spellStart"/>
+      <w:r>
+        <w:rPr>
+          <w:rFonts w:ascii="Times New Roman" w:hAnsi="Times New Roman" w:cs="Times New Roman"/>
+          <w:sz w:val="24"/>
+          <w:szCs w:val="24"/>
+        </w:rPr>
+        <w:t>num</w:t>
+      </w:r>
+      <w:proofErr w:type="spellEnd"/>
+      <w:r>
+        <w:rPr>
+          <w:rFonts w:ascii="Times New Roman" w:hAnsi="Times New Roman" w:cs="Times New Roman"/>
+          <w:sz w:val="24"/>
+          <w:szCs w:val="24"/>
+        </w:rPr>
+        <w:t xml:space="preserve">&gt; token. If they have 4 </w:t>
       </w:r>
       <w:proofErr w:type="gramStart"/>
       <w:r>
@@ -19617,37 +19633,517 @@
         </w:rPr>
         <w:t>)</w:t>
       </w:r>
-      <w:r>
+    </w:p>
+    <w:p>
+      <w:pPr>
+        <w:pStyle w:val="HTMLPreformatted"/>
+        <w:numPr>
+          <w:ilvl w:val="0"/>
+          <w:numId w:val="23"/>
+        </w:numPr>
+        <w:shd w:val="clear" w:color="auto" w:fill="FFFFFF"/>
         <w:rPr>
           <w:rFonts w:ascii="Times New Roman" w:hAnsi="Times New Roman" w:cs="Times New Roman"/>
           <w:sz w:val="24"/>
           <w:szCs w:val="24"/>
         </w:rPr>
-        <w:t xml:space="preserve"> </w:t>
-      </w:r>
-    </w:p>
-    <w:p>
-      <w:pPr>
-        <w:pStyle w:val="HTMLPreformatted"/>
-        <w:shd w:val="clear" w:color="auto" w:fill="FFFFFF"/>
-        <w:ind w:left="360"/>
+      </w:pPr>
+      <w:r>
         <w:rPr>
           <w:rFonts w:ascii="Times New Roman" w:hAnsi="Times New Roman" w:cs="Times New Roman"/>
           <w:sz w:val="24"/>
           <w:szCs w:val="24"/>
         </w:rPr>
-      </w:pPr>
-    </w:p>
-    <w:p>
-      <w:pPr>
-        <w:pStyle w:val="HTMLPreformatted"/>
-        <w:shd w:val="clear" w:color="auto" w:fill="FFFFFF"/>
+        <w:t xml:space="preserve">A </w:t>
+      </w:r>
+      <w:r>
         <w:rPr>
           <w:rFonts w:ascii="Times New Roman" w:hAnsi="Times New Roman" w:cs="Times New Roman"/>
           <w:sz w:val="24"/>
           <w:szCs w:val="24"/>
         </w:rPr>
-      </w:pPr>
+        <w:t xml:space="preserve">possible solution </w:t>
+      </w:r>
+      <w:proofErr w:type="gramStart"/>
+      <w:r>
+        <w:rPr>
+          <w:rFonts w:ascii="Times New Roman" w:hAnsi="Times New Roman" w:cs="Times New Roman"/>
+          <w:sz w:val="24"/>
+          <w:szCs w:val="24"/>
+        </w:rPr>
+        <w:t>is:</w:t>
+      </w:r>
+      <w:proofErr w:type="gramEnd"/>
+      <w:r>
+        <w:rPr>
+          <w:rFonts w:ascii="Times New Roman" w:hAnsi="Times New Roman" w:cs="Times New Roman"/>
+          <w:sz w:val="24"/>
+          <w:szCs w:val="24"/>
+        </w:rPr>
+        <w:t xml:space="preserve"> </w:t>
+      </w:r>
+      <w:r>
+        <w:rPr>
+          <w:rFonts w:ascii="Times New Roman" w:hAnsi="Times New Roman" w:cs="Times New Roman"/>
+          <w:sz w:val="24"/>
+          <w:szCs w:val="24"/>
+        </w:rPr>
+        <w:t>change the order of punctuation&gt;tokenization to tokenization&gt;punctuation. Trailing punctuation marks that pass the tokenizer should not be significant (i.e. only ‘</w:t>
+      </w:r>
+      <w:proofErr w:type="gramStart"/>
+      <w:r>
+        <w:rPr>
+          <w:rFonts w:ascii="Times New Roman" w:hAnsi="Times New Roman" w:cs="Times New Roman"/>
+          <w:sz w:val="24"/>
+          <w:szCs w:val="24"/>
+        </w:rPr>
+        <w:t>s)…</w:t>
+      </w:r>
+      <w:proofErr w:type="gramEnd"/>
+      <w:r>
+        <w:rPr>
+          <w:rFonts w:ascii="Times New Roman" w:hAnsi="Times New Roman" w:cs="Times New Roman"/>
+          <w:sz w:val="24"/>
+          <w:szCs w:val="24"/>
+        </w:rPr>
+        <w:t xml:space="preserve"> check.</w:t>
+      </w:r>
+    </w:p>
+    <w:p>
+      <w:pPr>
+        <w:pStyle w:val="HTMLPreformatted"/>
+        <w:shd w:val="clear" w:color="auto" w:fill="FFFFFF"/>
+        <w:rPr>
+          <w:rFonts w:ascii="Times New Roman" w:hAnsi="Times New Roman" w:cs="Times New Roman"/>
+          <w:sz w:val="24"/>
+          <w:szCs w:val="24"/>
+        </w:rPr>
+      </w:pPr>
+    </w:p>
+    <w:p>
+      <w:pPr>
+        <w:pStyle w:val="Heading1"/>
+      </w:pPr>
+      <w:r>
+        <w:t>31/07</w:t>
+      </w:r>
+    </w:p>
+    <w:p>
+      <w:pPr>
+        <w:pStyle w:val="HTMLPreformatted"/>
+        <w:shd w:val="clear" w:color="auto" w:fill="FFFFFF"/>
+        <w:rPr>
+          <w:rFonts w:ascii="Times New Roman" w:hAnsi="Times New Roman" w:cs="Times New Roman"/>
+          <w:sz w:val="24"/>
+          <w:szCs w:val="24"/>
+        </w:rPr>
+      </w:pPr>
+    </w:p>
+    <w:p>
+      <w:pPr>
+        <w:pStyle w:val="HTMLPreformatted"/>
+        <w:shd w:val="clear" w:color="auto" w:fill="FFFFFF"/>
+        <w:rPr>
+          <w:rFonts w:ascii="Times New Roman" w:hAnsi="Times New Roman" w:cs="Times New Roman"/>
+          <w:sz w:val="24"/>
+          <w:szCs w:val="24"/>
+        </w:rPr>
+      </w:pPr>
+    </w:p>
+    <w:p>
+      <w:pPr>
+        <w:pStyle w:val="HTMLPreformatted"/>
+        <w:shd w:val="clear" w:color="auto" w:fill="FFFFFF"/>
+        <w:rPr>
+          <w:rFonts w:ascii="Times New Roman" w:hAnsi="Times New Roman" w:cs="Times New Roman"/>
+          <w:sz w:val="24"/>
+          <w:szCs w:val="24"/>
+        </w:rPr>
+      </w:pPr>
+      <w:r>
+        <w:rPr>
+          <w:rFonts w:ascii="Times New Roman" w:hAnsi="Times New Roman" w:cs="Times New Roman"/>
+          <w:sz w:val="24"/>
+          <w:szCs w:val="24"/>
+        </w:rPr>
+        <w:t>With all the added checks, the creation of the vocabulary is slower (about 5s for 300K tokens</w:t>
+      </w:r>
+      <w:r>
+        <w:rPr>
+          <w:rFonts w:ascii="Times New Roman" w:hAnsi="Times New Roman" w:cs="Times New Roman"/>
+          <w:sz w:val="24"/>
+          <w:szCs w:val="24"/>
+        </w:rPr>
+        <w:t>)</w:t>
+      </w:r>
+    </w:p>
+    <w:p>
+      <w:pPr>
+        <w:pStyle w:val="HTMLPreformatted"/>
+        <w:shd w:val="clear" w:color="auto" w:fill="FFFFFF"/>
+        <w:rPr>
+          <w:rFonts w:ascii="Times New Roman" w:hAnsi="Times New Roman" w:cs="Times New Roman"/>
+          <w:sz w:val="24"/>
+          <w:szCs w:val="24"/>
+        </w:rPr>
+      </w:pPr>
+    </w:p>
+    <w:p>
+      <w:pPr>
+        <w:pStyle w:val="HTMLPreformatted"/>
+        <w:shd w:val="clear" w:color="auto" w:fill="FFFFFF"/>
+        <w:rPr>
+          <w:rFonts w:ascii="Menlo" w:eastAsiaTheme="minorHAnsi" w:hAnsi="Menlo" w:cs="Menlo"/>
+          <w:color w:val="000000" w:themeColor="text1"/>
+          <w:sz w:val="18"/>
+          <w:szCs w:val="18"/>
+          <w:lang w:eastAsia="en-US"/>
+        </w:rPr>
+      </w:pPr>
+      <w:r>
+        <w:rPr>
+          <w:rFonts w:ascii="Menlo" w:eastAsiaTheme="minorHAnsi" w:hAnsi="Menlo" w:cs="Menlo"/>
+          <w:color w:val="000000" w:themeColor="text1"/>
+          <w:sz w:val="18"/>
+          <w:szCs w:val="18"/>
+          <w:lang w:eastAsia="en-US"/>
+        </w:rPr>
+        <w:t xml:space="preserve">Reading in line </w:t>
+      </w:r>
+      <w:proofErr w:type="gramStart"/>
+      <w:r>
+        <w:rPr>
+          <w:rFonts w:ascii="Menlo" w:eastAsiaTheme="minorHAnsi" w:hAnsi="Menlo" w:cs="Menlo"/>
+          <w:color w:val="000000" w:themeColor="text1"/>
+          <w:sz w:val="18"/>
+          <w:szCs w:val="18"/>
+          <w:lang w:eastAsia="en-US"/>
+        </w:rPr>
+        <w:t>n. :</w:t>
+      </w:r>
+      <w:proofErr w:type="gramEnd"/>
+      <w:r>
+        <w:rPr>
+          <w:rFonts w:ascii="Menlo" w:eastAsiaTheme="minorHAnsi" w:hAnsi="Menlo" w:cs="Menlo"/>
+          <w:color w:val="000000" w:themeColor="text1"/>
+          <w:sz w:val="18"/>
+          <w:szCs w:val="18"/>
+          <w:lang w:eastAsia="en-US"/>
+        </w:rPr>
+        <w:t xml:space="preserve"> 1800000 ; number of tokens encountered: 57504105 ; time elapsed = 5.6924 s</w:t>
+      </w:r>
+    </w:p>
+    <w:p>
+      <w:pPr>
+        <w:pStyle w:val="HTMLPreformatted"/>
+        <w:shd w:val="clear" w:color="auto" w:fill="FFFFFF"/>
+        <w:rPr>
+          <w:rFonts w:ascii="Times New Roman" w:hAnsi="Times New Roman" w:cs="Times New Roman"/>
+          <w:sz w:val="24"/>
+          <w:szCs w:val="24"/>
+        </w:rPr>
+      </w:pPr>
+      <w:r>
+        <w:rPr>
+          <w:rFonts w:ascii="Menlo" w:eastAsiaTheme="minorHAnsi" w:hAnsi="Menlo" w:cs="Menlo"/>
+          <w:color w:val="000000" w:themeColor="text1"/>
+          <w:sz w:val="18"/>
+          <w:szCs w:val="18"/>
+          <w:lang w:eastAsia="en-US"/>
+        </w:rPr>
+        <w:t xml:space="preserve">Vocabulary </w:t>
+      </w:r>
+      <w:r>
+        <w:rPr>
+          <w:rFonts w:ascii="Times New Roman" w:hAnsi="Times New Roman" w:cs="Times New Roman"/>
+          <w:sz w:val="24"/>
+          <w:szCs w:val="24"/>
+        </w:rPr>
+        <w:t>dictionary</w:t>
+      </w:r>
+      <w:r>
+        <w:rPr>
+          <w:rFonts w:ascii="Menlo" w:eastAsiaTheme="minorHAnsi" w:hAnsi="Menlo" w:cs="Menlo"/>
+          <w:color w:val="000000" w:themeColor="text1"/>
+          <w:sz w:val="18"/>
+          <w:szCs w:val="18"/>
+          <w:lang w:eastAsia="en-US"/>
+        </w:rPr>
+        <w:t xml:space="preserve"> created</w:t>
+      </w:r>
+      <w:r>
+        <w:rPr>
+          <w:rFonts w:ascii="Times New Roman" w:hAnsi="Times New Roman" w:cs="Times New Roman"/>
+          <w:sz w:val="24"/>
+          <w:szCs w:val="24"/>
+        </w:rPr>
+        <w:t>, after processing 57</w:t>
+      </w:r>
+      <w:r>
+        <w:rPr>
+          <w:rFonts w:ascii="Times New Roman" w:hAnsi="Times New Roman" w:cs="Times New Roman"/>
+          <w:sz w:val="24"/>
+          <w:szCs w:val="24"/>
+        </w:rPr>
+        <w:t>,</w:t>
+      </w:r>
+      <w:r>
+        <w:rPr>
+          <w:rFonts w:ascii="Times New Roman" w:hAnsi="Times New Roman" w:cs="Times New Roman"/>
+          <w:sz w:val="24"/>
+          <w:szCs w:val="24"/>
+        </w:rPr>
+        <w:t>543</w:t>
+      </w:r>
+      <w:r>
+        <w:rPr>
+          <w:rFonts w:ascii="Times New Roman" w:hAnsi="Times New Roman" w:cs="Times New Roman"/>
+          <w:sz w:val="24"/>
+          <w:szCs w:val="24"/>
+        </w:rPr>
+        <w:t>,</w:t>
+      </w:r>
+      <w:r>
+        <w:rPr>
+          <w:rFonts w:ascii="Times New Roman" w:hAnsi="Times New Roman" w:cs="Times New Roman"/>
+          <w:sz w:val="24"/>
+          <w:szCs w:val="24"/>
+        </w:rPr>
+        <w:t>072 tokens</w:t>
+      </w:r>
+      <w:r>
+        <w:rPr>
+          <w:rFonts w:ascii="Times New Roman" w:hAnsi="Times New Roman" w:cs="Times New Roman"/>
+          <w:sz w:val="24"/>
+          <w:szCs w:val="24"/>
+        </w:rPr>
+        <w:t xml:space="preserve"> </w:t>
+      </w:r>
+    </w:p>
+    <w:p>
+      <w:pPr>
+        <w:pStyle w:val="HTMLPreformatted"/>
+        <w:shd w:val="clear" w:color="auto" w:fill="FFFFFF"/>
+        <w:rPr>
+          <w:rFonts w:ascii="Menlo" w:eastAsiaTheme="minorHAnsi" w:hAnsi="Menlo" w:cs="Menlo"/>
+          <w:color w:val="000000" w:themeColor="text1"/>
+          <w:sz w:val="18"/>
+          <w:szCs w:val="18"/>
+          <w:lang w:eastAsia="en-US"/>
+        </w:rPr>
+      </w:pPr>
+      <w:r>
+        <w:rPr>
+          <w:rFonts w:ascii="Times New Roman" w:hAnsi="Times New Roman" w:cs="Times New Roman"/>
+          <w:sz w:val="24"/>
+          <w:szCs w:val="24"/>
+        </w:rPr>
+        <w:t>(</w:t>
+      </w:r>
+      <w:r>
+        <w:rPr>
+          <w:rFonts w:ascii="Times New Roman" w:hAnsi="Times New Roman" w:cs="Times New Roman"/>
+          <w:sz w:val="24"/>
+          <w:szCs w:val="24"/>
+        </w:rPr>
+        <w:t xml:space="preserve">if we count </w:t>
+      </w:r>
+      <w:r>
+        <w:rPr>
+          <w:rFonts w:ascii="Times New Roman" w:hAnsi="Times New Roman" w:cs="Times New Roman"/>
+          <w:sz w:val="24"/>
+          <w:szCs w:val="24"/>
+        </w:rPr>
+        <w:t xml:space="preserve">those obtained after the </w:t>
+      </w:r>
+      <w:proofErr w:type="spellStart"/>
+      <w:r>
+        <w:rPr>
+          <w:rFonts w:ascii="Times New Roman" w:hAnsi="Times New Roman" w:cs="Times New Roman"/>
+          <w:sz w:val="24"/>
+          <w:szCs w:val="24"/>
+        </w:rPr>
+        <w:t>processing&amp;filtering</w:t>
+      </w:r>
+      <w:proofErr w:type="spellEnd"/>
+      <w:r>
+        <w:rPr>
+          <w:rFonts w:ascii="Times New Roman" w:hAnsi="Times New Roman" w:cs="Times New Roman"/>
+          <w:sz w:val="24"/>
+          <w:szCs w:val="24"/>
+        </w:rPr>
+        <w:t>)</w:t>
+      </w:r>
+    </w:p>
+    <w:p>
+      <w:pPr>
+        <w:pStyle w:val="HTMLPreformatted"/>
+        <w:shd w:val="clear" w:color="auto" w:fill="FFFFFF"/>
+        <w:rPr>
+          <w:rFonts w:ascii="Times New Roman" w:hAnsi="Times New Roman" w:cs="Times New Roman"/>
+          <w:sz w:val="24"/>
+          <w:szCs w:val="24"/>
+        </w:rPr>
+      </w:pPr>
+    </w:p>
+    <w:p>
+      <w:pPr>
+        <w:pStyle w:val="HTMLPreformatted"/>
+        <w:numPr>
+          <w:ilvl w:val="0"/>
+          <w:numId w:val="24"/>
+        </w:numPr>
+        <w:shd w:val="clear" w:color="auto" w:fill="FFFFFF"/>
+        <w:rPr>
+          <w:rFonts w:ascii="Times New Roman" w:hAnsi="Times New Roman" w:cs="Times New Roman"/>
+          <w:sz w:val="24"/>
+          <w:szCs w:val="24"/>
+        </w:rPr>
+      </w:pPr>
+      <w:r>
+        <w:rPr>
+          <w:rFonts w:ascii="Times New Roman" w:hAnsi="Times New Roman" w:cs="Times New Roman"/>
+          <w:sz w:val="24"/>
+          <w:szCs w:val="24"/>
+        </w:rPr>
+        <w:t>Note: the isolated hyphen, ‘</w:t>
+      </w:r>
+      <w:proofErr w:type="gramStart"/>
+      <w:r>
+        <w:rPr>
+          <w:rFonts w:ascii="Times New Roman" w:hAnsi="Times New Roman" w:cs="Times New Roman"/>
+          <w:sz w:val="24"/>
+          <w:szCs w:val="24"/>
+        </w:rPr>
+        <w:t>-‘</w:t>
+      </w:r>
+      <w:proofErr w:type="gramEnd"/>
+      <w:r>
+        <w:rPr>
+          <w:rFonts w:ascii="Times New Roman" w:hAnsi="Times New Roman" w:cs="Times New Roman"/>
+          <w:sz w:val="24"/>
+          <w:szCs w:val="24"/>
+        </w:rPr>
+        <w:t>, with frequency 894,577, is a problem.</w:t>
+      </w:r>
+      <w:r>
+        <w:rPr>
+          <w:rFonts w:ascii="Times New Roman" w:hAnsi="Times New Roman" w:cs="Times New Roman"/>
+          <w:sz w:val="24"/>
+          <w:szCs w:val="24"/>
+        </w:rPr>
+        <w:t xml:space="preserve"> </w:t>
+      </w:r>
+      <w:r>
+        <w:rPr>
+          <w:rFonts w:ascii="Times New Roman" w:hAnsi="Times New Roman" w:cs="Times New Roman"/>
+          <w:sz w:val="24"/>
+          <w:szCs w:val="24"/>
+        </w:rPr>
+        <w:br/>
+        <w:t xml:space="preserve">Since the tokenizer does not separate it when handling joined words (e.g.: </w:t>
+      </w:r>
+      <w:r>
+        <w:rPr>
+          <w:rFonts w:ascii="Times New Roman" w:hAnsi="Times New Roman" w:cs="Times New Roman"/>
+          <w:sz w:val="24"/>
+          <w:szCs w:val="24"/>
+        </w:rPr>
+        <w:t>[</w:t>
+      </w:r>
+      <w:r>
+        <w:rPr>
+          <w:rFonts w:ascii="Menlo" w:eastAsiaTheme="minorHAnsi" w:hAnsi="Menlo" w:cs="Menlo"/>
+          <w:color w:val="000000" w:themeColor="text1"/>
+          <w:sz w:val="18"/>
+          <w:szCs w:val="18"/>
+          <w:lang w:eastAsia="en-US"/>
+        </w:rPr>
+        <w:t>'high-low', ':', 'experiment', 'with', 'hyphen-mechanism']</w:t>
+      </w:r>
+      <w:r>
+        <w:rPr>
+          <w:rFonts w:ascii="Times New Roman" w:hAnsi="Times New Roman" w:cs="Times New Roman"/>
+          <w:sz w:val="24"/>
+          <w:szCs w:val="24"/>
+        </w:rPr>
+        <w:t>), we can eliminate it in the punctuation step.</w:t>
+      </w:r>
+      <w:r>
+        <w:rPr>
+          <w:rFonts w:ascii="Times New Roman" w:hAnsi="Times New Roman" w:cs="Times New Roman"/>
+          <w:sz w:val="24"/>
+          <w:szCs w:val="24"/>
+        </w:rPr>
+        <w:br/>
+      </w:r>
+      <w:bookmarkStart w:id="0" w:name="_GoBack"/>
+      <w:bookmarkEnd w:id="0"/>
+    </w:p>
+    <w:p>
+      <w:pPr>
+        <w:pStyle w:val="HTMLPreformatted"/>
+        <w:numPr>
+          <w:ilvl w:val="0"/>
+          <w:numId w:val="24"/>
+        </w:numPr>
+        <w:shd w:val="clear" w:color="auto" w:fill="FFFFFF"/>
+        <w:rPr>
+          <w:rFonts w:ascii="Times New Roman" w:hAnsi="Times New Roman" w:cs="Times New Roman"/>
+          <w:sz w:val="24"/>
+          <w:szCs w:val="24"/>
+        </w:rPr>
+      </w:pPr>
+      <w:r>
+        <w:rPr>
+          <w:rFonts w:ascii="Times New Roman" w:hAnsi="Times New Roman" w:cs="Times New Roman"/>
+          <w:sz w:val="24"/>
+          <w:szCs w:val="24"/>
+        </w:rPr>
+        <w:lastRenderedPageBreak/>
+        <w:t>Some characters are Greek / Japanese / Chinese / Arab.</w:t>
+      </w:r>
+    </w:p>
+    <w:p>
+      <w:pPr>
+        <w:pStyle w:val="HTMLPreformatted"/>
+        <w:numPr>
+          <w:ilvl w:val="0"/>
+          <w:numId w:val="24"/>
+        </w:numPr>
+        <w:shd w:val="clear" w:color="auto" w:fill="FFFFFF"/>
+        <w:rPr>
+          <w:rFonts w:ascii="Times New Roman" w:hAnsi="Times New Roman" w:cs="Times New Roman"/>
+          <w:sz w:val="24"/>
+          <w:szCs w:val="24"/>
+        </w:rPr>
+      </w:pPr>
+      <w:r>
+        <w:rPr>
+          <w:rFonts w:ascii="Times New Roman" w:hAnsi="Times New Roman" w:cs="Times New Roman"/>
+          <w:sz w:val="24"/>
+          <w:szCs w:val="24"/>
+        </w:rPr>
+        <w:t>The numbers with &gt;= 4 digits remain. This was partly intended. However, those with &gt;4 should be turned into &lt;</w:t>
+      </w:r>
+      <w:proofErr w:type="spellStart"/>
+      <w:r>
+        <w:rPr>
+          <w:rFonts w:ascii="Times New Roman" w:hAnsi="Times New Roman" w:cs="Times New Roman"/>
+          <w:sz w:val="24"/>
+          <w:szCs w:val="24"/>
+        </w:rPr>
+        <w:t>num</w:t>
+      </w:r>
+      <w:proofErr w:type="spellEnd"/>
+      <w:r>
+        <w:rPr>
+          <w:rFonts w:ascii="Times New Roman" w:hAnsi="Times New Roman" w:cs="Times New Roman"/>
+          <w:sz w:val="24"/>
+          <w:szCs w:val="24"/>
+        </w:rPr>
+        <w:t>&gt; as well (keep only years)</w:t>
+      </w:r>
     </w:p>
     <w:p>
       <w:pPr>
@@ -20034,6 +20530,119 @@
     </w:lvl>
   </w:abstractNum>
   <w:abstractNum w:abstractNumId="3" w15:restartNumberingAfterBreak="0">
+    <w:nsid w:val="0E6D0B94"/>
+    <w:multiLevelType w:val="hybridMultilevel"/>
+    <w:tmpl w:val="BB36AA24"/>
+    <w:lvl w:ilvl="0" w:tplc="29F2B458">
+      <w:start w:val="12"/>
+      <w:numFmt w:val="bullet"/>
+      <w:lvlText w:val="-"/>
+      <w:lvlJc w:val="left"/>
+      <w:pPr>
+        <w:ind w:left="720" w:hanging="360"/>
+      </w:pPr>
+      <w:rPr>
+        <w:rFonts w:ascii="Calibri" w:eastAsiaTheme="minorHAnsi" w:hAnsi="Calibri" w:cs="Calibri" w:hint="default"/>
+      </w:rPr>
+    </w:lvl>
+    <w:lvl w:ilvl="1" w:tplc="08090003" w:tentative="1">
+      <w:start w:val="1"/>
+      <w:numFmt w:val="bullet"/>
+      <w:lvlText w:val="o"/>
+      <w:lvlJc w:val="left"/>
+      <w:pPr>
+        <w:ind w:left="1440" w:hanging="360"/>
+      </w:pPr>
+      <w:rPr>
+        <w:rFonts w:ascii="Courier New" w:hAnsi="Courier New" w:cs="Courier New" w:hint="default"/>
+      </w:rPr>
+    </w:lvl>
+    <w:lvl w:ilvl="2" w:tplc="08090005" w:tentative="1">
+      <w:start w:val="1"/>
+      <w:numFmt w:val="bullet"/>
+      <w:lvlText w:val=""/>
+      <w:lvlJc w:val="left"/>
+      <w:pPr>
+        <w:ind w:left="2160" w:hanging="360"/>
+      </w:pPr>
+      <w:rPr>
+        <w:rFonts w:ascii="Wingdings" w:hAnsi="Wingdings" w:hint="default"/>
+      </w:rPr>
+    </w:lvl>
+    <w:lvl w:ilvl="3" w:tplc="08090001" w:tentative="1">
+      <w:start w:val="1"/>
+      <w:numFmt w:val="bullet"/>
+      <w:lvlText w:val=""/>
+      <w:lvlJc w:val="left"/>
+      <w:pPr>
+        <w:ind w:left="2880" w:hanging="360"/>
+      </w:pPr>
+      <w:rPr>
+        <w:rFonts w:ascii="Symbol" w:hAnsi="Symbol" w:hint="default"/>
+      </w:rPr>
+    </w:lvl>
+    <w:lvl w:ilvl="4" w:tplc="08090003" w:tentative="1">
+      <w:start w:val="1"/>
+      <w:numFmt w:val="bullet"/>
+      <w:lvlText w:val="o"/>
+      <w:lvlJc w:val="left"/>
+      <w:pPr>
+        <w:ind w:left="3600" w:hanging="360"/>
+      </w:pPr>
+      <w:rPr>
+        <w:rFonts w:ascii="Courier New" w:hAnsi="Courier New" w:cs="Courier New" w:hint="default"/>
+      </w:rPr>
+    </w:lvl>
+    <w:lvl w:ilvl="5" w:tplc="08090005" w:tentative="1">
+      <w:start w:val="1"/>
+      <w:numFmt w:val="bullet"/>
+      <w:lvlText w:val=""/>
+      <w:lvlJc w:val="left"/>
+      <w:pPr>
+        <w:ind w:left="4320" w:hanging="360"/>
+      </w:pPr>
+      <w:rPr>
+        <w:rFonts w:ascii="Wingdings" w:hAnsi="Wingdings" w:hint="default"/>
+      </w:rPr>
+    </w:lvl>
+    <w:lvl w:ilvl="6" w:tplc="08090001" w:tentative="1">
+      <w:start w:val="1"/>
+      <w:numFmt w:val="bullet"/>
+      <w:lvlText w:val=""/>
+      <w:lvlJc w:val="left"/>
+      <w:pPr>
+        <w:ind w:left="5040" w:hanging="360"/>
+      </w:pPr>
+      <w:rPr>
+        <w:rFonts w:ascii="Symbol" w:hAnsi="Symbol" w:hint="default"/>
+      </w:rPr>
+    </w:lvl>
+    <w:lvl w:ilvl="7" w:tplc="08090003" w:tentative="1">
+      <w:start w:val="1"/>
+      <w:numFmt w:val="bullet"/>
+      <w:lvlText w:val="o"/>
+      <w:lvlJc w:val="left"/>
+      <w:pPr>
+        <w:ind w:left="5760" w:hanging="360"/>
+      </w:pPr>
+      <w:rPr>
+        <w:rFonts w:ascii="Courier New" w:hAnsi="Courier New" w:cs="Courier New" w:hint="default"/>
+      </w:rPr>
+    </w:lvl>
+    <w:lvl w:ilvl="8" w:tplc="08090005" w:tentative="1">
+      <w:start w:val="1"/>
+      <w:numFmt w:val="bullet"/>
+      <w:lvlText w:val=""/>
+      <w:lvlJc w:val="left"/>
+      <w:pPr>
+        <w:ind w:left="6480" w:hanging="360"/>
+      </w:pPr>
+      <w:rPr>
+        <w:rFonts w:ascii="Wingdings" w:hAnsi="Wingdings" w:hint="default"/>
+      </w:rPr>
+    </w:lvl>
+  </w:abstractNum>
+  <w:abstractNum w:abstractNumId="4" w15:restartNumberingAfterBreak="0">
     <w:nsid w:val="0F695C99"/>
     <w:multiLevelType w:val="hybridMultilevel"/>
     <w:tmpl w:val="E98E9F70"/>
@@ -20146,7 +20755,7 @@
       </w:rPr>
     </w:lvl>
   </w:abstractNum>
-  <w:abstractNum w:abstractNumId="4" w15:restartNumberingAfterBreak="0">
+  <w:abstractNum w:abstractNumId="5" w15:restartNumberingAfterBreak="0">
     <w:nsid w:val="13E6074A"/>
     <w:multiLevelType w:val="hybridMultilevel"/>
     <w:tmpl w:val="76B20752"/>
@@ -20258,7 +20867,7 @@
       </w:rPr>
     </w:lvl>
   </w:abstractNum>
-  <w:abstractNum w:abstractNumId="5" w15:restartNumberingAfterBreak="0">
+  <w:abstractNum w:abstractNumId="6" w15:restartNumberingAfterBreak="0">
     <w:nsid w:val="15F91EB5"/>
     <w:multiLevelType w:val="hybridMultilevel"/>
     <w:tmpl w:val="0838B676"/>
@@ -20347,7 +20956,7 @@
       </w:pPr>
     </w:lvl>
   </w:abstractNum>
-  <w:abstractNum w:abstractNumId="6" w15:restartNumberingAfterBreak="0">
+  <w:abstractNum w:abstractNumId="7" w15:restartNumberingAfterBreak="0">
     <w:nsid w:val="2514315E"/>
     <w:multiLevelType w:val="hybridMultilevel"/>
     <w:tmpl w:val="18D04FC2"/>
@@ -20437,7 +21046,7 @@
       </w:pPr>
     </w:lvl>
   </w:abstractNum>
-  <w:abstractNum w:abstractNumId="7" w15:restartNumberingAfterBreak="0">
+  <w:abstractNum w:abstractNumId="8" w15:restartNumberingAfterBreak="0">
     <w:nsid w:val="29EC101F"/>
     <w:multiLevelType w:val="hybridMultilevel"/>
     <w:tmpl w:val="608C3742"/>
@@ -20550,7 +21159,7 @@
       </w:rPr>
     </w:lvl>
   </w:abstractNum>
-  <w:abstractNum w:abstractNumId="8" w15:restartNumberingAfterBreak="0">
+  <w:abstractNum w:abstractNumId="9" w15:restartNumberingAfterBreak="0">
     <w:nsid w:val="2C520081"/>
     <w:multiLevelType w:val="hybridMultilevel"/>
     <w:tmpl w:val="09EAB250"/>
@@ -20663,7 +21272,7 @@
       </w:rPr>
     </w:lvl>
   </w:abstractNum>
-  <w:abstractNum w:abstractNumId="9" w15:restartNumberingAfterBreak="0">
+  <w:abstractNum w:abstractNumId="10" w15:restartNumberingAfterBreak="0">
     <w:nsid w:val="2D9F706C"/>
     <w:multiLevelType w:val="hybridMultilevel"/>
     <w:tmpl w:val="5C26773A"/>
@@ -20776,7 +21385,7 @@
       </w:rPr>
     </w:lvl>
   </w:abstractNum>
-  <w:abstractNum w:abstractNumId="10" w15:restartNumberingAfterBreak="0">
+  <w:abstractNum w:abstractNumId="11" w15:restartNumberingAfterBreak="0">
     <w:nsid w:val="49A4581E"/>
     <w:multiLevelType w:val="hybridMultilevel"/>
     <w:tmpl w:val="8A3455F2"/>
@@ -20889,7 +21498,7 @@
       </w:rPr>
     </w:lvl>
   </w:abstractNum>
-  <w:abstractNum w:abstractNumId="11" w15:restartNumberingAfterBreak="0">
+  <w:abstractNum w:abstractNumId="12" w15:restartNumberingAfterBreak="0">
     <w:nsid w:val="4E1E1AA6"/>
     <w:multiLevelType w:val="hybridMultilevel"/>
     <w:tmpl w:val="2BEC690A"/>
@@ -20978,7 +21587,7 @@
       </w:pPr>
     </w:lvl>
   </w:abstractNum>
-  <w:abstractNum w:abstractNumId="12" w15:restartNumberingAfterBreak="0">
+  <w:abstractNum w:abstractNumId="13" w15:restartNumberingAfterBreak="0">
     <w:nsid w:val="51BD0671"/>
     <w:multiLevelType w:val="hybridMultilevel"/>
     <w:tmpl w:val="949EE308"/>
@@ -21090,7 +21699,7 @@
       </w:rPr>
     </w:lvl>
   </w:abstractNum>
-  <w:abstractNum w:abstractNumId="13" w15:restartNumberingAfterBreak="0">
+  <w:abstractNum w:abstractNumId="14" w15:restartNumberingAfterBreak="0">
     <w:nsid w:val="59027D7E"/>
     <w:multiLevelType w:val="hybridMultilevel"/>
     <w:tmpl w:val="50D448AE"/>
@@ -21203,7 +21812,7 @@
       </w:rPr>
     </w:lvl>
   </w:abstractNum>
-  <w:abstractNum w:abstractNumId="14" w15:restartNumberingAfterBreak="0">
+  <w:abstractNum w:abstractNumId="15" w15:restartNumberingAfterBreak="0">
     <w:nsid w:val="59513DC7"/>
     <w:multiLevelType w:val="hybridMultilevel"/>
     <w:tmpl w:val="4B464C24"/>
@@ -21289,7 +21898,7 @@
       </w:pPr>
     </w:lvl>
   </w:abstractNum>
-  <w:abstractNum w:abstractNumId="15" w15:restartNumberingAfterBreak="0">
+  <w:abstractNum w:abstractNumId="16" w15:restartNumberingAfterBreak="0">
     <w:nsid w:val="597935B0"/>
     <w:multiLevelType w:val="hybridMultilevel"/>
     <w:tmpl w:val="3CA27FCA"/>
@@ -21402,7 +22011,7 @@
       </w:rPr>
     </w:lvl>
   </w:abstractNum>
-  <w:abstractNum w:abstractNumId="16" w15:restartNumberingAfterBreak="0">
+  <w:abstractNum w:abstractNumId="17" w15:restartNumberingAfterBreak="0">
     <w:nsid w:val="61B40E84"/>
     <w:multiLevelType w:val="hybridMultilevel"/>
     <w:tmpl w:val="026C66D2"/>
@@ -21488,7 +22097,7 @@
       </w:pPr>
     </w:lvl>
   </w:abstractNum>
-  <w:abstractNum w:abstractNumId="17" w15:restartNumberingAfterBreak="0">
+  <w:abstractNum w:abstractNumId="18" w15:restartNumberingAfterBreak="0">
     <w:nsid w:val="61C21455"/>
     <w:multiLevelType w:val="hybridMultilevel"/>
     <w:tmpl w:val="8B18A276"/>
@@ -21601,7 +22210,7 @@
       </w:rPr>
     </w:lvl>
   </w:abstractNum>
-  <w:abstractNum w:abstractNumId="18" w15:restartNumberingAfterBreak="0">
+  <w:abstractNum w:abstractNumId="19" w15:restartNumberingAfterBreak="0">
     <w:nsid w:val="66C25EC6"/>
     <w:multiLevelType w:val="hybridMultilevel"/>
     <w:tmpl w:val="14961BF8"/>
@@ -21714,7 +22323,7 @@
       </w:rPr>
     </w:lvl>
   </w:abstractNum>
-  <w:abstractNum w:abstractNumId="19" w15:restartNumberingAfterBreak="0">
+  <w:abstractNum w:abstractNumId="20" w15:restartNumberingAfterBreak="0">
     <w:nsid w:val="748C5E1D"/>
     <w:multiLevelType w:val="hybridMultilevel"/>
     <w:tmpl w:val="DA6AA5C2"/>
@@ -21827,7 +22436,7 @@
       </w:rPr>
     </w:lvl>
   </w:abstractNum>
-  <w:abstractNum w:abstractNumId="20" w15:restartNumberingAfterBreak="0">
+  <w:abstractNum w:abstractNumId="21" w15:restartNumberingAfterBreak="0">
     <w:nsid w:val="79306C5D"/>
     <w:multiLevelType w:val="hybridMultilevel"/>
     <w:tmpl w:val="D726544A"/>
@@ -21913,7 +22522,7 @@
       </w:pPr>
     </w:lvl>
   </w:abstractNum>
-  <w:abstractNum w:abstractNumId="21" w15:restartNumberingAfterBreak="0">
+  <w:abstractNum w:abstractNumId="22" w15:restartNumberingAfterBreak="0">
     <w:nsid w:val="796C7668"/>
     <w:multiLevelType w:val="hybridMultilevel"/>
     <w:tmpl w:val="902A45C6"/>
@@ -22026,7 +22635,7 @@
       </w:rPr>
     </w:lvl>
   </w:abstractNum>
-  <w:abstractNum w:abstractNumId="22" w15:restartNumberingAfterBreak="0">
+  <w:abstractNum w:abstractNumId="23" w15:restartNumberingAfterBreak="0">
     <w:nsid w:val="79FD27FF"/>
     <w:multiLevelType w:val="hybridMultilevel"/>
     <w:tmpl w:val="374007C8"/>
@@ -22116,70 +22725,73 @@
     <w:abstractNumId w:val="2"/>
   </w:num>
   <w:num w:numId="2">
-    <w:abstractNumId w:val="19"/>
+    <w:abstractNumId w:val="20"/>
   </w:num>
   <w:num w:numId="3">
-    <w:abstractNumId w:val="15"/>
+    <w:abstractNumId w:val="16"/>
   </w:num>
   <w:num w:numId="4">
-    <w:abstractNumId w:val="5"/>
+    <w:abstractNumId w:val="6"/>
   </w:num>
   <w:num w:numId="5">
-    <w:abstractNumId w:val="7"/>
+    <w:abstractNumId w:val="8"/>
   </w:num>
   <w:num w:numId="6">
-    <w:abstractNumId w:val="13"/>
+    <w:abstractNumId w:val="14"/>
   </w:num>
   <w:num w:numId="7">
     <w:abstractNumId w:val="1"/>
   </w:num>
   <w:num w:numId="8">
-    <w:abstractNumId w:val="6"/>
+    <w:abstractNumId w:val="7"/>
   </w:num>
   <w:num w:numId="9">
-    <w:abstractNumId w:val="14"/>
+    <w:abstractNumId w:val="15"/>
   </w:num>
   <w:num w:numId="10">
-    <w:abstractNumId w:val="8"/>
+    <w:abstractNumId w:val="9"/>
   </w:num>
   <w:num w:numId="11">
-    <w:abstractNumId w:val="18"/>
+    <w:abstractNumId w:val="19"/>
   </w:num>
   <w:num w:numId="12">
+    <w:abstractNumId w:val="12"/>
+  </w:num>
+  <w:num w:numId="13">
     <w:abstractNumId w:val="11"/>
   </w:num>
-  <w:num w:numId="13">
-    <w:abstractNumId w:val="10"/>
-  </w:num>
   <w:num w:numId="14">
-    <w:abstractNumId w:val="17"/>
+    <w:abstractNumId w:val="18"/>
   </w:num>
   <w:num w:numId="15">
     <w:abstractNumId w:val="0"/>
   </w:num>
   <w:num w:numId="16">
-    <w:abstractNumId w:val="16"/>
+    <w:abstractNumId w:val="17"/>
   </w:num>
   <w:num w:numId="17">
-    <w:abstractNumId w:val="9"/>
+    <w:abstractNumId w:val="10"/>
   </w:num>
   <w:num w:numId="18">
+    <w:abstractNumId w:val="5"/>
+  </w:num>
+  <w:num w:numId="19">
+    <w:abstractNumId w:val="13"/>
+  </w:num>
+  <w:num w:numId="20">
+    <w:abstractNumId w:val="22"/>
+  </w:num>
+  <w:num w:numId="21">
+    <w:abstractNumId w:val="23"/>
+  </w:num>
+  <w:num w:numId="22">
     <w:abstractNumId w:val="4"/>
   </w:num>
-  <w:num w:numId="19">
-    <w:abstractNumId w:val="12"/>
-  </w:num>
-  <w:num w:numId="20">
+  <w:num w:numId="23">
     <w:abstractNumId w:val="21"/>
   </w:num>
-  <w:num w:numId="21">
-    <w:abstractNumId w:val="22"/>
-  </w:num>
-  <w:num w:numId="22">
+  <w:num w:numId="24">
     <w:abstractNumId w:val="3"/>
-  </w:num>
-  <w:num w:numId="23">
-    <w:abstractNumId w:val="20"/>
   </w:num>
 </w:numbering>
 </file>

</xml_diff>

<commit_message>
=Adding sentence embeding with pretrained BERT...
Former-commit-id: 2d05ad102063336547f9f9d3c8ab4a1433898039
</commit_message>
<xml_diff>
--- a/Task1_DeveloperDiary.docx
+++ b/Task1_DeveloperDiary.docx
@@ -37052,19 +37052,7 @@
           <w:sz w:val="24"/>
           <w:szCs w:val="24"/>
         </w:rPr>
-        <w:t>st</w:t>
-      </w:r>
-      <w:bookmarkStart w:id="0" w:name="_GoBack"/>
-      <w:bookmarkEnd w:id="0"/>
-      <w:r>
-        <w:rPr>
-          <w:rFonts w:ascii="Times New Roman" w:hAnsi="Times New Roman" w:cs="Times New Roman"/>
-          <w:i/>
-          <w:iCs/>
-          <w:sz w:val="24"/>
-          <w:szCs w:val="24"/>
-        </w:rPr>
-        <w:t>opwords</w:t>
+        <w:t>stopwords</w:t>
       </w:r>
       <w:proofErr w:type="spellEnd"/>
       <w:r>
@@ -37457,6 +37445,768 @@
           <w:szCs w:val="24"/>
         </w:rPr>
       </w:pPr>
+    </w:p>
+    <w:p>
+      <w:pPr>
+        <w:pStyle w:val="HTMLPreformatted"/>
+        <w:shd w:val="clear" w:color="auto" w:fill="FFFFFF"/>
+        <w:rPr>
+          <w:rFonts w:ascii="Times New Roman" w:hAnsi="Times New Roman" w:cs="Times New Roman"/>
+          <w:sz w:val="24"/>
+          <w:szCs w:val="24"/>
+        </w:rPr>
+      </w:pPr>
+      <w:r>
+        <w:rPr>
+          <w:rFonts w:ascii="Times New Roman" w:hAnsi="Times New Roman" w:cs="Times New Roman"/>
+          <w:sz w:val="24"/>
+          <w:szCs w:val="24"/>
+        </w:rPr>
+        <w:t xml:space="preserve">When pre-processing Ds and Es: </w:t>
+      </w:r>
+      <w:r>
+        <w:rPr>
+          <w:rFonts w:ascii="Times New Roman" w:hAnsi="Times New Roman" w:cs="Times New Roman"/>
+          <w:sz w:val="24"/>
+          <w:szCs w:val="24"/>
+        </w:rPr>
+        <w:t xml:space="preserve">providing the vocabulary as a parameter allows us to query for each </w:t>
+      </w:r>
+      <w:proofErr w:type="gramStart"/>
+      <w:r>
+        <w:rPr>
+          <w:rFonts w:ascii="Times New Roman" w:hAnsi="Times New Roman" w:cs="Times New Roman"/>
+          <w:sz w:val="24"/>
+          <w:szCs w:val="24"/>
+        </w:rPr>
+        <w:t xml:space="preserve">word, </w:t>
+      </w:r>
+      <w:r>
+        <w:rPr>
+          <w:rFonts w:ascii="Times New Roman" w:hAnsi="Times New Roman" w:cs="Times New Roman"/>
+          <w:sz w:val="24"/>
+          <w:szCs w:val="24"/>
+        </w:rPr>
+        <w:t>and</w:t>
+      </w:r>
+      <w:proofErr w:type="gramEnd"/>
+      <w:r>
+        <w:rPr>
+          <w:rFonts w:ascii="Times New Roman" w:hAnsi="Times New Roman" w:cs="Times New Roman"/>
+          <w:sz w:val="24"/>
+          <w:szCs w:val="24"/>
+        </w:rPr>
+        <w:t xml:space="preserve"> eliminate</w:t>
+      </w:r>
+      <w:r>
+        <w:rPr>
+          <w:rFonts w:ascii="Times New Roman" w:hAnsi="Times New Roman" w:cs="Times New Roman"/>
+          <w:sz w:val="24"/>
+          <w:szCs w:val="24"/>
+        </w:rPr>
+        <w:t xml:space="preserve"> the quasi-</w:t>
+      </w:r>
+      <w:r>
+        <w:rPr>
+          <w:rFonts w:ascii="Times New Roman" w:hAnsi="Times New Roman" w:cs="Times New Roman"/>
+          <w:sz w:val="24"/>
+          <w:szCs w:val="24"/>
+        </w:rPr>
+        <w:t>duplicates</w:t>
+      </w:r>
+      <w:r>
+        <w:rPr>
+          <w:rFonts w:ascii="Times New Roman" w:hAnsi="Times New Roman" w:cs="Times New Roman"/>
+          <w:sz w:val="24"/>
+          <w:szCs w:val="24"/>
+        </w:rPr>
+        <w:t xml:space="preserve"> in each word sense</w:t>
+      </w:r>
+      <w:r>
+        <w:rPr>
+          <w:rFonts w:ascii="Times New Roman" w:hAnsi="Times New Roman" w:cs="Times New Roman"/>
+          <w:sz w:val="24"/>
+          <w:szCs w:val="24"/>
+        </w:rPr>
+        <w:t>.</w:t>
+      </w:r>
+    </w:p>
+    <w:p>
+      <w:pPr>
+        <w:pStyle w:val="HTMLPreformatted"/>
+        <w:shd w:val="clear" w:color="auto" w:fill="FFFFFF"/>
+        <w:rPr>
+          <w:rFonts w:ascii="Times New Roman" w:hAnsi="Times New Roman" w:cs="Times New Roman"/>
+          <w:sz w:val="24"/>
+          <w:szCs w:val="24"/>
+        </w:rPr>
+      </w:pPr>
+    </w:p>
+    <w:p>
+      <w:pPr>
+        <w:pStyle w:val="HTMLPreformatted"/>
+        <w:shd w:val="clear" w:color="auto" w:fill="FFFFFF"/>
+        <w:rPr>
+          <w:rFonts w:ascii="Menlo" w:hAnsi="Menlo" w:cs="Menlo"/>
+          <w:sz w:val="18"/>
+          <w:szCs w:val="18"/>
+        </w:rPr>
+      </w:pPr>
+      <w:r>
+        <w:rPr>
+          <w:rFonts w:ascii="Menlo" w:hAnsi="Menlo" w:cs="Menlo"/>
+          <w:sz w:val="18"/>
+          <w:szCs w:val="18"/>
+        </w:rPr>
+        <w:t xml:space="preserve">2   </w:t>
+      </w:r>
+      <w:proofErr w:type="gramStart"/>
+      <w:r>
+        <w:rPr>
+          <w:rFonts w:ascii="Menlo" w:hAnsi="Menlo" w:cs="Menlo"/>
+          <w:sz w:val="18"/>
+          <w:szCs w:val="18"/>
+        </w:rPr>
+        <w:t>plant  bn</w:t>
+      </w:r>
+      <w:proofErr w:type="gramEnd"/>
+      <w:r>
+        <w:rPr>
+          <w:rFonts w:ascii="Menlo" w:hAnsi="Menlo" w:cs="Menlo"/>
+          <w:sz w:val="18"/>
+          <w:szCs w:val="18"/>
+        </w:rPr>
+        <w:t>:00085671v               to set up or lay the groundwork for.</w:t>
+      </w:r>
+    </w:p>
+    <w:p>
+      <w:pPr>
+        <w:pStyle w:val="HTMLPreformatted"/>
+        <w:shd w:val="clear" w:color="auto" w:fill="FFFFFF"/>
+        <w:rPr>
+          <w:rFonts w:ascii="Menlo" w:hAnsi="Menlo" w:cs="Menlo"/>
+          <w:sz w:val="18"/>
+          <w:szCs w:val="18"/>
+        </w:rPr>
+      </w:pPr>
+      <w:r>
+        <w:rPr>
+          <w:rFonts w:ascii="Menlo" w:hAnsi="Menlo" w:cs="Menlo"/>
+          <w:sz w:val="18"/>
+          <w:szCs w:val="18"/>
+        </w:rPr>
+        <w:t xml:space="preserve">3   </w:t>
+      </w:r>
+      <w:proofErr w:type="gramStart"/>
+      <w:r>
+        <w:rPr>
+          <w:rFonts w:ascii="Menlo" w:hAnsi="Menlo" w:cs="Menlo"/>
+          <w:sz w:val="18"/>
+          <w:szCs w:val="18"/>
+        </w:rPr>
+        <w:t>plant  bn</w:t>
+      </w:r>
+      <w:proofErr w:type="gramEnd"/>
+      <w:r>
+        <w:rPr>
+          <w:rFonts w:ascii="Menlo" w:hAnsi="Menlo" w:cs="Menlo"/>
+          <w:sz w:val="18"/>
+          <w:szCs w:val="18"/>
+        </w:rPr>
+        <w:t>:00085671v                   set up or lay the groundwork for</w:t>
+      </w:r>
+    </w:p>
+    <w:p>
+      <w:pPr>
+        <w:pStyle w:val="HTMLPreformatted"/>
+        <w:shd w:val="clear" w:color="auto" w:fill="FFFFFF"/>
+        <w:rPr>
+          <w:rFonts w:ascii="Times New Roman" w:hAnsi="Times New Roman" w:cs="Times New Roman"/>
+          <w:sz w:val="24"/>
+          <w:szCs w:val="24"/>
+        </w:rPr>
+      </w:pPr>
+    </w:p>
+    <w:p>
+      <w:pPr>
+        <w:pStyle w:val="HTMLPreformatted"/>
+        <w:shd w:val="clear" w:color="auto" w:fill="FFFFFF"/>
+        <w:rPr>
+          <w:rFonts w:ascii="Times New Roman" w:hAnsi="Times New Roman" w:cs="Times New Roman"/>
+          <w:sz w:val="24"/>
+          <w:szCs w:val="24"/>
+        </w:rPr>
+      </w:pPr>
+      <w:r>
+        <w:rPr>
+          <w:rFonts w:ascii="Times New Roman" w:hAnsi="Times New Roman" w:cs="Times New Roman"/>
+          <w:sz w:val="24"/>
+          <w:szCs w:val="24"/>
+        </w:rPr>
+        <w:t xml:space="preserve"> </w:t>
+      </w:r>
+      <w:proofErr w:type="spellStart"/>
+      <w:r>
+        <w:rPr>
+          <w:rFonts w:ascii="Times New Roman" w:hAnsi="Times New Roman" w:cs="Times New Roman"/>
+          <w:sz w:val="24"/>
+          <w:szCs w:val="24"/>
+        </w:rPr>
+        <w:t>Dataframe</w:t>
+      </w:r>
+      <w:proofErr w:type="spellEnd"/>
+      <w:r>
+        <w:rPr>
+          <w:rFonts w:ascii="Times New Roman" w:hAnsi="Times New Roman" w:cs="Times New Roman"/>
+          <w:sz w:val="24"/>
+          <w:szCs w:val="24"/>
+        </w:rPr>
+        <w:t xml:space="preserve"> &gt; word &gt; </w:t>
+      </w:r>
+      <w:r>
+        <w:rPr>
+          <w:rFonts w:ascii="Times New Roman" w:hAnsi="Times New Roman" w:cs="Times New Roman"/>
+          <w:sz w:val="24"/>
+          <w:szCs w:val="24"/>
+        </w:rPr>
+        <w:t xml:space="preserve">bn-ids &gt; remove punctuations and </w:t>
+      </w:r>
+      <w:proofErr w:type="spellStart"/>
+      <w:r>
+        <w:rPr>
+          <w:rFonts w:ascii="Times New Roman" w:hAnsi="Times New Roman" w:cs="Times New Roman"/>
+          <w:sz w:val="24"/>
+          <w:szCs w:val="24"/>
+        </w:rPr>
+        <w:t>stopwords</w:t>
+      </w:r>
+      <w:proofErr w:type="spellEnd"/>
+      <w:r>
+        <w:rPr>
+          <w:rFonts w:ascii="Times New Roman" w:hAnsi="Times New Roman" w:cs="Times New Roman"/>
+          <w:sz w:val="24"/>
+          <w:szCs w:val="24"/>
+        </w:rPr>
+        <w:t>…</w:t>
+      </w:r>
+    </w:p>
+    <w:p>
+      <w:pPr>
+        <w:pStyle w:val="HTMLPreformatted"/>
+        <w:shd w:val="clear" w:color="auto" w:fill="FFFFFF"/>
+        <w:rPr>
+          <w:rFonts w:ascii="Menlo" w:hAnsi="Menlo" w:cs="Menlo"/>
+          <w:sz w:val="18"/>
+          <w:szCs w:val="18"/>
+        </w:rPr>
+      </w:pPr>
+      <w:r>
+        <w:rPr>
+          <w:rFonts w:ascii="Menlo" w:hAnsi="Menlo" w:cs="Menlo"/>
+          <w:sz w:val="18"/>
+          <w:szCs w:val="18"/>
+        </w:rPr>
+        <w:t>[('bn:00085671v', 'set lay groundwork'), ('bn:00085671v', 'set lay groundwork')]</w:t>
+      </w:r>
+    </w:p>
+    <w:p>
+      <w:pPr>
+        <w:pStyle w:val="HTMLPreformatted"/>
+        <w:shd w:val="clear" w:color="auto" w:fill="FFFFFF"/>
+        <w:rPr>
+          <w:rFonts w:ascii="Times New Roman" w:hAnsi="Times New Roman" w:cs="Times New Roman"/>
+          <w:sz w:val="24"/>
+          <w:szCs w:val="24"/>
+        </w:rPr>
+      </w:pPr>
+      <w:r>
+        <w:rPr>
+          <w:rFonts w:ascii="Times New Roman" w:hAnsi="Times New Roman" w:cs="Times New Roman"/>
+          <w:sz w:val="24"/>
+          <w:szCs w:val="24"/>
+        </w:rPr>
+        <w:t xml:space="preserve">Apply </w:t>
+      </w:r>
+      <w:proofErr w:type="gramStart"/>
+      <w:r>
+        <w:rPr>
+          <w:rFonts w:ascii="Times New Roman" w:hAnsi="Times New Roman" w:cs="Times New Roman"/>
+          <w:sz w:val="24"/>
+          <w:szCs w:val="24"/>
+        </w:rPr>
+        <w:t>set(</w:t>
+      </w:r>
+      <w:proofErr w:type="gramEnd"/>
+      <w:r>
+        <w:rPr>
+          <w:rFonts w:ascii="Times New Roman" w:hAnsi="Times New Roman" w:cs="Times New Roman"/>
+          <w:sz w:val="24"/>
+          <w:szCs w:val="24"/>
+        </w:rPr>
+        <w:t>)</w:t>
+      </w:r>
+      <w:r>
+        <w:rPr>
+          <w:rFonts w:ascii="Times New Roman" w:hAnsi="Times New Roman" w:cs="Times New Roman"/>
+          <w:sz w:val="24"/>
+          <w:szCs w:val="24"/>
+        </w:rPr>
+        <w:t xml:space="preserve"> &gt; </w:t>
+      </w:r>
+      <w:r>
+        <w:rPr>
+          <w:rFonts w:ascii="Menlo" w:hAnsi="Menlo" w:cs="Menlo"/>
+          <w:sz w:val="18"/>
+          <w:szCs w:val="18"/>
+        </w:rPr>
+        <w:t>[('bn:00085671v', 'set lay groundwork')]</w:t>
+      </w:r>
+    </w:p>
+    <w:p>
+      <w:pPr>
+        <w:pStyle w:val="HTMLPreformatted"/>
+        <w:shd w:val="clear" w:color="auto" w:fill="FFFFFF"/>
+        <w:rPr>
+          <w:rFonts w:ascii="Times New Roman" w:hAnsi="Times New Roman" w:cs="Times New Roman"/>
+          <w:sz w:val="24"/>
+          <w:szCs w:val="24"/>
+        </w:rPr>
+      </w:pPr>
+      <w:r>
+        <w:rPr>
+          <w:rFonts w:ascii="Times New Roman" w:hAnsi="Times New Roman" w:cs="Times New Roman"/>
+          <w:sz w:val="24"/>
+          <w:szCs w:val="24"/>
+        </w:rPr>
+        <w:lastRenderedPageBreak/>
+        <w:t>Consideration:</w:t>
+      </w:r>
+    </w:p>
+    <w:p>
+      <w:pPr>
+        <w:pStyle w:val="HTMLPreformatted"/>
+        <w:shd w:val="clear" w:color="auto" w:fill="FFFFFF"/>
+        <w:rPr>
+          <w:rFonts w:ascii="Times New Roman" w:hAnsi="Times New Roman" w:cs="Times New Roman"/>
+          <w:sz w:val="24"/>
+          <w:szCs w:val="24"/>
+        </w:rPr>
+      </w:pPr>
+    </w:p>
+    <w:p>
+      <w:pPr>
+        <w:pStyle w:val="HTMLPreformatted"/>
+        <w:shd w:val="clear" w:color="auto" w:fill="FFFFFF"/>
+        <w:rPr>
+          <w:rFonts w:ascii="Times New Roman" w:hAnsi="Times New Roman" w:cs="Times New Roman"/>
+          <w:sz w:val="24"/>
+          <w:szCs w:val="24"/>
+        </w:rPr>
+      </w:pPr>
+      <w:r>
+        <w:rPr>
+          <w:rFonts w:ascii="Times New Roman" w:hAnsi="Times New Roman" w:cs="Times New Roman"/>
+          <w:sz w:val="24"/>
+          <w:szCs w:val="24"/>
+        </w:rPr>
+        <w:t xml:space="preserve">If we are placing the </w:t>
+      </w:r>
+      <w:r>
+        <w:rPr>
+          <w:rFonts w:ascii="Times New Roman" w:hAnsi="Times New Roman" w:cs="Times New Roman"/>
+          <w:sz w:val="24"/>
+          <w:szCs w:val="24"/>
+        </w:rPr>
+        <w:t>definitions and the examples in the multi-dimensional space using BERT, and BERT is based on the Masked Language Model…</w:t>
+      </w:r>
+    </w:p>
+    <w:p>
+      <w:pPr>
+        <w:pStyle w:val="HTMLPreformatted"/>
+        <w:shd w:val="clear" w:color="auto" w:fill="FFFFFF"/>
+        <w:rPr>
+          <w:rFonts w:ascii="Times New Roman" w:hAnsi="Times New Roman" w:cs="Times New Roman"/>
+          <w:sz w:val="24"/>
+          <w:szCs w:val="24"/>
+        </w:rPr>
+      </w:pPr>
+      <w:r>
+        <w:rPr>
+          <w:rFonts w:ascii="Times New Roman" w:hAnsi="Times New Roman" w:cs="Times New Roman"/>
+          <w:sz w:val="24"/>
+          <w:szCs w:val="24"/>
+        </w:rPr>
+        <w:t xml:space="preserve">Then we do not need to remove the </w:t>
+      </w:r>
+      <w:proofErr w:type="spellStart"/>
+      <w:r>
+        <w:rPr>
+          <w:rFonts w:ascii="Times New Roman" w:hAnsi="Times New Roman" w:cs="Times New Roman"/>
+          <w:sz w:val="24"/>
+          <w:szCs w:val="24"/>
+        </w:rPr>
+        <w:t>stopwords</w:t>
+      </w:r>
+      <w:proofErr w:type="spellEnd"/>
+      <w:r>
+        <w:rPr>
+          <w:rFonts w:ascii="Times New Roman" w:hAnsi="Times New Roman" w:cs="Times New Roman"/>
+          <w:sz w:val="24"/>
+          <w:szCs w:val="24"/>
+        </w:rPr>
+        <w:t>, nor the punctuation.</w:t>
+      </w:r>
+    </w:p>
+    <w:p>
+      <w:pPr>
+        <w:pStyle w:val="HTMLPreformatted"/>
+        <w:shd w:val="clear" w:color="auto" w:fill="FFFFFF"/>
+        <w:rPr>
+          <w:rFonts w:ascii="Times New Roman" w:hAnsi="Times New Roman" w:cs="Times New Roman"/>
+          <w:sz w:val="24"/>
+          <w:szCs w:val="24"/>
+        </w:rPr>
+      </w:pPr>
+    </w:p>
+    <w:p>
+      <w:pPr>
+        <w:pStyle w:val="HTMLPreformatted"/>
+        <w:shd w:val="clear" w:color="auto" w:fill="FFFFFF"/>
+        <w:rPr>
+          <w:rFonts w:ascii="Times New Roman" w:hAnsi="Times New Roman" w:cs="Times New Roman"/>
+          <w:sz w:val="24"/>
+          <w:szCs w:val="24"/>
+        </w:rPr>
+      </w:pPr>
+      <w:r>
+        <w:rPr>
+          <w:rFonts w:ascii="Times New Roman" w:hAnsi="Times New Roman" w:cs="Times New Roman"/>
+          <w:sz w:val="24"/>
+          <w:szCs w:val="24"/>
+        </w:rPr>
+        <w:t xml:space="preserve">It may instead be necessary to </w:t>
+      </w:r>
+      <w:r>
+        <w:rPr>
+          <w:rFonts w:ascii="Times New Roman" w:hAnsi="Times New Roman" w:cs="Times New Roman"/>
+          <w:sz w:val="24"/>
+          <w:szCs w:val="24"/>
+        </w:rPr>
+        <w:t>adapt them to become the input to BERT</w:t>
+      </w:r>
+      <w:r>
+        <w:rPr>
+          <w:rFonts w:ascii="Times New Roman" w:hAnsi="Times New Roman" w:cs="Times New Roman"/>
+          <w:sz w:val="24"/>
+          <w:szCs w:val="24"/>
+        </w:rPr>
+        <w:t>.</w:t>
+      </w:r>
+    </w:p>
+    <w:p>
+      <w:pPr>
+        <w:pStyle w:val="HTMLPreformatted"/>
+        <w:shd w:val="clear" w:color="auto" w:fill="FFFFFF"/>
+        <w:rPr>
+          <w:rFonts w:ascii="Times New Roman" w:hAnsi="Times New Roman" w:cs="Times New Roman"/>
+          <w:sz w:val="24"/>
+          <w:szCs w:val="24"/>
+        </w:rPr>
+      </w:pPr>
+    </w:p>
+    <w:p>
+      <w:pPr>
+        <w:pStyle w:val="HTMLPreformatted"/>
+        <w:shd w:val="clear" w:color="auto" w:fill="FFFFFF"/>
+        <w:rPr>
+          <w:rFonts w:ascii="Times New Roman" w:hAnsi="Times New Roman" w:cs="Times New Roman"/>
+          <w:sz w:val="24"/>
+          <w:szCs w:val="24"/>
+        </w:rPr>
+      </w:pPr>
+      <w:r>
+        <w:rPr>
+          <w:rFonts w:ascii="Times New Roman" w:hAnsi="Times New Roman" w:cs="Times New Roman"/>
+          <w:sz w:val="24"/>
+          <w:szCs w:val="24"/>
+        </w:rPr>
+        <w:t xml:space="preserve">BERT uses byte-pair </w:t>
+      </w:r>
+      <w:proofErr w:type="spellStart"/>
+      <w:r>
+        <w:rPr>
+          <w:rFonts w:ascii="Times New Roman" w:hAnsi="Times New Roman" w:cs="Times New Roman"/>
+          <w:sz w:val="24"/>
+          <w:szCs w:val="24"/>
+        </w:rPr>
+        <w:t>subwords</w:t>
+      </w:r>
+      <w:proofErr w:type="spellEnd"/>
+      <w:r>
+        <w:rPr>
+          <w:rFonts w:ascii="Times New Roman" w:hAnsi="Times New Roman" w:cs="Times New Roman"/>
+          <w:sz w:val="24"/>
+          <w:szCs w:val="24"/>
+        </w:rPr>
+        <w:t xml:space="preserve"> encoding…</w:t>
+      </w:r>
+    </w:p>
+    <w:p>
+      <w:pPr>
+        <w:pStyle w:val="HTMLPreformatted"/>
+        <w:shd w:val="clear" w:color="auto" w:fill="FFFFFF"/>
+        <w:rPr>
+          <w:rFonts w:ascii="Times New Roman" w:hAnsi="Times New Roman" w:cs="Times New Roman"/>
+          <w:sz w:val="24"/>
+          <w:szCs w:val="24"/>
+        </w:rPr>
+      </w:pPr>
+      <w:r>
+        <w:rPr>
+          <w:rFonts w:ascii="Times New Roman" w:hAnsi="Times New Roman" w:cs="Times New Roman"/>
+          <w:sz w:val="24"/>
+          <w:szCs w:val="24"/>
+        </w:rPr>
+        <w:t xml:space="preserve">Whole-word Masking </w:t>
+      </w:r>
+      <w:r>
+        <w:rPr>
+          <w:rFonts w:ascii="Times New Roman" w:hAnsi="Times New Roman" w:cs="Times New Roman"/>
+          <w:sz w:val="24"/>
+          <w:szCs w:val="24"/>
+        </w:rPr>
+        <w:t>only include</w:t>
+      </w:r>
+      <w:r>
+        <w:rPr>
+          <w:rFonts w:ascii="Times New Roman" w:hAnsi="Times New Roman" w:cs="Times New Roman"/>
+          <w:sz w:val="24"/>
+          <w:szCs w:val="24"/>
+        </w:rPr>
+        <w:t>s</w:t>
+      </w:r>
+      <w:r>
+        <w:rPr>
+          <w:rFonts w:ascii="Times New Roman" w:hAnsi="Times New Roman" w:cs="Times New Roman"/>
+          <w:sz w:val="24"/>
+          <w:szCs w:val="24"/>
+        </w:rPr>
+        <w:t xml:space="preserve"> BERT-Large models</w:t>
+      </w:r>
+    </w:p>
+    <w:p>
+      <w:pPr>
+        <w:pStyle w:val="HTMLPreformatted"/>
+        <w:shd w:val="clear" w:color="auto" w:fill="FFFFFF"/>
+        <w:rPr>
+          <w:rFonts w:ascii="Times New Roman" w:hAnsi="Times New Roman" w:cs="Times New Roman"/>
+          <w:sz w:val="24"/>
+          <w:szCs w:val="24"/>
+        </w:rPr>
+      </w:pPr>
+    </w:p>
+    <w:p>
+      <w:pPr>
+        <w:pStyle w:val="HTMLPreformatted"/>
+        <w:shd w:val="clear" w:color="auto" w:fill="FFFFFF"/>
+        <w:rPr>
+          <w:rFonts w:ascii="Times New Roman" w:hAnsi="Times New Roman" w:cs="Times New Roman"/>
+          <w:sz w:val="24"/>
+          <w:szCs w:val="24"/>
+        </w:rPr>
+      </w:pPr>
+      <w:r>
+        <w:rPr>
+          <w:rFonts w:ascii="Times New Roman" w:hAnsi="Times New Roman" w:cs="Times New Roman"/>
+          <w:sz w:val="24"/>
+          <w:szCs w:val="24"/>
+        </w:rPr>
+        <w:t xml:space="preserve">{currently updating the Transformer XL LM to use the new </w:t>
+      </w:r>
+      <w:proofErr w:type="spellStart"/>
+      <w:r>
+        <w:rPr>
+          <w:rFonts w:ascii="Times New Roman" w:hAnsi="Times New Roman" w:cs="Times New Roman"/>
+          <w:sz w:val="24"/>
+          <w:szCs w:val="24"/>
+        </w:rPr>
+        <w:t>pytorch_transformers</w:t>
+      </w:r>
+      <w:proofErr w:type="spellEnd"/>
+      <w:r>
+        <w:rPr>
+          <w:rFonts w:ascii="Times New Roman" w:hAnsi="Times New Roman" w:cs="Times New Roman"/>
+          <w:sz w:val="24"/>
+          <w:szCs w:val="24"/>
+        </w:rPr>
+        <w:t xml:space="preserve"> interface...}</w:t>
+      </w:r>
+    </w:p>
+    <w:p>
+      <w:pPr>
+        <w:pStyle w:val="HTMLPreformatted"/>
+        <w:shd w:val="clear" w:color="auto" w:fill="FFFFFF"/>
+        <w:rPr>
+          <w:rFonts w:ascii="Times New Roman" w:hAnsi="Times New Roman" w:cs="Times New Roman"/>
+          <w:sz w:val="24"/>
+          <w:szCs w:val="24"/>
+        </w:rPr>
+      </w:pPr>
+    </w:p>
+    <w:p>
+      <w:pPr>
+        <w:pStyle w:val="Heading1"/>
+      </w:pPr>
+      <w:r>
+        <w:t>12/09</w:t>
+      </w:r>
+    </w:p>
+    <w:p>
+      <w:pPr>
+        <w:pStyle w:val="HTMLPreformatted"/>
+        <w:shd w:val="clear" w:color="auto" w:fill="FFFFFF"/>
+        <w:rPr>
+          <w:rFonts w:ascii="Times New Roman" w:hAnsi="Times New Roman" w:cs="Times New Roman"/>
+          <w:sz w:val="24"/>
+          <w:szCs w:val="24"/>
+        </w:rPr>
+      </w:pPr>
+    </w:p>
+    <w:p>
+      <w:pPr>
+        <w:pStyle w:val="HTMLPreformatted"/>
+        <w:shd w:val="clear" w:color="auto" w:fill="FFFFFF"/>
+        <w:rPr>
+          <w:rFonts w:ascii="Times New Roman" w:hAnsi="Times New Roman" w:cs="Times New Roman"/>
+          <w:sz w:val="24"/>
+          <w:szCs w:val="24"/>
+        </w:rPr>
+      </w:pPr>
+      <w:r>
+        <w:rPr>
+          <w:rFonts w:ascii="Times New Roman" w:hAnsi="Times New Roman" w:cs="Times New Roman"/>
+          <w:sz w:val="24"/>
+          <w:szCs w:val="24"/>
+        </w:rPr>
+        <w:t>Examining the BERT model…</w:t>
+      </w:r>
+    </w:p>
+    <w:p>
+      <w:pPr>
+        <w:pStyle w:val="HTMLPreformatted"/>
+        <w:shd w:val="clear" w:color="auto" w:fill="FFFFFF"/>
+        <w:rPr>
+          <w:rFonts w:ascii="Times New Roman" w:hAnsi="Times New Roman" w:cs="Times New Roman"/>
+          <w:sz w:val="24"/>
+          <w:szCs w:val="24"/>
+        </w:rPr>
+      </w:pPr>
+      <w:r>
+        <w:rPr>
+          <w:rFonts w:ascii="Times New Roman" w:hAnsi="Times New Roman" w:cs="Times New Roman"/>
+          <w:sz w:val="24"/>
+          <w:szCs w:val="24"/>
+        </w:rPr>
+        <w:t>“</w:t>
+      </w:r>
+      <w:r>
+        <w:rPr>
+          <w:rFonts w:ascii="Times New Roman" w:hAnsi="Times New Roman" w:cs="Times New Roman"/>
+          <w:sz w:val="24"/>
+          <w:szCs w:val="24"/>
+        </w:rPr>
+        <w:t>The first</w:t>
+      </w:r>
+      <w:r>
+        <w:rPr>
+          <w:rFonts w:ascii="Times New Roman" w:hAnsi="Times New Roman" w:cs="Times New Roman"/>
+          <w:sz w:val="24"/>
+          <w:szCs w:val="24"/>
+        </w:rPr>
+        <w:t xml:space="preserve"> </w:t>
+      </w:r>
+      <w:r>
+        <w:rPr>
+          <w:rFonts w:ascii="Times New Roman" w:hAnsi="Times New Roman" w:cs="Times New Roman"/>
+          <w:sz w:val="24"/>
+          <w:szCs w:val="24"/>
+        </w:rPr>
+        <w:t>token of every sequence is always a special classification</w:t>
+      </w:r>
+      <w:r>
+        <w:rPr>
+          <w:rFonts w:ascii="Times New Roman" w:hAnsi="Times New Roman" w:cs="Times New Roman"/>
+          <w:sz w:val="24"/>
+          <w:szCs w:val="24"/>
+        </w:rPr>
+        <w:t xml:space="preserve"> </w:t>
+      </w:r>
+      <w:r>
+        <w:rPr>
+          <w:rFonts w:ascii="Times New Roman" w:hAnsi="Times New Roman" w:cs="Times New Roman"/>
+          <w:sz w:val="24"/>
+          <w:szCs w:val="24"/>
+        </w:rPr>
+        <w:t>token ([CLS]). The final hidden state</w:t>
+      </w:r>
+      <w:r>
+        <w:rPr>
+          <w:rFonts w:ascii="Times New Roman" w:hAnsi="Times New Roman" w:cs="Times New Roman"/>
+          <w:sz w:val="24"/>
+          <w:szCs w:val="24"/>
+        </w:rPr>
+        <w:t xml:space="preserve"> </w:t>
+      </w:r>
+      <w:r>
+        <w:rPr>
+          <w:rFonts w:ascii="Times New Roman" w:hAnsi="Times New Roman" w:cs="Times New Roman"/>
+          <w:sz w:val="24"/>
+          <w:szCs w:val="24"/>
+        </w:rPr>
+        <w:t>corresponding to this token is used as the aggregate</w:t>
+      </w:r>
+      <w:r>
+        <w:rPr>
+          <w:rFonts w:ascii="Times New Roman" w:hAnsi="Times New Roman" w:cs="Times New Roman"/>
+          <w:sz w:val="24"/>
+          <w:szCs w:val="24"/>
+        </w:rPr>
+        <w:t xml:space="preserve"> </w:t>
+      </w:r>
+      <w:r>
+        <w:rPr>
+          <w:rFonts w:ascii="Times New Roman" w:hAnsi="Times New Roman" w:cs="Times New Roman"/>
+          <w:sz w:val="24"/>
+          <w:szCs w:val="24"/>
+        </w:rPr>
+        <w:t>sequence representation for classification</w:t>
+      </w:r>
+      <w:r>
+        <w:rPr>
+          <w:rFonts w:ascii="Times New Roman" w:hAnsi="Times New Roman" w:cs="Times New Roman"/>
+          <w:sz w:val="24"/>
+          <w:szCs w:val="24"/>
+        </w:rPr>
+        <w:t xml:space="preserve"> </w:t>
+      </w:r>
+      <w:bookmarkStart w:id="0" w:name="_GoBack"/>
+      <w:bookmarkEnd w:id="0"/>
+      <w:r>
+        <w:rPr>
+          <w:rFonts w:ascii="Times New Roman" w:hAnsi="Times New Roman" w:cs="Times New Roman"/>
+          <w:sz w:val="24"/>
+          <w:szCs w:val="24"/>
+        </w:rPr>
+        <w:t>tasks.</w:t>
+      </w:r>
+      <w:r>
+        <w:rPr>
+          <w:rFonts w:ascii="Times New Roman" w:hAnsi="Times New Roman" w:cs="Times New Roman"/>
+          <w:sz w:val="24"/>
+          <w:szCs w:val="24"/>
+        </w:rPr>
+        <w:t>”</w:t>
+      </w:r>
     </w:p>
     <w:sectPr>
       <w:pgSz w:w="11900" w:h="16840"/>

</xml_diff>

<commit_message>
=Added BERT sentence embedding. About to modify the Preprocessing phase...
Former-commit-id: 9099af215b746cf96386d3ab5a17344cf14d14e8
</commit_message>
<xml_diff>
--- a/Task1_DeveloperDiary.docx
+++ b/Task1_DeveloperDiary.docx
@@ -38101,6 +38101,17 @@
           <w:szCs w:val="24"/>
         </w:rPr>
       </w:pPr>
+    </w:p>
+    <w:p>
+      <w:pPr>
+        <w:pStyle w:val="HTMLPreformatted"/>
+        <w:shd w:val="clear" w:color="auto" w:fill="FFFFFF"/>
+        <w:rPr>
+          <w:rFonts w:ascii="Times New Roman" w:hAnsi="Times New Roman" w:cs="Times New Roman"/>
+          <w:sz w:val="24"/>
+          <w:szCs w:val="24"/>
+        </w:rPr>
+      </w:pPr>
       <w:r>
         <w:rPr>
           <w:rFonts w:ascii="Times New Roman" w:hAnsi="Times New Roman" w:cs="Times New Roman"/>
@@ -38189,24 +38200,188 @@
         </w:rPr>
         <w:t xml:space="preserve"> </w:t>
       </w:r>
+      <w:r>
+        <w:rPr>
+          <w:rFonts w:ascii="Times New Roman" w:hAnsi="Times New Roman" w:cs="Times New Roman"/>
+          <w:sz w:val="24"/>
+          <w:szCs w:val="24"/>
+        </w:rPr>
+        <w:t>tasks.</w:t>
+      </w:r>
+      <w:r>
+        <w:rPr>
+          <w:rFonts w:ascii="Times New Roman" w:hAnsi="Times New Roman" w:cs="Times New Roman"/>
+          <w:sz w:val="24"/>
+          <w:szCs w:val="24"/>
+        </w:rPr>
+        <w:t>”</w:t>
+      </w:r>
+      <w:r>
+        <w:rPr>
+          <w:rFonts w:ascii="Times New Roman" w:hAnsi="Times New Roman" w:cs="Times New Roman"/>
+          <w:sz w:val="24"/>
+          <w:szCs w:val="24"/>
+        </w:rPr>
+        <w:t xml:space="preserve"> </w:t>
+      </w:r>
+      <w:r>
+        <w:rPr>
+          <w:rFonts w:ascii="Times New Roman" w:hAnsi="Times New Roman" w:cs="Times New Roman"/>
+          <w:i/>
+          <w:iCs/>
+          <w:sz w:val="24"/>
+          <w:szCs w:val="24"/>
+        </w:rPr>
+        <w:t>However</w:t>
+      </w:r>
+      <w:r>
+        <w:rPr>
+          <w:rFonts w:ascii="Times New Roman" w:hAnsi="Times New Roman" w:cs="Times New Roman"/>
+          <w:sz w:val="24"/>
+          <w:szCs w:val="24"/>
+        </w:rPr>
+        <w:t>, this is only valid for sentence classification tasks (e.g. inference). It is not a good synthesis of the input – we are better off examining the last/2</w:t>
+      </w:r>
+      <w:r>
+        <w:rPr>
+          <w:rFonts w:ascii="Times New Roman" w:hAnsi="Times New Roman" w:cs="Times New Roman"/>
+          <w:sz w:val="24"/>
+          <w:szCs w:val="24"/>
+          <w:vertAlign w:val="superscript"/>
+        </w:rPr>
+        <w:t>nd</w:t>
+      </w:r>
+      <w:r>
+        <w:rPr>
+          <w:rFonts w:ascii="Times New Roman" w:hAnsi="Times New Roman" w:cs="Times New Roman"/>
+          <w:sz w:val="24"/>
+          <w:szCs w:val="24"/>
+        </w:rPr>
+        <w:t>-to-last/last 4 layer(s) and average or concatenate.</w:t>
+      </w:r>
+    </w:p>
+    <w:p>
+      <w:pPr>
+        <w:pStyle w:val="HTMLPreformatted"/>
+        <w:shd w:val="clear" w:color="auto" w:fill="FFFFFF"/>
+        <w:rPr>
+          <w:rFonts w:ascii="Times New Roman" w:hAnsi="Times New Roman" w:cs="Times New Roman"/>
+          <w:sz w:val="24"/>
+          <w:szCs w:val="24"/>
+        </w:rPr>
+      </w:pPr>
+    </w:p>
+    <w:p>
+      <w:pPr>
+        <w:pStyle w:val="Heading1"/>
+      </w:pPr>
+      <w:r>
+        <w:t>13/09</w:t>
+      </w:r>
+    </w:p>
+    <w:p>
+      <w:pPr>
+        <w:pStyle w:val="HTMLPreformatted"/>
+        <w:shd w:val="clear" w:color="auto" w:fill="FFFFFF"/>
+        <w:rPr>
+          <w:rFonts w:ascii="Times New Roman" w:hAnsi="Times New Roman" w:cs="Times New Roman"/>
+          <w:sz w:val="24"/>
+          <w:szCs w:val="24"/>
+        </w:rPr>
+      </w:pPr>
+    </w:p>
+    <w:p>
+      <w:pPr>
+        <w:pStyle w:val="HTMLPreformatted"/>
+        <w:shd w:val="clear" w:color="auto" w:fill="FFFFFF"/>
+        <w:rPr>
+          <w:rFonts w:ascii="Times New Roman" w:hAnsi="Times New Roman" w:cs="Times New Roman"/>
+          <w:sz w:val="24"/>
+          <w:szCs w:val="24"/>
+        </w:rPr>
+      </w:pPr>
+      <w:r>
+        <w:rPr>
+          <w:rFonts w:ascii="Times New Roman" w:hAnsi="Times New Roman" w:cs="Times New Roman"/>
+          <w:sz w:val="24"/>
+          <w:szCs w:val="24"/>
+        </w:rPr>
+        <w:t xml:space="preserve">Now I have the BERT embedding for a sentence, in the form of a tensor with shape </w:t>
+      </w:r>
+      <w:proofErr w:type="spellStart"/>
+      <w:proofErr w:type="gramStart"/>
+      <w:r>
+        <w:rPr>
+          <w:rFonts w:ascii="Times New Roman" w:hAnsi="Times New Roman" w:cs="Times New Roman"/>
+          <w:sz w:val="24"/>
+          <w:szCs w:val="24"/>
+        </w:rPr>
+        <w:t>torch.Size</w:t>
+      </w:r>
+      <w:proofErr w:type="spellEnd"/>
+      <w:proofErr w:type="gramEnd"/>
+      <w:r>
+        <w:rPr>
+          <w:rFonts w:ascii="Times New Roman" w:hAnsi="Times New Roman" w:cs="Times New Roman"/>
+          <w:sz w:val="24"/>
+          <w:szCs w:val="24"/>
+        </w:rPr>
+        <w:t>([768])</w:t>
+      </w:r>
+      <w:r>
+        <w:rPr>
+          <w:rFonts w:ascii="Times New Roman" w:hAnsi="Times New Roman" w:cs="Times New Roman"/>
+          <w:sz w:val="24"/>
+          <w:szCs w:val="24"/>
+        </w:rPr>
+        <w:t>.</w:t>
+      </w:r>
+    </w:p>
+    <w:p>
+      <w:pPr>
+        <w:pStyle w:val="HTMLPreformatted"/>
+        <w:shd w:val="clear" w:color="auto" w:fill="FFFFFF"/>
+        <w:rPr>
+          <w:rFonts w:ascii="Times New Roman" w:hAnsi="Times New Roman" w:cs="Times New Roman"/>
+          <w:sz w:val="24"/>
+          <w:szCs w:val="24"/>
+        </w:rPr>
+      </w:pPr>
+    </w:p>
+    <w:p>
+      <w:pPr>
+        <w:pStyle w:val="HTMLPreformatted"/>
+        <w:shd w:val="clear" w:color="auto" w:fill="FFFFFF"/>
+        <w:rPr>
+          <w:rFonts w:ascii="Times New Roman" w:hAnsi="Times New Roman" w:cs="Times New Roman"/>
+          <w:sz w:val="24"/>
+          <w:szCs w:val="24"/>
+        </w:rPr>
+      </w:pPr>
       <w:bookmarkStart w:id="0" w:name="_GoBack"/>
       <w:bookmarkEnd w:id="0"/>
-      <w:r>
-        <w:rPr>
-          <w:rFonts w:ascii="Times New Roman" w:hAnsi="Times New Roman" w:cs="Times New Roman"/>
-          <w:sz w:val="24"/>
-          <w:szCs w:val="24"/>
-        </w:rPr>
-        <w:t>tasks.</w:t>
-      </w:r>
-      <w:r>
-        <w:rPr>
-          <w:rFonts w:ascii="Times New Roman" w:hAnsi="Times New Roman" w:cs="Times New Roman"/>
-          <w:sz w:val="24"/>
-          <w:szCs w:val="24"/>
-        </w:rPr>
-        <w:t>”</w:t>
-      </w:r>
+    </w:p>
+    <w:p>
+      <w:pPr>
+        <w:pStyle w:val="HTMLPreformatted"/>
+        <w:shd w:val="clear" w:color="auto" w:fill="FFFFFF"/>
+        <w:rPr>
+          <w:rFonts w:ascii="Times New Roman" w:hAnsi="Times New Roman" w:cs="Times New Roman"/>
+          <w:sz w:val="24"/>
+          <w:szCs w:val="24"/>
+        </w:rPr>
+      </w:pPr>
+    </w:p>
+    <w:p>
+      <w:pPr>
+        <w:pStyle w:val="HTMLPreformatted"/>
+        <w:shd w:val="clear" w:color="auto" w:fill="FFFFFF"/>
+        <w:rPr>
+          <w:rFonts w:ascii="Times New Roman" w:hAnsi="Times New Roman" w:cs="Times New Roman"/>
+          <w:sz w:val="24"/>
+          <w:szCs w:val="24"/>
+        </w:rPr>
+      </w:pPr>
     </w:p>
     <w:sectPr>
       <w:pgSz w:w="11900" w:h="16840"/>

</xml_diff>

<commit_message>
=Added quasi-duplicates removal and lemmatization. Still have to organize those...
Former-commit-id: 1eeafeab61e90004e6ab6f9327a1bc274ab78eea
</commit_message>
<xml_diff>
--- a/Task1_DeveloperDiary.docx
+++ b/Task1_DeveloperDiary.docx
@@ -38278,6 +38278,9 @@
       <w:r>
         <w:t>13/09</w:t>
       </w:r>
+      <w:r>
+        <w:t xml:space="preserve"> and 14/09</w:t>
+      </w:r>
     </w:p>
     <w:p>
       <w:pPr>
@@ -38358,8 +38361,922 @@
           <w:szCs w:val="24"/>
         </w:rPr>
       </w:pPr>
+      <w:r>
+        <w:rPr>
+          <w:rFonts w:ascii="Times New Roman" w:hAnsi="Times New Roman" w:cs="Times New Roman"/>
+          <w:sz w:val="24"/>
+          <w:szCs w:val="24"/>
+        </w:rPr>
+        <w:t>I must use it to embed the Definitions and the Examples.</w:t>
+      </w:r>
+    </w:p>
+    <w:p>
+      <w:pPr>
+        <w:pStyle w:val="HTMLPreformatted"/>
+        <w:shd w:val="clear" w:color="auto" w:fill="FFFFFF"/>
+        <w:rPr>
+          <w:rFonts w:ascii="Times New Roman" w:hAnsi="Times New Roman" w:cs="Times New Roman"/>
+          <w:sz w:val="24"/>
+          <w:szCs w:val="24"/>
+        </w:rPr>
+      </w:pPr>
+    </w:p>
+    <w:p>
+      <w:pPr>
+        <w:pStyle w:val="HTMLPreformatted"/>
+        <w:shd w:val="clear" w:color="auto" w:fill="FFFFFF"/>
+        <w:rPr>
+          <w:rFonts w:ascii="Times New Roman" w:hAnsi="Times New Roman" w:cs="Times New Roman"/>
+          <w:sz w:val="24"/>
+          <w:szCs w:val="24"/>
+        </w:rPr>
+      </w:pPr>
+      <w:r>
+        <w:rPr>
+          <w:rFonts w:ascii="Times New Roman" w:hAnsi="Times New Roman" w:cs="Times New Roman"/>
+          <w:sz w:val="24"/>
+          <w:szCs w:val="24"/>
+        </w:rPr>
+        <w:t>The pre-processing steps change compared to what was defined previously. Now:</w:t>
+      </w:r>
+    </w:p>
+    <w:p>
+      <w:pPr>
+        <w:pStyle w:val="HTMLPreformatted"/>
+        <w:numPr>
+          <w:ilvl w:val="0"/>
+          <w:numId w:val="32"/>
+        </w:numPr>
+        <w:shd w:val="clear" w:color="auto" w:fill="FFFFFF"/>
+        <w:rPr>
+          <w:rFonts w:ascii="Times New Roman" w:hAnsi="Times New Roman" w:cs="Times New Roman"/>
+          <w:sz w:val="24"/>
+          <w:szCs w:val="24"/>
+        </w:rPr>
+      </w:pPr>
+      <w:r>
+        <w:rPr>
+          <w:rFonts w:ascii="Times New Roman" w:hAnsi="Times New Roman" w:cs="Times New Roman"/>
+          <w:sz w:val="24"/>
+          <w:szCs w:val="24"/>
+        </w:rPr>
+        <w:t xml:space="preserve">We keep the </w:t>
+      </w:r>
+      <w:r>
+        <w:rPr>
+          <w:rFonts w:ascii="Times New Roman" w:hAnsi="Times New Roman" w:cs="Times New Roman"/>
+          <w:sz w:val="24"/>
+          <w:szCs w:val="24"/>
+        </w:rPr>
+        <w:t>punctuation</w:t>
+      </w:r>
+      <w:r>
+        <w:rPr>
+          <w:rFonts w:ascii="Times New Roman" w:hAnsi="Times New Roman" w:cs="Times New Roman"/>
+          <w:sz w:val="24"/>
+          <w:szCs w:val="24"/>
+        </w:rPr>
+        <w:t>. There is no reason to remove it, now that we are using BERT (that is also trained on a Language Modeling objective) to embed the sentences.</w:t>
+      </w:r>
+    </w:p>
+    <w:p>
+      <w:pPr>
+        <w:pStyle w:val="HTMLPreformatted"/>
+        <w:numPr>
+          <w:ilvl w:val="0"/>
+          <w:numId w:val="32"/>
+        </w:numPr>
+        <w:shd w:val="clear" w:color="auto" w:fill="FFFFFF"/>
+        <w:rPr>
+          <w:rFonts w:ascii="Times New Roman" w:hAnsi="Times New Roman" w:cs="Times New Roman"/>
+          <w:sz w:val="24"/>
+          <w:szCs w:val="24"/>
+        </w:rPr>
+      </w:pPr>
+      <w:r>
+        <w:rPr>
+          <w:rFonts w:ascii="Times New Roman" w:hAnsi="Times New Roman" w:cs="Times New Roman"/>
+          <w:sz w:val="24"/>
+          <w:szCs w:val="24"/>
+        </w:rPr>
+        <w:t>Using the same logic, we keep</w:t>
+      </w:r>
+      <w:r>
+        <w:rPr>
+          <w:rFonts w:ascii="Times New Roman" w:hAnsi="Times New Roman" w:cs="Times New Roman"/>
+          <w:sz w:val="24"/>
+          <w:szCs w:val="24"/>
+        </w:rPr>
+        <w:t xml:space="preserve"> </w:t>
+      </w:r>
+      <w:proofErr w:type="spellStart"/>
+      <w:r>
+        <w:rPr>
+          <w:rFonts w:ascii="Times New Roman" w:hAnsi="Times New Roman" w:cs="Times New Roman"/>
+          <w:sz w:val="24"/>
+          <w:szCs w:val="24"/>
+        </w:rPr>
+        <w:t>stopwords</w:t>
+      </w:r>
+      <w:proofErr w:type="spellEnd"/>
+    </w:p>
+    <w:p>
+      <w:pPr>
+        <w:pStyle w:val="HTMLPreformatted"/>
+        <w:numPr>
+          <w:ilvl w:val="0"/>
+          <w:numId w:val="32"/>
+        </w:numPr>
+        <w:shd w:val="clear" w:color="auto" w:fill="FFFFFF"/>
+        <w:rPr>
+          <w:rFonts w:ascii="Times New Roman" w:hAnsi="Times New Roman" w:cs="Times New Roman"/>
+          <w:sz w:val="24"/>
+          <w:szCs w:val="24"/>
+        </w:rPr>
+      </w:pPr>
+      <w:r>
+        <w:rPr>
+          <w:rFonts w:ascii="Times New Roman" w:hAnsi="Times New Roman" w:cs="Times New Roman"/>
+          <w:i/>
+          <w:iCs/>
+          <w:sz w:val="24"/>
+          <w:szCs w:val="24"/>
+        </w:rPr>
+        <w:t>However</w:t>
+      </w:r>
+      <w:r>
+        <w:rPr>
+          <w:rFonts w:ascii="Times New Roman" w:hAnsi="Times New Roman" w:cs="Times New Roman"/>
+          <w:sz w:val="24"/>
+          <w:szCs w:val="24"/>
+        </w:rPr>
+        <w:t xml:space="preserve">, we still use </w:t>
+      </w:r>
+      <w:proofErr w:type="spellStart"/>
+      <w:r>
+        <w:rPr>
+          <w:rFonts w:ascii="Times New Roman" w:hAnsi="Times New Roman" w:cs="Times New Roman"/>
+          <w:sz w:val="24"/>
+          <w:szCs w:val="24"/>
+        </w:rPr>
+        <w:t>stopwords</w:t>
+      </w:r>
+      <w:proofErr w:type="spellEnd"/>
+      <w:r>
+        <w:rPr>
+          <w:rFonts w:ascii="Times New Roman" w:hAnsi="Times New Roman" w:cs="Times New Roman"/>
+          <w:sz w:val="24"/>
+          <w:szCs w:val="24"/>
+        </w:rPr>
+        <w:t xml:space="preserve"> removal and punctuat</w:t>
+      </w:r>
+      <w:r>
+        <w:rPr>
+          <w:rFonts w:ascii="Times New Roman" w:hAnsi="Times New Roman" w:cs="Times New Roman"/>
+          <w:sz w:val="24"/>
+          <w:szCs w:val="24"/>
+        </w:rPr>
+        <w:t>i</w:t>
+      </w:r>
       <w:bookmarkStart w:id="0" w:name="_GoBack"/>
       <w:bookmarkEnd w:id="0"/>
+      <w:r>
+        <w:rPr>
+          <w:rFonts w:ascii="Times New Roman" w:hAnsi="Times New Roman" w:cs="Times New Roman"/>
+          <w:sz w:val="24"/>
+          <w:szCs w:val="24"/>
+        </w:rPr>
+        <w:t xml:space="preserve">on removal to eliminate quasi-duplicates </w:t>
+      </w:r>
+      <w:r>
+        <w:rPr>
+          <w:rFonts w:ascii="Times New Roman" w:hAnsi="Times New Roman" w:cs="Times New Roman"/>
+          <w:sz w:val="24"/>
+          <w:szCs w:val="24"/>
+        </w:rPr>
+        <w:t>– elements that differ for a “to” or for a comma.</w:t>
+      </w:r>
+    </w:p>
+    <w:p>
+      <w:pPr>
+        <w:pStyle w:val="HTMLPreformatted"/>
+        <w:numPr>
+          <w:ilvl w:val="0"/>
+          <w:numId w:val="32"/>
+        </w:numPr>
+        <w:shd w:val="clear" w:color="auto" w:fill="FFFFFF"/>
+        <w:rPr>
+          <w:rFonts w:ascii="Times New Roman" w:hAnsi="Times New Roman" w:cs="Times New Roman"/>
+          <w:sz w:val="24"/>
+          <w:szCs w:val="24"/>
+        </w:rPr>
+      </w:pPr>
+      <w:r>
+        <w:rPr>
+          <w:rFonts w:ascii="Times New Roman" w:hAnsi="Times New Roman" w:cs="Times New Roman"/>
+          <w:sz w:val="24"/>
+          <w:szCs w:val="24"/>
+        </w:rPr>
+        <w:t xml:space="preserve">Before proceeding, we turn the </w:t>
+      </w:r>
+      <w:proofErr w:type="spellStart"/>
+      <w:r>
+        <w:rPr>
+          <w:rFonts w:ascii="Times New Roman" w:hAnsi="Times New Roman" w:cs="Times New Roman"/>
+          <w:sz w:val="24"/>
+          <w:szCs w:val="24"/>
+        </w:rPr>
+        <w:t>bn_id</w:t>
+      </w:r>
+      <w:proofErr w:type="spellEnd"/>
+      <w:r>
+        <w:rPr>
+          <w:rFonts w:ascii="Times New Roman" w:hAnsi="Times New Roman" w:cs="Times New Roman"/>
+          <w:sz w:val="24"/>
+          <w:szCs w:val="24"/>
+        </w:rPr>
+        <w:t xml:space="preserve">-s from </w:t>
+      </w:r>
+      <w:proofErr w:type="spellStart"/>
+      <w:r>
+        <w:rPr>
+          <w:rFonts w:ascii="Times New Roman" w:hAnsi="Times New Roman" w:cs="Times New Roman"/>
+          <w:sz w:val="24"/>
+          <w:szCs w:val="24"/>
+        </w:rPr>
+        <w:t>BabelNet</w:t>
+      </w:r>
+      <w:proofErr w:type="spellEnd"/>
+      <w:r>
+        <w:rPr>
+          <w:rFonts w:ascii="Times New Roman" w:hAnsi="Times New Roman" w:cs="Times New Roman"/>
+          <w:sz w:val="24"/>
+          <w:szCs w:val="24"/>
+        </w:rPr>
+        <w:t xml:space="preserve"> into sense denominations.</w:t>
+      </w:r>
+    </w:p>
+    <w:p>
+      <w:pPr>
+        <w:pStyle w:val="HTMLPreformatted"/>
+        <w:numPr>
+          <w:ilvl w:val="1"/>
+          <w:numId w:val="32"/>
+        </w:numPr>
+        <w:shd w:val="clear" w:color="auto" w:fill="FFFFFF"/>
+        <w:rPr>
+          <w:rFonts w:ascii="Times New Roman" w:hAnsi="Times New Roman" w:cs="Times New Roman"/>
+          <w:sz w:val="24"/>
+          <w:szCs w:val="24"/>
+        </w:rPr>
+      </w:pPr>
+      <w:r>
+        <w:rPr>
+          <w:rFonts w:ascii="Times New Roman" w:hAnsi="Times New Roman" w:cs="Times New Roman"/>
+          <w:sz w:val="24"/>
+          <w:szCs w:val="24"/>
+        </w:rPr>
+        <w:t xml:space="preserve">Verb/noun/adjective/adverb: last char of the </w:t>
+      </w:r>
+      <w:proofErr w:type="spellStart"/>
+      <w:r>
+        <w:rPr>
+          <w:rFonts w:ascii="Times New Roman" w:hAnsi="Times New Roman" w:cs="Times New Roman"/>
+          <w:sz w:val="24"/>
+          <w:szCs w:val="24"/>
+        </w:rPr>
+        <w:t>bn_id</w:t>
+      </w:r>
+      <w:proofErr w:type="spellEnd"/>
+      <w:r>
+        <w:rPr>
+          <w:rFonts w:ascii="Times New Roman" w:hAnsi="Times New Roman" w:cs="Times New Roman"/>
+          <w:sz w:val="24"/>
+          <w:szCs w:val="24"/>
+        </w:rPr>
+        <w:t xml:space="preserve">, </w:t>
+      </w:r>
+      <w:r>
+        <w:rPr>
+          <w:rFonts w:ascii="Times New Roman" w:hAnsi="Times New Roman" w:cs="Times New Roman"/>
+          <w:sz w:val="24"/>
+          <w:szCs w:val="24"/>
+        </w:rPr>
+        <w:br/>
+      </w:r>
+      <w:r>
+        <w:rPr>
+          <w:rFonts w:ascii="Times New Roman" w:hAnsi="Times New Roman" w:cs="Times New Roman"/>
+          <w:sz w:val="24"/>
+          <w:szCs w:val="24"/>
+        </w:rPr>
+        <w:t>bn:00089620</w:t>
+      </w:r>
+      <w:r>
+        <w:rPr>
+          <w:rFonts w:ascii="Times New Roman" w:hAnsi="Times New Roman" w:cs="Times New Roman"/>
+          <w:b/>
+          <w:bCs/>
+          <w:sz w:val="24"/>
+          <w:szCs w:val="24"/>
+        </w:rPr>
+        <w:t>v</w:t>
+      </w:r>
+      <w:r>
+        <w:rPr>
+          <w:rFonts w:ascii="Times New Roman" w:hAnsi="Times New Roman" w:cs="Times New Roman"/>
+          <w:sz w:val="24"/>
+          <w:szCs w:val="24"/>
+        </w:rPr>
+        <w:t xml:space="preserve"> --&gt; verb / noun / </w:t>
+      </w:r>
+      <w:proofErr w:type="spellStart"/>
+      <w:r>
+        <w:rPr>
+          <w:rFonts w:ascii="Times New Roman" w:hAnsi="Times New Roman" w:cs="Times New Roman"/>
+          <w:sz w:val="24"/>
+          <w:szCs w:val="24"/>
+        </w:rPr>
+        <w:t>adj</w:t>
+      </w:r>
+      <w:proofErr w:type="spellEnd"/>
+      <w:r>
+        <w:rPr>
+          <w:rFonts w:ascii="Times New Roman" w:hAnsi="Times New Roman" w:cs="Times New Roman"/>
+          <w:sz w:val="24"/>
+          <w:szCs w:val="24"/>
+        </w:rPr>
+        <w:t xml:space="preserve"> / adv</w:t>
+      </w:r>
+    </w:p>
+    <w:p>
+      <w:pPr>
+        <w:pStyle w:val="HTMLPreformatted"/>
+        <w:numPr>
+          <w:ilvl w:val="1"/>
+          <w:numId w:val="32"/>
+        </w:numPr>
+        <w:shd w:val="clear" w:color="auto" w:fill="FFFFFF"/>
+        <w:rPr>
+          <w:rFonts w:ascii="Times New Roman" w:hAnsi="Times New Roman" w:cs="Times New Roman"/>
+          <w:sz w:val="24"/>
+          <w:szCs w:val="24"/>
+        </w:rPr>
+      </w:pPr>
+      <w:r>
+        <w:rPr>
+          <w:rFonts w:ascii="Times New Roman" w:hAnsi="Times New Roman" w:cs="Times New Roman"/>
+          <w:sz w:val="24"/>
+          <w:szCs w:val="24"/>
+        </w:rPr>
+        <w:t>Sorting: 1,</w:t>
+      </w:r>
+      <w:proofErr w:type="gramStart"/>
+      <w:r>
+        <w:rPr>
+          <w:rFonts w:ascii="Times New Roman" w:hAnsi="Times New Roman" w:cs="Times New Roman"/>
+          <w:sz w:val="24"/>
+          <w:szCs w:val="24"/>
+        </w:rPr>
+        <w:t>2,3,…</w:t>
+      </w:r>
+      <w:proofErr w:type="gramEnd"/>
+      <w:r>
+        <w:rPr>
+          <w:rFonts w:ascii="Times New Roman" w:hAnsi="Times New Roman" w:cs="Times New Roman"/>
+          <w:sz w:val="24"/>
+          <w:szCs w:val="24"/>
+        </w:rPr>
+        <w:t xml:space="preserve"> . We estimate the importance of a sense from how much resources we managed to collect from the dictionary sources:</w:t>
+      </w:r>
+      <w:r>
+        <w:rPr>
+          <w:rFonts w:ascii="Times New Roman" w:hAnsi="Times New Roman" w:cs="Times New Roman"/>
+          <w:sz w:val="24"/>
+          <w:szCs w:val="24"/>
+        </w:rPr>
+        <w:br/>
+      </w:r>
+      <w:r>
+        <w:rPr>
+          <w:rFonts w:ascii="Times New Roman" w:hAnsi="Times New Roman" w:cs="Times New Roman"/>
+          <w:sz w:val="24"/>
+          <w:szCs w:val="24"/>
+        </w:rPr>
+        <w:t>10</w:t>
+      </w:r>
+      <w:r>
+        <w:rPr>
+          <w:rFonts w:ascii="Times New Roman" w:hAnsi="Times New Roman" w:cs="Times New Roman"/>
+          <w:sz w:val="24"/>
+          <w:szCs w:val="24"/>
+          <w:vertAlign w:val="superscript"/>
+        </w:rPr>
+        <w:t>3</w:t>
+      </w:r>
+      <w:r>
+        <w:rPr>
+          <w:rFonts w:ascii="Times New Roman" w:hAnsi="Times New Roman" w:cs="Times New Roman"/>
+          <w:sz w:val="24"/>
+          <w:szCs w:val="24"/>
+        </w:rPr>
+        <w:t xml:space="preserve"> *|</w:t>
+      </w:r>
+      <w:r>
+        <w:rPr>
+          <w:rFonts w:ascii="Times New Roman" w:hAnsi="Times New Roman" w:cs="Times New Roman"/>
+          <w:sz w:val="24"/>
+          <w:szCs w:val="24"/>
+        </w:rPr>
+        <w:t>definitions</w:t>
+      </w:r>
+      <w:r>
+        <w:rPr>
+          <w:rFonts w:ascii="Times New Roman" w:hAnsi="Times New Roman" w:cs="Times New Roman"/>
+          <w:sz w:val="24"/>
+          <w:szCs w:val="24"/>
+        </w:rPr>
+        <w:t>|</w:t>
+      </w:r>
+      <w:r>
+        <w:rPr>
+          <w:rFonts w:ascii="Times New Roman" w:hAnsi="Times New Roman" w:cs="Times New Roman"/>
+          <w:sz w:val="24"/>
+          <w:szCs w:val="24"/>
+        </w:rPr>
+        <w:t xml:space="preserve"> </w:t>
+      </w:r>
+      <w:r>
+        <w:rPr>
+          <w:rFonts w:ascii="Times New Roman" w:hAnsi="Times New Roman" w:cs="Times New Roman"/>
+          <w:sz w:val="24"/>
+          <w:szCs w:val="24"/>
+        </w:rPr>
+        <w:t>+ 10</w:t>
+      </w:r>
+      <w:r>
+        <w:rPr>
+          <w:rFonts w:ascii="Times New Roman" w:hAnsi="Times New Roman" w:cs="Times New Roman"/>
+          <w:sz w:val="24"/>
+          <w:szCs w:val="24"/>
+          <w:vertAlign w:val="superscript"/>
+        </w:rPr>
+        <w:t>2</w:t>
+      </w:r>
+      <w:r>
+        <w:rPr>
+          <w:rFonts w:ascii="Times New Roman" w:hAnsi="Times New Roman" w:cs="Times New Roman"/>
+          <w:sz w:val="24"/>
+          <w:szCs w:val="24"/>
+        </w:rPr>
+        <w:t xml:space="preserve"> * |</w:t>
+      </w:r>
+      <w:r>
+        <w:rPr>
+          <w:rFonts w:ascii="Times New Roman" w:hAnsi="Times New Roman" w:cs="Times New Roman"/>
+          <w:sz w:val="24"/>
+          <w:szCs w:val="24"/>
+        </w:rPr>
+        <w:t>examples</w:t>
+      </w:r>
+      <w:r>
+        <w:rPr>
+          <w:rFonts w:ascii="Times New Roman" w:hAnsi="Times New Roman" w:cs="Times New Roman"/>
+          <w:sz w:val="24"/>
+          <w:szCs w:val="24"/>
+        </w:rPr>
+        <w:t>|</w:t>
+      </w:r>
+      <w:r>
+        <w:rPr>
+          <w:rFonts w:ascii="Times New Roman" w:hAnsi="Times New Roman" w:cs="Times New Roman"/>
+          <w:sz w:val="24"/>
+          <w:szCs w:val="24"/>
+        </w:rPr>
+        <w:t xml:space="preserve"> </w:t>
+      </w:r>
+      <w:r>
+        <w:rPr>
+          <w:rFonts w:ascii="Times New Roman" w:hAnsi="Times New Roman" w:cs="Times New Roman"/>
+          <w:sz w:val="24"/>
+          <w:szCs w:val="24"/>
+        </w:rPr>
+        <w:t>+</w:t>
+      </w:r>
+      <w:r>
+        <w:rPr>
+          <w:rFonts w:ascii="Times New Roman" w:hAnsi="Times New Roman" w:cs="Times New Roman"/>
+          <w:sz w:val="24"/>
+          <w:szCs w:val="24"/>
+        </w:rPr>
+        <w:t xml:space="preserve"> </w:t>
+      </w:r>
+      <w:r>
+        <w:rPr>
+          <w:rFonts w:ascii="Times New Roman" w:hAnsi="Times New Roman" w:cs="Times New Roman"/>
+          <w:sz w:val="24"/>
+          <w:szCs w:val="24"/>
+        </w:rPr>
+        <w:t>10*|</w:t>
+      </w:r>
+      <w:r>
+        <w:rPr>
+          <w:rFonts w:ascii="Times New Roman" w:hAnsi="Times New Roman" w:cs="Times New Roman"/>
+          <w:sz w:val="24"/>
+          <w:szCs w:val="24"/>
+        </w:rPr>
+        <w:t>synonyms</w:t>
+      </w:r>
+      <w:r>
+        <w:rPr>
+          <w:rFonts w:ascii="Times New Roman" w:hAnsi="Times New Roman" w:cs="Times New Roman"/>
+          <w:sz w:val="24"/>
+          <w:szCs w:val="24"/>
+        </w:rPr>
+        <w:t>|</w:t>
+      </w:r>
+      <w:r>
+        <w:rPr>
+          <w:rFonts w:ascii="Times New Roman" w:hAnsi="Times New Roman" w:cs="Times New Roman"/>
+          <w:sz w:val="24"/>
+          <w:szCs w:val="24"/>
+        </w:rPr>
+        <w:t xml:space="preserve"> </w:t>
+      </w:r>
+      <w:r>
+        <w:rPr>
+          <w:rFonts w:ascii="Times New Roman" w:hAnsi="Times New Roman" w:cs="Times New Roman"/>
+          <w:sz w:val="24"/>
+          <w:szCs w:val="24"/>
+        </w:rPr>
+        <w:t>+</w:t>
+      </w:r>
+      <w:r>
+        <w:rPr>
+          <w:rFonts w:ascii="Times New Roman" w:hAnsi="Times New Roman" w:cs="Times New Roman"/>
+          <w:sz w:val="24"/>
+          <w:szCs w:val="24"/>
+        </w:rPr>
+        <w:t xml:space="preserve"> </w:t>
+      </w:r>
+      <w:r>
+        <w:rPr>
+          <w:rFonts w:ascii="Times New Roman" w:hAnsi="Times New Roman" w:cs="Times New Roman"/>
+          <w:sz w:val="24"/>
+          <w:szCs w:val="24"/>
+        </w:rPr>
+        <w:t>|</w:t>
+      </w:r>
+      <w:r>
+        <w:rPr>
+          <w:rFonts w:ascii="Times New Roman" w:hAnsi="Times New Roman" w:cs="Times New Roman"/>
+          <w:sz w:val="24"/>
+          <w:szCs w:val="24"/>
+        </w:rPr>
+        <w:t>antonyms</w:t>
+      </w:r>
+      <w:r>
+        <w:rPr>
+          <w:rFonts w:ascii="Times New Roman" w:hAnsi="Times New Roman" w:cs="Times New Roman"/>
+          <w:sz w:val="24"/>
+          <w:szCs w:val="24"/>
+        </w:rPr>
+        <w:t>|</w:t>
+      </w:r>
+    </w:p>
+    <w:p>
+      <w:pPr>
+        <w:pStyle w:val="HTMLPreformatted"/>
+        <w:numPr>
+          <w:ilvl w:val="1"/>
+          <w:numId w:val="32"/>
+        </w:numPr>
+        <w:shd w:val="clear" w:color="auto" w:fill="FFFFFF"/>
+        <w:rPr>
+          <w:rFonts w:ascii="Times New Roman" w:hAnsi="Times New Roman" w:cs="Times New Roman"/>
+          <w:sz w:val="24"/>
+          <w:szCs w:val="24"/>
+        </w:rPr>
+      </w:pPr>
+      <w:r>
+        <w:rPr>
+          <w:rFonts w:ascii="Times New Roman" w:hAnsi="Times New Roman" w:cs="Times New Roman"/>
+          <w:sz w:val="24"/>
+          <w:szCs w:val="24"/>
+        </w:rPr>
+        <w:t xml:space="preserve">We should also drop </w:t>
+      </w:r>
+      <w:r>
+        <w:rPr>
+          <w:rFonts w:ascii="Times New Roman" w:hAnsi="Times New Roman" w:cs="Times New Roman"/>
+          <w:sz w:val="24"/>
+          <w:szCs w:val="24"/>
+        </w:rPr>
+        <w:t>secondary</w:t>
+      </w:r>
+      <w:r>
+        <w:rPr>
+          <w:rFonts w:ascii="Times New Roman" w:hAnsi="Times New Roman" w:cs="Times New Roman"/>
+          <w:sz w:val="24"/>
+          <w:szCs w:val="24"/>
+        </w:rPr>
+        <w:t xml:space="preserve"> sense</w:t>
+      </w:r>
+      <w:r>
+        <w:rPr>
+          <w:rFonts w:ascii="Times New Roman" w:hAnsi="Times New Roman" w:cs="Times New Roman"/>
+          <w:sz w:val="24"/>
+          <w:szCs w:val="24"/>
+        </w:rPr>
+        <w:t>s</w:t>
+      </w:r>
+      <w:r>
+        <w:rPr>
+          <w:rFonts w:ascii="Times New Roman" w:hAnsi="Times New Roman" w:cs="Times New Roman"/>
+          <w:sz w:val="24"/>
+          <w:szCs w:val="24"/>
+        </w:rPr>
+        <w:t xml:space="preserve"> that do</w:t>
+      </w:r>
+      <w:r>
+        <w:rPr>
+          <w:rFonts w:ascii="Times New Roman" w:hAnsi="Times New Roman" w:cs="Times New Roman"/>
+          <w:sz w:val="24"/>
+          <w:szCs w:val="24"/>
+        </w:rPr>
+        <w:t xml:space="preserve"> not</w:t>
+      </w:r>
+      <w:r>
+        <w:rPr>
+          <w:rFonts w:ascii="Times New Roman" w:hAnsi="Times New Roman" w:cs="Times New Roman"/>
+          <w:sz w:val="24"/>
+          <w:szCs w:val="24"/>
+        </w:rPr>
+        <w:t xml:space="preserve"> have</w:t>
+      </w:r>
+      <w:r>
+        <w:rPr>
+          <w:rFonts w:ascii="Times New Roman" w:hAnsi="Times New Roman" w:cs="Times New Roman"/>
+          <w:sz w:val="24"/>
+          <w:szCs w:val="24"/>
+        </w:rPr>
+        <w:t xml:space="preserve"> enough resources</w:t>
+      </w:r>
+      <w:r>
+        <w:rPr>
+          <w:rFonts w:ascii="Times New Roman" w:hAnsi="Times New Roman" w:cs="Times New Roman"/>
+          <w:sz w:val="24"/>
+          <w:szCs w:val="24"/>
+        </w:rPr>
+        <w:t xml:space="preserve">. At the moment, there are High and Low score </w:t>
+      </w:r>
+      <w:proofErr w:type="spellStart"/>
+      <w:r>
+        <w:rPr>
+          <w:rFonts w:ascii="Times New Roman" w:hAnsi="Times New Roman" w:cs="Times New Roman"/>
+          <w:sz w:val="24"/>
+          <w:szCs w:val="24"/>
+        </w:rPr>
+        <w:t>cutoff</w:t>
+      </w:r>
+      <w:proofErr w:type="spellEnd"/>
+      <w:r>
+        <w:rPr>
+          <w:rFonts w:ascii="Times New Roman" w:hAnsi="Times New Roman" w:cs="Times New Roman"/>
+          <w:sz w:val="24"/>
+          <w:szCs w:val="24"/>
+        </w:rPr>
+        <w:t xml:space="preserve"> at </w:t>
+      </w:r>
+      <w:r>
+        <w:rPr>
+          <w:rFonts w:ascii="Times New Roman" w:hAnsi="Times New Roman" w:cs="Times New Roman"/>
+          <w:sz w:val="24"/>
+          <w:szCs w:val="24"/>
+        </w:rPr>
+        <w:t>1200 and 1340 respectively.</w:t>
+      </w:r>
+    </w:p>
+    <w:p>
+      <w:pPr>
+        <w:pStyle w:val="HTMLPreformatted"/>
+        <w:shd w:val="clear" w:color="auto" w:fill="FFFFFF"/>
+        <w:rPr>
+          <w:rFonts w:ascii="Times New Roman" w:hAnsi="Times New Roman" w:cs="Times New Roman"/>
+          <w:sz w:val="24"/>
+          <w:szCs w:val="24"/>
+        </w:rPr>
+      </w:pPr>
+    </w:p>
+    <w:p>
+      <w:pPr>
+        <w:pStyle w:val="HTMLPreformatted"/>
+        <w:shd w:val="clear" w:color="auto" w:fill="FFFFFF"/>
+        <w:rPr>
+          <w:rFonts w:ascii="Times New Roman" w:hAnsi="Times New Roman" w:cs="Times New Roman"/>
+          <w:sz w:val="24"/>
+          <w:szCs w:val="24"/>
+        </w:rPr>
+      </w:pPr>
+    </w:p>
+    <w:p>
+      <w:pPr>
+        <w:pStyle w:val="HTMLPreformatted"/>
+        <w:shd w:val="clear" w:color="auto" w:fill="FFFFFF"/>
+        <w:rPr>
+          <w:rFonts w:ascii="Times New Roman" w:hAnsi="Times New Roman" w:cs="Times New Roman"/>
+          <w:sz w:val="24"/>
+          <w:szCs w:val="24"/>
+        </w:rPr>
+      </w:pPr>
+      <w:r>
+        <w:rPr>
+          <w:rFonts w:ascii="Times New Roman" w:hAnsi="Times New Roman" w:cs="Times New Roman"/>
+          <w:sz w:val="24"/>
+          <w:szCs w:val="24"/>
+        </w:rPr>
+        <w:t>{to double-check after removing quasi-duplicates}</w:t>
+      </w:r>
+    </w:p>
+    <w:p>
+      <w:pPr>
+        <w:pStyle w:val="HTMLPreformatted"/>
+        <w:shd w:val="clear" w:color="auto" w:fill="FFFFFF"/>
+        <w:rPr>
+          <w:rFonts w:ascii="Times New Roman" w:hAnsi="Times New Roman" w:cs="Times New Roman"/>
+          <w:sz w:val="24"/>
+          <w:szCs w:val="24"/>
+        </w:rPr>
+      </w:pPr>
+      <w:r>
+        <w:rPr>
+          <w:rFonts w:ascii="Times New Roman" w:hAnsi="Times New Roman" w:cs="Times New Roman"/>
+          <w:sz w:val="24"/>
+          <w:szCs w:val="24"/>
+        </w:rPr>
+        <w:t xml:space="preserve">Applying high score </w:t>
+      </w:r>
+      <w:proofErr w:type="spellStart"/>
+      <w:r>
+        <w:rPr>
+          <w:rFonts w:ascii="Times New Roman" w:hAnsi="Times New Roman" w:cs="Times New Roman"/>
+          <w:sz w:val="24"/>
+          <w:szCs w:val="24"/>
+        </w:rPr>
+        <w:t>cutoff</w:t>
+      </w:r>
+      <w:proofErr w:type="spellEnd"/>
+      <w:r>
+        <w:rPr>
+          <w:rFonts w:ascii="Times New Roman" w:hAnsi="Times New Roman" w:cs="Times New Roman"/>
+          <w:sz w:val="24"/>
+          <w:szCs w:val="24"/>
+        </w:rPr>
+        <w:t xml:space="preserve"> to ‘light’</w:t>
+      </w:r>
+      <w:r>
+        <w:rPr>
+          <w:rFonts w:ascii="Times New Roman" w:hAnsi="Times New Roman" w:cs="Times New Roman"/>
+          <w:sz w:val="24"/>
+          <w:szCs w:val="24"/>
+        </w:rPr>
+        <w:t>:</w:t>
+      </w:r>
+      <w:r>
+        <w:rPr>
+          <w:rFonts w:ascii="Times New Roman" w:hAnsi="Times New Roman" w:cs="Times New Roman"/>
+          <w:sz w:val="24"/>
+          <w:szCs w:val="24"/>
+        </w:rPr>
+        <w:t xml:space="preserve"> 49 to 19 senses.</w:t>
+      </w:r>
+    </w:p>
+    <w:p>
+      <w:pPr>
+        <w:pStyle w:val="HTMLPreformatted"/>
+        <w:shd w:val="clear" w:color="auto" w:fill="FFFFFF"/>
+        <w:rPr>
+          <w:rFonts w:ascii="Times New Roman" w:hAnsi="Times New Roman" w:cs="Times New Roman"/>
+          <w:sz w:val="24"/>
+          <w:szCs w:val="24"/>
+        </w:rPr>
+      </w:pPr>
+      <w:r>
+        <w:rPr>
+          <w:rFonts w:ascii="Times New Roman" w:hAnsi="Times New Roman" w:cs="Times New Roman"/>
+          <w:sz w:val="24"/>
+          <w:szCs w:val="24"/>
+        </w:rPr>
+        <w:t xml:space="preserve">Applying high score </w:t>
+      </w:r>
+      <w:proofErr w:type="spellStart"/>
+      <w:r>
+        <w:rPr>
+          <w:rFonts w:ascii="Times New Roman" w:hAnsi="Times New Roman" w:cs="Times New Roman"/>
+          <w:sz w:val="24"/>
+          <w:szCs w:val="24"/>
+        </w:rPr>
+        <w:t>cutoff</w:t>
+      </w:r>
+      <w:proofErr w:type="spellEnd"/>
+      <w:r>
+        <w:rPr>
+          <w:rFonts w:ascii="Times New Roman" w:hAnsi="Times New Roman" w:cs="Times New Roman"/>
+          <w:sz w:val="24"/>
+          <w:szCs w:val="24"/>
+        </w:rPr>
+        <w:t xml:space="preserve"> to ‘move’: 21 to 10 senses.</w:t>
+      </w:r>
+    </w:p>
+    <w:p>
+      <w:pPr>
+        <w:pStyle w:val="HTMLPreformatted"/>
+        <w:shd w:val="clear" w:color="auto" w:fill="FFFFFF"/>
+        <w:rPr>
+          <w:rFonts w:ascii="Times New Roman" w:hAnsi="Times New Roman" w:cs="Times New Roman"/>
+          <w:sz w:val="24"/>
+          <w:szCs w:val="24"/>
+        </w:rPr>
+      </w:pPr>
+      <w:r>
+        <w:rPr>
+          <w:rFonts w:ascii="Times New Roman" w:hAnsi="Times New Roman" w:cs="Times New Roman"/>
+          <w:sz w:val="24"/>
+          <w:szCs w:val="24"/>
+        </w:rPr>
+        <w:t xml:space="preserve">Applying low score </w:t>
+      </w:r>
+      <w:proofErr w:type="spellStart"/>
+      <w:r>
+        <w:rPr>
+          <w:rFonts w:ascii="Times New Roman" w:hAnsi="Times New Roman" w:cs="Times New Roman"/>
+          <w:sz w:val="24"/>
+          <w:szCs w:val="24"/>
+        </w:rPr>
+        <w:t>cutoff</w:t>
+      </w:r>
+      <w:proofErr w:type="spellEnd"/>
+      <w:r>
+        <w:rPr>
+          <w:rFonts w:ascii="Times New Roman" w:hAnsi="Times New Roman" w:cs="Times New Roman"/>
+          <w:sz w:val="24"/>
+          <w:szCs w:val="24"/>
+        </w:rPr>
+        <w:t xml:space="preserve"> to ‘plant</w:t>
+      </w:r>
+      <w:r>
+        <w:rPr>
+          <w:rFonts w:ascii="Times New Roman" w:hAnsi="Times New Roman" w:cs="Times New Roman"/>
+          <w:sz w:val="24"/>
+          <w:szCs w:val="24"/>
+        </w:rPr>
+        <w:t>’</w:t>
+      </w:r>
+      <w:r>
+        <w:rPr>
+          <w:rFonts w:ascii="Times New Roman" w:hAnsi="Times New Roman" w:cs="Times New Roman"/>
+          <w:sz w:val="24"/>
+          <w:szCs w:val="24"/>
+        </w:rPr>
+        <w:t>: 14 to 11 senses.</w:t>
+      </w:r>
+    </w:p>
+    <w:p>
+      <w:pPr>
+        <w:pStyle w:val="HTMLPreformatted"/>
+        <w:shd w:val="clear" w:color="auto" w:fill="FFFFFF"/>
+        <w:rPr>
+          <w:rFonts w:ascii="Times New Roman" w:hAnsi="Times New Roman" w:cs="Times New Roman"/>
+          <w:sz w:val="24"/>
+          <w:szCs w:val="24"/>
+        </w:rPr>
+      </w:pPr>
+      <w:r>
+        <w:rPr>
+          <w:rFonts w:ascii="Times New Roman" w:hAnsi="Times New Roman" w:cs="Times New Roman"/>
+          <w:sz w:val="24"/>
+          <w:szCs w:val="24"/>
+        </w:rPr>
+        <w:t xml:space="preserve">Applying low score </w:t>
+      </w:r>
+      <w:proofErr w:type="spellStart"/>
+      <w:r>
+        <w:rPr>
+          <w:rFonts w:ascii="Times New Roman" w:hAnsi="Times New Roman" w:cs="Times New Roman"/>
+          <w:sz w:val="24"/>
+          <w:szCs w:val="24"/>
+        </w:rPr>
+        <w:t>cutoff</w:t>
+      </w:r>
+      <w:proofErr w:type="spellEnd"/>
+      <w:r>
+        <w:rPr>
+          <w:rFonts w:ascii="Times New Roman" w:hAnsi="Times New Roman" w:cs="Times New Roman"/>
+          <w:sz w:val="24"/>
+          <w:szCs w:val="24"/>
+        </w:rPr>
+        <w:t xml:space="preserve"> to ‘wide’: 11 to 10 senses.</w:t>
+      </w:r>
     </w:p>
     <w:p>
       <w:pPr>
@@ -39427,6 +40344,119 @@
     </w:lvl>
   </w:abstractNum>
   <w:abstractNum w:abstractNumId="10" w15:restartNumberingAfterBreak="0">
+    <w:nsid w:val="273F5CD6"/>
+    <w:multiLevelType w:val="hybridMultilevel"/>
+    <w:tmpl w:val="8EE432F2"/>
+    <w:lvl w:ilvl="0" w:tplc="08090001">
+      <w:start w:val="1"/>
+      <w:numFmt w:val="bullet"/>
+      <w:lvlText w:val=""/>
+      <w:lvlJc w:val="left"/>
+      <w:pPr>
+        <w:ind w:left="720" w:hanging="360"/>
+      </w:pPr>
+      <w:rPr>
+        <w:rFonts w:ascii="Symbol" w:hAnsi="Symbol" w:hint="default"/>
+      </w:rPr>
+    </w:lvl>
+    <w:lvl w:ilvl="1" w:tplc="08090003">
+      <w:start w:val="1"/>
+      <w:numFmt w:val="bullet"/>
+      <w:lvlText w:val="o"/>
+      <w:lvlJc w:val="left"/>
+      <w:pPr>
+        <w:ind w:left="1440" w:hanging="360"/>
+      </w:pPr>
+      <w:rPr>
+        <w:rFonts w:ascii="Courier New" w:hAnsi="Courier New" w:cs="Courier New" w:hint="default"/>
+      </w:rPr>
+    </w:lvl>
+    <w:lvl w:ilvl="2" w:tplc="08090005" w:tentative="1">
+      <w:start w:val="1"/>
+      <w:numFmt w:val="bullet"/>
+      <w:lvlText w:val=""/>
+      <w:lvlJc w:val="left"/>
+      <w:pPr>
+        <w:ind w:left="2160" w:hanging="360"/>
+      </w:pPr>
+      <w:rPr>
+        <w:rFonts w:ascii="Wingdings" w:hAnsi="Wingdings" w:hint="default"/>
+      </w:rPr>
+    </w:lvl>
+    <w:lvl w:ilvl="3" w:tplc="08090001" w:tentative="1">
+      <w:start w:val="1"/>
+      <w:numFmt w:val="bullet"/>
+      <w:lvlText w:val=""/>
+      <w:lvlJc w:val="left"/>
+      <w:pPr>
+        <w:ind w:left="2880" w:hanging="360"/>
+      </w:pPr>
+      <w:rPr>
+        <w:rFonts w:ascii="Symbol" w:hAnsi="Symbol" w:hint="default"/>
+      </w:rPr>
+    </w:lvl>
+    <w:lvl w:ilvl="4" w:tplc="08090003" w:tentative="1">
+      <w:start w:val="1"/>
+      <w:numFmt w:val="bullet"/>
+      <w:lvlText w:val="o"/>
+      <w:lvlJc w:val="left"/>
+      <w:pPr>
+        <w:ind w:left="3600" w:hanging="360"/>
+      </w:pPr>
+      <w:rPr>
+        <w:rFonts w:ascii="Courier New" w:hAnsi="Courier New" w:cs="Courier New" w:hint="default"/>
+      </w:rPr>
+    </w:lvl>
+    <w:lvl w:ilvl="5" w:tplc="08090005" w:tentative="1">
+      <w:start w:val="1"/>
+      <w:numFmt w:val="bullet"/>
+      <w:lvlText w:val=""/>
+      <w:lvlJc w:val="left"/>
+      <w:pPr>
+        <w:ind w:left="4320" w:hanging="360"/>
+      </w:pPr>
+      <w:rPr>
+        <w:rFonts w:ascii="Wingdings" w:hAnsi="Wingdings" w:hint="default"/>
+      </w:rPr>
+    </w:lvl>
+    <w:lvl w:ilvl="6" w:tplc="08090001" w:tentative="1">
+      <w:start w:val="1"/>
+      <w:numFmt w:val="bullet"/>
+      <w:lvlText w:val=""/>
+      <w:lvlJc w:val="left"/>
+      <w:pPr>
+        <w:ind w:left="5040" w:hanging="360"/>
+      </w:pPr>
+      <w:rPr>
+        <w:rFonts w:ascii="Symbol" w:hAnsi="Symbol" w:hint="default"/>
+      </w:rPr>
+    </w:lvl>
+    <w:lvl w:ilvl="7" w:tplc="08090003" w:tentative="1">
+      <w:start w:val="1"/>
+      <w:numFmt w:val="bullet"/>
+      <w:lvlText w:val="o"/>
+      <w:lvlJc w:val="left"/>
+      <w:pPr>
+        <w:ind w:left="5760" w:hanging="360"/>
+      </w:pPr>
+      <w:rPr>
+        <w:rFonts w:ascii="Courier New" w:hAnsi="Courier New" w:cs="Courier New" w:hint="default"/>
+      </w:rPr>
+    </w:lvl>
+    <w:lvl w:ilvl="8" w:tplc="08090005" w:tentative="1">
+      <w:start w:val="1"/>
+      <w:numFmt w:val="bullet"/>
+      <w:lvlText w:val=""/>
+      <w:lvlJc w:val="left"/>
+      <w:pPr>
+        <w:ind w:left="6480" w:hanging="360"/>
+      </w:pPr>
+      <w:rPr>
+        <w:rFonts w:ascii="Wingdings" w:hAnsi="Wingdings" w:hint="default"/>
+      </w:rPr>
+    </w:lvl>
+  </w:abstractNum>
+  <w:abstractNum w:abstractNumId="11" w15:restartNumberingAfterBreak="0">
     <w:nsid w:val="29EC101F"/>
     <w:multiLevelType w:val="hybridMultilevel"/>
     <w:tmpl w:val="608C3742"/>
@@ -39539,7 +40569,7 @@
       </w:rPr>
     </w:lvl>
   </w:abstractNum>
-  <w:abstractNum w:abstractNumId="11" w15:restartNumberingAfterBreak="0">
+  <w:abstractNum w:abstractNumId="12" w15:restartNumberingAfterBreak="0">
     <w:nsid w:val="2C520081"/>
     <w:multiLevelType w:val="hybridMultilevel"/>
     <w:tmpl w:val="09EAB250"/>
@@ -39652,7 +40682,7 @@
       </w:rPr>
     </w:lvl>
   </w:abstractNum>
-  <w:abstractNum w:abstractNumId="12" w15:restartNumberingAfterBreak="0">
+  <w:abstractNum w:abstractNumId="13" w15:restartNumberingAfterBreak="0">
     <w:nsid w:val="2C9C0A7E"/>
     <w:multiLevelType w:val="hybridMultilevel"/>
     <w:tmpl w:val="4DDC4128"/>
@@ -39738,7 +40768,7 @@
       </w:pPr>
     </w:lvl>
   </w:abstractNum>
-  <w:abstractNum w:abstractNumId="13" w15:restartNumberingAfterBreak="0">
+  <w:abstractNum w:abstractNumId="14" w15:restartNumberingAfterBreak="0">
     <w:nsid w:val="2D9F706C"/>
     <w:multiLevelType w:val="hybridMultilevel"/>
     <w:tmpl w:val="5C26773A"/>
@@ -39851,7 +40881,7 @@
       </w:rPr>
     </w:lvl>
   </w:abstractNum>
-  <w:abstractNum w:abstractNumId="14" w15:restartNumberingAfterBreak="0">
+  <w:abstractNum w:abstractNumId="15" w15:restartNumberingAfterBreak="0">
     <w:nsid w:val="321A3E88"/>
     <w:multiLevelType w:val="hybridMultilevel"/>
     <w:tmpl w:val="4BF42342"/>
@@ -39937,7 +40967,7 @@
       </w:pPr>
     </w:lvl>
   </w:abstractNum>
-  <w:abstractNum w:abstractNumId="15" w15:restartNumberingAfterBreak="0">
+  <w:abstractNum w:abstractNumId="16" w15:restartNumberingAfterBreak="0">
     <w:nsid w:val="3FF55D79"/>
     <w:multiLevelType w:val="hybridMultilevel"/>
     <w:tmpl w:val="6A42DEC2"/>
@@ -40050,7 +41080,7 @@
       </w:rPr>
     </w:lvl>
   </w:abstractNum>
-  <w:abstractNum w:abstractNumId="16" w15:restartNumberingAfterBreak="0">
+  <w:abstractNum w:abstractNumId="17" w15:restartNumberingAfterBreak="0">
     <w:nsid w:val="49A4581E"/>
     <w:multiLevelType w:val="hybridMultilevel"/>
     <w:tmpl w:val="8A3455F2"/>
@@ -40163,7 +41193,7 @@
       </w:rPr>
     </w:lvl>
   </w:abstractNum>
-  <w:abstractNum w:abstractNumId="17" w15:restartNumberingAfterBreak="0">
+  <w:abstractNum w:abstractNumId="18" w15:restartNumberingAfterBreak="0">
     <w:nsid w:val="4E1E1AA6"/>
     <w:multiLevelType w:val="hybridMultilevel"/>
     <w:tmpl w:val="2BEC690A"/>
@@ -40252,7 +41282,7 @@
       </w:pPr>
     </w:lvl>
   </w:abstractNum>
-  <w:abstractNum w:abstractNumId="18" w15:restartNumberingAfterBreak="0">
+  <w:abstractNum w:abstractNumId="19" w15:restartNumberingAfterBreak="0">
     <w:nsid w:val="51BD0671"/>
     <w:multiLevelType w:val="hybridMultilevel"/>
     <w:tmpl w:val="949EE308"/>
@@ -40364,7 +41394,7 @@
       </w:rPr>
     </w:lvl>
   </w:abstractNum>
-  <w:abstractNum w:abstractNumId="19" w15:restartNumberingAfterBreak="0">
+  <w:abstractNum w:abstractNumId="20" w15:restartNumberingAfterBreak="0">
     <w:nsid w:val="59027D7E"/>
     <w:multiLevelType w:val="hybridMultilevel"/>
     <w:tmpl w:val="50D448AE"/>
@@ -40477,7 +41507,7 @@
       </w:rPr>
     </w:lvl>
   </w:abstractNum>
-  <w:abstractNum w:abstractNumId="20" w15:restartNumberingAfterBreak="0">
+  <w:abstractNum w:abstractNumId="21" w15:restartNumberingAfterBreak="0">
     <w:nsid w:val="59513DC7"/>
     <w:multiLevelType w:val="hybridMultilevel"/>
     <w:tmpl w:val="4B464C24"/>
@@ -40563,7 +41593,7 @@
       </w:pPr>
     </w:lvl>
   </w:abstractNum>
-  <w:abstractNum w:abstractNumId="21" w15:restartNumberingAfterBreak="0">
+  <w:abstractNum w:abstractNumId="22" w15:restartNumberingAfterBreak="0">
     <w:nsid w:val="597935B0"/>
     <w:multiLevelType w:val="hybridMultilevel"/>
     <w:tmpl w:val="3CA27FCA"/>
@@ -40676,7 +41706,7 @@
       </w:rPr>
     </w:lvl>
   </w:abstractNum>
-  <w:abstractNum w:abstractNumId="22" w15:restartNumberingAfterBreak="0">
+  <w:abstractNum w:abstractNumId="23" w15:restartNumberingAfterBreak="0">
     <w:nsid w:val="61B40E84"/>
     <w:multiLevelType w:val="hybridMultilevel"/>
     <w:tmpl w:val="026C66D2"/>
@@ -40762,7 +41792,7 @@
       </w:pPr>
     </w:lvl>
   </w:abstractNum>
-  <w:abstractNum w:abstractNumId="23" w15:restartNumberingAfterBreak="0">
+  <w:abstractNum w:abstractNumId="24" w15:restartNumberingAfterBreak="0">
     <w:nsid w:val="61C21455"/>
     <w:multiLevelType w:val="hybridMultilevel"/>
     <w:tmpl w:val="8B18A276"/>
@@ -40875,7 +41905,7 @@
       </w:rPr>
     </w:lvl>
   </w:abstractNum>
-  <w:abstractNum w:abstractNumId="24" w15:restartNumberingAfterBreak="0">
+  <w:abstractNum w:abstractNumId="25" w15:restartNumberingAfterBreak="0">
     <w:nsid w:val="66C25EC6"/>
     <w:multiLevelType w:val="hybridMultilevel"/>
     <w:tmpl w:val="14961BF8"/>
@@ -40988,7 +42018,7 @@
       </w:rPr>
     </w:lvl>
   </w:abstractNum>
-  <w:abstractNum w:abstractNumId="25" w15:restartNumberingAfterBreak="0">
+  <w:abstractNum w:abstractNumId="26" w15:restartNumberingAfterBreak="0">
     <w:nsid w:val="6CD57191"/>
     <w:multiLevelType w:val="hybridMultilevel"/>
     <w:tmpl w:val="291ED644"/>
@@ -41074,7 +42104,7 @@
       </w:pPr>
     </w:lvl>
   </w:abstractNum>
-  <w:abstractNum w:abstractNumId="26" w15:restartNumberingAfterBreak="0">
+  <w:abstractNum w:abstractNumId="27" w15:restartNumberingAfterBreak="0">
     <w:nsid w:val="743C056C"/>
     <w:multiLevelType w:val="hybridMultilevel"/>
     <w:tmpl w:val="4AFE8924"/>
@@ -41160,7 +42190,7 @@
       </w:pPr>
     </w:lvl>
   </w:abstractNum>
-  <w:abstractNum w:abstractNumId="27" w15:restartNumberingAfterBreak="0">
+  <w:abstractNum w:abstractNumId="28" w15:restartNumberingAfterBreak="0">
     <w:nsid w:val="748C5E1D"/>
     <w:multiLevelType w:val="hybridMultilevel"/>
     <w:tmpl w:val="DA6AA5C2"/>
@@ -41273,7 +42303,7 @@
       </w:rPr>
     </w:lvl>
   </w:abstractNum>
-  <w:abstractNum w:abstractNumId="28" w15:restartNumberingAfterBreak="0">
+  <w:abstractNum w:abstractNumId="29" w15:restartNumberingAfterBreak="0">
     <w:nsid w:val="79306C5D"/>
     <w:multiLevelType w:val="hybridMultilevel"/>
     <w:tmpl w:val="D726544A"/>
@@ -41359,7 +42389,7 @@
       </w:pPr>
     </w:lvl>
   </w:abstractNum>
-  <w:abstractNum w:abstractNumId="29" w15:restartNumberingAfterBreak="0">
+  <w:abstractNum w:abstractNumId="30" w15:restartNumberingAfterBreak="0">
     <w:nsid w:val="796C7668"/>
     <w:multiLevelType w:val="hybridMultilevel"/>
     <w:tmpl w:val="902A45C6"/>
@@ -41472,7 +42502,7 @@
       </w:rPr>
     </w:lvl>
   </w:abstractNum>
-  <w:abstractNum w:abstractNumId="30" w15:restartNumberingAfterBreak="0">
+  <w:abstractNum w:abstractNumId="31" w15:restartNumberingAfterBreak="0">
     <w:nsid w:val="79FD27FF"/>
     <w:multiLevelType w:val="hybridMultilevel"/>
     <w:tmpl w:val="374007C8"/>
@@ -41562,19 +42592,19 @@
     <w:abstractNumId w:val="3"/>
   </w:num>
   <w:num w:numId="2">
-    <w:abstractNumId w:val="27"/>
+    <w:abstractNumId w:val="28"/>
   </w:num>
   <w:num w:numId="3">
-    <w:abstractNumId w:val="21"/>
+    <w:abstractNumId w:val="22"/>
   </w:num>
   <w:num w:numId="4">
     <w:abstractNumId w:val="8"/>
   </w:num>
   <w:num w:numId="5">
-    <w:abstractNumId w:val="10"/>
+    <w:abstractNumId w:val="11"/>
   </w:num>
   <w:num w:numId="6">
-    <w:abstractNumId w:val="19"/>
+    <w:abstractNumId w:val="20"/>
   </w:num>
   <w:num w:numId="7">
     <w:abstractNumId w:val="2"/>
@@ -41583,49 +42613,49 @@
     <w:abstractNumId w:val="9"/>
   </w:num>
   <w:num w:numId="9">
-    <w:abstractNumId w:val="20"/>
+    <w:abstractNumId w:val="21"/>
   </w:num>
   <w:num w:numId="10">
-    <w:abstractNumId w:val="11"/>
+    <w:abstractNumId w:val="12"/>
   </w:num>
   <w:num w:numId="11">
-    <w:abstractNumId w:val="24"/>
+    <w:abstractNumId w:val="25"/>
   </w:num>
   <w:num w:numId="12">
+    <w:abstractNumId w:val="18"/>
+  </w:num>
+  <w:num w:numId="13">
     <w:abstractNumId w:val="17"/>
   </w:num>
-  <w:num w:numId="13">
-    <w:abstractNumId w:val="16"/>
-  </w:num>
   <w:num w:numId="14">
-    <w:abstractNumId w:val="23"/>
+    <w:abstractNumId w:val="24"/>
   </w:num>
   <w:num w:numId="15">
     <w:abstractNumId w:val="1"/>
   </w:num>
   <w:num w:numId="16">
-    <w:abstractNumId w:val="22"/>
+    <w:abstractNumId w:val="23"/>
   </w:num>
   <w:num w:numId="17">
-    <w:abstractNumId w:val="13"/>
+    <w:abstractNumId w:val="14"/>
   </w:num>
   <w:num w:numId="18">
     <w:abstractNumId w:val="7"/>
   </w:num>
   <w:num w:numId="19">
-    <w:abstractNumId w:val="18"/>
+    <w:abstractNumId w:val="19"/>
   </w:num>
   <w:num w:numId="20">
-    <w:abstractNumId w:val="29"/>
+    <w:abstractNumId w:val="30"/>
   </w:num>
   <w:num w:numId="21">
-    <w:abstractNumId w:val="30"/>
+    <w:abstractNumId w:val="31"/>
   </w:num>
   <w:num w:numId="22">
     <w:abstractNumId w:val="5"/>
   </w:num>
   <w:num w:numId="23">
-    <w:abstractNumId w:val="28"/>
+    <w:abstractNumId w:val="29"/>
   </w:num>
   <w:num w:numId="24">
     <w:abstractNumId w:val="4"/>
@@ -41634,22 +42664,25 @@
     <w:abstractNumId w:val="6"/>
   </w:num>
   <w:num w:numId="26">
-    <w:abstractNumId w:val="14"/>
+    <w:abstractNumId w:val="15"/>
   </w:num>
   <w:num w:numId="27">
-    <w:abstractNumId w:val="25"/>
+    <w:abstractNumId w:val="26"/>
   </w:num>
   <w:num w:numId="28">
-    <w:abstractNumId w:val="26"/>
+    <w:abstractNumId w:val="27"/>
   </w:num>
   <w:num w:numId="29">
-    <w:abstractNumId w:val="12"/>
+    <w:abstractNumId w:val="13"/>
   </w:num>
   <w:num w:numId="30">
     <w:abstractNumId w:val="0"/>
   </w:num>
   <w:num w:numId="31">
-    <w:abstractNumId w:val="15"/>
+    <w:abstractNumId w:val="16"/>
+  </w:num>
+  <w:num w:numId="32">
+    <w:abstractNumId w:val="10"/>
   </w:num>
 </w:numbering>
 </file>

</xml_diff>

<commit_message>
=Work in progress: organizing Input Processing...
Former-commit-id: 9c39f484cc025f9e081ecb218239be581a6dfce5
</commit_message>
<xml_diff>
--- a/Task1_DeveloperDiary.docx
+++ b/Task1_DeveloperDiary.docx
@@ -38279,7 +38279,19 @@
         <w:t>13/09</w:t>
       </w:r>
       <w:r>
-        <w:t xml:space="preserve"> and 14/09</w:t>
+        <w:t xml:space="preserve"> </w:t>
+      </w:r>
+      <w:r>
+        <w:t>to</w:t>
+      </w:r>
+      <w:r>
+        <w:t xml:space="preserve"> 1</w:t>
+      </w:r>
+      <w:r>
+        <w:t>5</w:t>
+      </w:r>
+      <w:r>
+        <w:t>/09</w:t>
       </w:r>
     </w:p>
     <w:p>
@@ -38538,8 +38550,6 @@
         </w:rPr>
         <w:t>i</w:t>
       </w:r>
-      <w:bookmarkStart w:id="0" w:name="_GoBack"/>
-      <w:bookmarkEnd w:id="0"/>
       <w:r>
         <w:rPr>
           <w:rFonts w:ascii="Times New Roman" w:hAnsi="Times New Roman" w:cs="Times New Roman"/>
@@ -38772,7 +38782,7 @@
           <w:szCs w:val="24"/>
           <w:vertAlign w:val="superscript"/>
         </w:rPr>
-        <w:t>3</w:t>
+        <w:t>2</w:t>
       </w:r>
       <w:r>
         <w:rPr>
@@ -38812,24 +38822,7 @@
           <w:sz w:val="24"/>
           <w:szCs w:val="24"/>
         </w:rPr>
-        <w:t>+ 10</w:t>
-      </w:r>
-      <w:r>
-        <w:rPr>
-          <w:rFonts w:ascii="Times New Roman" w:hAnsi="Times New Roman" w:cs="Times New Roman"/>
-          <w:sz w:val="24"/>
-          <w:szCs w:val="24"/>
-          <w:vertAlign w:val="superscript"/>
-        </w:rPr>
-        <w:t>2</w:t>
-      </w:r>
-      <w:r>
-        <w:rPr>
-          <w:rFonts w:ascii="Times New Roman" w:hAnsi="Times New Roman" w:cs="Times New Roman"/>
-          <w:sz w:val="24"/>
-          <w:szCs w:val="24"/>
-        </w:rPr>
-        <w:t xml:space="preserve"> * |</w:t>
+        <w:t>+ 10 * |</w:t>
       </w:r>
       <w:r>
         <w:rPr>
@@ -38877,7 +38870,15 @@
           <w:sz w:val="24"/>
           <w:szCs w:val="24"/>
         </w:rPr>
-        <w:t>10*|</w:t>
+        <w:t>5</w:t>
+      </w:r>
+      <w:r>
+        <w:rPr>
+          <w:rFonts w:ascii="Times New Roman" w:hAnsi="Times New Roman" w:cs="Times New Roman"/>
+          <w:sz w:val="24"/>
+          <w:szCs w:val="24"/>
+        </w:rPr>
+        <w:t>*|</w:t>
       </w:r>
       <w:r>
         <w:rPr>
@@ -39054,7 +39055,7 @@
           <w:sz w:val="24"/>
           <w:szCs w:val="24"/>
         </w:rPr>
-        <w:t>1200 and 1340 respectively.</w:t>
+        <w:t>and respectively.</w:t>
       </w:r>
     </w:p>
     <w:p>
@@ -39095,7 +39096,63 @@
           <w:sz w:val="24"/>
           <w:szCs w:val="24"/>
         </w:rPr>
-        <w:t>{to double-check after removing quasi-duplicates}</w:t>
+        <w:t>{</w:t>
+      </w:r>
+      <w:r>
+        <w:rPr>
+          <w:rFonts w:ascii="Times New Roman" w:hAnsi="Times New Roman" w:cs="Times New Roman"/>
+          <w:sz w:val="24"/>
+          <w:szCs w:val="24"/>
+        </w:rPr>
+        <w:t>Old version, using the original formula coefficients</w:t>
+      </w:r>
+      <w:r>
+        <w:rPr>
+          <w:rFonts w:ascii="Times New Roman" w:hAnsi="Times New Roman" w:cs="Times New Roman"/>
+          <w:sz w:val="24"/>
+          <w:szCs w:val="24"/>
+        </w:rPr>
+        <w:t xml:space="preserve"> (</w:t>
+      </w:r>
+      <w:r>
+        <w:rPr>
+          <w:rFonts w:ascii="Times New Roman" w:hAnsi="Times New Roman" w:cs="Times New Roman"/>
+          <w:sz w:val="24"/>
+          <w:szCs w:val="24"/>
+        </w:rPr>
+        <w:t>1000, 100, 10, 1</w:t>
+      </w:r>
+      <w:r>
+        <w:rPr>
+          <w:rFonts w:ascii="Times New Roman" w:hAnsi="Times New Roman" w:cs="Times New Roman"/>
+          <w:sz w:val="24"/>
+          <w:szCs w:val="24"/>
+        </w:rPr>
+        <w:t>) and cut-off scores (1200, 1340)</w:t>
+      </w:r>
+      <w:r>
+        <w:rPr>
+          <w:rFonts w:ascii="Times New Roman" w:hAnsi="Times New Roman" w:cs="Times New Roman"/>
+          <w:sz w:val="24"/>
+          <w:szCs w:val="24"/>
+        </w:rPr>
+        <w:t>. Before removing quasi-duplicates.</w:t>
+      </w:r>
+      <w:r>
+        <w:rPr>
+          <w:rFonts w:ascii="Times New Roman" w:hAnsi="Times New Roman" w:cs="Times New Roman"/>
+          <w:sz w:val="24"/>
+          <w:szCs w:val="24"/>
+        </w:rPr>
+        <w:t>to double-check after removing quasi-duplicates</w:t>
+      </w:r>
+      <w:r>
+        <w:rPr>
+          <w:rFonts w:ascii="Times New Roman" w:hAnsi="Times New Roman" w:cs="Times New Roman"/>
+          <w:sz w:val="24"/>
+          <w:szCs w:val="24"/>
+        </w:rPr>
+        <w:t>:</w:t>
       </w:r>
     </w:p>
     <w:p>
@@ -39275,8 +39332,313 @@
           <w:sz w:val="24"/>
           <w:szCs w:val="24"/>
         </w:rPr>
-        <w:t xml:space="preserve"> to ‘wide’: 11 to 10 senses.</w:t>
-      </w:r>
+        <w:t xml:space="preserve"> to ‘wide’: 11 to 10 senses</w:t>
+      </w:r>
+      <w:proofErr w:type="gramStart"/>
+      <w:r>
+        <w:rPr>
+          <w:rFonts w:ascii="Times New Roman" w:hAnsi="Times New Roman" w:cs="Times New Roman"/>
+          <w:sz w:val="24"/>
+          <w:szCs w:val="24"/>
+        </w:rPr>
+        <w:t>.</w:t>
+      </w:r>
+      <w:r>
+        <w:rPr>
+          <w:rFonts w:ascii="Times New Roman" w:hAnsi="Times New Roman" w:cs="Times New Roman"/>
+          <w:sz w:val="24"/>
+          <w:szCs w:val="24"/>
+        </w:rPr>
+        <w:t xml:space="preserve"> }</w:t>
+      </w:r>
+      <w:proofErr w:type="gramEnd"/>
+    </w:p>
+    <w:p>
+      <w:pPr>
+        <w:pStyle w:val="HTMLPreformatted"/>
+        <w:shd w:val="clear" w:color="auto" w:fill="FFFFFF"/>
+        <w:rPr>
+          <w:rFonts w:ascii="Times New Roman" w:hAnsi="Times New Roman" w:cs="Times New Roman"/>
+          <w:sz w:val="24"/>
+          <w:szCs w:val="24"/>
+        </w:rPr>
+      </w:pPr>
+    </w:p>
+    <w:p>
+      <w:pPr>
+        <w:pStyle w:val="HTMLPreformatted"/>
+        <w:shd w:val="clear" w:color="auto" w:fill="FFFFFF"/>
+        <w:rPr>
+          <w:rFonts w:ascii="Times New Roman" w:hAnsi="Times New Roman" w:cs="Times New Roman"/>
+          <w:sz w:val="24"/>
+          <w:szCs w:val="24"/>
+        </w:rPr>
+      </w:pPr>
+      <w:r>
+        <w:rPr>
+          <w:rFonts w:ascii="Times New Roman" w:hAnsi="Times New Roman" w:cs="Times New Roman"/>
+          <w:sz w:val="24"/>
+          <w:szCs w:val="24"/>
+        </w:rPr>
+        <w:t>New version:</w:t>
+      </w:r>
+    </w:p>
+    <w:p>
+      <w:pPr>
+        <w:shd w:val="clear" w:color="auto" w:fill="FFFFFF"/>
+        <w:tabs>
+          <w:tab w:val="left" w:pos="916"/>
+          <w:tab w:val="left" w:pos="1832"/>
+          <w:tab w:val="left" w:pos="2748"/>
+          <w:tab w:val="left" w:pos="3664"/>
+          <w:tab w:val="left" w:pos="4580"/>
+          <w:tab w:val="left" w:pos="5496"/>
+          <w:tab w:val="left" w:pos="6412"/>
+          <w:tab w:val="left" w:pos="7328"/>
+          <w:tab w:val="left" w:pos="8244"/>
+          <w:tab w:val="left" w:pos="9160"/>
+          <w:tab w:val="left" w:pos="10076"/>
+          <w:tab w:val="left" w:pos="10992"/>
+          <w:tab w:val="left" w:pos="11908"/>
+          <w:tab w:val="left" w:pos="12824"/>
+          <w:tab w:val="left" w:pos="13740"/>
+          <w:tab w:val="left" w:pos="14656"/>
+        </w:tabs>
+        <w:rPr>
+          <w:rFonts w:ascii="Menlo" w:hAnsi="Menlo" w:cs="Menlo"/>
+          <w:color w:val="000000"/>
+          <w:sz w:val="18"/>
+          <w:szCs w:val="18"/>
+        </w:rPr>
+      </w:pPr>
+      <w:proofErr w:type="spellStart"/>
+      <w:r>
+        <w:rPr>
+          <w:rFonts w:ascii="Menlo" w:hAnsi="Menlo" w:cs="Menlo"/>
+          <w:color w:val="000000"/>
+          <w:sz w:val="18"/>
+          <w:szCs w:val="18"/>
+        </w:rPr>
+        <w:t>sorting_key</w:t>
+      </w:r>
+      <w:proofErr w:type="spellEnd"/>
+      <w:r>
+        <w:rPr>
+          <w:rFonts w:ascii="Menlo" w:hAnsi="Menlo" w:cs="Menlo"/>
+          <w:color w:val="000000"/>
+          <w:sz w:val="18"/>
+          <w:szCs w:val="18"/>
+        </w:rPr>
+        <w:t xml:space="preserve"> = </w:t>
+      </w:r>
+      <w:r>
+        <w:rPr>
+          <w:rFonts w:ascii="Menlo" w:hAnsi="Menlo" w:cs="Menlo"/>
+          <w:color w:val="0000FF"/>
+          <w:sz w:val="18"/>
+          <w:szCs w:val="18"/>
+        </w:rPr>
+        <w:t xml:space="preserve">100 </w:t>
+      </w:r>
+      <w:r>
+        <w:rPr>
+          <w:rFonts w:ascii="Menlo" w:hAnsi="Menlo" w:cs="Menlo"/>
+          <w:color w:val="000000"/>
+          <w:sz w:val="18"/>
+          <w:szCs w:val="18"/>
+        </w:rPr>
+        <w:t xml:space="preserve">* </w:t>
+      </w:r>
+      <w:proofErr w:type="spellStart"/>
+      <w:r>
+        <w:rPr>
+          <w:rFonts w:ascii="Menlo" w:hAnsi="Menlo" w:cs="Menlo"/>
+          <w:color w:val="000000"/>
+          <w:sz w:val="18"/>
+          <w:szCs w:val="18"/>
+        </w:rPr>
+        <w:t>num_defs</w:t>
+      </w:r>
+      <w:proofErr w:type="spellEnd"/>
+      <w:r>
+        <w:rPr>
+          <w:rFonts w:ascii="Menlo" w:hAnsi="Menlo" w:cs="Menlo"/>
+          <w:color w:val="000000"/>
+          <w:sz w:val="18"/>
+          <w:szCs w:val="18"/>
+        </w:rPr>
+        <w:t xml:space="preserve"> + </w:t>
+      </w:r>
+      <w:r>
+        <w:rPr>
+          <w:rFonts w:ascii="Menlo" w:hAnsi="Menlo" w:cs="Menlo"/>
+          <w:color w:val="0000FF"/>
+          <w:sz w:val="18"/>
+          <w:szCs w:val="18"/>
+        </w:rPr>
+        <w:t xml:space="preserve">10 </w:t>
+      </w:r>
+      <w:r>
+        <w:rPr>
+          <w:rFonts w:ascii="Menlo" w:hAnsi="Menlo" w:cs="Menlo"/>
+          <w:color w:val="000000"/>
+          <w:sz w:val="18"/>
+          <w:szCs w:val="18"/>
+        </w:rPr>
+        <w:t xml:space="preserve">* </w:t>
+      </w:r>
+      <w:proofErr w:type="spellStart"/>
+      <w:r>
+        <w:rPr>
+          <w:rFonts w:ascii="Menlo" w:hAnsi="Menlo" w:cs="Menlo"/>
+          <w:color w:val="000000"/>
+          <w:sz w:val="18"/>
+          <w:szCs w:val="18"/>
+        </w:rPr>
+        <w:t>num_exs</w:t>
+      </w:r>
+      <w:proofErr w:type="spellEnd"/>
+      <w:r>
+        <w:rPr>
+          <w:rFonts w:ascii="Menlo" w:hAnsi="Menlo" w:cs="Menlo"/>
+          <w:color w:val="000000"/>
+          <w:sz w:val="18"/>
+          <w:szCs w:val="18"/>
+        </w:rPr>
+        <w:t xml:space="preserve"> + </w:t>
+      </w:r>
+      <w:r>
+        <w:rPr>
+          <w:rFonts w:ascii="Menlo" w:hAnsi="Menlo" w:cs="Menlo"/>
+          <w:color w:val="0000FF"/>
+          <w:sz w:val="18"/>
+          <w:szCs w:val="18"/>
+        </w:rPr>
+        <w:t xml:space="preserve">5 </w:t>
+      </w:r>
+      <w:r>
+        <w:rPr>
+          <w:rFonts w:ascii="Menlo" w:hAnsi="Menlo" w:cs="Menlo"/>
+          <w:color w:val="000000"/>
+          <w:sz w:val="18"/>
+          <w:szCs w:val="18"/>
+        </w:rPr>
+        <w:t xml:space="preserve">* </w:t>
+      </w:r>
+      <w:proofErr w:type="spellStart"/>
+      <w:r>
+        <w:rPr>
+          <w:rFonts w:ascii="Menlo" w:hAnsi="Menlo" w:cs="Menlo"/>
+          <w:color w:val="000000"/>
+          <w:sz w:val="18"/>
+          <w:szCs w:val="18"/>
+        </w:rPr>
+        <w:t>num_syns</w:t>
+      </w:r>
+      <w:proofErr w:type="spellEnd"/>
+      <w:r>
+        <w:rPr>
+          <w:rFonts w:ascii="Menlo" w:hAnsi="Menlo" w:cs="Menlo"/>
+          <w:color w:val="000000"/>
+          <w:sz w:val="18"/>
+          <w:szCs w:val="18"/>
+        </w:rPr>
+        <w:t xml:space="preserve"> + </w:t>
+      </w:r>
+      <w:proofErr w:type="spellStart"/>
+      <w:r>
+        <w:rPr>
+          <w:rFonts w:ascii="Menlo" w:hAnsi="Menlo" w:cs="Menlo"/>
+          <w:color w:val="000000"/>
+          <w:sz w:val="18"/>
+          <w:szCs w:val="18"/>
+        </w:rPr>
+        <w:t>num_ants</w:t>
+      </w:r>
+      <w:proofErr w:type="spellEnd"/>
+    </w:p>
+    <w:p>
+      <w:pPr>
+        <w:pStyle w:val="HTMLPreformatted"/>
+        <w:shd w:val="clear" w:color="auto" w:fill="FFFFFF"/>
+        <w:rPr>
+          <w:rFonts w:ascii="Times New Roman" w:hAnsi="Times New Roman" w:cs="Times New Roman"/>
+          <w:sz w:val="24"/>
+          <w:szCs w:val="24"/>
+        </w:rPr>
+      </w:pPr>
+      <w:proofErr w:type="spellStart"/>
+      <w:r>
+        <w:rPr>
+          <w:rFonts w:ascii="Times New Roman" w:hAnsi="Times New Roman" w:cs="Times New Roman"/>
+          <w:sz w:val="24"/>
+          <w:szCs w:val="24"/>
+        </w:rPr>
+        <w:t>Cutoffs</w:t>
+      </w:r>
+      <w:proofErr w:type="spellEnd"/>
+      <w:r>
+        <w:rPr>
+          <w:rFonts w:ascii="Times New Roman" w:hAnsi="Times New Roman" w:cs="Times New Roman"/>
+          <w:sz w:val="24"/>
+          <w:szCs w:val="24"/>
+        </w:rPr>
+        <w:t xml:space="preserve"> at 120 and 135.</w:t>
+      </w:r>
+      <w:bookmarkStart w:id="0" w:name="_GoBack"/>
+      <w:bookmarkEnd w:id="0"/>
+    </w:p>
+    <w:p>
+      <w:pPr>
+        <w:pStyle w:val="HTMLPreformatted"/>
+        <w:shd w:val="clear" w:color="auto" w:fill="FFFFFF"/>
+        <w:rPr>
+          <w:rFonts w:ascii="Times New Roman" w:hAnsi="Times New Roman" w:cs="Times New Roman"/>
+          <w:sz w:val="24"/>
+          <w:szCs w:val="24"/>
+        </w:rPr>
+      </w:pPr>
+    </w:p>
+    <w:p>
+      <w:pPr>
+        <w:pStyle w:val="HTMLPreformatted"/>
+        <w:shd w:val="clear" w:color="auto" w:fill="FFFFFF"/>
+        <w:rPr>
+          <w:rFonts w:ascii="Times New Roman" w:hAnsi="Times New Roman" w:cs="Times New Roman"/>
+          <w:sz w:val="24"/>
+          <w:szCs w:val="24"/>
+        </w:rPr>
+      </w:pPr>
+    </w:p>
+    <w:p>
+      <w:pPr>
+        <w:pStyle w:val="Heading1"/>
+      </w:pPr>
+      <w:r>
+        <w:t>16/09</w:t>
+      </w:r>
+    </w:p>
+    <w:p>
+      <w:pPr>
+        <w:pStyle w:val="HTMLPreformatted"/>
+        <w:shd w:val="clear" w:color="auto" w:fill="FFFFFF"/>
+        <w:rPr>
+          <w:rFonts w:ascii="Times New Roman" w:hAnsi="Times New Roman" w:cs="Times New Roman"/>
+          <w:sz w:val="24"/>
+          <w:szCs w:val="24"/>
+        </w:rPr>
+      </w:pPr>
+    </w:p>
+    <w:p>
+      <w:pPr>
+        <w:pStyle w:val="HTMLPreformatted"/>
+        <w:shd w:val="clear" w:color="auto" w:fill="FFFFFF"/>
+        <w:rPr>
+          <w:rFonts w:ascii="Times New Roman" w:hAnsi="Times New Roman" w:cs="Times New Roman"/>
+          <w:sz w:val="24"/>
+          <w:szCs w:val="24"/>
+        </w:rPr>
+      </w:pPr>
     </w:p>
     <w:p>
       <w:pPr>

</xml_diff>

<commit_message>
=Status: the Input Preparation architecture has been done (using a mini-vocabulary)
Former-commit-id: 3f380ab789167e17393148f86f1bc5318ccda10c
</commit_message>
<xml_diff>
--- a/Task1_DeveloperDiary.docx
+++ b/Task1_DeveloperDiary.docx
@@ -39171,6 +39171,80 @@
           <w:sz w:val="24"/>
           <w:szCs w:val="24"/>
         </w:rPr>
+        <w:t xml:space="preserve">Applying low score </w:t>
+      </w:r>
+      <w:proofErr w:type="spellStart"/>
+      <w:r>
+        <w:rPr>
+          <w:rFonts w:ascii="Times New Roman" w:hAnsi="Times New Roman" w:cs="Times New Roman"/>
+          <w:sz w:val="24"/>
+          <w:szCs w:val="24"/>
+        </w:rPr>
+        <w:t>cutoff</w:t>
+      </w:r>
+      <w:proofErr w:type="spellEnd"/>
+      <w:r>
+        <w:rPr>
+          <w:rFonts w:ascii="Times New Roman" w:hAnsi="Times New Roman" w:cs="Times New Roman"/>
+          <w:sz w:val="24"/>
+          <w:szCs w:val="24"/>
+        </w:rPr>
+        <w:t xml:space="preserve"> to ‘plant’: 14 to 11 senses.</w:t>
+      </w:r>
+    </w:p>
+    <w:p>
+      <w:pPr>
+        <w:pStyle w:val="HTMLPreformatted"/>
+        <w:shd w:val="clear" w:color="auto" w:fill="FFFFFF"/>
+        <w:rPr>
+          <w:rFonts w:ascii="Times New Roman" w:hAnsi="Times New Roman" w:cs="Times New Roman"/>
+          <w:sz w:val="24"/>
+          <w:szCs w:val="24"/>
+        </w:rPr>
+      </w:pPr>
+      <w:r>
+        <w:rPr>
+          <w:rFonts w:ascii="Times New Roman" w:hAnsi="Times New Roman" w:cs="Times New Roman"/>
+          <w:sz w:val="24"/>
+          <w:szCs w:val="24"/>
+        </w:rPr>
+        <w:t xml:space="preserve">Applying low score </w:t>
+      </w:r>
+      <w:proofErr w:type="spellStart"/>
+      <w:r>
+        <w:rPr>
+          <w:rFonts w:ascii="Times New Roman" w:hAnsi="Times New Roman" w:cs="Times New Roman"/>
+          <w:sz w:val="24"/>
+          <w:szCs w:val="24"/>
+        </w:rPr>
+        <w:t>cutoff</w:t>
+      </w:r>
+      <w:proofErr w:type="spellEnd"/>
+      <w:r>
+        <w:rPr>
+          <w:rFonts w:ascii="Times New Roman" w:hAnsi="Times New Roman" w:cs="Times New Roman"/>
+          <w:sz w:val="24"/>
+          <w:szCs w:val="24"/>
+        </w:rPr>
+        <w:t xml:space="preserve"> to ‘wide’: 11 to 10 senses.</w:t>
+      </w:r>
+    </w:p>
+    <w:p>
+      <w:pPr>
+        <w:pStyle w:val="HTMLPreformatted"/>
+        <w:shd w:val="clear" w:color="auto" w:fill="FFFFFF"/>
+        <w:rPr>
+          <w:rFonts w:ascii="Times New Roman" w:hAnsi="Times New Roman" w:cs="Times New Roman"/>
+          <w:sz w:val="24"/>
+          <w:szCs w:val="24"/>
+        </w:rPr>
+      </w:pPr>
+      <w:r>
+        <w:rPr>
+          <w:rFonts w:ascii="Times New Roman" w:hAnsi="Times New Roman" w:cs="Times New Roman"/>
+          <w:sz w:val="24"/>
+          <w:szCs w:val="24"/>
+        </w:rPr>
         <w:t xml:space="preserve">Applying high score </w:t>
       </w:r>
       <w:proofErr w:type="spellStart"/>
@@ -39189,6 +39263,43 @@
           <w:sz w:val="24"/>
           <w:szCs w:val="24"/>
         </w:rPr>
+        <w:t xml:space="preserve"> to ‘move’: 21 to 10 senses.</w:t>
+      </w:r>
+    </w:p>
+    <w:p>
+      <w:pPr>
+        <w:pStyle w:val="HTMLPreformatted"/>
+        <w:shd w:val="clear" w:color="auto" w:fill="FFFFFF"/>
+        <w:rPr>
+          <w:rFonts w:ascii="Times New Roman" w:hAnsi="Times New Roman" w:cs="Times New Roman"/>
+          <w:sz w:val="24"/>
+          <w:szCs w:val="24"/>
+        </w:rPr>
+      </w:pPr>
+      <w:r>
+        <w:rPr>
+          <w:rFonts w:ascii="Times New Roman" w:hAnsi="Times New Roman" w:cs="Times New Roman"/>
+          <w:sz w:val="24"/>
+          <w:szCs w:val="24"/>
+        </w:rPr>
+        <w:t xml:space="preserve">Applying high score </w:t>
+      </w:r>
+      <w:proofErr w:type="spellStart"/>
+      <w:r>
+        <w:rPr>
+          <w:rFonts w:ascii="Times New Roman" w:hAnsi="Times New Roman" w:cs="Times New Roman"/>
+          <w:sz w:val="24"/>
+          <w:szCs w:val="24"/>
+        </w:rPr>
+        <w:t>cutoff</w:t>
+      </w:r>
+      <w:proofErr w:type="spellEnd"/>
+      <w:r>
+        <w:rPr>
+          <w:rFonts w:ascii="Times New Roman" w:hAnsi="Times New Roman" w:cs="Times New Roman"/>
+          <w:sz w:val="24"/>
+          <w:szCs w:val="24"/>
+        </w:rPr>
         <w:t xml:space="preserve"> to ‘light’</w:t>
       </w:r>
       <w:r>
@@ -39207,151 +39318,14 @@
         </w:rPr>
         <w:t xml:space="preserve"> 49 to 19 senses.</w:t>
       </w:r>
-    </w:p>
-    <w:p>
-      <w:pPr>
-        <w:pStyle w:val="HTMLPreformatted"/>
-        <w:shd w:val="clear" w:color="auto" w:fill="FFFFFF"/>
-        <w:rPr>
-          <w:rFonts w:ascii="Times New Roman" w:hAnsi="Times New Roman" w:cs="Times New Roman"/>
-          <w:sz w:val="24"/>
-          <w:szCs w:val="24"/>
-        </w:rPr>
-      </w:pPr>
-      <w:r>
-        <w:rPr>
-          <w:rFonts w:ascii="Times New Roman" w:hAnsi="Times New Roman" w:cs="Times New Roman"/>
-          <w:sz w:val="24"/>
-          <w:szCs w:val="24"/>
-        </w:rPr>
-        <w:t xml:space="preserve">Applying high score </w:t>
-      </w:r>
-      <w:proofErr w:type="spellStart"/>
-      <w:r>
-        <w:rPr>
-          <w:rFonts w:ascii="Times New Roman" w:hAnsi="Times New Roman" w:cs="Times New Roman"/>
-          <w:sz w:val="24"/>
-          <w:szCs w:val="24"/>
-        </w:rPr>
-        <w:t>cutoff</w:t>
-      </w:r>
-      <w:proofErr w:type="spellEnd"/>
-      <w:r>
-        <w:rPr>
-          <w:rFonts w:ascii="Times New Roman" w:hAnsi="Times New Roman" w:cs="Times New Roman"/>
-          <w:sz w:val="24"/>
-          <w:szCs w:val="24"/>
-        </w:rPr>
-        <w:t xml:space="preserve"> to ‘move’: 21 to 10 senses.</w:t>
-      </w:r>
-    </w:p>
-    <w:p>
-      <w:pPr>
-        <w:pStyle w:val="HTMLPreformatted"/>
-        <w:shd w:val="clear" w:color="auto" w:fill="FFFFFF"/>
-        <w:rPr>
-          <w:rFonts w:ascii="Times New Roman" w:hAnsi="Times New Roman" w:cs="Times New Roman"/>
-          <w:sz w:val="24"/>
-          <w:szCs w:val="24"/>
-        </w:rPr>
-      </w:pPr>
-      <w:r>
-        <w:rPr>
-          <w:rFonts w:ascii="Times New Roman" w:hAnsi="Times New Roman" w:cs="Times New Roman"/>
-          <w:sz w:val="24"/>
-          <w:szCs w:val="24"/>
-        </w:rPr>
-        <w:t xml:space="preserve">Applying low score </w:t>
-      </w:r>
-      <w:proofErr w:type="spellStart"/>
-      <w:r>
-        <w:rPr>
-          <w:rFonts w:ascii="Times New Roman" w:hAnsi="Times New Roman" w:cs="Times New Roman"/>
-          <w:sz w:val="24"/>
-          <w:szCs w:val="24"/>
-        </w:rPr>
-        <w:t>cutoff</w:t>
-      </w:r>
-      <w:proofErr w:type="spellEnd"/>
-      <w:r>
-        <w:rPr>
-          <w:rFonts w:ascii="Times New Roman" w:hAnsi="Times New Roman" w:cs="Times New Roman"/>
-          <w:sz w:val="24"/>
-          <w:szCs w:val="24"/>
-        </w:rPr>
-        <w:t xml:space="preserve"> to ‘plant</w:t>
-      </w:r>
-      <w:r>
-        <w:rPr>
-          <w:rFonts w:ascii="Times New Roman" w:hAnsi="Times New Roman" w:cs="Times New Roman"/>
-          <w:sz w:val="24"/>
-          <w:szCs w:val="24"/>
-        </w:rPr>
-        <w:t>’</w:t>
-      </w:r>
-      <w:r>
-        <w:rPr>
-          <w:rFonts w:ascii="Times New Roman" w:hAnsi="Times New Roman" w:cs="Times New Roman"/>
-          <w:sz w:val="24"/>
-          <w:szCs w:val="24"/>
-        </w:rPr>
-        <w:t>: 14 to 11 senses.</w:t>
-      </w:r>
-    </w:p>
-    <w:p>
-      <w:pPr>
-        <w:pStyle w:val="HTMLPreformatted"/>
-        <w:shd w:val="clear" w:color="auto" w:fill="FFFFFF"/>
-        <w:rPr>
-          <w:rFonts w:ascii="Times New Roman" w:hAnsi="Times New Roman" w:cs="Times New Roman"/>
-          <w:sz w:val="24"/>
-          <w:szCs w:val="24"/>
-        </w:rPr>
-      </w:pPr>
-      <w:r>
-        <w:rPr>
-          <w:rFonts w:ascii="Times New Roman" w:hAnsi="Times New Roman" w:cs="Times New Roman"/>
-          <w:sz w:val="24"/>
-          <w:szCs w:val="24"/>
-        </w:rPr>
-        <w:t xml:space="preserve">Applying low score </w:t>
-      </w:r>
-      <w:proofErr w:type="spellStart"/>
-      <w:r>
-        <w:rPr>
-          <w:rFonts w:ascii="Times New Roman" w:hAnsi="Times New Roman" w:cs="Times New Roman"/>
-          <w:sz w:val="24"/>
-          <w:szCs w:val="24"/>
-        </w:rPr>
-        <w:t>cutoff</w:t>
-      </w:r>
-      <w:proofErr w:type="spellEnd"/>
-      <w:r>
-        <w:rPr>
-          <w:rFonts w:ascii="Times New Roman" w:hAnsi="Times New Roman" w:cs="Times New Roman"/>
-          <w:sz w:val="24"/>
-          <w:szCs w:val="24"/>
-        </w:rPr>
-        <w:t xml:space="preserve"> to ‘wide’: 11 to 10 senses</w:t>
-      </w:r>
-      <w:proofErr w:type="gramStart"/>
-      <w:r>
-        <w:rPr>
-          <w:rFonts w:ascii="Times New Roman" w:hAnsi="Times New Roman" w:cs="Times New Roman"/>
-          <w:sz w:val="24"/>
-          <w:szCs w:val="24"/>
-        </w:rPr>
-        <w:t>.</w:t>
-      </w:r>
-      <w:r>
-        <w:rPr>
-          <w:rFonts w:ascii="Times New Roman" w:hAnsi="Times New Roman" w:cs="Times New Roman"/>
-          <w:sz w:val="24"/>
-          <w:szCs w:val="24"/>
-        </w:rPr>
-        <w:t xml:space="preserve"> }</w:t>
-      </w:r>
-      <w:proofErr w:type="gramEnd"/>
+      <w:r>
+        <w:rPr>
+          <w:rFonts w:ascii="Times New Roman" w:hAnsi="Times New Roman" w:cs="Times New Roman"/>
+          <w:sz w:val="24"/>
+          <w:szCs w:val="24"/>
+        </w:rPr>
+        <w:t>}</w:t>
+      </w:r>
     </w:p>
     <w:p>
       <w:pPr>
@@ -39567,6 +39541,32 @@
           <w:szCs w:val="24"/>
         </w:rPr>
       </w:pPr>
+      <w:r>
+        <w:rPr>
+          <w:rFonts w:ascii="Times New Roman" w:hAnsi="Times New Roman" w:cs="Times New Roman"/>
+          <w:sz w:val="24"/>
+          <w:szCs w:val="24"/>
+        </w:rPr>
+        <w:t xml:space="preserve">&gt;5 / &gt;15 / &gt;25 </w:t>
+      </w:r>
+      <w:proofErr w:type="gramStart"/>
+      <w:r>
+        <w:rPr>
+          <w:rFonts w:ascii="Times New Roman" w:hAnsi="Times New Roman" w:cs="Times New Roman"/>
+          <w:sz w:val="24"/>
+          <w:szCs w:val="24"/>
+        </w:rPr>
+        <w:t>senses  ----</w:t>
+      </w:r>
+      <w:proofErr w:type="gramEnd"/>
+      <w:r>
+        <w:rPr>
+          <w:rFonts w:ascii="Times New Roman" w:hAnsi="Times New Roman" w:cs="Times New Roman"/>
+          <w:sz w:val="24"/>
+          <w:szCs w:val="24"/>
+        </w:rPr>
+        <w:t xml:space="preserve">&gt;  </w:t>
+      </w:r>
       <w:proofErr w:type="spellStart"/>
       <w:r>
         <w:rPr>
@@ -39583,7 +39583,1236 @@
           <w:sz w:val="24"/>
           <w:szCs w:val="24"/>
         </w:rPr>
-        <w:t xml:space="preserve"> at 120 and 135.</w:t>
+        <w:t xml:space="preserve"> at 1</w:t>
+      </w:r>
+      <w:r>
+        <w:rPr>
+          <w:rFonts w:ascii="Times New Roman" w:hAnsi="Times New Roman" w:cs="Times New Roman"/>
+          <w:sz w:val="24"/>
+          <w:szCs w:val="24"/>
+        </w:rPr>
+        <w:t>30</w:t>
+      </w:r>
+      <w:r>
+        <w:rPr>
+          <w:rFonts w:ascii="Times New Roman" w:hAnsi="Times New Roman" w:cs="Times New Roman"/>
+          <w:sz w:val="24"/>
+          <w:szCs w:val="24"/>
+        </w:rPr>
+        <w:t xml:space="preserve">, </w:t>
+      </w:r>
+      <w:r>
+        <w:rPr>
+          <w:rFonts w:ascii="Times New Roman" w:hAnsi="Times New Roman" w:cs="Times New Roman"/>
+          <w:sz w:val="24"/>
+          <w:szCs w:val="24"/>
+        </w:rPr>
+        <w:t>1</w:t>
+      </w:r>
+      <w:r>
+        <w:rPr>
+          <w:rFonts w:ascii="Times New Roman" w:hAnsi="Times New Roman" w:cs="Times New Roman"/>
+          <w:sz w:val="24"/>
+          <w:szCs w:val="24"/>
+        </w:rPr>
+        <w:t>6</w:t>
+      </w:r>
+      <w:r>
+        <w:rPr>
+          <w:rFonts w:ascii="Times New Roman" w:hAnsi="Times New Roman" w:cs="Times New Roman"/>
+          <w:sz w:val="24"/>
+          <w:szCs w:val="24"/>
+        </w:rPr>
+        <w:t>0</w:t>
+      </w:r>
+      <w:r>
+        <w:rPr>
+          <w:rFonts w:ascii="Times New Roman" w:hAnsi="Times New Roman" w:cs="Times New Roman"/>
+          <w:sz w:val="24"/>
+          <w:szCs w:val="24"/>
+        </w:rPr>
+        <w:t>, 2</w:t>
+      </w:r>
+      <w:r>
+        <w:rPr>
+          <w:rFonts w:ascii="Times New Roman" w:hAnsi="Times New Roman" w:cs="Times New Roman"/>
+          <w:sz w:val="24"/>
+          <w:szCs w:val="24"/>
+        </w:rPr>
+        <w:t>3</w:t>
+      </w:r>
+      <w:r>
+        <w:rPr>
+          <w:rFonts w:ascii="Times New Roman" w:hAnsi="Times New Roman" w:cs="Times New Roman"/>
+          <w:sz w:val="24"/>
+          <w:szCs w:val="24"/>
+        </w:rPr>
+        <w:t>0</w:t>
+      </w:r>
+      <w:r>
+        <w:rPr>
+          <w:rFonts w:ascii="Times New Roman" w:hAnsi="Times New Roman" w:cs="Times New Roman"/>
+          <w:sz w:val="24"/>
+          <w:szCs w:val="24"/>
+        </w:rPr>
+        <w:t>.</w:t>
+      </w:r>
+    </w:p>
+    <w:p>
+      <w:pPr>
+        <w:pStyle w:val="HTMLPreformatted"/>
+        <w:shd w:val="clear" w:color="auto" w:fill="FFFFFF"/>
+        <w:rPr>
+          <w:rFonts w:ascii="Times New Roman" w:hAnsi="Times New Roman" w:cs="Times New Roman"/>
+          <w:sz w:val="24"/>
+          <w:szCs w:val="24"/>
+        </w:rPr>
+      </w:pPr>
+    </w:p>
+    <w:p>
+      <w:pPr>
+        <w:pStyle w:val="HTMLPreformatted"/>
+        <w:shd w:val="clear" w:color="auto" w:fill="FFFFFF"/>
+        <w:rPr>
+          <w:rFonts w:ascii="Times New Roman" w:hAnsi="Times New Roman" w:cs="Times New Roman"/>
+          <w:sz w:val="24"/>
+          <w:szCs w:val="24"/>
+        </w:rPr>
+      </w:pPr>
+      <w:proofErr w:type="gramStart"/>
+      <w:r>
+        <w:rPr>
+          <w:rFonts w:ascii="Times New Roman" w:hAnsi="Times New Roman" w:cs="Times New Roman"/>
+          <w:sz w:val="24"/>
+          <w:szCs w:val="24"/>
+        </w:rPr>
+        <w:t>{</w:t>
+      </w:r>
+      <w:r>
+        <w:rPr>
+          <w:rFonts w:ascii="Times New Roman" w:hAnsi="Times New Roman" w:cs="Times New Roman"/>
+          <w:sz w:val="24"/>
+          <w:szCs w:val="24"/>
+        </w:rPr>
+        <w:t xml:space="preserve"> </w:t>
+      </w:r>
+      <w:r>
+        <w:rPr>
+          <w:rFonts w:ascii="Times New Roman" w:hAnsi="Times New Roman" w:cs="Times New Roman"/>
+          <w:sz w:val="24"/>
+          <w:szCs w:val="24"/>
+        </w:rPr>
+        <w:t>Applying</w:t>
+      </w:r>
+      <w:proofErr w:type="gramEnd"/>
+      <w:r>
+        <w:rPr>
+          <w:rFonts w:ascii="Times New Roman" w:hAnsi="Times New Roman" w:cs="Times New Roman"/>
+          <w:sz w:val="24"/>
+          <w:szCs w:val="24"/>
+        </w:rPr>
+        <w:t xml:space="preserve"> low score </w:t>
+      </w:r>
+      <w:proofErr w:type="spellStart"/>
+      <w:r>
+        <w:rPr>
+          <w:rFonts w:ascii="Times New Roman" w:hAnsi="Times New Roman" w:cs="Times New Roman"/>
+          <w:sz w:val="24"/>
+          <w:szCs w:val="24"/>
+        </w:rPr>
+        <w:t>cutoff</w:t>
+      </w:r>
+      <w:proofErr w:type="spellEnd"/>
+      <w:r>
+        <w:rPr>
+          <w:rFonts w:ascii="Times New Roman" w:hAnsi="Times New Roman" w:cs="Times New Roman"/>
+          <w:sz w:val="24"/>
+          <w:szCs w:val="24"/>
+        </w:rPr>
+        <w:t xml:space="preserve"> to ‘plant’: 14 to </w:t>
+      </w:r>
+      <w:r>
+        <w:rPr>
+          <w:rFonts w:ascii="Times New Roman" w:hAnsi="Times New Roman" w:cs="Times New Roman"/>
+          <w:sz w:val="24"/>
+          <w:szCs w:val="24"/>
+        </w:rPr>
+        <w:t>9</w:t>
+      </w:r>
+      <w:r>
+        <w:rPr>
+          <w:rFonts w:ascii="Times New Roman" w:hAnsi="Times New Roman" w:cs="Times New Roman"/>
+          <w:sz w:val="24"/>
+          <w:szCs w:val="24"/>
+        </w:rPr>
+        <w:t xml:space="preserve"> senses.</w:t>
+      </w:r>
+    </w:p>
+    <w:p>
+      <w:pPr>
+        <w:pStyle w:val="HTMLPreformatted"/>
+        <w:shd w:val="clear" w:color="auto" w:fill="FFFFFF"/>
+        <w:rPr>
+          <w:rFonts w:ascii="Times New Roman" w:hAnsi="Times New Roman" w:cs="Times New Roman"/>
+          <w:sz w:val="24"/>
+          <w:szCs w:val="24"/>
+        </w:rPr>
+      </w:pPr>
+      <w:r>
+        <w:rPr>
+          <w:rFonts w:ascii="Times New Roman" w:hAnsi="Times New Roman" w:cs="Times New Roman"/>
+          <w:sz w:val="24"/>
+          <w:szCs w:val="24"/>
+        </w:rPr>
+        <w:t xml:space="preserve">Applying low score </w:t>
+      </w:r>
+      <w:proofErr w:type="spellStart"/>
+      <w:r>
+        <w:rPr>
+          <w:rFonts w:ascii="Times New Roman" w:hAnsi="Times New Roman" w:cs="Times New Roman"/>
+          <w:sz w:val="24"/>
+          <w:szCs w:val="24"/>
+        </w:rPr>
+        <w:t>cutoff</w:t>
+      </w:r>
+      <w:proofErr w:type="spellEnd"/>
+      <w:r>
+        <w:rPr>
+          <w:rFonts w:ascii="Times New Roman" w:hAnsi="Times New Roman" w:cs="Times New Roman"/>
+          <w:sz w:val="24"/>
+          <w:szCs w:val="24"/>
+        </w:rPr>
+        <w:t xml:space="preserve"> to ‘wide’: 11 to </w:t>
+      </w:r>
+      <w:r>
+        <w:rPr>
+          <w:rFonts w:ascii="Times New Roman" w:hAnsi="Times New Roman" w:cs="Times New Roman"/>
+          <w:sz w:val="24"/>
+          <w:szCs w:val="24"/>
+        </w:rPr>
+        <w:t>7</w:t>
+      </w:r>
+      <w:r>
+        <w:rPr>
+          <w:rFonts w:ascii="Times New Roman" w:hAnsi="Times New Roman" w:cs="Times New Roman"/>
+          <w:sz w:val="24"/>
+          <w:szCs w:val="24"/>
+        </w:rPr>
+        <w:t xml:space="preserve"> senses. </w:t>
+      </w:r>
+    </w:p>
+    <w:p>
+      <w:pPr>
+        <w:pStyle w:val="HTMLPreformatted"/>
+        <w:shd w:val="clear" w:color="auto" w:fill="FFFFFF"/>
+        <w:rPr>
+          <w:rFonts w:ascii="Times New Roman" w:hAnsi="Times New Roman" w:cs="Times New Roman"/>
+          <w:sz w:val="24"/>
+          <w:szCs w:val="24"/>
+        </w:rPr>
+      </w:pPr>
+      <w:r>
+        <w:rPr>
+          <w:rFonts w:ascii="Times New Roman" w:hAnsi="Times New Roman" w:cs="Times New Roman"/>
+          <w:sz w:val="24"/>
+          <w:szCs w:val="24"/>
+        </w:rPr>
+        <w:t xml:space="preserve">Applying </w:t>
+      </w:r>
+      <w:r>
+        <w:rPr>
+          <w:rFonts w:ascii="Times New Roman" w:hAnsi="Times New Roman" w:cs="Times New Roman"/>
+          <w:sz w:val="24"/>
+          <w:szCs w:val="24"/>
+        </w:rPr>
+        <w:t>medium</w:t>
+      </w:r>
+      <w:r>
+        <w:rPr>
+          <w:rFonts w:ascii="Times New Roman" w:hAnsi="Times New Roman" w:cs="Times New Roman"/>
+          <w:sz w:val="24"/>
+          <w:szCs w:val="24"/>
+        </w:rPr>
+        <w:t xml:space="preserve"> score </w:t>
+      </w:r>
+      <w:proofErr w:type="spellStart"/>
+      <w:r>
+        <w:rPr>
+          <w:rFonts w:ascii="Times New Roman" w:hAnsi="Times New Roman" w:cs="Times New Roman"/>
+          <w:sz w:val="24"/>
+          <w:szCs w:val="24"/>
+        </w:rPr>
+        <w:t>cutoff</w:t>
+      </w:r>
+      <w:proofErr w:type="spellEnd"/>
+      <w:r>
+        <w:rPr>
+          <w:rFonts w:ascii="Times New Roman" w:hAnsi="Times New Roman" w:cs="Times New Roman"/>
+          <w:sz w:val="24"/>
+          <w:szCs w:val="24"/>
+        </w:rPr>
+        <w:t xml:space="preserve"> to ‘move’: 21 to </w:t>
+      </w:r>
+      <w:r>
+        <w:rPr>
+          <w:rFonts w:ascii="Times New Roman" w:hAnsi="Times New Roman" w:cs="Times New Roman"/>
+          <w:sz w:val="24"/>
+          <w:szCs w:val="24"/>
+        </w:rPr>
+        <w:t>12</w:t>
+      </w:r>
+      <w:r>
+        <w:rPr>
+          <w:rFonts w:ascii="Times New Roman" w:hAnsi="Times New Roman" w:cs="Times New Roman"/>
+          <w:sz w:val="24"/>
+          <w:szCs w:val="24"/>
+        </w:rPr>
+        <w:t xml:space="preserve"> senses.</w:t>
+      </w:r>
+    </w:p>
+    <w:p>
+      <w:pPr>
+        <w:pStyle w:val="HTMLPreformatted"/>
+        <w:shd w:val="clear" w:color="auto" w:fill="FFFFFF"/>
+        <w:rPr>
+          <w:rFonts w:ascii="Times New Roman" w:hAnsi="Times New Roman" w:cs="Times New Roman"/>
+          <w:sz w:val="24"/>
+          <w:szCs w:val="24"/>
+        </w:rPr>
+      </w:pPr>
+      <w:r>
+        <w:rPr>
+          <w:rFonts w:ascii="Times New Roman" w:hAnsi="Times New Roman" w:cs="Times New Roman"/>
+          <w:sz w:val="24"/>
+          <w:szCs w:val="24"/>
+        </w:rPr>
+        <w:t xml:space="preserve">Applying high score </w:t>
+      </w:r>
+      <w:proofErr w:type="spellStart"/>
+      <w:r>
+        <w:rPr>
+          <w:rFonts w:ascii="Times New Roman" w:hAnsi="Times New Roman" w:cs="Times New Roman"/>
+          <w:sz w:val="24"/>
+          <w:szCs w:val="24"/>
+        </w:rPr>
+        <w:t>cutoff</w:t>
+      </w:r>
+      <w:proofErr w:type="spellEnd"/>
+      <w:r>
+        <w:rPr>
+          <w:rFonts w:ascii="Times New Roman" w:hAnsi="Times New Roman" w:cs="Times New Roman"/>
+          <w:sz w:val="24"/>
+          <w:szCs w:val="24"/>
+        </w:rPr>
+        <w:t xml:space="preserve"> to ‘light’: 49 to </w:t>
+      </w:r>
+      <w:r>
+        <w:rPr>
+          <w:rFonts w:ascii="Times New Roman" w:hAnsi="Times New Roman" w:cs="Times New Roman"/>
+          <w:sz w:val="24"/>
+          <w:szCs w:val="24"/>
+        </w:rPr>
+        <w:t>18</w:t>
+      </w:r>
+      <w:r>
+        <w:rPr>
+          <w:rFonts w:ascii="Times New Roman" w:hAnsi="Times New Roman" w:cs="Times New Roman"/>
+          <w:sz w:val="24"/>
+          <w:szCs w:val="24"/>
+        </w:rPr>
+        <w:t xml:space="preserve"> senses.</w:t>
+      </w:r>
+      <w:r>
+        <w:rPr>
+          <w:rFonts w:ascii="Times New Roman" w:hAnsi="Times New Roman" w:cs="Times New Roman"/>
+          <w:sz w:val="24"/>
+          <w:szCs w:val="24"/>
+        </w:rPr>
+        <w:t>}</w:t>
+      </w:r>
+    </w:p>
+    <w:p>
+      <w:pPr>
+        <w:pStyle w:val="HTMLPreformatted"/>
+        <w:shd w:val="clear" w:color="auto" w:fill="FFFFFF"/>
+        <w:rPr>
+          <w:rFonts w:ascii="Times New Roman" w:hAnsi="Times New Roman" w:cs="Times New Roman"/>
+          <w:sz w:val="24"/>
+          <w:szCs w:val="24"/>
+        </w:rPr>
+      </w:pPr>
+    </w:p>
+    <w:p>
+      <w:pPr>
+        <w:pStyle w:val="Heading1"/>
+      </w:pPr>
+      <w:r>
+        <w:t>16/09</w:t>
+      </w:r>
+    </w:p>
+    <w:p>
+      <w:pPr>
+        <w:pStyle w:val="HTMLPreformatted"/>
+        <w:shd w:val="clear" w:color="auto" w:fill="FFFFFF"/>
+        <w:rPr>
+          <w:rFonts w:ascii="Times New Roman" w:hAnsi="Times New Roman" w:cs="Times New Roman"/>
+          <w:sz w:val="24"/>
+          <w:szCs w:val="24"/>
+        </w:rPr>
+      </w:pPr>
+      <w:r>
+        <w:rPr>
+          <w:rFonts w:ascii="Times New Roman" w:hAnsi="Times New Roman" w:cs="Times New Roman"/>
+          <w:sz w:val="24"/>
+          <w:szCs w:val="24"/>
+        </w:rPr>
+        <w:t>Organizing the Preparation of the Graph Input</w:t>
+      </w:r>
+      <w:r>
+        <w:rPr>
+          <w:rFonts w:ascii="Times New Roman" w:hAnsi="Times New Roman" w:cs="Times New Roman"/>
+          <w:sz w:val="24"/>
+          <w:szCs w:val="24"/>
+        </w:rPr>
+        <w:t>:</w:t>
+      </w:r>
+    </w:p>
+    <w:p>
+      <w:pPr>
+        <w:pStyle w:val="HTMLPreformatted"/>
+        <w:shd w:val="clear" w:color="auto" w:fill="FFFFFF"/>
+        <w:rPr>
+          <w:rFonts w:ascii="Times New Roman" w:hAnsi="Times New Roman" w:cs="Times New Roman"/>
+          <w:sz w:val="24"/>
+          <w:szCs w:val="24"/>
+        </w:rPr>
+      </w:pPr>
+    </w:p>
+    <w:p>
+      <w:pPr>
+        <w:pStyle w:val="HTMLPreformatted"/>
+        <w:numPr>
+          <w:ilvl w:val="0"/>
+          <w:numId w:val="34"/>
+        </w:numPr>
+        <w:shd w:val="clear" w:color="auto" w:fill="FFFFFF"/>
+        <w:rPr>
+          <w:rFonts w:ascii="Times New Roman" w:hAnsi="Times New Roman" w:cs="Times New Roman"/>
+          <w:sz w:val="24"/>
+          <w:szCs w:val="24"/>
+        </w:rPr>
+      </w:pPr>
+      <w:r>
+        <w:rPr>
+          <w:rFonts w:ascii="Times New Roman" w:hAnsi="Times New Roman" w:cs="Times New Roman"/>
+          <w:sz w:val="24"/>
+          <w:szCs w:val="24"/>
+        </w:rPr>
+        <w:t>Definitions &amp; Examples -&gt; Eliminate quasi-duplicates</w:t>
+      </w:r>
+      <w:r>
+        <w:rPr>
+          <w:rFonts w:ascii="Times New Roman" w:hAnsi="Times New Roman" w:cs="Times New Roman"/>
+          <w:sz w:val="24"/>
+          <w:szCs w:val="24"/>
+        </w:rPr>
+        <w:br/>
+      </w:r>
+      <w:r>
+        <w:rPr>
+          <w:rFonts w:ascii="Times New Roman" w:hAnsi="Times New Roman" w:cs="Times New Roman"/>
+          <w:sz w:val="24"/>
+          <w:szCs w:val="24"/>
+        </w:rPr>
+        <w:t xml:space="preserve">Synonyms &amp; Antonyms -&gt; </w:t>
+      </w:r>
+      <w:r>
+        <w:rPr>
+          <w:rFonts w:ascii="Times New Roman" w:hAnsi="Times New Roman" w:cs="Times New Roman"/>
+          <w:sz w:val="24"/>
+          <w:szCs w:val="24"/>
+        </w:rPr>
+        <w:t>Lemmatize</w:t>
+      </w:r>
+    </w:p>
+    <w:p>
+      <w:pPr>
+        <w:pStyle w:val="HTMLPreformatted"/>
+        <w:numPr>
+          <w:ilvl w:val="0"/>
+          <w:numId w:val="34"/>
+        </w:numPr>
+        <w:shd w:val="clear" w:color="auto" w:fill="FFFFFF"/>
+        <w:rPr>
+          <w:rFonts w:ascii="Times New Roman" w:hAnsi="Times New Roman" w:cs="Times New Roman"/>
+          <w:sz w:val="24"/>
+          <w:szCs w:val="24"/>
+        </w:rPr>
+      </w:pPr>
+      <w:r>
+        <w:rPr>
+          <w:rFonts w:ascii="Times New Roman" w:hAnsi="Times New Roman" w:cs="Times New Roman"/>
+          <w:sz w:val="24"/>
+          <w:szCs w:val="24"/>
+        </w:rPr>
+        <w:t>Select (based on the amount of resources), sort and name the senses of each word.</w:t>
+      </w:r>
+    </w:p>
+    <w:p>
+      <w:pPr>
+        <w:pStyle w:val="HTMLPreformatted"/>
+        <w:numPr>
+          <w:ilvl w:val="0"/>
+          <w:numId w:val="34"/>
+        </w:numPr>
+        <w:shd w:val="clear" w:color="auto" w:fill="FFFFFF"/>
+        <w:rPr>
+          <w:rFonts w:ascii="Times New Roman" w:hAnsi="Times New Roman" w:cs="Times New Roman"/>
+          <w:sz w:val="24"/>
+          <w:szCs w:val="24"/>
+        </w:rPr>
+      </w:pPr>
+      <w:r>
+        <w:rPr>
+          <w:rFonts w:ascii="Times New Roman" w:hAnsi="Times New Roman" w:cs="Times New Roman"/>
+          <w:sz w:val="24"/>
+          <w:szCs w:val="24"/>
+        </w:rPr>
+        <w:t xml:space="preserve">Set up the correspondences </w:t>
+      </w:r>
+      <w:proofErr w:type="spellStart"/>
+      <w:r>
+        <w:rPr>
+          <w:rFonts w:ascii="Times New Roman" w:hAnsi="Times New Roman" w:cs="Times New Roman"/>
+          <w:sz w:val="24"/>
+          <w:szCs w:val="24"/>
+        </w:rPr>
+        <w:t>wordSense</w:t>
+      </w:r>
+      <w:proofErr w:type="spellEnd"/>
+      <w:r>
+        <w:rPr>
+          <w:rFonts w:ascii="Times New Roman" w:hAnsi="Times New Roman" w:cs="Times New Roman"/>
+          <w:sz w:val="24"/>
+          <w:szCs w:val="24"/>
+        </w:rPr>
+        <w:t>&lt;-&gt;integer index, for my vocabulary table</w:t>
+      </w:r>
+      <w:r>
+        <w:rPr>
+          <w:rFonts w:ascii="Times New Roman" w:hAnsi="Times New Roman" w:cs="Times New Roman"/>
+          <w:sz w:val="24"/>
+          <w:szCs w:val="24"/>
+        </w:rPr>
+        <w:t xml:space="preserve"> – also defines other indices, for retrieval</w:t>
+      </w:r>
+      <w:r>
+        <w:rPr>
+          <w:rFonts w:ascii="Times New Roman" w:hAnsi="Times New Roman" w:cs="Times New Roman"/>
+          <w:sz w:val="24"/>
+          <w:szCs w:val="24"/>
+        </w:rPr>
+        <w:t xml:space="preserve"> of </w:t>
+      </w:r>
+      <w:proofErr w:type="spellStart"/>
+      <w:r>
+        <w:rPr>
+          <w:rFonts w:ascii="Times New Roman" w:hAnsi="Times New Roman" w:cs="Times New Roman"/>
+          <w:sz w:val="24"/>
+          <w:szCs w:val="24"/>
+        </w:rPr>
+        <w:t>defs</w:t>
+      </w:r>
+      <w:proofErr w:type="spellEnd"/>
+      <w:r>
+        <w:rPr>
+          <w:rFonts w:ascii="Times New Roman" w:hAnsi="Times New Roman" w:cs="Times New Roman"/>
+          <w:sz w:val="24"/>
+          <w:szCs w:val="24"/>
+        </w:rPr>
+        <w:t>/examples sentence embeddings</w:t>
+      </w:r>
+      <w:r>
+        <w:rPr>
+          <w:rFonts w:ascii="Times New Roman" w:hAnsi="Times New Roman" w:cs="Times New Roman"/>
+          <w:sz w:val="24"/>
+          <w:szCs w:val="24"/>
+        </w:rPr>
+        <w:t>.</w:t>
+      </w:r>
+    </w:p>
+    <w:p>
+      <w:pPr>
+        <w:pStyle w:val="HTMLPreformatted"/>
+        <w:numPr>
+          <w:ilvl w:val="0"/>
+          <w:numId w:val="34"/>
+        </w:numPr>
+        <w:shd w:val="clear" w:color="auto" w:fill="FFFFFF"/>
+        <w:rPr>
+          <w:rFonts w:ascii="Times New Roman" w:hAnsi="Times New Roman" w:cs="Times New Roman"/>
+          <w:sz w:val="24"/>
+          <w:szCs w:val="24"/>
+        </w:rPr>
+      </w:pPr>
+      <w:r>
+        <w:rPr>
+          <w:rFonts w:ascii="Times New Roman" w:hAnsi="Times New Roman" w:cs="Times New Roman"/>
+          <w:sz w:val="24"/>
+          <w:szCs w:val="24"/>
+        </w:rPr>
+        <w:t>Compute</w:t>
+      </w:r>
+      <w:r>
+        <w:rPr>
+          <w:rFonts w:ascii="Times New Roman" w:hAnsi="Times New Roman" w:cs="Times New Roman"/>
+          <w:sz w:val="24"/>
+          <w:szCs w:val="24"/>
+        </w:rPr>
+        <w:t xml:space="preserve"> the sentence embeddings for definitions and examples, using BERT</w:t>
+      </w:r>
+    </w:p>
+    <w:p>
+      <w:pPr>
+        <w:pStyle w:val="HTMLPreformatted"/>
+        <w:shd w:val="clear" w:color="auto" w:fill="FFFFFF"/>
+        <w:rPr>
+          <w:rFonts w:ascii="Times New Roman" w:hAnsi="Times New Roman" w:cs="Times New Roman"/>
+          <w:sz w:val="24"/>
+          <w:szCs w:val="24"/>
+        </w:rPr>
+      </w:pPr>
+    </w:p>
+    <w:p>
+      <w:pPr>
+        <w:pStyle w:val="HTMLPreformatted"/>
+        <w:shd w:val="clear" w:color="auto" w:fill="FFFFFF"/>
+        <w:rPr>
+          <w:rFonts w:ascii="Times New Roman" w:hAnsi="Times New Roman" w:cs="Times New Roman"/>
+          <w:sz w:val="24"/>
+          <w:szCs w:val="24"/>
+        </w:rPr>
+      </w:pPr>
+      <w:r>
+        <w:rPr>
+          <w:rFonts w:ascii="Times New Roman" w:hAnsi="Times New Roman" w:cs="Times New Roman"/>
+          <w:sz w:val="24"/>
+          <w:szCs w:val="24"/>
+        </w:rPr>
+        <w:t>Once we have done that, we have the problem to store the sense embeddings.</w:t>
+      </w:r>
+      <w:r>
+        <w:rPr>
+          <w:rFonts w:ascii="Times New Roman" w:hAnsi="Times New Roman" w:cs="Times New Roman"/>
+          <w:sz w:val="24"/>
+          <w:szCs w:val="24"/>
+        </w:rPr>
+        <w:t xml:space="preserve"> The dimensionality is high, currently set at 768 by BERT-normal.</w:t>
+      </w:r>
+    </w:p>
+    <w:p>
+      <w:pPr>
+        <w:pStyle w:val="HTMLPreformatted"/>
+        <w:shd w:val="clear" w:color="auto" w:fill="FFFFFF"/>
+        <w:rPr>
+          <w:rFonts w:ascii="Times New Roman" w:hAnsi="Times New Roman" w:cs="Times New Roman"/>
+          <w:sz w:val="24"/>
+          <w:szCs w:val="24"/>
+        </w:rPr>
+      </w:pPr>
+      <w:r>
+        <w:rPr>
+          <w:rFonts w:ascii="Times New Roman" w:hAnsi="Times New Roman" w:cs="Times New Roman"/>
+          <w:sz w:val="24"/>
+          <w:szCs w:val="24"/>
+        </w:rPr>
+        <w:t>HDF5 may be less than ideal: as a string, it would easily be too large a field to be handled efficiently. As separate values, we would have to operate with 1 + 768 columns.</w:t>
+      </w:r>
+    </w:p>
+    <w:p>
+      <w:pPr>
+        <w:pStyle w:val="HTMLPreformatted"/>
+        <w:shd w:val="clear" w:color="auto" w:fill="FFFFFF"/>
+        <w:rPr>
+          <w:rFonts w:ascii="Times New Roman" w:hAnsi="Times New Roman" w:cs="Times New Roman"/>
+          <w:sz w:val="24"/>
+          <w:szCs w:val="24"/>
+        </w:rPr>
+      </w:pPr>
+    </w:p>
+    <w:p>
+      <w:pPr>
+        <w:pStyle w:val="HTMLPreformatted"/>
+        <w:shd w:val="clear" w:color="auto" w:fill="FFFFFF"/>
+        <w:rPr>
+          <w:rFonts w:ascii="Times New Roman" w:hAnsi="Times New Roman" w:cs="Times New Roman"/>
+          <w:sz w:val="24"/>
+          <w:szCs w:val="24"/>
+        </w:rPr>
+      </w:pPr>
+      <w:r>
+        <w:rPr>
+          <w:rFonts w:ascii="Times New Roman" w:hAnsi="Times New Roman" w:cs="Times New Roman"/>
+          <w:sz w:val="24"/>
+          <w:szCs w:val="24"/>
+        </w:rPr>
+        <w:t>Side note: if we have a vocabulary already (e.g. by parsing the training + validation sets of a corpus), we can use phase</w:t>
+      </w:r>
+      <w:r>
+        <w:rPr>
+          <w:rFonts w:ascii="Times New Roman" w:hAnsi="Times New Roman" w:cs="Times New Roman"/>
+          <w:sz w:val="24"/>
+          <w:szCs w:val="24"/>
+        </w:rPr>
+        <w:t xml:space="preserve"> 3</w:t>
+      </w:r>
+      <w:r>
+        <w:rPr>
+          <w:rFonts w:ascii="Times New Roman" w:hAnsi="Times New Roman" w:cs="Times New Roman"/>
+          <w:sz w:val="24"/>
+          <w:szCs w:val="24"/>
+        </w:rPr>
+        <w:t xml:space="preserve"> to establish correspondences (</w:t>
+      </w:r>
+      <w:proofErr w:type="spellStart"/>
+      <w:r>
+        <w:rPr>
+          <w:rFonts w:ascii="Times New Roman" w:hAnsi="Times New Roman" w:cs="Times New Roman"/>
+          <w:sz w:val="24"/>
+          <w:szCs w:val="24"/>
+        </w:rPr>
+        <w:t>wordSense</w:t>
+      </w:r>
+      <w:proofErr w:type="spellEnd"/>
+      <w:r>
+        <w:rPr>
+          <w:rFonts w:ascii="Times New Roman" w:hAnsi="Times New Roman" w:cs="Times New Roman"/>
+          <w:sz w:val="24"/>
+          <w:szCs w:val="24"/>
+        </w:rPr>
+        <w:t>-</w:t>
+      </w:r>
+      <w:proofErr w:type="gramStart"/>
+      <w:r>
+        <w:rPr>
+          <w:rFonts w:ascii="Times New Roman" w:hAnsi="Times New Roman" w:cs="Times New Roman"/>
+          <w:sz w:val="24"/>
+          <w:szCs w:val="24"/>
+        </w:rPr>
+        <w:t>s)&lt;</w:t>
+      </w:r>
+      <w:proofErr w:type="gramEnd"/>
+      <w:r>
+        <w:rPr>
+          <w:rFonts w:ascii="Times New Roman" w:hAnsi="Times New Roman" w:cs="Times New Roman"/>
+          <w:sz w:val="24"/>
+          <w:szCs w:val="24"/>
+        </w:rPr>
+        <w:t>-&gt;(integer-s).</w:t>
+      </w:r>
+    </w:p>
+    <w:p>
+      <w:pPr>
+        <w:pStyle w:val="HTMLPreformatted"/>
+        <w:shd w:val="clear" w:color="auto" w:fill="FFFFFF"/>
+        <w:rPr>
+          <w:rFonts w:ascii="Times New Roman" w:hAnsi="Times New Roman" w:cs="Times New Roman"/>
+          <w:sz w:val="24"/>
+          <w:szCs w:val="24"/>
+        </w:rPr>
+      </w:pPr>
+    </w:p>
+    <w:p>
+      <w:pPr>
+        <w:pStyle w:val="HTMLPreformatted"/>
+        <w:shd w:val="clear" w:color="auto" w:fill="FFFFFF"/>
+        <w:rPr>
+          <w:rFonts w:ascii="Times New Roman" w:hAnsi="Times New Roman" w:cs="Times New Roman"/>
+          <w:sz w:val="24"/>
+          <w:szCs w:val="24"/>
+        </w:rPr>
+      </w:pPr>
+      <w:r>
+        <w:rPr>
+          <w:rFonts w:ascii="Times New Roman" w:hAnsi="Times New Roman" w:cs="Times New Roman"/>
+          <w:sz w:val="24"/>
+          <w:szCs w:val="24"/>
+        </w:rPr>
+        <w:t>Where can these correspondences be stored?</w:t>
+      </w:r>
+    </w:p>
+    <w:p>
+      <w:pPr>
+        <w:pStyle w:val="HTMLPreformatted"/>
+        <w:shd w:val="clear" w:color="auto" w:fill="FFFFFF"/>
+        <w:rPr>
+          <w:rFonts w:ascii="Times New Roman" w:hAnsi="Times New Roman" w:cs="Times New Roman"/>
+          <w:sz w:val="24"/>
+          <w:szCs w:val="24"/>
+        </w:rPr>
+      </w:pPr>
+      <w:r>
+        <w:rPr>
+          <w:rFonts w:ascii="Times New Roman" w:hAnsi="Times New Roman" w:cs="Times New Roman"/>
+          <w:sz w:val="24"/>
+          <w:szCs w:val="24"/>
+        </w:rPr>
+        <w:t xml:space="preserve">Answer: in a separate file, </w:t>
+      </w:r>
+      <w:r>
+        <w:rPr>
+          <w:rFonts w:ascii="Times New Roman" w:hAnsi="Times New Roman" w:cs="Times New Roman"/>
+          <w:sz w:val="24"/>
+          <w:szCs w:val="24"/>
+        </w:rPr>
+        <w:t>that also stores the starting and ending ind</w:t>
+      </w:r>
+      <w:r>
+        <w:rPr>
+          <w:rFonts w:ascii="Times New Roman" w:hAnsi="Times New Roman" w:cs="Times New Roman"/>
+          <w:sz w:val="24"/>
+          <w:szCs w:val="24"/>
+        </w:rPr>
+        <w:t>ices</w:t>
+      </w:r>
+      <w:r>
+        <w:rPr>
+          <w:rFonts w:ascii="Times New Roman" w:hAnsi="Times New Roman" w:cs="Times New Roman"/>
+          <w:sz w:val="24"/>
+          <w:szCs w:val="24"/>
+        </w:rPr>
+        <w:t xml:space="preserve"> of the embeddings for definitions/examples</w:t>
+      </w:r>
+      <w:r>
+        <w:rPr>
+          <w:rFonts w:ascii="Times New Roman" w:hAnsi="Times New Roman" w:cs="Times New Roman"/>
+          <w:sz w:val="24"/>
+          <w:szCs w:val="24"/>
+        </w:rPr>
+        <w:t>,</w:t>
+      </w:r>
+      <w:r>
+        <w:rPr>
+          <w:rFonts w:ascii="Times New Roman" w:hAnsi="Times New Roman" w:cs="Times New Roman"/>
+          <w:sz w:val="24"/>
+          <w:szCs w:val="24"/>
+        </w:rPr>
+        <w:t xml:space="preserve"> in their NumPy matrix structure. </w:t>
+      </w:r>
+    </w:p>
+    <w:p>
+      <w:pPr>
+        <w:pStyle w:val="HTMLPreformatted"/>
+        <w:shd w:val="clear" w:color="auto" w:fill="FFFFFF"/>
+        <w:rPr>
+          <w:rFonts w:ascii="Times New Roman" w:hAnsi="Times New Roman" w:cs="Times New Roman"/>
+          <w:sz w:val="24"/>
+          <w:szCs w:val="24"/>
+        </w:rPr>
+      </w:pPr>
+      <w:r>
+        <w:rPr>
+          <w:rFonts w:ascii="Times New Roman" w:hAnsi="Times New Roman" w:cs="Times New Roman"/>
+          <w:sz w:val="24"/>
+          <w:szCs w:val="24"/>
+        </w:rPr>
+        <w:t>This step is executed after denominating the senses, but before the creation of sentence embeddings.</w:t>
+      </w:r>
+    </w:p>
+    <w:p>
+      <w:pPr>
+        <w:pStyle w:val="HTMLPreformatted"/>
+        <w:shd w:val="clear" w:color="auto" w:fill="FFFFFF"/>
+        <w:rPr>
+          <w:rFonts w:ascii="Times New Roman" w:hAnsi="Times New Roman" w:cs="Times New Roman"/>
+          <w:sz w:val="24"/>
+          <w:szCs w:val="24"/>
+        </w:rPr>
+      </w:pPr>
+    </w:p>
+    <w:p>
+      <w:pPr>
+        <w:pStyle w:val="HTMLPreformatted"/>
+        <w:shd w:val="clear" w:color="auto" w:fill="FFFFFF"/>
+        <w:rPr>
+          <w:rFonts w:ascii="Times New Roman" w:hAnsi="Times New Roman" w:cs="Times New Roman"/>
+          <w:sz w:val="24"/>
+          <w:szCs w:val="24"/>
+        </w:rPr>
+      </w:pPr>
+    </w:p>
+    <w:p>
+      <w:pPr>
+        <w:pStyle w:val="HTMLPreformatted"/>
+        <w:shd w:val="clear" w:color="auto" w:fill="FFFFFF"/>
+        <w:rPr>
+          <w:rFonts w:ascii="Times New Roman" w:hAnsi="Times New Roman" w:cs="Times New Roman"/>
+          <w:sz w:val="24"/>
+          <w:szCs w:val="24"/>
+        </w:rPr>
+      </w:pPr>
+    </w:p>
+    <w:p>
+      <w:pPr>
+        <w:pStyle w:val="HTMLPreformatted"/>
+        <w:shd w:val="clear" w:color="auto" w:fill="FFFFFF"/>
+        <w:rPr>
+          <w:rFonts w:ascii="Times New Roman" w:hAnsi="Times New Roman" w:cs="Times New Roman"/>
+          <w:sz w:val="24"/>
+          <w:szCs w:val="24"/>
+        </w:rPr>
+      </w:pPr>
+    </w:p>
+    <w:p>
+      <w:pPr>
+        <w:pStyle w:val="HTMLPreformatted"/>
+        <w:shd w:val="clear" w:color="auto" w:fill="FFFFFF"/>
+        <w:rPr>
+          <w:rFonts w:ascii="Times New Roman" w:hAnsi="Times New Roman" w:cs="Times New Roman"/>
+          <w:sz w:val="24"/>
+          <w:szCs w:val="24"/>
+        </w:rPr>
+      </w:pPr>
+    </w:p>
+    <w:p>
+      <w:pPr>
+        <w:pStyle w:val="HTMLPreformatted"/>
+        <w:shd w:val="clear" w:color="auto" w:fill="FFFFFF"/>
+        <w:rPr>
+          <w:rFonts w:ascii="Times New Roman" w:hAnsi="Times New Roman" w:cs="Times New Roman"/>
+          <w:sz w:val="24"/>
+          <w:szCs w:val="24"/>
+        </w:rPr>
+      </w:pPr>
+    </w:p>
+    <w:p>
+      <w:pPr>
+        <w:pStyle w:val="HTMLPreformatted"/>
+        <w:shd w:val="clear" w:color="auto" w:fill="FFFFFF"/>
+        <w:rPr>
+          <w:rFonts w:ascii="Times New Roman" w:hAnsi="Times New Roman" w:cs="Times New Roman"/>
+          <w:sz w:val="24"/>
+          <w:szCs w:val="24"/>
+        </w:rPr>
+      </w:pPr>
+    </w:p>
+    <w:p>
+      <w:pPr>
+        <w:pStyle w:val="HTMLPreformatted"/>
+        <w:shd w:val="clear" w:color="auto" w:fill="FFFFFF"/>
+        <w:rPr>
+          <w:rFonts w:ascii="Times New Roman" w:hAnsi="Times New Roman" w:cs="Times New Roman"/>
+          <w:sz w:val="24"/>
+          <w:szCs w:val="24"/>
+        </w:rPr>
+      </w:pPr>
+    </w:p>
+    <w:p>
+      <w:pPr>
+        <w:pStyle w:val="HTMLPreformatted"/>
+        <w:shd w:val="clear" w:color="auto" w:fill="FFFFFF"/>
+        <w:rPr>
+          <w:rFonts w:ascii="Times New Roman" w:hAnsi="Times New Roman" w:cs="Times New Roman"/>
+          <w:sz w:val="24"/>
+          <w:szCs w:val="24"/>
+        </w:rPr>
+      </w:pPr>
+      <w:r>
+        <w:rPr>
+          <w:rFonts w:ascii="Times New Roman" w:hAnsi="Times New Roman" w:cs="Times New Roman"/>
+          <w:sz w:val="24"/>
+          <w:szCs w:val="24"/>
+        </w:rPr>
+        <w:lastRenderedPageBreak/>
+        <w:t xml:space="preserve">Note: </w:t>
+      </w:r>
+      <w:r>
+        <w:rPr>
+          <w:rFonts w:ascii="Times New Roman" w:hAnsi="Times New Roman" w:cs="Times New Roman"/>
+          <w:sz w:val="24"/>
+          <w:szCs w:val="24"/>
+        </w:rPr>
+        <w:t>conflicting o</w:t>
+      </w:r>
+      <w:r>
+        <w:rPr>
+          <w:rFonts w:ascii="Times New Roman" w:hAnsi="Times New Roman" w:cs="Times New Roman"/>
+          <w:sz w:val="24"/>
+          <w:szCs w:val="24"/>
+        </w:rPr>
+        <w:t>pinion</w:t>
+      </w:r>
+      <w:r>
+        <w:rPr>
+          <w:rFonts w:ascii="Times New Roman" w:hAnsi="Times New Roman" w:cs="Times New Roman"/>
+          <w:sz w:val="24"/>
+          <w:szCs w:val="24"/>
+        </w:rPr>
+        <w:t>s</w:t>
+      </w:r>
+      <w:r>
+        <w:rPr>
+          <w:rFonts w:ascii="Times New Roman" w:hAnsi="Times New Roman" w:cs="Times New Roman"/>
+          <w:sz w:val="24"/>
+          <w:szCs w:val="24"/>
+        </w:rPr>
+        <w:t xml:space="preserve"> from a discussion: </w:t>
+      </w:r>
+    </w:p>
+    <w:p>
+      <w:pPr>
+        <w:pStyle w:val="HTMLPreformatted"/>
+        <w:shd w:val="clear" w:color="auto" w:fill="FFFFFF"/>
+        <w:rPr>
+          <w:rFonts w:ascii="Times New Roman" w:hAnsi="Times New Roman" w:cs="Times New Roman"/>
+          <w:sz w:val="24"/>
+          <w:szCs w:val="24"/>
+        </w:rPr>
+      </w:pPr>
+      <w:proofErr w:type="gramStart"/>
+      <w:r>
+        <w:rPr>
+          <w:rFonts w:ascii="Times New Roman" w:hAnsi="Times New Roman" w:cs="Times New Roman"/>
+          <w:sz w:val="24"/>
+          <w:szCs w:val="24"/>
+        </w:rPr>
+        <w:t>I :</w:t>
+      </w:r>
+      <w:proofErr w:type="gramEnd"/>
+      <w:r>
+        <w:rPr>
+          <w:rFonts w:ascii="Times New Roman" w:hAnsi="Times New Roman" w:cs="Times New Roman"/>
+          <w:sz w:val="24"/>
+          <w:szCs w:val="24"/>
+        </w:rPr>
+        <w:t xml:space="preserve"> </w:t>
+      </w:r>
+      <w:r>
+        <w:rPr>
+          <w:rFonts w:ascii="Times New Roman" w:hAnsi="Times New Roman" w:cs="Times New Roman"/>
+          <w:sz w:val="24"/>
+          <w:szCs w:val="24"/>
+        </w:rPr>
+        <w:t>“</w:t>
+      </w:r>
+      <w:r>
+        <w:rPr>
+          <w:rFonts w:ascii="Times New Roman" w:hAnsi="Times New Roman" w:cs="Times New Roman"/>
+          <w:sz w:val="24"/>
+          <w:szCs w:val="24"/>
+        </w:rPr>
+        <w:t>HDF5 works best for a small number of large arrays of homogeneous type, for example saving 10 arrays of 1 million floats each. SQLite is better for 1 million records each with 10 attributes.</w:t>
+      </w:r>
+    </w:p>
+    <w:p>
+      <w:pPr>
+        <w:pStyle w:val="HTMLPreformatted"/>
+        <w:shd w:val="clear" w:color="auto" w:fill="FFFFFF"/>
+        <w:rPr>
+          <w:rFonts w:ascii="Times New Roman" w:hAnsi="Times New Roman" w:cs="Times New Roman"/>
+          <w:sz w:val="24"/>
+          <w:szCs w:val="24"/>
+        </w:rPr>
+      </w:pPr>
+      <w:r>
+        <w:rPr>
+          <w:rFonts w:ascii="Times New Roman" w:hAnsi="Times New Roman" w:cs="Times New Roman"/>
+          <w:sz w:val="24"/>
+          <w:szCs w:val="24"/>
+        </w:rPr>
+        <w:t xml:space="preserve">I've been burned by corrupted HDF5 files in the past, so I would be very cautious storing valuable data. </w:t>
+      </w:r>
+      <w:proofErr w:type="gramStart"/>
+      <w:r>
+        <w:rPr>
+          <w:rFonts w:ascii="Times New Roman" w:hAnsi="Times New Roman" w:cs="Times New Roman"/>
+          <w:sz w:val="24"/>
+          <w:szCs w:val="24"/>
+        </w:rPr>
+        <w:t>Personally</w:t>
+      </w:r>
+      <w:proofErr w:type="gramEnd"/>
+      <w:r>
+        <w:rPr>
+          <w:rFonts w:ascii="Times New Roman" w:hAnsi="Times New Roman" w:cs="Times New Roman"/>
+          <w:sz w:val="24"/>
+          <w:szCs w:val="24"/>
+        </w:rPr>
+        <w:t xml:space="preserve"> I would never use HDF5 again. It's too complicated and fragile. I would look into the new feather file type </w:t>
+      </w:r>
+      <w:proofErr w:type="gramStart"/>
+      <w:r>
+        <w:rPr>
+          <w:rFonts w:ascii="Times New Roman" w:hAnsi="Times New Roman" w:cs="Times New Roman"/>
+          <w:sz w:val="24"/>
+          <w:szCs w:val="24"/>
+        </w:rPr>
+        <w:t>or .</w:t>
+      </w:r>
+      <w:proofErr w:type="spellStart"/>
+      <w:r>
+        <w:rPr>
+          <w:rFonts w:ascii="Times New Roman" w:hAnsi="Times New Roman" w:cs="Times New Roman"/>
+          <w:sz w:val="24"/>
+          <w:szCs w:val="24"/>
+        </w:rPr>
+        <w:t>npy</w:t>
+      </w:r>
+      <w:proofErr w:type="spellEnd"/>
+      <w:proofErr w:type="gramEnd"/>
+      <w:r>
+        <w:rPr>
+          <w:rFonts w:ascii="Times New Roman" w:hAnsi="Times New Roman" w:cs="Times New Roman"/>
+          <w:sz w:val="24"/>
+          <w:szCs w:val="24"/>
+        </w:rPr>
+        <w:t xml:space="preserve"> or CSVs or JSON </w:t>
+      </w:r>
+      <w:r>
+        <w:rPr>
+          <w:rFonts w:ascii="Times New Roman" w:hAnsi="Times New Roman" w:cs="Times New Roman"/>
+          <w:sz w:val="24"/>
+          <w:szCs w:val="24"/>
+        </w:rPr>
+        <w:t>…</w:t>
+      </w:r>
+      <w:r>
+        <w:rPr>
+          <w:rFonts w:ascii="Times New Roman" w:hAnsi="Times New Roman" w:cs="Times New Roman"/>
+          <w:sz w:val="24"/>
+          <w:szCs w:val="24"/>
+        </w:rPr>
+        <w:t>”</w:t>
+      </w:r>
+    </w:p>
+    <w:p>
+      <w:pPr>
+        <w:pStyle w:val="HTMLPreformatted"/>
+        <w:shd w:val="clear" w:color="auto" w:fill="FFFFFF"/>
+        <w:rPr>
+          <w:rFonts w:ascii="Times New Roman" w:hAnsi="Times New Roman" w:cs="Times New Roman"/>
+          <w:sz w:val="24"/>
+          <w:szCs w:val="24"/>
+        </w:rPr>
+      </w:pPr>
+      <w:r>
+        <w:rPr>
+          <w:rFonts w:ascii="Times New Roman" w:hAnsi="Times New Roman" w:cs="Times New Roman"/>
+          <w:sz w:val="24"/>
+          <w:szCs w:val="24"/>
+        </w:rPr>
+        <w:t>II: “</w:t>
+      </w:r>
+      <w:r>
+        <w:rPr>
+          <w:rFonts w:ascii="Times New Roman" w:hAnsi="Times New Roman" w:cs="Times New Roman"/>
+          <w:sz w:val="24"/>
+          <w:szCs w:val="24"/>
+        </w:rPr>
+        <w:t>…</w:t>
+      </w:r>
+      <w:r>
+        <w:rPr>
+          <w:rFonts w:ascii="Times New Roman" w:hAnsi="Times New Roman" w:cs="Times New Roman"/>
+          <w:sz w:val="24"/>
+          <w:szCs w:val="24"/>
+        </w:rPr>
+        <w:t xml:space="preserve"> when you start having large amounts of data, the use of a file format, such as HDF5, designed to handle such datasets, is to be preferred</w:t>
+      </w:r>
+      <w:r>
+        <w:rPr>
+          <w:rFonts w:ascii="Times New Roman" w:hAnsi="Times New Roman" w:cs="Times New Roman"/>
+          <w:sz w:val="24"/>
+          <w:szCs w:val="24"/>
+        </w:rPr>
+        <w:t>”</w:t>
+      </w:r>
+    </w:p>
+    <w:p>
+      <w:pPr>
+        <w:pStyle w:val="HTMLPreformatted"/>
+        <w:shd w:val="clear" w:color="auto" w:fill="FFFFFF"/>
+        <w:rPr>
+          <w:rFonts w:ascii="Times New Roman" w:hAnsi="Times New Roman" w:cs="Times New Roman"/>
+          <w:sz w:val="24"/>
+          <w:szCs w:val="24"/>
+        </w:rPr>
+      </w:pPr>
+    </w:p>
+    <w:p>
+      <w:pPr>
+        <w:pStyle w:val="HTMLPreformatted"/>
+        <w:shd w:val="clear" w:color="auto" w:fill="FFFFFF"/>
+        <w:rPr>
+          <w:rFonts w:ascii="Times New Roman" w:hAnsi="Times New Roman" w:cs="Times New Roman"/>
+          <w:sz w:val="24"/>
+          <w:szCs w:val="24"/>
+        </w:rPr>
+      </w:pPr>
+      <w:r>
+        <w:rPr>
+          <w:rFonts w:ascii="Times New Roman" w:hAnsi="Times New Roman" w:cs="Times New Roman"/>
+          <w:sz w:val="24"/>
+          <w:szCs w:val="24"/>
+        </w:rPr>
+        <w:t>At this point, we have stored the start-and-end indices in a Sqlite3 database. We can just use that to look up the matrix of sentence embeddings.</w:t>
+      </w:r>
+    </w:p>
+    <w:p>
+      <w:pPr>
+        <w:pStyle w:val="HTMLPreformatted"/>
+        <w:shd w:val="clear" w:color="auto" w:fill="FFFFFF"/>
+        <w:rPr>
+          <w:rFonts w:ascii="Times New Roman" w:hAnsi="Times New Roman" w:cs="Times New Roman"/>
+          <w:sz w:val="24"/>
+          <w:szCs w:val="24"/>
+        </w:rPr>
+      </w:pPr>
+      <w:r>
+        <w:rPr>
+          <w:rFonts w:ascii="Times New Roman" w:hAnsi="Times New Roman" w:cs="Times New Roman"/>
+          <w:sz w:val="24"/>
+          <w:szCs w:val="24"/>
+        </w:rPr>
+        <w:t xml:space="preserve">N.: </w:t>
+      </w:r>
+      <w:r>
+        <w:rPr>
+          <w:rFonts w:ascii="Times New Roman" w:hAnsi="Times New Roman" w:cs="Times New Roman"/>
+          <w:sz w:val="24"/>
+          <w:szCs w:val="24"/>
+        </w:rPr>
+        <w:t>it is necessary to write the embeddings with the correct ordering.</w:t>
+      </w:r>
+    </w:p>
+    <w:p>
+      <w:pPr>
+        <w:pStyle w:val="HTMLPreformatted"/>
+        <w:shd w:val="clear" w:color="auto" w:fill="FFFFFF"/>
+        <w:rPr>
+          <w:rFonts w:ascii="Times New Roman" w:hAnsi="Times New Roman" w:cs="Times New Roman"/>
+          <w:sz w:val="24"/>
+          <w:szCs w:val="24"/>
+        </w:rPr>
+      </w:pPr>
+    </w:p>
+    <w:p>
+      <w:pPr>
+        <w:pStyle w:val="HTMLPreformatted"/>
+        <w:shd w:val="clear" w:color="auto" w:fill="FFFFFF"/>
+        <w:rPr>
+          <w:rFonts w:ascii="Times New Roman" w:hAnsi="Times New Roman" w:cs="Times New Roman"/>
+          <w:sz w:val="24"/>
+          <w:szCs w:val="24"/>
+        </w:rPr>
+      </w:pPr>
+      <w:r>
+        <w:rPr>
+          <w:rFonts w:ascii="Times New Roman" w:hAnsi="Times New Roman" w:cs="Times New Roman"/>
+          <w:sz w:val="24"/>
+          <w:szCs w:val="24"/>
+        </w:rPr>
+        <w:t>Status: we compute and store the embeddings correctly. For definitions, it has been double-checked and confirmed for an example.</w:t>
       </w:r>
       <w:bookmarkStart w:id="0" w:name="_GoBack"/>
       <w:bookmarkEnd w:id="0"/>
@@ -39601,22 +40830,632 @@
     </w:p>
     <w:p>
       <w:pPr>
-        <w:pStyle w:val="HTMLPreformatted"/>
-        <w:shd w:val="clear" w:color="auto" w:fill="FFFFFF"/>
-        <w:rPr>
-          <w:rFonts w:ascii="Times New Roman" w:hAnsi="Times New Roman" w:cs="Times New Roman"/>
-          <w:sz w:val="24"/>
-          <w:szCs w:val="24"/>
-        </w:rPr>
-      </w:pPr>
-    </w:p>
-    <w:p>
-      <w:pPr>
         <w:pStyle w:val="Heading1"/>
       </w:pPr>
       <w:r>
-        <w:t>16/09</w:t>
-      </w:r>
+        <w:t xml:space="preserve">The plan – </w:t>
+      </w:r>
+      <w:r>
+        <w:t>17/09 and onwards</w:t>
+      </w:r>
+    </w:p>
+    <w:p>
+      <w:pPr>
+        <w:pStyle w:val="HTMLPreformatted"/>
+        <w:shd w:val="clear" w:color="auto" w:fill="FFFFFF"/>
+        <w:rPr>
+          <w:rFonts w:ascii="Times New Roman" w:hAnsi="Times New Roman" w:cs="Times New Roman"/>
+          <w:sz w:val="24"/>
+          <w:szCs w:val="24"/>
+        </w:rPr>
+      </w:pPr>
+    </w:p>
+    <w:p>
+      <w:pPr>
+        <w:pStyle w:val="HTMLPreformatted"/>
+        <w:shd w:val="clear" w:color="auto" w:fill="FFFFFF"/>
+        <w:rPr>
+          <w:rFonts w:ascii="Times New Roman" w:hAnsi="Times New Roman" w:cs="Times New Roman"/>
+          <w:sz w:val="24"/>
+          <w:szCs w:val="24"/>
+        </w:rPr>
+      </w:pPr>
+    </w:p>
+    <w:p>
+      <w:pPr>
+        <w:pStyle w:val="HTMLPreformatted"/>
+        <w:shd w:val="clear" w:color="auto" w:fill="FFFFFF"/>
+        <w:rPr>
+          <w:rFonts w:ascii="Times New Roman" w:hAnsi="Times New Roman" w:cs="Times New Roman"/>
+          <w:sz w:val="24"/>
+          <w:szCs w:val="24"/>
+        </w:rPr>
+      </w:pPr>
+      <w:r>
+        <w:rPr>
+          <w:rFonts w:ascii="Times New Roman" w:hAnsi="Times New Roman" w:cs="Times New Roman"/>
+          <w:sz w:val="24"/>
+          <w:szCs w:val="24"/>
+        </w:rPr>
+        <w:t>Next tasks:</w:t>
+      </w:r>
+    </w:p>
+    <w:p>
+      <w:pPr>
+        <w:pStyle w:val="HTMLPreformatted"/>
+        <w:numPr>
+          <w:ilvl w:val="0"/>
+          <w:numId w:val="36"/>
+        </w:numPr>
+        <w:shd w:val="clear" w:color="auto" w:fill="FFFFFF"/>
+        <w:rPr>
+          <w:rFonts w:ascii="Times New Roman" w:hAnsi="Times New Roman" w:cs="Times New Roman"/>
+          <w:sz w:val="24"/>
+          <w:szCs w:val="24"/>
+        </w:rPr>
+      </w:pPr>
+      <w:r>
+        <w:rPr>
+          <w:rFonts w:ascii="Times New Roman" w:hAnsi="Times New Roman" w:cs="Times New Roman"/>
+          <w:b/>
+          <w:bCs/>
+          <w:sz w:val="24"/>
+          <w:szCs w:val="24"/>
+        </w:rPr>
+        <w:t>Read</w:t>
+      </w:r>
+      <w:r>
+        <w:rPr>
+          <w:rFonts w:ascii="Times New Roman" w:hAnsi="Times New Roman" w:cs="Times New Roman"/>
+          <w:sz w:val="24"/>
+          <w:szCs w:val="24"/>
+        </w:rPr>
+        <w:t xml:space="preserve"> references on multi-sense embeddings</w:t>
+      </w:r>
+      <w:r>
+        <w:rPr>
+          <w:rFonts w:ascii="Times New Roman" w:hAnsi="Times New Roman" w:cs="Times New Roman"/>
+          <w:sz w:val="24"/>
+          <w:szCs w:val="24"/>
+        </w:rPr>
+        <w:t xml:space="preserve"> &amp; language models</w:t>
+      </w:r>
+    </w:p>
+    <w:p>
+      <w:pPr>
+        <w:pStyle w:val="HTMLPreformatted"/>
+        <w:numPr>
+          <w:ilvl w:val="0"/>
+          <w:numId w:val="36"/>
+        </w:numPr>
+        <w:shd w:val="clear" w:color="auto" w:fill="FFFFFF"/>
+        <w:rPr>
+          <w:rFonts w:ascii="Times New Roman" w:hAnsi="Times New Roman" w:cs="Times New Roman"/>
+          <w:sz w:val="24"/>
+          <w:szCs w:val="24"/>
+        </w:rPr>
+      </w:pPr>
+      <w:r>
+        <w:rPr>
+          <w:rFonts w:ascii="Times New Roman" w:hAnsi="Times New Roman" w:cs="Times New Roman"/>
+          <w:b/>
+          <w:bCs/>
+          <w:sz w:val="24"/>
+          <w:szCs w:val="24"/>
+        </w:rPr>
+        <w:t>Read</w:t>
+      </w:r>
+      <w:r>
+        <w:rPr>
+          <w:rFonts w:ascii="Times New Roman" w:hAnsi="Times New Roman" w:cs="Times New Roman"/>
+          <w:sz w:val="24"/>
+          <w:szCs w:val="24"/>
+        </w:rPr>
+        <w:t xml:space="preserve"> on evaluation measures for </w:t>
+      </w:r>
+      <w:r>
+        <w:rPr>
+          <w:rFonts w:ascii="Times New Roman" w:hAnsi="Times New Roman" w:cs="Times New Roman"/>
+          <w:sz w:val="24"/>
+          <w:szCs w:val="24"/>
+        </w:rPr>
+        <w:t>multi-sense embeddings</w:t>
+      </w:r>
+      <w:r>
+        <w:rPr>
+          <w:rFonts w:ascii="Times New Roman" w:hAnsi="Times New Roman" w:cs="Times New Roman"/>
+          <w:sz w:val="24"/>
+          <w:szCs w:val="24"/>
+        </w:rPr>
+        <w:t xml:space="preserve"> &amp; language models</w:t>
+      </w:r>
+    </w:p>
+    <w:p>
+      <w:pPr>
+        <w:pStyle w:val="HTMLPreformatted"/>
+        <w:numPr>
+          <w:ilvl w:val="0"/>
+          <w:numId w:val="36"/>
+        </w:numPr>
+        <w:shd w:val="clear" w:color="auto" w:fill="FFFFFF"/>
+        <w:rPr>
+          <w:rFonts w:ascii="Times New Roman" w:hAnsi="Times New Roman" w:cs="Times New Roman"/>
+          <w:sz w:val="24"/>
+          <w:szCs w:val="24"/>
+        </w:rPr>
+      </w:pPr>
+      <w:r>
+        <w:rPr>
+          <w:rFonts w:ascii="Times New Roman" w:hAnsi="Times New Roman" w:cs="Times New Roman"/>
+          <w:sz w:val="24"/>
+          <w:szCs w:val="24"/>
+        </w:rPr>
+        <w:t xml:space="preserve">Find &amp; </w:t>
+      </w:r>
+      <w:r>
+        <w:rPr>
+          <w:rFonts w:ascii="Times New Roman" w:hAnsi="Times New Roman" w:cs="Times New Roman"/>
+          <w:b/>
+          <w:bCs/>
+          <w:sz w:val="24"/>
+          <w:szCs w:val="24"/>
+        </w:rPr>
+        <w:t>Implement</w:t>
+      </w:r>
+      <w:r>
+        <w:rPr>
+          <w:rFonts w:ascii="Times New Roman" w:hAnsi="Times New Roman" w:cs="Times New Roman"/>
+          <w:sz w:val="24"/>
+          <w:szCs w:val="24"/>
+        </w:rPr>
+        <w:t xml:space="preserve"> a baseline Multi-Sense LM</w:t>
+      </w:r>
+    </w:p>
+    <w:p>
+      <w:pPr>
+        <w:pStyle w:val="HTMLPreformatted"/>
+        <w:numPr>
+          <w:ilvl w:val="0"/>
+          <w:numId w:val="36"/>
+        </w:numPr>
+        <w:shd w:val="clear" w:color="auto" w:fill="FFFFFF"/>
+        <w:rPr>
+          <w:rFonts w:ascii="Times New Roman" w:hAnsi="Times New Roman" w:cs="Times New Roman"/>
+          <w:sz w:val="24"/>
+          <w:szCs w:val="24"/>
+        </w:rPr>
+      </w:pPr>
+      <w:r>
+        <w:rPr>
+          <w:rFonts w:ascii="Times New Roman" w:hAnsi="Times New Roman" w:cs="Times New Roman"/>
+          <w:b/>
+          <w:bCs/>
+          <w:sz w:val="24"/>
+          <w:szCs w:val="24"/>
+        </w:rPr>
+        <w:t>Build</w:t>
+      </w:r>
+      <w:r>
+        <w:rPr>
+          <w:rFonts w:ascii="Times New Roman" w:hAnsi="Times New Roman" w:cs="Times New Roman"/>
+          <w:sz w:val="24"/>
+          <w:szCs w:val="24"/>
+        </w:rPr>
+        <w:t xml:space="preserve"> a </w:t>
+      </w:r>
+      <w:proofErr w:type="spellStart"/>
+      <w:r>
+        <w:rPr>
+          <w:rFonts w:ascii="Times New Roman" w:hAnsi="Times New Roman" w:cs="Times New Roman"/>
+          <w:sz w:val="24"/>
+          <w:szCs w:val="24"/>
+        </w:rPr>
+        <w:t>GraphNN</w:t>
+      </w:r>
+      <w:proofErr w:type="spellEnd"/>
+      <w:r>
+        <w:rPr>
+          <w:rFonts w:ascii="Times New Roman" w:hAnsi="Times New Roman" w:cs="Times New Roman"/>
+          <w:sz w:val="24"/>
+          <w:szCs w:val="24"/>
+        </w:rPr>
+        <w:t xml:space="preserve"> on the top of the processed input from dictionary resources</w:t>
+      </w:r>
+    </w:p>
+    <w:p>
+      <w:pPr>
+        <w:pStyle w:val="HTMLPreformatted"/>
+        <w:numPr>
+          <w:ilvl w:val="0"/>
+          <w:numId w:val="36"/>
+        </w:numPr>
+        <w:shd w:val="clear" w:color="auto" w:fill="FFFFFF"/>
+        <w:rPr>
+          <w:rFonts w:ascii="Times New Roman" w:hAnsi="Times New Roman" w:cs="Times New Roman"/>
+          <w:sz w:val="24"/>
+          <w:szCs w:val="24"/>
+        </w:rPr>
+      </w:pPr>
+      <w:r>
+        <w:rPr>
+          <w:rFonts w:ascii="Times New Roman" w:hAnsi="Times New Roman" w:cs="Times New Roman"/>
+          <w:b/>
+          <w:bCs/>
+          <w:sz w:val="24"/>
+          <w:szCs w:val="24"/>
+        </w:rPr>
+        <w:t>Read</w:t>
+      </w:r>
+      <w:r>
+        <w:rPr>
+          <w:rFonts w:ascii="Times New Roman" w:hAnsi="Times New Roman" w:cs="Times New Roman"/>
+          <w:sz w:val="24"/>
+          <w:szCs w:val="24"/>
+        </w:rPr>
+        <w:t xml:space="preserve"> one of the </w:t>
+      </w:r>
+      <w:proofErr w:type="spellStart"/>
+      <w:r>
+        <w:rPr>
+          <w:rFonts w:ascii="Times New Roman" w:hAnsi="Times New Roman" w:cs="Times New Roman"/>
+          <w:sz w:val="24"/>
+          <w:szCs w:val="24"/>
+        </w:rPr>
+        <w:t>SoA</w:t>
+      </w:r>
+      <w:proofErr w:type="spellEnd"/>
+      <w:r>
+        <w:rPr>
+          <w:rFonts w:ascii="Times New Roman" w:hAnsi="Times New Roman" w:cs="Times New Roman"/>
+          <w:sz w:val="24"/>
+          <w:szCs w:val="24"/>
+        </w:rPr>
+        <w:t xml:space="preserve"> papers on what to use to construct a vocabulary</w:t>
+      </w:r>
+    </w:p>
+    <w:p>
+      <w:pPr>
+        <w:pStyle w:val="HTMLPreformatted"/>
+        <w:numPr>
+          <w:ilvl w:val="0"/>
+          <w:numId w:val="36"/>
+        </w:numPr>
+        <w:shd w:val="clear" w:color="auto" w:fill="FFFFFF"/>
+        <w:rPr>
+          <w:rFonts w:ascii="Times New Roman" w:hAnsi="Times New Roman" w:cs="Times New Roman"/>
+          <w:sz w:val="24"/>
+          <w:szCs w:val="24"/>
+        </w:rPr>
+      </w:pPr>
+      <w:r>
+        <w:rPr>
+          <w:rFonts w:ascii="Times New Roman" w:hAnsi="Times New Roman" w:cs="Times New Roman"/>
+          <w:sz w:val="24"/>
+          <w:szCs w:val="24"/>
+        </w:rPr>
+        <w:t xml:space="preserve">Choose a small training set (e.g. WT-2), and use it to </w:t>
+      </w:r>
+      <w:r>
+        <w:rPr>
+          <w:rFonts w:ascii="Times New Roman" w:hAnsi="Times New Roman" w:cs="Times New Roman"/>
+          <w:b/>
+          <w:bCs/>
+          <w:sz w:val="24"/>
+          <w:szCs w:val="24"/>
+        </w:rPr>
+        <w:t>train</w:t>
+      </w:r>
+      <w:r>
+        <w:rPr>
+          <w:rFonts w:ascii="Times New Roman" w:hAnsi="Times New Roman" w:cs="Times New Roman"/>
+          <w:sz w:val="24"/>
+          <w:szCs w:val="24"/>
+        </w:rPr>
+        <w:t xml:space="preserve"> the GNN on a Language </w:t>
+      </w:r>
+    </w:p>
+    <w:p>
+      <w:pPr>
+        <w:pStyle w:val="HTMLPreformatted"/>
+        <w:numPr>
+          <w:ilvl w:val="1"/>
+          <w:numId w:val="36"/>
+        </w:numPr>
+        <w:shd w:val="clear" w:color="auto" w:fill="FFFFFF"/>
+        <w:rPr>
+          <w:rFonts w:ascii="Times New Roman" w:hAnsi="Times New Roman" w:cs="Times New Roman"/>
+          <w:sz w:val="24"/>
+          <w:szCs w:val="24"/>
+        </w:rPr>
+      </w:pPr>
+      <w:r>
+        <w:rPr>
+          <w:rFonts w:ascii="Times New Roman" w:hAnsi="Times New Roman" w:cs="Times New Roman"/>
+          <w:sz w:val="24"/>
+          <w:szCs w:val="24"/>
+        </w:rPr>
+        <w:t>When training, start on small development sets - it can also be documented (low vs high resource settings)</w:t>
+      </w:r>
+    </w:p>
+    <w:p>
+      <w:pPr>
+        <w:pStyle w:val="HTMLPreformatted"/>
+        <w:numPr>
+          <w:ilvl w:val="0"/>
+          <w:numId w:val="36"/>
+        </w:numPr>
+        <w:shd w:val="clear" w:color="auto" w:fill="FFFFFF"/>
+        <w:rPr>
+          <w:rFonts w:ascii="Times New Roman" w:hAnsi="Times New Roman" w:cs="Times New Roman"/>
+          <w:sz w:val="24"/>
+          <w:szCs w:val="24"/>
+        </w:rPr>
+      </w:pPr>
+      <w:r>
+        <w:rPr>
+          <w:rFonts w:ascii="Times New Roman" w:hAnsi="Times New Roman" w:cs="Times New Roman"/>
+          <w:sz w:val="24"/>
+          <w:szCs w:val="24"/>
+        </w:rPr>
+        <w:t>Consider the problem of inflected forms:</w:t>
+      </w:r>
+    </w:p>
+    <w:p>
+      <w:pPr>
+        <w:pStyle w:val="HTMLPreformatted"/>
+        <w:numPr>
+          <w:ilvl w:val="1"/>
+          <w:numId w:val="36"/>
+        </w:numPr>
+        <w:shd w:val="clear" w:color="auto" w:fill="FFFFFF"/>
+        <w:rPr>
+          <w:rFonts w:ascii="Times New Roman" w:hAnsi="Times New Roman" w:cs="Times New Roman"/>
+          <w:sz w:val="24"/>
+          <w:szCs w:val="24"/>
+        </w:rPr>
+      </w:pPr>
+      <w:r>
+        <w:rPr>
+          <w:rFonts w:ascii="Times New Roman" w:hAnsi="Times New Roman" w:cs="Times New Roman"/>
+          <w:sz w:val="24"/>
+          <w:szCs w:val="24"/>
+        </w:rPr>
+        <w:t>Observation: our dictionary-resources system can only deal directly with base, non-inflected forms of words (e.g. only ‘plant’, not ‘plants’ or ‘planted’)</w:t>
+      </w:r>
+    </w:p>
+    <w:p>
+      <w:pPr>
+        <w:pStyle w:val="HTMLPreformatted"/>
+        <w:numPr>
+          <w:ilvl w:val="1"/>
+          <w:numId w:val="36"/>
+        </w:numPr>
+        <w:shd w:val="clear" w:color="auto" w:fill="FFFFFF"/>
+        <w:rPr>
+          <w:rFonts w:ascii="Times New Roman" w:hAnsi="Times New Roman" w:cs="Times New Roman"/>
+          <w:sz w:val="24"/>
+          <w:szCs w:val="24"/>
+        </w:rPr>
+      </w:pPr>
+      <w:r>
+        <w:rPr>
+          <w:rFonts w:ascii="Times New Roman" w:hAnsi="Times New Roman" w:cs="Times New Roman"/>
+          <w:sz w:val="24"/>
+          <w:szCs w:val="24"/>
+        </w:rPr>
+        <w:t>Lemmatization for inflected forms</w:t>
+      </w:r>
+      <w:r>
+        <w:rPr>
+          <w:rFonts w:ascii="Times New Roman" w:hAnsi="Times New Roman" w:cs="Times New Roman"/>
+          <w:sz w:val="24"/>
+          <w:szCs w:val="24"/>
+        </w:rPr>
+        <w:t xml:space="preserve"> </w:t>
+      </w:r>
+      <w:r>
+        <w:rPr>
+          <w:rFonts w:ascii="Times New Roman" w:hAnsi="Times New Roman" w:cs="Times New Roman"/>
+          <w:sz w:val="24"/>
+          <w:szCs w:val="24"/>
+        </w:rPr>
+        <w:t>when training</w:t>
+      </w:r>
+      <w:r>
+        <w:rPr>
+          <w:rFonts w:ascii="Times New Roman" w:hAnsi="Times New Roman" w:cs="Times New Roman"/>
+          <w:sz w:val="24"/>
+          <w:szCs w:val="24"/>
+        </w:rPr>
+        <w:t>, to include them in the processing</w:t>
+      </w:r>
+    </w:p>
+    <w:p>
+      <w:pPr>
+        <w:pStyle w:val="HTMLPreformatted"/>
+        <w:numPr>
+          <w:ilvl w:val="1"/>
+          <w:numId w:val="36"/>
+        </w:numPr>
+        <w:shd w:val="clear" w:color="auto" w:fill="FFFFFF"/>
+        <w:rPr>
+          <w:rFonts w:ascii="Times New Roman" w:hAnsi="Times New Roman" w:cs="Times New Roman"/>
+          <w:sz w:val="24"/>
+          <w:szCs w:val="24"/>
+        </w:rPr>
+      </w:pPr>
+      <w:r>
+        <w:rPr>
+          <w:rFonts w:ascii="Times New Roman" w:hAnsi="Times New Roman" w:cs="Times New Roman"/>
+          <w:sz w:val="24"/>
+          <w:szCs w:val="24"/>
+        </w:rPr>
+        <w:t>We can worry about this later, in the next phase. Several alternative solutions are possible:</w:t>
+      </w:r>
+    </w:p>
+    <w:p>
+      <w:pPr>
+        <w:pStyle w:val="HTMLPreformatted"/>
+        <w:numPr>
+          <w:ilvl w:val="2"/>
+          <w:numId w:val="36"/>
+        </w:numPr>
+        <w:shd w:val="clear" w:color="auto" w:fill="FFFFFF"/>
+        <w:rPr>
+          <w:rFonts w:ascii="Times New Roman" w:hAnsi="Times New Roman" w:cs="Times New Roman"/>
+          <w:sz w:val="24"/>
+          <w:szCs w:val="24"/>
+        </w:rPr>
+      </w:pPr>
+      <w:r>
+        <w:rPr>
+          <w:rFonts w:ascii="Times New Roman" w:hAnsi="Times New Roman" w:cs="Times New Roman"/>
+          <w:sz w:val="24"/>
+          <w:szCs w:val="24"/>
+        </w:rPr>
+        <w:t>inflected forms can be adjusted using a standard corpus-based approach</w:t>
+      </w:r>
+    </w:p>
+    <w:p>
+      <w:pPr>
+        <w:pStyle w:val="HTMLPreformatted"/>
+        <w:numPr>
+          <w:ilvl w:val="2"/>
+          <w:numId w:val="36"/>
+        </w:numPr>
+        <w:shd w:val="clear" w:color="auto" w:fill="FFFFFF"/>
+        <w:rPr>
+          <w:rFonts w:ascii="Times New Roman" w:hAnsi="Times New Roman" w:cs="Times New Roman"/>
+          <w:sz w:val="24"/>
+          <w:szCs w:val="24"/>
+        </w:rPr>
+      </w:pPr>
+      <w:r>
+        <w:rPr>
+          <w:rFonts w:ascii="Times New Roman" w:hAnsi="Times New Roman" w:cs="Times New Roman"/>
+          <w:sz w:val="24"/>
+          <w:szCs w:val="24"/>
+        </w:rPr>
+        <w:t xml:space="preserve">We </w:t>
+      </w:r>
+      <w:r>
+        <w:rPr>
+          <w:rFonts w:ascii="Times New Roman" w:hAnsi="Times New Roman" w:cs="Times New Roman"/>
+          <w:sz w:val="24"/>
+          <w:szCs w:val="24"/>
+        </w:rPr>
+        <w:t>can add singular / plural / past edges</w:t>
+      </w:r>
+      <w:r>
+        <w:rPr>
+          <w:rFonts w:ascii="Times New Roman" w:hAnsi="Times New Roman" w:cs="Times New Roman"/>
+          <w:sz w:val="24"/>
+          <w:szCs w:val="24"/>
+        </w:rPr>
+        <w:t xml:space="preserve"> to the graph</w:t>
+      </w:r>
+    </w:p>
+    <w:p>
+      <w:pPr>
+        <w:pStyle w:val="HTMLPreformatted"/>
+        <w:numPr>
+          <w:ilvl w:val="2"/>
+          <w:numId w:val="36"/>
+        </w:numPr>
+        <w:shd w:val="clear" w:color="auto" w:fill="FFFFFF"/>
+        <w:rPr>
+          <w:rFonts w:ascii="Times New Roman" w:hAnsi="Times New Roman" w:cs="Times New Roman"/>
+          <w:sz w:val="24"/>
+          <w:szCs w:val="24"/>
+        </w:rPr>
+      </w:pPr>
+      <w:r>
+        <w:rPr>
+          <w:rFonts w:ascii="Times New Roman" w:hAnsi="Times New Roman" w:cs="Times New Roman"/>
+          <w:sz w:val="24"/>
+          <w:szCs w:val="24"/>
+        </w:rPr>
+        <w:t xml:space="preserve">We </w:t>
+      </w:r>
+      <w:r>
+        <w:rPr>
+          <w:rFonts w:ascii="Times New Roman" w:hAnsi="Times New Roman" w:cs="Times New Roman"/>
+          <w:sz w:val="24"/>
+          <w:szCs w:val="24"/>
+        </w:rPr>
+        <w:t xml:space="preserve">may also concatenate </w:t>
+      </w:r>
+      <w:proofErr w:type="spellStart"/>
+      <w:r>
+        <w:rPr>
+          <w:rFonts w:ascii="Times New Roman" w:hAnsi="Times New Roman" w:cs="Times New Roman"/>
+          <w:sz w:val="24"/>
+          <w:szCs w:val="24"/>
+        </w:rPr>
+        <w:t>dict-</w:t>
+      </w:r>
+      <w:r>
+        <w:rPr>
+          <w:rFonts w:ascii="Times New Roman" w:hAnsi="Times New Roman" w:cs="Times New Roman"/>
+          <w:sz w:val="24"/>
+          <w:szCs w:val="24"/>
+        </w:rPr>
+        <w:t>vecs</w:t>
+      </w:r>
+      <w:proofErr w:type="spellEnd"/>
+      <w:r>
+        <w:rPr>
+          <w:rFonts w:ascii="Times New Roman" w:hAnsi="Times New Roman" w:cs="Times New Roman"/>
+          <w:sz w:val="24"/>
+          <w:szCs w:val="24"/>
+        </w:rPr>
+        <w:t xml:space="preserve"> for base forms,</w:t>
+      </w:r>
+      <w:r>
+        <w:rPr>
+          <w:rFonts w:ascii="Times New Roman" w:hAnsi="Times New Roman" w:cs="Times New Roman"/>
+          <w:sz w:val="24"/>
+          <w:szCs w:val="24"/>
+        </w:rPr>
+        <w:t xml:space="preserve"> and context-based </w:t>
+      </w:r>
+      <w:proofErr w:type="spellStart"/>
+      <w:r>
+        <w:rPr>
+          <w:rFonts w:ascii="Times New Roman" w:hAnsi="Times New Roman" w:cs="Times New Roman"/>
+          <w:sz w:val="24"/>
+          <w:szCs w:val="24"/>
+        </w:rPr>
+        <w:t>vec</w:t>
+      </w:r>
+      <w:r>
+        <w:rPr>
+          <w:rFonts w:ascii="Times New Roman" w:hAnsi="Times New Roman" w:cs="Times New Roman"/>
+          <w:sz w:val="24"/>
+          <w:szCs w:val="24"/>
+        </w:rPr>
+        <w:t>s</w:t>
+      </w:r>
+      <w:proofErr w:type="spellEnd"/>
+      <w:r>
+        <w:rPr>
+          <w:rFonts w:ascii="Times New Roman" w:hAnsi="Times New Roman" w:cs="Times New Roman"/>
+          <w:sz w:val="24"/>
+          <w:szCs w:val="24"/>
+        </w:rPr>
+        <w:t xml:space="preserve"> for inflected forms</w:t>
+      </w:r>
+    </w:p>
+    <w:p>
+      <w:pPr>
+        <w:pStyle w:val="HTMLPreformatted"/>
+        <w:shd w:val="clear" w:color="auto" w:fill="FFFFFF"/>
+        <w:rPr>
+          <w:rFonts w:ascii="Times New Roman" w:hAnsi="Times New Roman" w:cs="Times New Roman"/>
+          <w:sz w:val="24"/>
+          <w:szCs w:val="24"/>
+        </w:rPr>
+      </w:pPr>
     </w:p>
     <w:p>
       <w:pPr>
@@ -40100,6 +41939,119 @@
     </w:lvl>
   </w:abstractNum>
   <w:abstractNum w:abstractNumId="4" w15:restartNumberingAfterBreak="0">
+    <w:nsid w:val="0AB16782"/>
+    <w:multiLevelType w:val="hybridMultilevel"/>
+    <w:tmpl w:val="78A6D630"/>
+    <w:lvl w:ilvl="0" w:tplc="0809000B">
+      <w:start w:val="1"/>
+      <w:numFmt w:val="bullet"/>
+      <w:lvlText w:val=""/>
+      <w:lvlJc w:val="left"/>
+      <w:pPr>
+        <w:ind w:left="720" w:hanging="360"/>
+      </w:pPr>
+      <w:rPr>
+        <w:rFonts w:ascii="Wingdings" w:hAnsi="Wingdings" w:hint="default"/>
+      </w:rPr>
+    </w:lvl>
+    <w:lvl w:ilvl="1" w:tplc="08090003" w:tentative="1">
+      <w:start w:val="1"/>
+      <w:numFmt w:val="bullet"/>
+      <w:lvlText w:val="o"/>
+      <w:lvlJc w:val="left"/>
+      <w:pPr>
+        <w:ind w:left="1440" w:hanging="360"/>
+      </w:pPr>
+      <w:rPr>
+        <w:rFonts w:ascii="Courier New" w:hAnsi="Courier New" w:cs="Courier New" w:hint="default"/>
+      </w:rPr>
+    </w:lvl>
+    <w:lvl w:ilvl="2" w:tplc="08090005" w:tentative="1">
+      <w:start w:val="1"/>
+      <w:numFmt w:val="bullet"/>
+      <w:lvlText w:val=""/>
+      <w:lvlJc w:val="left"/>
+      <w:pPr>
+        <w:ind w:left="2160" w:hanging="360"/>
+      </w:pPr>
+      <w:rPr>
+        <w:rFonts w:ascii="Wingdings" w:hAnsi="Wingdings" w:hint="default"/>
+      </w:rPr>
+    </w:lvl>
+    <w:lvl w:ilvl="3" w:tplc="08090001" w:tentative="1">
+      <w:start w:val="1"/>
+      <w:numFmt w:val="bullet"/>
+      <w:lvlText w:val=""/>
+      <w:lvlJc w:val="left"/>
+      <w:pPr>
+        <w:ind w:left="2880" w:hanging="360"/>
+      </w:pPr>
+      <w:rPr>
+        <w:rFonts w:ascii="Symbol" w:hAnsi="Symbol" w:hint="default"/>
+      </w:rPr>
+    </w:lvl>
+    <w:lvl w:ilvl="4" w:tplc="08090003" w:tentative="1">
+      <w:start w:val="1"/>
+      <w:numFmt w:val="bullet"/>
+      <w:lvlText w:val="o"/>
+      <w:lvlJc w:val="left"/>
+      <w:pPr>
+        <w:ind w:left="3600" w:hanging="360"/>
+      </w:pPr>
+      <w:rPr>
+        <w:rFonts w:ascii="Courier New" w:hAnsi="Courier New" w:cs="Courier New" w:hint="default"/>
+      </w:rPr>
+    </w:lvl>
+    <w:lvl w:ilvl="5" w:tplc="08090005" w:tentative="1">
+      <w:start w:val="1"/>
+      <w:numFmt w:val="bullet"/>
+      <w:lvlText w:val=""/>
+      <w:lvlJc w:val="left"/>
+      <w:pPr>
+        <w:ind w:left="4320" w:hanging="360"/>
+      </w:pPr>
+      <w:rPr>
+        <w:rFonts w:ascii="Wingdings" w:hAnsi="Wingdings" w:hint="default"/>
+      </w:rPr>
+    </w:lvl>
+    <w:lvl w:ilvl="6" w:tplc="08090001" w:tentative="1">
+      <w:start w:val="1"/>
+      <w:numFmt w:val="bullet"/>
+      <w:lvlText w:val=""/>
+      <w:lvlJc w:val="left"/>
+      <w:pPr>
+        <w:ind w:left="5040" w:hanging="360"/>
+      </w:pPr>
+      <w:rPr>
+        <w:rFonts w:ascii="Symbol" w:hAnsi="Symbol" w:hint="default"/>
+      </w:rPr>
+    </w:lvl>
+    <w:lvl w:ilvl="7" w:tplc="08090003" w:tentative="1">
+      <w:start w:val="1"/>
+      <w:numFmt w:val="bullet"/>
+      <w:lvlText w:val="o"/>
+      <w:lvlJc w:val="left"/>
+      <w:pPr>
+        <w:ind w:left="5760" w:hanging="360"/>
+      </w:pPr>
+      <w:rPr>
+        <w:rFonts w:ascii="Courier New" w:hAnsi="Courier New" w:cs="Courier New" w:hint="default"/>
+      </w:rPr>
+    </w:lvl>
+    <w:lvl w:ilvl="8" w:tplc="08090005" w:tentative="1">
+      <w:start w:val="1"/>
+      <w:numFmt w:val="bullet"/>
+      <w:lvlText w:val=""/>
+      <w:lvlJc w:val="left"/>
+      <w:pPr>
+        <w:ind w:left="6480" w:hanging="360"/>
+      </w:pPr>
+      <w:rPr>
+        <w:rFonts w:ascii="Wingdings" w:hAnsi="Wingdings" w:hint="default"/>
+      </w:rPr>
+    </w:lvl>
+  </w:abstractNum>
+  <w:abstractNum w:abstractNumId="5" w15:restartNumberingAfterBreak="0">
     <w:nsid w:val="0E6D0B94"/>
     <w:multiLevelType w:val="hybridMultilevel"/>
     <w:tmpl w:val="5E460F5A"/>
@@ -40212,7 +42164,7 @@
       </w:rPr>
     </w:lvl>
   </w:abstractNum>
-  <w:abstractNum w:abstractNumId="5" w15:restartNumberingAfterBreak="0">
+  <w:abstractNum w:abstractNumId="6" w15:restartNumberingAfterBreak="0">
     <w:nsid w:val="0F695C99"/>
     <w:multiLevelType w:val="hybridMultilevel"/>
     <w:tmpl w:val="E98E9F70"/>
@@ -40325,7 +42277,7 @@
       </w:rPr>
     </w:lvl>
   </w:abstractNum>
-  <w:abstractNum w:abstractNumId="6" w15:restartNumberingAfterBreak="0">
+  <w:abstractNum w:abstractNumId="7" w15:restartNumberingAfterBreak="0">
     <w:nsid w:val="1382173F"/>
     <w:multiLevelType w:val="hybridMultilevel"/>
     <w:tmpl w:val="3C44689A"/>
@@ -40414,7 +42366,7 @@
       </w:pPr>
     </w:lvl>
   </w:abstractNum>
-  <w:abstractNum w:abstractNumId="7" w15:restartNumberingAfterBreak="0">
+  <w:abstractNum w:abstractNumId="8" w15:restartNumberingAfterBreak="0">
     <w:nsid w:val="13E6074A"/>
     <w:multiLevelType w:val="hybridMultilevel"/>
     <w:tmpl w:val="76B20752"/>
@@ -40526,7 +42478,7 @@
       </w:rPr>
     </w:lvl>
   </w:abstractNum>
-  <w:abstractNum w:abstractNumId="8" w15:restartNumberingAfterBreak="0">
+  <w:abstractNum w:abstractNumId="9" w15:restartNumberingAfterBreak="0">
     <w:nsid w:val="15F91EB5"/>
     <w:multiLevelType w:val="hybridMultilevel"/>
     <w:tmpl w:val="0838B676"/>
@@ -40615,7 +42567,7 @@
       </w:pPr>
     </w:lvl>
   </w:abstractNum>
-  <w:abstractNum w:abstractNumId="9" w15:restartNumberingAfterBreak="0">
+  <w:abstractNum w:abstractNumId="10" w15:restartNumberingAfterBreak="0">
     <w:nsid w:val="2514315E"/>
     <w:multiLevelType w:val="hybridMultilevel"/>
     <w:tmpl w:val="18D04FC2"/>
@@ -40705,7 +42657,7 @@
       </w:pPr>
     </w:lvl>
   </w:abstractNum>
-  <w:abstractNum w:abstractNumId="10" w15:restartNumberingAfterBreak="0">
+  <w:abstractNum w:abstractNumId="11" w15:restartNumberingAfterBreak="0">
     <w:nsid w:val="273F5CD6"/>
     <w:multiLevelType w:val="hybridMultilevel"/>
     <w:tmpl w:val="8EE432F2"/>
@@ -40818,7 +42770,7 @@
       </w:rPr>
     </w:lvl>
   </w:abstractNum>
-  <w:abstractNum w:abstractNumId="11" w15:restartNumberingAfterBreak="0">
+  <w:abstractNum w:abstractNumId="12" w15:restartNumberingAfterBreak="0">
     <w:nsid w:val="29EC101F"/>
     <w:multiLevelType w:val="hybridMultilevel"/>
     <w:tmpl w:val="608C3742"/>
@@ -40931,7 +42883,7 @@
       </w:rPr>
     </w:lvl>
   </w:abstractNum>
-  <w:abstractNum w:abstractNumId="12" w15:restartNumberingAfterBreak="0">
+  <w:abstractNum w:abstractNumId="13" w15:restartNumberingAfterBreak="0">
     <w:nsid w:val="2C520081"/>
     <w:multiLevelType w:val="hybridMultilevel"/>
     <w:tmpl w:val="09EAB250"/>
@@ -41044,7 +42996,7 @@
       </w:rPr>
     </w:lvl>
   </w:abstractNum>
-  <w:abstractNum w:abstractNumId="13" w15:restartNumberingAfterBreak="0">
+  <w:abstractNum w:abstractNumId="14" w15:restartNumberingAfterBreak="0">
     <w:nsid w:val="2C9C0A7E"/>
     <w:multiLevelType w:val="hybridMultilevel"/>
     <w:tmpl w:val="4DDC4128"/>
@@ -41130,7 +43082,7 @@
       </w:pPr>
     </w:lvl>
   </w:abstractNum>
-  <w:abstractNum w:abstractNumId="14" w15:restartNumberingAfterBreak="0">
+  <w:abstractNum w:abstractNumId="15" w15:restartNumberingAfterBreak="0">
     <w:nsid w:val="2D9F706C"/>
     <w:multiLevelType w:val="hybridMultilevel"/>
     <w:tmpl w:val="5C26773A"/>
@@ -41243,7 +43195,7 @@
       </w:rPr>
     </w:lvl>
   </w:abstractNum>
-  <w:abstractNum w:abstractNumId="15" w15:restartNumberingAfterBreak="0">
+  <w:abstractNum w:abstractNumId="16" w15:restartNumberingAfterBreak="0">
     <w:nsid w:val="321A3E88"/>
     <w:multiLevelType w:val="hybridMultilevel"/>
     <w:tmpl w:val="4BF42342"/>
@@ -41329,7 +43281,120 @@
       </w:pPr>
     </w:lvl>
   </w:abstractNum>
-  <w:abstractNum w:abstractNumId="16" w15:restartNumberingAfterBreak="0">
+  <w:abstractNum w:abstractNumId="17" w15:restartNumberingAfterBreak="0">
+    <w:nsid w:val="3C78131E"/>
+    <w:multiLevelType w:val="hybridMultilevel"/>
+    <w:tmpl w:val="3C4ED2E4"/>
+    <w:lvl w:ilvl="0" w:tplc="0809000B">
+      <w:start w:val="1"/>
+      <w:numFmt w:val="bullet"/>
+      <w:lvlText w:val=""/>
+      <w:lvlJc w:val="left"/>
+      <w:pPr>
+        <w:ind w:left="720" w:hanging="360"/>
+      </w:pPr>
+      <w:rPr>
+        <w:rFonts w:ascii="Wingdings" w:hAnsi="Wingdings" w:hint="default"/>
+      </w:rPr>
+    </w:lvl>
+    <w:lvl w:ilvl="1" w:tplc="08090003">
+      <w:start w:val="1"/>
+      <w:numFmt w:val="bullet"/>
+      <w:lvlText w:val="o"/>
+      <w:lvlJc w:val="left"/>
+      <w:pPr>
+        <w:ind w:left="1440" w:hanging="360"/>
+      </w:pPr>
+      <w:rPr>
+        <w:rFonts w:ascii="Courier New" w:hAnsi="Courier New" w:cs="Courier New" w:hint="default"/>
+      </w:rPr>
+    </w:lvl>
+    <w:lvl w:ilvl="2" w:tplc="08090005">
+      <w:start w:val="1"/>
+      <w:numFmt w:val="bullet"/>
+      <w:lvlText w:val=""/>
+      <w:lvlJc w:val="left"/>
+      <w:pPr>
+        <w:ind w:left="2160" w:hanging="360"/>
+      </w:pPr>
+      <w:rPr>
+        <w:rFonts w:ascii="Wingdings" w:hAnsi="Wingdings" w:hint="default"/>
+      </w:rPr>
+    </w:lvl>
+    <w:lvl w:ilvl="3" w:tplc="08090001" w:tentative="1">
+      <w:start w:val="1"/>
+      <w:numFmt w:val="bullet"/>
+      <w:lvlText w:val=""/>
+      <w:lvlJc w:val="left"/>
+      <w:pPr>
+        <w:ind w:left="2880" w:hanging="360"/>
+      </w:pPr>
+      <w:rPr>
+        <w:rFonts w:ascii="Symbol" w:hAnsi="Symbol" w:hint="default"/>
+      </w:rPr>
+    </w:lvl>
+    <w:lvl w:ilvl="4" w:tplc="08090003" w:tentative="1">
+      <w:start w:val="1"/>
+      <w:numFmt w:val="bullet"/>
+      <w:lvlText w:val="o"/>
+      <w:lvlJc w:val="left"/>
+      <w:pPr>
+        <w:ind w:left="3600" w:hanging="360"/>
+      </w:pPr>
+      <w:rPr>
+        <w:rFonts w:ascii="Courier New" w:hAnsi="Courier New" w:cs="Courier New" w:hint="default"/>
+      </w:rPr>
+    </w:lvl>
+    <w:lvl w:ilvl="5" w:tplc="08090005" w:tentative="1">
+      <w:start w:val="1"/>
+      <w:numFmt w:val="bullet"/>
+      <w:lvlText w:val=""/>
+      <w:lvlJc w:val="left"/>
+      <w:pPr>
+        <w:ind w:left="4320" w:hanging="360"/>
+      </w:pPr>
+      <w:rPr>
+        <w:rFonts w:ascii="Wingdings" w:hAnsi="Wingdings" w:hint="default"/>
+      </w:rPr>
+    </w:lvl>
+    <w:lvl w:ilvl="6" w:tplc="08090001" w:tentative="1">
+      <w:start w:val="1"/>
+      <w:numFmt w:val="bullet"/>
+      <w:lvlText w:val=""/>
+      <w:lvlJc w:val="left"/>
+      <w:pPr>
+        <w:ind w:left="5040" w:hanging="360"/>
+      </w:pPr>
+      <w:rPr>
+        <w:rFonts w:ascii="Symbol" w:hAnsi="Symbol" w:hint="default"/>
+      </w:rPr>
+    </w:lvl>
+    <w:lvl w:ilvl="7" w:tplc="08090003" w:tentative="1">
+      <w:start w:val="1"/>
+      <w:numFmt w:val="bullet"/>
+      <w:lvlText w:val="o"/>
+      <w:lvlJc w:val="left"/>
+      <w:pPr>
+        <w:ind w:left="5760" w:hanging="360"/>
+      </w:pPr>
+      <w:rPr>
+        <w:rFonts w:ascii="Courier New" w:hAnsi="Courier New" w:cs="Courier New" w:hint="default"/>
+      </w:rPr>
+    </w:lvl>
+    <w:lvl w:ilvl="8" w:tplc="08090005" w:tentative="1">
+      <w:start w:val="1"/>
+      <w:numFmt w:val="bullet"/>
+      <w:lvlText w:val=""/>
+      <w:lvlJc w:val="left"/>
+      <w:pPr>
+        <w:ind w:left="6480" w:hanging="360"/>
+      </w:pPr>
+      <w:rPr>
+        <w:rFonts w:ascii="Wingdings" w:hAnsi="Wingdings" w:hint="default"/>
+      </w:rPr>
+    </w:lvl>
+  </w:abstractNum>
+  <w:abstractNum w:abstractNumId="18" w15:restartNumberingAfterBreak="0">
     <w:nsid w:val="3FF55D79"/>
     <w:multiLevelType w:val="hybridMultilevel"/>
     <w:tmpl w:val="6A42DEC2"/>
@@ -41442,7 +43507,120 @@
       </w:rPr>
     </w:lvl>
   </w:abstractNum>
-  <w:abstractNum w:abstractNumId="17" w15:restartNumberingAfterBreak="0">
+  <w:abstractNum w:abstractNumId="19" w15:restartNumberingAfterBreak="0">
+    <w:nsid w:val="402169D2"/>
+    <w:multiLevelType w:val="hybridMultilevel"/>
+    <w:tmpl w:val="209A3A5E"/>
+    <w:lvl w:ilvl="0" w:tplc="0809000B">
+      <w:start w:val="5"/>
+      <w:numFmt w:val="bullet"/>
+      <w:lvlText w:val=""/>
+      <w:lvlJc w:val="left"/>
+      <w:pPr>
+        <w:ind w:left="720" w:hanging="360"/>
+      </w:pPr>
+      <w:rPr>
+        <w:rFonts w:ascii="Wingdings" w:eastAsia="Times New Roman" w:hAnsi="Wingdings" w:cs="Times New Roman" w:hint="default"/>
+      </w:rPr>
+    </w:lvl>
+    <w:lvl w:ilvl="1" w:tplc="08090003" w:tentative="1">
+      <w:start w:val="1"/>
+      <w:numFmt w:val="bullet"/>
+      <w:lvlText w:val="o"/>
+      <w:lvlJc w:val="left"/>
+      <w:pPr>
+        <w:ind w:left="1440" w:hanging="360"/>
+      </w:pPr>
+      <w:rPr>
+        <w:rFonts w:ascii="Courier New" w:hAnsi="Courier New" w:cs="Courier New" w:hint="default"/>
+      </w:rPr>
+    </w:lvl>
+    <w:lvl w:ilvl="2" w:tplc="08090005" w:tentative="1">
+      <w:start w:val="1"/>
+      <w:numFmt w:val="bullet"/>
+      <w:lvlText w:val=""/>
+      <w:lvlJc w:val="left"/>
+      <w:pPr>
+        <w:ind w:left="2160" w:hanging="360"/>
+      </w:pPr>
+      <w:rPr>
+        <w:rFonts w:ascii="Wingdings" w:hAnsi="Wingdings" w:hint="default"/>
+      </w:rPr>
+    </w:lvl>
+    <w:lvl w:ilvl="3" w:tplc="08090001" w:tentative="1">
+      <w:start w:val="1"/>
+      <w:numFmt w:val="bullet"/>
+      <w:lvlText w:val=""/>
+      <w:lvlJc w:val="left"/>
+      <w:pPr>
+        <w:ind w:left="2880" w:hanging="360"/>
+      </w:pPr>
+      <w:rPr>
+        <w:rFonts w:ascii="Symbol" w:hAnsi="Symbol" w:hint="default"/>
+      </w:rPr>
+    </w:lvl>
+    <w:lvl w:ilvl="4" w:tplc="08090003" w:tentative="1">
+      <w:start w:val="1"/>
+      <w:numFmt w:val="bullet"/>
+      <w:lvlText w:val="o"/>
+      <w:lvlJc w:val="left"/>
+      <w:pPr>
+        <w:ind w:left="3600" w:hanging="360"/>
+      </w:pPr>
+      <w:rPr>
+        <w:rFonts w:ascii="Courier New" w:hAnsi="Courier New" w:cs="Courier New" w:hint="default"/>
+      </w:rPr>
+    </w:lvl>
+    <w:lvl w:ilvl="5" w:tplc="08090005" w:tentative="1">
+      <w:start w:val="1"/>
+      <w:numFmt w:val="bullet"/>
+      <w:lvlText w:val=""/>
+      <w:lvlJc w:val="left"/>
+      <w:pPr>
+        <w:ind w:left="4320" w:hanging="360"/>
+      </w:pPr>
+      <w:rPr>
+        <w:rFonts w:ascii="Wingdings" w:hAnsi="Wingdings" w:hint="default"/>
+      </w:rPr>
+    </w:lvl>
+    <w:lvl w:ilvl="6" w:tplc="08090001" w:tentative="1">
+      <w:start w:val="1"/>
+      <w:numFmt w:val="bullet"/>
+      <w:lvlText w:val=""/>
+      <w:lvlJc w:val="left"/>
+      <w:pPr>
+        <w:ind w:left="5040" w:hanging="360"/>
+      </w:pPr>
+      <w:rPr>
+        <w:rFonts w:ascii="Symbol" w:hAnsi="Symbol" w:hint="default"/>
+      </w:rPr>
+    </w:lvl>
+    <w:lvl w:ilvl="7" w:tplc="08090003" w:tentative="1">
+      <w:start w:val="1"/>
+      <w:numFmt w:val="bullet"/>
+      <w:lvlText w:val="o"/>
+      <w:lvlJc w:val="left"/>
+      <w:pPr>
+        <w:ind w:left="5760" w:hanging="360"/>
+      </w:pPr>
+      <w:rPr>
+        <w:rFonts w:ascii="Courier New" w:hAnsi="Courier New" w:cs="Courier New" w:hint="default"/>
+      </w:rPr>
+    </w:lvl>
+    <w:lvl w:ilvl="8" w:tplc="08090005" w:tentative="1">
+      <w:start w:val="1"/>
+      <w:numFmt w:val="bullet"/>
+      <w:lvlText w:val=""/>
+      <w:lvlJc w:val="left"/>
+      <w:pPr>
+        <w:ind w:left="6480" w:hanging="360"/>
+      </w:pPr>
+      <w:rPr>
+        <w:rFonts w:ascii="Wingdings" w:hAnsi="Wingdings" w:hint="default"/>
+      </w:rPr>
+    </w:lvl>
+  </w:abstractNum>
+  <w:abstractNum w:abstractNumId="20" w15:restartNumberingAfterBreak="0">
     <w:nsid w:val="49A4581E"/>
     <w:multiLevelType w:val="hybridMultilevel"/>
     <w:tmpl w:val="8A3455F2"/>
@@ -41555,7 +43733,7 @@
       </w:rPr>
     </w:lvl>
   </w:abstractNum>
-  <w:abstractNum w:abstractNumId="18" w15:restartNumberingAfterBreak="0">
+  <w:abstractNum w:abstractNumId="21" w15:restartNumberingAfterBreak="0">
     <w:nsid w:val="4E1E1AA6"/>
     <w:multiLevelType w:val="hybridMultilevel"/>
     <w:tmpl w:val="2BEC690A"/>
@@ -41644,7 +43822,7 @@
       </w:pPr>
     </w:lvl>
   </w:abstractNum>
-  <w:abstractNum w:abstractNumId="19" w15:restartNumberingAfterBreak="0">
+  <w:abstractNum w:abstractNumId="22" w15:restartNumberingAfterBreak="0">
     <w:nsid w:val="51BD0671"/>
     <w:multiLevelType w:val="hybridMultilevel"/>
     <w:tmpl w:val="949EE308"/>
@@ -41756,7 +43934,7 @@
       </w:rPr>
     </w:lvl>
   </w:abstractNum>
-  <w:abstractNum w:abstractNumId="20" w15:restartNumberingAfterBreak="0">
+  <w:abstractNum w:abstractNumId="23" w15:restartNumberingAfterBreak="0">
     <w:nsid w:val="59027D7E"/>
     <w:multiLevelType w:val="hybridMultilevel"/>
     <w:tmpl w:val="50D448AE"/>
@@ -41869,7 +44047,7 @@
       </w:rPr>
     </w:lvl>
   </w:abstractNum>
-  <w:abstractNum w:abstractNumId="21" w15:restartNumberingAfterBreak="0">
+  <w:abstractNum w:abstractNumId="24" w15:restartNumberingAfterBreak="0">
     <w:nsid w:val="59513DC7"/>
     <w:multiLevelType w:val="hybridMultilevel"/>
     <w:tmpl w:val="4B464C24"/>
@@ -41955,7 +44133,7 @@
       </w:pPr>
     </w:lvl>
   </w:abstractNum>
-  <w:abstractNum w:abstractNumId="22" w15:restartNumberingAfterBreak="0">
+  <w:abstractNum w:abstractNumId="25" w15:restartNumberingAfterBreak="0">
     <w:nsid w:val="597935B0"/>
     <w:multiLevelType w:val="hybridMultilevel"/>
     <w:tmpl w:val="3CA27FCA"/>
@@ -42068,7 +44246,7 @@
       </w:rPr>
     </w:lvl>
   </w:abstractNum>
-  <w:abstractNum w:abstractNumId="23" w15:restartNumberingAfterBreak="0">
+  <w:abstractNum w:abstractNumId="26" w15:restartNumberingAfterBreak="0">
     <w:nsid w:val="61B40E84"/>
     <w:multiLevelType w:val="hybridMultilevel"/>
     <w:tmpl w:val="026C66D2"/>
@@ -42154,7 +44332,7 @@
       </w:pPr>
     </w:lvl>
   </w:abstractNum>
-  <w:abstractNum w:abstractNumId="24" w15:restartNumberingAfterBreak="0">
+  <w:abstractNum w:abstractNumId="27" w15:restartNumberingAfterBreak="0">
     <w:nsid w:val="61C21455"/>
     <w:multiLevelType w:val="hybridMultilevel"/>
     <w:tmpl w:val="8B18A276"/>
@@ -42267,7 +44445,7 @@
       </w:rPr>
     </w:lvl>
   </w:abstractNum>
-  <w:abstractNum w:abstractNumId="25" w15:restartNumberingAfterBreak="0">
+  <w:abstractNum w:abstractNumId="28" w15:restartNumberingAfterBreak="0">
     <w:nsid w:val="66C25EC6"/>
     <w:multiLevelType w:val="hybridMultilevel"/>
     <w:tmpl w:val="14961BF8"/>
@@ -42380,7 +44558,7 @@
       </w:rPr>
     </w:lvl>
   </w:abstractNum>
-  <w:abstractNum w:abstractNumId="26" w15:restartNumberingAfterBreak="0">
+  <w:abstractNum w:abstractNumId="29" w15:restartNumberingAfterBreak="0">
     <w:nsid w:val="6CD57191"/>
     <w:multiLevelType w:val="hybridMultilevel"/>
     <w:tmpl w:val="291ED644"/>
@@ -42466,7 +44644,7 @@
       </w:pPr>
     </w:lvl>
   </w:abstractNum>
-  <w:abstractNum w:abstractNumId="27" w15:restartNumberingAfterBreak="0">
+  <w:abstractNum w:abstractNumId="30" w15:restartNumberingAfterBreak="0">
     <w:nsid w:val="743C056C"/>
     <w:multiLevelType w:val="hybridMultilevel"/>
     <w:tmpl w:val="4AFE8924"/>
@@ -42552,7 +44730,7 @@
       </w:pPr>
     </w:lvl>
   </w:abstractNum>
-  <w:abstractNum w:abstractNumId="28" w15:restartNumberingAfterBreak="0">
+  <w:abstractNum w:abstractNumId="31" w15:restartNumberingAfterBreak="0">
     <w:nsid w:val="748C5E1D"/>
     <w:multiLevelType w:val="hybridMultilevel"/>
     <w:tmpl w:val="DA6AA5C2"/>
@@ -42665,7 +44843,7 @@
       </w:rPr>
     </w:lvl>
   </w:abstractNum>
-  <w:abstractNum w:abstractNumId="29" w15:restartNumberingAfterBreak="0">
+  <w:abstractNum w:abstractNumId="32" w15:restartNumberingAfterBreak="0">
     <w:nsid w:val="79306C5D"/>
     <w:multiLevelType w:val="hybridMultilevel"/>
     <w:tmpl w:val="D726544A"/>
@@ -42751,7 +44929,7 @@
       </w:pPr>
     </w:lvl>
   </w:abstractNum>
-  <w:abstractNum w:abstractNumId="30" w15:restartNumberingAfterBreak="0">
+  <w:abstractNum w:abstractNumId="33" w15:restartNumberingAfterBreak="0">
     <w:nsid w:val="796C7668"/>
     <w:multiLevelType w:val="hybridMultilevel"/>
     <w:tmpl w:val="902A45C6"/>
@@ -42864,7 +45042,7 @@
       </w:rPr>
     </w:lvl>
   </w:abstractNum>
-  <w:abstractNum w:abstractNumId="31" w15:restartNumberingAfterBreak="0">
+  <w:abstractNum w:abstractNumId="34" w15:restartNumberingAfterBreak="0">
     <w:nsid w:val="79FD27FF"/>
     <w:multiLevelType w:val="hybridMultilevel"/>
     <w:tmpl w:val="374007C8"/>
@@ -42950,101 +45128,199 @@
       </w:pPr>
     </w:lvl>
   </w:abstractNum>
+  <w:abstractNum w:abstractNumId="35" w15:restartNumberingAfterBreak="0">
+    <w:nsid w:val="7F4A0C45"/>
+    <w:multiLevelType w:val="hybridMultilevel"/>
+    <w:tmpl w:val="C9D45298"/>
+    <w:lvl w:ilvl="0" w:tplc="0809000F">
+      <w:start w:val="1"/>
+      <w:numFmt w:val="decimal"/>
+      <w:lvlText w:val="%1."/>
+      <w:lvlJc w:val="left"/>
+      <w:pPr>
+        <w:ind w:left="720" w:hanging="360"/>
+      </w:pPr>
+    </w:lvl>
+    <w:lvl w:ilvl="1" w:tplc="08090019" w:tentative="1">
+      <w:start w:val="1"/>
+      <w:numFmt w:val="lowerLetter"/>
+      <w:lvlText w:val="%2."/>
+      <w:lvlJc w:val="left"/>
+      <w:pPr>
+        <w:ind w:left="1440" w:hanging="360"/>
+      </w:pPr>
+    </w:lvl>
+    <w:lvl w:ilvl="2" w:tplc="0809001B" w:tentative="1">
+      <w:start w:val="1"/>
+      <w:numFmt w:val="lowerRoman"/>
+      <w:lvlText w:val="%3."/>
+      <w:lvlJc w:val="right"/>
+      <w:pPr>
+        <w:ind w:left="2160" w:hanging="180"/>
+      </w:pPr>
+    </w:lvl>
+    <w:lvl w:ilvl="3" w:tplc="0809000F" w:tentative="1">
+      <w:start w:val="1"/>
+      <w:numFmt w:val="decimal"/>
+      <w:lvlText w:val="%4."/>
+      <w:lvlJc w:val="left"/>
+      <w:pPr>
+        <w:ind w:left="2880" w:hanging="360"/>
+      </w:pPr>
+    </w:lvl>
+    <w:lvl w:ilvl="4" w:tplc="08090019" w:tentative="1">
+      <w:start w:val="1"/>
+      <w:numFmt w:val="lowerLetter"/>
+      <w:lvlText w:val="%5."/>
+      <w:lvlJc w:val="left"/>
+      <w:pPr>
+        <w:ind w:left="3600" w:hanging="360"/>
+      </w:pPr>
+    </w:lvl>
+    <w:lvl w:ilvl="5" w:tplc="0809001B" w:tentative="1">
+      <w:start w:val="1"/>
+      <w:numFmt w:val="lowerRoman"/>
+      <w:lvlText w:val="%6."/>
+      <w:lvlJc w:val="right"/>
+      <w:pPr>
+        <w:ind w:left="4320" w:hanging="180"/>
+      </w:pPr>
+    </w:lvl>
+    <w:lvl w:ilvl="6" w:tplc="0809000F" w:tentative="1">
+      <w:start w:val="1"/>
+      <w:numFmt w:val="decimal"/>
+      <w:lvlText w:val="%7."/>
+      <w:lvlJc w:val="left"/>
+      <w:pPr>
+        <w:ind w:left="5040" w:hanging="360"/>
+      </w:pPr>
+    </w:lvl>
+    <w:lvl w:ilvl="7" w:tplc="08090019" w:tentative="1">
+      <w:start w:val="1"/>
+      <w:numFmt w:val="lowerLetter"/>
+      <w:lvlText w:val="%8."/>
+      <w:lvlJc w:val="left"/>
+      <w:pPr>
+        <w:ind w:left="5760" w:hanging="360"/>
+      </w:pPr>
+    </w:lvl>
+    <w:lvl w:ilvl="8" w:tplc="0809001B" w:tentative="1">
+      <w:start w:val="1"/>
+      <w:numFmt w:val="lowerRoman"/>
+      <w:lvlText w:val="%9."/>
+      <w:lvlJc w:val="right"/>
+      <w:pPr>
+        <w:ind w:left="6480" w:hanging="180"/>
+      </w:pPr>
+    </w:lvl>
+  </w:abstractNum>
   <w:num w:numId="1">
     <w:abstractNumId w:val="3"/>
   </w:num>
   <w:num w:numId="2">
-    <w:abstractNumId w:val="28"/>
+    <w:abstractNumId w:val="31"/>
   </w:num>
   <w:num w:numId="3">
-    <w:abstractNumId w:val="22"/>
+    <w:abstractNumId w:val="25"/>
   </w:num>
   <w:num w:numId="4">
-    <w:abstractNumId w:val="8"/>
+    <w:abstractNumId w:val="9"/>
   </w:num>
   <w:num w:numId="5">
-    <w:abstractNumId w:val="11"/>
+    <w:abstractNumId w:val="12"/>
   </w:num>
   <w:num w:numId="6">
-    <w:abstractNumId w:val="20"/>
+    <w:abstractNumId w:val="23"/>
   </w:num>
   <w:num w:numId="7">
     <w:abstractNumId w:val="2"/>
   </w:num>
   <w:num w:numId="8">
-    <w:abstractNumId w:val="9"/>
+    <w:abstractNumId w:val="10"/>
   </w:num>
   <w:num w:numId="9">
+    <w:abstractNumId w:val="24"/>
+  </w:num>
+  <w:num w:numId="10">
+    <w:abstractNumId w:val="13"/>
+  </w:num>
+  <w:num w:numId="11">
+    <w:abstractNumId w:val="28"/>
+  </w:num>
+  <w:num w:numId="12">
     <w:abstractNumId w:val="21"/>
   </w:num>
-  <w:num w:numId="10">
-    <w:abstractNumId w:val="12"/>
-  </w:num>
-  <w:num w:numId="11">
-    <w:abstractNumId w:val="25"/>
-  </w:num>
-  <w:num w:numId="12">
-    <w:abstractNumId w:val="18"/>
-  </w:num>
   <w:num w:numId="13">
-    <w:abstractNumId w:val="17"/>
+    <w:abstractNumId w:val="20"/>
   </w:num>
   <w:num w:numId="14">
-    <w:abstractNumId w:val="24"/>
+    <w:abstractNumId w:val="27"/>
   </w:num>
   <w:num w:numId="15">
     <w:abstractNumId w:val="1"/>
   </w:num>
   <w:num w:numId="16">
-    <w:abstractNumId w:val="23"/>
+    <w:abstractNumId w:val="26"/>
   </w:num>
   <w:num w:numId="17">
-    <w:abstractNumId w:val="14"/>
+    <w:abstractNumId w:val="15"/>
   </w:num>
   <w:num w:numId="18">
+    <w:abstractNumId w:val="8"/>
+  </w:num>
+  <w:num w:numId="19">
+    <w:abstractNumId w:val="22"/>
+  </w:num>
+  <w:num w:numId="20">
+    <w:abstractNumId w:val="33"/>
+  </w:num>
+  <w:num w:numId="21">
+    <w:abstractNumId w:val="34"/>
+  </w:num>
+  <w:num w:numId="22">
+    <w:abstractNumId w:val="6"/>
+  </w:num>
+  <w:num w:numId="23">
+    <w:abstractNumId w:val="32"/>
+  </w:num>
+  <w:num w:numId="24">
+    <w:abstractNumId w:val="5"/>
+  </w:num>
+  <w:num w:numId="25">
     <w:abstractNumId w:val="7"/>
   </w:num>
-  <w:num w:numId="19">
-    <w:abstractNumId w:val="19"/>
+  <w:num w:numId="26">
+    <w:abstractNumId w:val="16"/>
   </w:num>
-  <w:num w:numId="20">
+  <w:num w:numId="27">
+    <w:abstractNumId w:val="29"/>
+  </w:num>
+  <w:num w:numId="28">
     <w:abstractNumId w:val="30"/>
   </w:num>
-  <w:num w:numId="21">
-    <w:abstractNumId w:val="31"/>
-  </w:num>
-  <w:num w:numId="22">
-    <w:abstractNumId w:val="5"/>
-  </w:num>
-  <w:num w:numId="23">
-    <w:abstractNumId w:val="29"/>
-  </w:num>
-  <w:num w:numId="24">
-    <w:abstractNumId w:val="4"/>
-  </w:num>
-  <w:num w:numId="25">
-    <w:abstractNumId w:val="6"/>
-  </w:num>
-  <w:num w:numId="26">
-    <w:abstractNumId w:val="15"/>
-  </w:num>
-  <w:num w:numId="27">
-    <w:abstractNumId w:val="26"/>
-  </w:num>
-  <w:num w:numId="28">
-    <w:abstractNumId w:val="27"/>
-  </w:num>
   <w:num w:numId="29">
-    <w:abstractNumId w:val="13"/>
+    <w:abstractNumId w:val="14"/>
   </w:num>
   <w:num w:numId="30">
     <w:abstractNumId w:val="0"/>
   </w:num>
   <w:num w:numId="31">
-    <w:abstractNumId w:val="16"/>
+    <w:abstractNumId w:val="18"/>
   </w:num>
   <w:num w:numId="32">
-    <w:abstractNumId w:val="10"/>
+    <w:abstractNumId w:val="11"/>
+  </w:num>
+  <w:num w:numId="33">
+    <w:abstractNumId w:val="19"/>
+  </w:num>
+  <w:num w:numId="34">
+    <w:abstractNumId w:val="35"/>
+  </w:num>
+  <w:num w:numId="35">
+    <w:abstractNumId w:val="4"/>
+  </w:num>
+  <w:num w:numId="36">
+    <w:abstractNumId w:val="17"/>
   </w:num>
 </w:numbering>
 </file>

</xml_diff>